<commit_message>
Only missing powerups + some fixes + polishing
</commit_message>
<xml_diff>
--- a/non_game/[Idea] Splitball.docx
+++ b/non_game/[Idea] Splitball.docx
@@ -654,30 +654,10 @@
           <w:b/>
           <w:bCs/>
         </w:rPr>
-        <w:t>BUG:</w:t>
-      </w:r>
-      <w:r>
-        <w:t xml:space="preserve"> Sometimes it counts a single goal twice or thrice. (If you stay close, you might even be able to hit the ball again </w:t>
-      </w:r>
-      <w:r>
-        <w:rPr>
-          <w:i/>
-          <w:iCs/>
-        </w:rPr>
-        <w:t>while it’s already scored a goal</w:t>
-      </w:r>
-      <w:r>
-        <w:t>.)</w:t>
-      </w:r>
-    </w:p>
-    <w:p/>
-    <w:p>
-      <w:r>
-        <w:rPr>
-          <w:b/>
-          <w:bCs/>
-        </w:rPr>
-        <w:t>GATES:</w:t>
+        <w:t>BUGS:</w:t>
+      </w:r>
+      <w:r>
+        <w:t xml:space="preserve"> </w:t>
       </w:r>
     </w:p>
     <w:p>
@@ -685,31 +665,21 @@
         <w:pStyle w:val="ListParagraph"/>
         <w:numPr>
           <w:ilvl w:val="0"/>
-          <w:numId w:val="6"/>
+          <w:numId w:val="23"/>
         </w:numPr>
       </w:pPr>
       <w:r>
-        <w:t xml:space="preserve">From left to right, place a gate on the </w:t>
-      </w:r>
-      <w:r>
-        <w:rPr>
-          <w:i/>
-          <w:iCs/>
-        </w:rPr>
-        <w:t>right</w:t>
-      </w:r>
-      <w:r>
-        <w:t xml:space="preserve"> of the field (any random position), then place one at a matching height (on the </w:t>
-      </w:r>
-      <w:r>
-        <w:rPr>
-          <w:i/>
-          <w:iCs/>
-        </w:rPr>
-        <w:t xml:space="preserve">left </w:t>
-      </w:r>
-      <w:r>
-        <w:t>wall) on the field next to it.</w:t>
+        <w:t>When player removed, all interfaces after it should slide down. (From left to right, activate one, deactivate next.)</w:t>
+      </w:r>
+    </w:p>
+    <w:p/>
+    <w:p>
+      <w:r>
+        <w:rPr>
+          <w:b/>
+          <w:bCs/>
+        </w:rPr>
+        <w:t>EXTRAS:</w:t>
       </w:r>
     </w:p>
     <w:p>
@@ -717,21 +687,11 @@
         <w:pStyle w:val="ListParagraph"/>
         <w:numPr>
           <w:ilvl w:val="0"/>
-          <w:numId w:val="6"/>
+          <w:numId w:val="18"/>
         </w:numPr>
       </w:pPr>
       <w:r>
-        <w:t>They are simply teleports from left to right. (Area detection. When entered you teleport, can’t teleport for a second or so afterwards to prevent infinite looping.)</w:t>
-      </w:r>
-    </w:p>
-    <w:p/>
-    <w:p>
-      <w:r>
-        <w:rPr>
-          <w:b/>
-          <w:bCs/>
-        </w:rPr>
-        <w:t>FIELDS:</w:t>
+        <w:t>Grow goal if players close, shrink if nobody close.</w:t>
       </w:r>
     </w:p>
     <w:p>
@@ -739,45 +699,11 @@
         <w:pStyle w:val="ListParagraph"/>
         <w:numPr>
           <w:ilvl w:val="0"/>
-          <w:numId w:val="7"/>
+          <w:numId w:val="18"/>
         </w:numPr>
       </w:pPr>
       <w:r>
-        <w:t xml:space="preserve">When someone scores an </w:t>
-      </w:r>
-      <w:r>
-        <w:rPr>
-          <w:i/>
-          <w:iCs/>
-        </w:rPr>
-        <w:t>own goal</w:t>
-      </w:r>
-      <w:r>
-        <w:t>, a field is either removed or added.</w:t>
-      </w:r>
-    </w:p>
-    <w:p>
-      <w:pPr>
-        <w:pStyle w:val="ListParagraph"/>
-        <w:numPr>
-          <w:ilvl w:val="0"/>
-          <w:numId w:val="7"/>
-        </w:numPr>
-      </w:pPr>
-      <w:r>
-        <w:t>(When field count is low, probability of adding is much greater. The reverse is true for high field counts.)</w:t>
-      </w:r>
-    </w:p>
-    <w:p>
-      <w:pPr>
-        <w:pStyle w:val="ListParagraph"/>
-        <w:numPr>
-          <w:ilvl w:val="0"/>
-          <w:numId w:val="7"/>
-        </w:numPr>
-      </w:pPr>
-      <w:r>
-        <w:t>Don’t allow new fields if no space. Don’t allow removing if that would leave only one field.</w:t>
+        <w:t>Position goal randomly on back edge?</w:t>
       </w:r>
     </w:p>
     <w:p/>
@@ -867,27 +793,14 @@
         </w:numPr>
       </w:pPr>
       <w:r>
-        <w:t xml:space="preserve">We only need the </w:t>
-      </w:r>
-      <w:r>
         <w:rPr>
           <w:b/>
           <w:bCs/>
         </w:rPr>
-        <w:t>input screen</w:t>
-      </w:r>
-      <w:r>
-        <w:t xml:space="preserve"> here. Just create a </w:t>
-      </w:r>
-      <w:r>
-        <w:rPr>
-          <w:i/>
-          <w:iCs/>
-        </w:rPr>
-        <w:t>very basic</w:t>
-      </w:r>
-      <w:r>
-        <w:t xml:space="preserve"> one. (Can’t choose anything. Just login =&gt; ready up =&gt; starts when everyone is ready.)</w:t>
+        <w:t>Bots?</w:t>
+      </w:r>
+      <w:r>
+        <w:t xml:space="preserve"> </w:t>
       </w:r>
     </w:p>
     <w:p>
@@ -899,55 +812,7 @@
         </w:numPr>
       </w:pPr>
       <w:r>
-        <w:t>Add key hints for moving</w:t>
-      </w:r>
-    </w:p>
-    <w:p>
-      <w:pPr>
-        <w:pStyle w:val="ListParagraph"/>
-        <w:numPr>
-          <w:ilvl w:val="0"/>
-          <w:numId w:val="9"/>
-        </w:numPr>
-      </w:pPr>
-      <w:r>
-        <w:rPr>
-          <w:b/>
-          <w:bCs/>
-        </w:rPr>
-        <w:t>Tutorial:</w:t>
-      </w:r>
-      <w:r>
-        <w:t xml:space="preserve"> some explanation for the main rules. Just place this in the main menu? (Adding images before/in each game is </w:t>
-      </w:r>
-      <w:r>
-        <w:rPr>
-          <w:i/>
-          <w:iCs/>
-        </w:rPr>
-        <w:t>not</w:t>
-      </w:r>
-      <w:r>
-        <w:t xml:space="preserve"> a good idea.)</w:t>
-      </w:r>
-    </w:p>
-    <w:p>
-      <w:pPr>
-        <w:pStyle w:val="ListParagraph"/>
-        <w:numPr>
-          <w:ilvl w:val="0"/>
-          <w:numId w:val="9"/>
-        </w:numPr>
-      </w:pPr>
-      <w:r>
-        <w:rPr>
-          <w:b/>
-          <w:bCs/>
-        </w:rPr>
-        <w:t>Bots?</w:t>
-      </w:r>
-      <w:r>
-        <w:t xml:space="preserve"> </w:t>
+        <w:t>Calculate our move for all fields.</w:t>
       </w:r>
     </w:p>
     <w:p>
@@ -959,7 +824,27 @@
         </w:numPr>
       </w:pPr>
       <w:r>
-        <w:t>Calculate our move for all fields.</w:t>
+        <w:t xml:space="preserve">If these roughly align, average them and do them all. Otherwise, prioritize one field at a time: the one where the </w:t>
+      </w:r>
+      <w:r>
+        <w:rPr>
+          <w:i/>
+          <w:iCs/>
+        </w:rPr>
+        <w:t>ball</w:t>
+      </w:r>
+      <w:r>
+        <w:t xml:space="preserve"> is closest to our goal or the one where </w:t>
+      </w:r>
+      <w:r>
+        <w:rPr>
+          <w:i/>
+          <w:iCs/>
+        </w:rPr>
+        <w:t>we</w:t>
+      </w:r>
+      <w:r>
+        <w:t xml:space="preserve"> are closest to the ball.</w:t>
       </w:r>
     </w:p>
     <w:p>
@@ -971,34 +856,17 @@
         </w:numPr>
       </w:pPr>
       <w:r>
-        <w:lastRenderedPageBreak/>
-        <w:t>If these roughly align, average them and do them all. Otherwise, p</w:t>
-      </w:r>
-      <w:r>
-        <w:t>rioritize one field at a time</w:t>
-      </w:r>
-      <w:r>
-        <w:t xml:space="preserve">: the one where the </w:t>
-      </w:r>
-      <w:r>
-        <w:rPr>
-          <w:i/>
-          <w:iCs/>
-        </w:rPr>
-        <w:t>ball</w:t>
-      </w:r>
-      <w:r>
-        <w:t xml:space="preserve"> is closest to our goal or the one where </w:t>
-      </w:r>
-      <w:r>
-        <w:rPr>
-          <w:i/>
-          <w:iCs/>
-        </w:rPr>
-        <w:t>we</w:t>
-      </w:r>
-      <w:r>
-        <w:t xml:space="preserve"> are closest to the ball.</w:t>
+        <w:t xml:space="preserve">Move towards a point </w:t>
+      </w:r>
+      <w:r>
+        <w:rPr>
+          <w:i/>
+          <w:iCs/>
+        </w:rPr>
+        <w:t>behind</w:t>
+      </w:r>
+      <w:r>
+        <w:t xml:space="preserve"> the ball (so it always goes away from our goal)</w:t>
       </w:r>
     </w:p>
     <w:p>
@@ -1010,17 +878,17 @@
         </w:numPr>
       </w:pPr>
       <w:r>
-        <w:t xml:space="preserve">Move towards a point </w:t>
-      </w:r>
-      <w:r>
-        <w:rPr>
-          <w:i/>
-          <w:iCs/>
-        </w:rPr>
-        <w:t>behind</w:t>
-      </w:r>
-      <w:r>
-        <w:t xml:space="preserve"> the ball (so it always goes away from our goal)</w:t>
+        <w:t xml:space="preserve">(Randomly, decide to move to a </w:t>
+      </w:r>
+      <w:r>
+        <w:rPr>
+          <w:i/>
+          <w:iCs/>
+        </w:rPr>
+        <w:t>gate</w:t>
+      </w:r>
+      <w:r>
+        <w:t>.)</w:t>
       </w:r>
     </w:p>
     <w:p>
@@ -1032,28 +900,6 @@
         </w:numPr>
       </w:pPr>
       <w:r>
-        <w:t xml:space="preserve">(Randomly, decide to move to a </w:t>
-      </w:r>
-      <w:r>
-        <w:rPr>
-          <w:i/>
-          <w:iCs/>
-        </w:rPr>
-        <w:t>gate</w:t>
-      </w:r>
-      <w:r>
-        <w:t>.)</w:t>
-      </w:r>
-    </w:p>
-    <w:p>
-      <w:pPr>
-        <w:pStyle w:val="ListParagraph"/>
-        <w:numPr>
-          <w:ilvl w:val="1"/>
-          <w:numId w:val="9"/>
-        </w:numPr>
-      </w:pPr>
-      <w:r>
         <w:t>(Also try to line up shots so they hit an opponent?)</w:t>
       </w:r>
     </w:p>
@@ -1188,6 +1034,7 @@
         <w:rPr>
           <w:iCs/>
         </w:rPr>
+        <w:lastRenderedPageBreak/>
         <w:t>Sound effects and some soundtrack.</w:t>
       </w:r>
     </w:p>
@@ -1289,6 +1136,1712 @@
       </w:pPr>
       <w:r>
         <w:t>Add/remove balls</w:t>
+      </w:r>
+    </w:p>
+    <w:p>
+      <w:pPr>
+        <w:rPr>
+          <w:i/>
+          <w:iCs/>
+        </w:rPr>
+      </w:pPr>
+    </w:p>
+    <w:p>
+      <w:pPr>
+        <w:spacing w:after="160" w:line="259" w:lineRule="auto"/>
+        <w:rPr>
+          <w:rFonts w:ascii="Om Botak" w:eastAsiaTheme="majorEastAsia" w:hAnsi="Om Botak" w:cstheme="majorBidi"/>
+          <w:sz w:val="96"/>
+          <w:szCs w:val="96"/>
+        </w:rPr>
+      </w:pPr>
+      <w:r>
+        <w:br w:type="page"/>
+      </w:r>
+    </w:p>
+    <w:p>
+      <w:pPr>
+        <w:pStyle w:val="Heading1"/>
+      </w:pPr>
+      <w:r>
+        <w:lastRenderedPageBreak/>
+        <w:t>Devlog</w:t>
+      </w:r>
+    </w:p>
+    <w:p>
+      <w:r>
+        <w:t xml:space="preserve">Welcome to this </w:t>
+      </w:r>
+      <w:r>
+        <w:rPr>
+          <w:i/>
+          <w:iCs/>
+        </w:rPr>
+        <w:t>really short</w:t>
+      </w:r>
+      <w:r>
+        <w:t xml:space="preserve"> devlog for my game “No Own Goals Allowed”.</w:t>
+      </w:r>
+    </w:p>
+    <w:p/>
+    <w:p>
+      <w:r>
+        <w:t>It’s my first “weekend project”. Previously, I basically worked on my main project(s) all days of the week, but it was just burning me out. So from now on, I’m trying to switch it up during the weekends.</w:t>
+      </w:r>
+    </w:p>
+    <w:p/>
+    <w:p>
+      <w:r>
+        <w:t>For that, I needed (game) ideas that were short and simple enough that I can make them in 2-3 days. And they’d actually be finished and fully playable.</w:t>
+      </w:r>
+    </w:p>
+    <w:p/>
+    <w:p>
+      <w:r>
+        <w:t>Here’s the first one:</w:t>
+      </w:r>
+      <w:r>
+        <w:rPr>
+          <w:b/>
+          <w:bCs/>
+        </w:rPr>
+        <w:t xml:space="preserve"> No Own Goals Allowed.</w:t>
+      </w:r>
+      <w:r>
+        <w:t xml:space="preserve"> (Previously called </w:t>
+      </w:r>
+      <w:r>
+        <w:rPr>
+          <w:b/>
+          <w:bCs/>
+        </w:rPr>
+        <w:t>Splitball</w:t>
+      </w:r>
+      <w:r>
+        <w:t xml:space="preserve"> in my notes.)</w:t>
+      </w:r>
+    </w:p>
+    <w:p/>
+    <w:p>
+      <w:pPr>
+        <w:pStyle w:val="Heading2"/>
+      </w:pPr>
+      <w:r>
+        <w:t>What’s the idea?</w:t>
+      </w:r>
+    </w:p>
+    <w:p>
+      <w:r>
+        <w:t xml:space="preserve">You’re playing a </w:t>
+      </w:r>
+      <w:r>
+        <w:rPr>
+          <w:i/>
+          <w:iCs/>
+        </w:rPr>
+        <w:t>very simplified</w:t>
+      </w:r>
+      <w:r>
+        <w:t xml:space="preserve"> game of soccer. Two goals on opposing sides. Walk into the ball to hit it. Score in your opponent’s goal.</w:t>
+      </w:r>
+    </w:p>
+    <w:p/>
+    <w:p>
+      <w:r>
+        <w:t>Simple, right?</w:t>
+      </w:r>
+    </w:p>
+    <w:p/>
+    <w:p>
+      <w:r>
+        <w:t xml:space="preserve">But here’s the twist: you’re not playing </w:t>
+      </w:r>
+      <w:r>
+        <w:rPr>
+          <w:b/>
+          <w:bCs/>
+        </w:rPr>
+        <w:t>one</w:t>
+      </w:r>
+      <w:r>
+        <w:t xml:space="preserve"> game … you’re playing </w:t>
+      </w:r>
+      <w:r>
+        <w:rPr>
+          <w:b/>
+          <w:bCs/>
+        </w:rPr>
+        <w:t>multiple at the same time.</w:t>
+      </w:r>
+    </w:p>
+    <w:p/>
+    <w:p>
+      <w:r>
+        <w:t xml:space="preserve">When you move up (for example), your character moves up in </w:t>
+      </w:r>
+      <w:r>
+        <w:rPr>
+          <w:i/>
+          <w:iCs/>
+        </w:rPr>
+        <w:t>all</w:t>
+      </w:r>
+      <w:r>
+        <w:t xml:space="preserve"> fields.</w:t>
+      </w:r>
+    </w:p>
+    <w:p/>
+    <w:p>
+      <w:r>
+        <w:t xml:space="preserve">This seemed like a simple idea that would work wonders, as it’s really hard to keep track of multiple fields. And it’s even harder to not </w:t>
+      </w:r>
+      <w:r>
+        <w:rPr>
+          <w:i/>
+          <w:iCs/>
+        </w:rPr>
+        <w:t>accidentally</w:t>
+      </w:r>
+      <w:r>
+        <w:t xml:space="preserve"> score own goals.</w:t>
+      </w:r>
+    </w:p>
+    <w:p/>
+    <w:p>
+      <w:r>
+        <w:t xml:space="preserve">That’s where the second rule comes from: </w:t>
+      </w:r>
+      <w:r>
+        <w:rPr>
+          <w:b/>
+          <w:bCs/>
+        </w:rPr>
+        <w:t>own goals are 10 points for the opponent.</w:t>
+      </w:r>
+      <w:r>
+        <w:t xml:space="preserve"> (Which is, you know, a lot more than 1 point.)</w:t>
+      </w:r>
+    </w:p>
+    <w:p/>
+    <w:p>
+      <w:r>
+        <w:t>That’s the whole idea! Let’s start.</w:t>
+      </w:r>
+    </w:p>
+    <w:p/>
+    <w:p>
+      <w:pPr>
+        <w:pStyle w:val="Heading2"/>
+      </w:pPr>
+      <w:r>
+        <w:t>Day 1: Basics</w:t>
+      </w:r>
+    </w:p>
+    <w:p>
+      <w:r>
+        <w:t xml:space="preserve">I laid down the basic components/systems I needed and powered through them. (I have enough confidence in my game creation skills at this point that I don’t bother testing at this stage. Maybe that’s a mistake, but it does make it </w:t>
+      </w:r>
+      <w:r>
+        <w:rPr>
+          <w:i/>
+          <w:iCs/>
+        </w:rPr>
+        <w:t>fast</w:t>
+      </w:r>
+      <w:r>
+        <w:t>.)</w:t>
+      </w:r>
+    </w:p>
+    <w:p/>
+    <w:p>
+      <w:pPr>
+        <w:rPr>
+          <w:iCs/>
+        </w:rPr>
+      </w:pPr>
+      <w:r>
+        <w:rPr>
+          <w:b/>
+          <w:bCs/>
+        </w:rPr>
+        <w:lastRenderedPageBreak/>
+        <w:t>Field Manager:</w:t>
+      </w:r>
+      <w:r>
+        <w:t xml:space="preserve"> Can add/remove fields and position them correctly (centered on the screen). Also has helper functions for </w:t>
+      </w:r>
+      <w:r>
+        <w:rPr>
+          <w:i/>
+          <w:iCs/>
+        </w:rPr>
+        <w:t>aggregating</w:t>
+      </w:r>
+      <w:r>
+        <w:t xml:space="preserve"> data about fields, most notably the </w:t>
+      </w:r>
+      <w:r>
+        <w:rPr>
+          <w:i/>
+        </w:rPr>
+        <w:t>score</w:t>
+      </w:r>
+      <w:r>
+        <w:rPr>
+          <w:iCs/>
+        </w:rPr>
+        <w:t>.</w:t>
+      </w:r>
+    </w:p>
+    <w:p>
+      <w:pPr>
+        <w:rPr>
+          <w:iCs/>
+        </w:rPr>
+      </w:pPr>
+    </w:p>
+    <w:p>
+      <w:pPr>
+        <w:rPr>
+          <w:iCs/>
+        </w:rPr>
+      </w:pPr>
+      <w:r>
+        <w:rPr>
+          <w:b/>
+          <w:bCs/>
+          <w:iCs/>
+        </w:rPr>
+        <w:t>Field:</w:t>
+      </w:r>
+      <w:r>
+        <w:rPr>
+          <w:iCs/>
+        </w:rPr>
+        <w:t xml:space="preserve"> dynamically creates boundaries, but leaves a gap at the top/bottom for a goal. </w:t>
+      </w:r>
+      <w:r>
+        <w:rPr>
+          <w:iCs/>
+        </w:rPr>
+        <w:t xml:space="preserve">Most work went into making this look acceptable. As fields, goals, etcetera can be </w:t>
+      </w:r>
+      <w:r>
+        <w:rPr>
+          <w:i/>
+        </w:rPr>
+        <w:t>any</w:t>
+      </w:r>
+      <w:r>
+        <w:rPr>
+          <w:iCs/>
+        </w:rPr>
+        <w:t xml:space="preserve"> size, I couldn’t just pre-create a few beautiful sprites and slap them on there. </w:t>
+      </w:r>
+    </w:p>
+    <w:p>
+      <w:pPr>
+        <w:rPr>
+          <w:iCs/>
+        </w:rPr>
+      </w:pPr>
+    </w:p>
+    <w:p>
+      <w:pPr>
+        <w:rPr>
+          <w:iCs/>
+        </w:rPr>
+      </w:pPr>
+      <w:r>
+        <w:rPr>
+          <w:iCs/>
+        </w:rPr>
+        <w:t xml:space="preserve">I spent quite some time making it obvious which goal was which, as that seemed important :p If the top goal is from team 0, almost </w:t>
+      </w:r>
+      <w:r>
+        <w:rPr>
+          <w:i/>
+        </w:rPr>
+        <w:t>everything</w:t>
+      </w:r>
+      <w:r>
+        <w:rPr>
+          <w:iCs/>
+        </w:rPr>
+        <w:t xml:space="preserve"> at the top of the field is colored the same way. But not </w:t>
+      </w:r>
+      <w:r>
+        <w:rPr>
+          <w:i/>
+        </w:rPr>
+        <w:t>exactly everything</w:t>
+      </w:r>
+      <w:r>
+        <w:rPr>
+          <w:iCs/>
+        </w:rPr>
+        <w:t>, as that looked ugly and too “harsh”. The field is still just green.</w:t>
+      </w:r>
+    </w:p>
+    <w:p>
+      <w:pPr>
+        <w:rPr>
+          <w:iCs/>
+        </w:rPr>
+      </w:pPr>
+    </w:p>
+    <w:p>
+      <w:pPr>
+        <w:rPr>
+          <w:iCs/>
+        </w:rPr>
+      </w:pPr>
+      <w:r>
+        <w:rPr>
+          <w:b/>
+          <w:bCs/>
+          <w:iCs/>
+        </w:rPr>
+        <w:t>Balls:</w:t>
+      </w:r>
+      <w:r>
+        <w:rPr>
+          <w:iCs/>
+        </w:rPr>
+        <w:t xml:space="preserve"> just a RigidBody with high bounciness. It has code to:</w:t>
+      </w:r>
+    </w:p>
+    <w:p>
+      <w:pPr>
+        <w:pStyle w:val="ListParagraph"/>
+        <w:numPr>
+          <w:ilvl w:val="0"/>
+          <w:numId w:val="10"/>
+        </w:numPr>
+        <w:rPr>
+          <w:iCs/>
+        </w:rPr>
+      </w:pPr>
+      <w:r>
+        <w:rPr>
+          <w:iCs/>
+        </w:rPr>
+        <w:t>Cap its velocity (so it never comes to a stop, but also never goes to fast)</w:t>
+      </w:r>
+    </w:p>
+    <w:p>
+      <w:pPr>
+        <w:pStyle w:val="ListParagraph"/>
+        <w:numPr>
+          <w:ilvl w:val="0"/>
+          <w:numId w:val="10"/>
+        </w:numPr>
+        <w:rPr>
+          <w:iCs/>
+        </w:rPr>
+      </w:pPr>
+      <w:r>
+        <w:rPr>
+          <w:iCs/>
+        </w:rPr>
+        <w:t>Teleport (e.g. after someone scores, the ball resets)</w:t>
+      </w:r>
+    </w:p>
+    <w:p>
+      <w:pPr>
+        <w:pStyle w:val="ListParagraph"/>
+        <w:numPr>
+          <w:ilvl w:val="0"/>
+          <w:numId w:val="10"/>
+        </w:numPr>
+        <w:rPr>
+          <w:iCs/>
+        </w:rPr>
+      </w:pPr>
+      <w:r>
+        <w:rPr>
+          <w:iCs/>
+        </w:rPr>
+        <w:t xml:space="preserve">Track who was the </w:t>
+      </w:r>
+      <w:r>
+        <w:rPr>
+          <w:i/>
+        </w:rPr>
+        <w:t>last</w:t>
+      </w:r>
+      <w:r>
+        <w:rPr>
+          <w:iCs/>
+        </w:rPr>
+        <w:t xml:space="preserve"> player to touch it (to figure out if something was an own goal)</w:t>
+      </w:r>
+    </w:p>
+    <w:p>
+      <w:pPr>
+        <w:rPr>
+          <w:iCs/>
+        </w:rPr>
+      </w:pPr>
+    </w:p>
+    <w:p>
+      <w:pPr>
+        <w:rPr>
+          <w:iCs/>
+        </w:rPr>
+      </w:pPr>
+      <w:r>
+        <w:rPr>
+          <w:b/>
+          <w:bCs/>
+          <w:iCs/>
+        </w:rPr>
+        <w:t>Players:</w:t>
+      </w:r>
+      <w:r>
+        <w:rPr>
+          <w:iCs/>
+        </w:rPr>
+        <w:t xml:space="preserve"> just a RigidBody again with high bounciness. It has code to:</w:t>
+      </w:r>
+    </w:p>
+    <w:p>
+      <w:pPr>
+        <w:pStyle w:val="ListParagraph"/>
+        <w:numPr>
+          <w:ilvl w:val="0"/>
+          <w:numId w:val="11"/>
+        </w:numPr>
+        <w:rPr>
+          <w:iCs/>
+        </w:rPr>
+      </w:pPr>
+      <w:r>
+        <w:rPr>
+          <w:iCs/>
+        </w:rPr>
+        <w:t>Move (</w:t>
+      </w:r>
+      <w:r>
+        <w:rPr>
+          <w:i/>
+        </w:rPr>
+        <w:t>slightly</w:t>
+      </w:r>
+      <w:r>
+        <w:rPr>
+          <w:iCs/>
+        </w:rPr>
+        <w:t xml:space="preserve"> momentum-based: </w:t>
+      </w:r>
+      <w:r>
+        <w:rPr>
+          <w:iCs/>
+        </w:rPr>
+        <w:t>a</w:t>
+      </w:r>
+      <w:r>
+        <w:rPr>
+          <w:iCs/>
+        </w:rPr>
+        <w:t xml:space="preserve"> small period where it speeds up/slows down before reaching the desired speed)</w:t>
+      </w:r>
+    </w:p>
+    <w:p>
+      <w:pPr>
+        <w:rPr>
+          <w:iCs/>
+        </w:rPr>
+      </w:pPr>
+    </w:p>
+    <w:p>
+      <w:pPr>
+        <w:rPr>
+          <w:iCs/>
+        </w:rPr>
+      </w:pPr>
+      <w:r>
+        <w:rPr>
+          <w:iCs/>
+        </w:rPr>
+        <w:t>Erm, yeah, that’s it. Simple idea, right?</w:t>
+      </w:r>
+    </w:p>
+    <w:p>
+      <w:pPr>
+        <w:rPr>
+          <w:iCs/>
+        </w:rPr>
+      </w:pPr>
+    </w:p>
+    <w:p>
+      <w:pPr>
+        <w:pStyle w:val="Heading2"/>
+      </w:pPr>
+      <w:r>
+        <w:t>Day 1: Input -&gt; Fields</w:t>
+      </w:r>
+    </w:p>
+    <w:p>
+      <w:r>
+        <w:t xml:space="preserve">When created, fields spawn a </w:t>
+      </w:r>
+      <w:r>
+        <w:rPr>
+          <w:b/>
+          <w:bCs/>
+        </w:rPr>
+        <w:t>ball</w:t>
+      </w:r>
+      <w:r>
+        <w:t xml:space="preserve"> and a </w:t>
+      </w:r>
+      <w:r>
+        <w:rPr>
+          <w:b/>
+          <w:bCs/>
+        </w:rPr>
+        <w:t>player character</w:t>
+      </w:r>
+      <w:r>
+        <w:t xml:space="preserve"> for each player.</w:t>
+      </w:r>
+    </w:p>
+    <w:p/>
+    <w:p>
+      <w:r>
+        <w:t>The ball gets a slight push, but otherwise is completely controlled by physics and its own script.</w:t>
+      </w:r>
+    </w:p>
+    <w:p/>
+    <w:p>
+      <w:r>
+        <w:t xml:space="preserve">The players are, obviously, controlled by </w:t>
+      </w:r>
+      <w:r>
+        <w:rPr>
+          <w:i/>
+          <w:iCs/>
+        </w:rPr>
+        <w:t>you</w:t>
+      </w:r>
+      <w:r>
+        <w:t>.</w:t>
+      </w:r>
+    </w:p>
+    <w:p/>
+    <w:p>
+      <w:r>
+        <w:t xml:space="preserve">A global “input” script polls input for </w:t>
+      </w:r>
+      <w:r>
+        <w:rPr>
+          <w:i/>
+          <w:iCs/>
+        </w:rPr>
+        <w:t>all players</w:t>
+      </w:r>
+      <w:r>
+        <w:t>, then sends it through to all the fields, who send it through to their player characters.</w:t>
+      </w:r>
+    </w:p>
+    <w:p/>
+    <w:p>
+      <w:r>
+        <w:t xml:space="preserve">This is way cheaper than adding a separate input script/module to </w:t>
+      </w:r>
+      <w:r>
+        <w:rPr>
+          <w:i/>
+          <w:iCs/>
+        </w:rPr>
+        <w:t>every instance of every player</w:t>
+      </w:r>
+      <w:r>
+        <w:t>. It’s also more flexible for me, as I can (for example) completely cut off a player with a single line from this script.</w:t>
+      </w:r>
+    </w:p>
+    <w:p/>
+    <w:p>
+      <w:r>
+        <w:lastRenderedPageBreak/>
+        <w:t xml:space="preserve">One downside? Players can’t randomly walk to a different field. (Which they could before, as the goals are </w:t>
+      </w:r>
+      <w:r>
+        <w:rPr>
+          <w:i/>
+          <w:iCs/>
+        </w:rPr>
+        <w:t>open</w:t>
+      </w:r>
+      <w:r>
+        <w:t>.) But that was never a planned feature anyway.</w:t>
+      </w:r>
+    </w:p>
+    <w:p/>
+    <w:p>
+      <w:pPr>
+        <w:pStyle w:val="Heading2"/>
+      </w:pPr>
+      <w:r>
+        <w:t>Day 1: Checking goals</w:t>
+      </w:r>
+    </w:p>
+    <w:p>
+      <w:r>
+        <w:t>Surprisingly, checking whether an object has fully crossed a line, and then resetting it, is more annoying than you think.</w:t>
+      </w:r>
+    </w:p>
+    <w:p>
+      <w:pPr>
+        <w:pStyle w:val="ListParagraph"/>
+        <w:numPr>
+          <w:ilvl w:val="0"/>
+          <w:numId w:val="11"/>
+        </w:numPr>
+      </w:pPr>
+      <w:r>
+        <w:t xml:space="preserve">Using an Area? You’d need to position it </w:t>
+      </w:r>
+      <w:r>
+        <w:rPr>
+          <w:i/>
+          <w:iCs/>
+        </w:rPr>
+        <w:t>precisely</w:t>
+      </w:r>
+      <w:r>
+        <w:t xml:space="preserve"> so it triggers when the ball is over the line.</w:t>
+      </w:r>
+    </w:p>
+    <w:p>
+      <w:pPr>
+        <w:pStyle w:val="ListParagraph"/>
+        <w:numPr>
+          <w:ilvl w:val="0"/>
+          <w:numId w:val="11"/>
+        </w:numPr>
+      </w:pPr>
+      <w:r>
+        <w:t>What if a player touches the ball again when it’s inside the goal?</w:t>
+      </w:r>
+    </w:p>
+    <w:p>
+      <w:pPr>
+        <w:pStyle w:val="ListParagraph"/>
+        <w:numPr>
+          <w:ilvl w:val="0"/>
+          <w:numId w:val="11"/>
+        </w:numPr>
+      </w:pPr>
+      <w:r>
+        <w:t xml:space="preserve">If the ball immediately resets, it leads to “insta-goals” for the opponent, as </w:t>
+      </w:r>
+      <w:r>
+        <w:rPr>
+          <w:i/>
+          <w:iCs/>
+        </w:rPr>
+        <w:t>you</w:t>
+      </w:r>
+      <w:r>
+        <w:t xml:space="preserve"> still need to walk back after scoring.</w:t>
+      </w:r>
+    </w:p>
+    <w:p>
+      <w:pPr>
+        <w:pStyle w:val="ListParagraph"/>
+        <w:numPr>
+          <w:ilvl w:val="0"/>
+          <w:numId w:val="11"/>
+        </w:numPr>
+      </w:pPr>
+      <w:r>
+        <w:t>Etcetera.</w:t>
+      </w:r>
+    </w:p>
+    <w:p/>
+    <w:p>
+      <w:r>
+        <w:t>I chose to:</w:t>
+      </w:r>
+    </w:p>
+    <w:p>
+      <w:pPr>
+        <w:pStyle w:val="ListParagraph"/>
+        <w:numPr>
+          <w:ilvl w:val="0"/>
+          <w:numId w:val="12"/>
+        </w:numPr>
+      </w:pPr>
+      <w:r>
+        <w:t>Do a basic y-coordinate check: if ball is higher than goal line, someone scored.</w:t>
+      </w:r>
+    </w:p>
+    <w:p>
+      <w:pPr>
+        <w:pStyle w:val="ListParagraph"/>
+        <w:numPr>
+          <w:ilvl w:val="0"/>
+          <w:numId w:val="12"/>
+        </w:numPr>
+      </w:pPr>
+      <w:r>
+        <w:t>When a ball is reset, it is “frozen” for a second or so</w:t>
+      </w:r>
+      <w:r>
+        <w:t xml:space="preserve">. </w:t>
+      </w:r>
+    </w:p>
+    <w:p/>
+    <w:p>
+      <w:r>
+        <w:t>Sometimes, the ball also, erm, wouldn’t reset. I’m at my wits end on this one and think it’s just a bug from the (altogether quite buggy) physics engine, so I ended up just completely destroying the ball when scored and placing a new one.</w:t>
+      </w:r>
+      <w:r>
+        <w:t xml:space="preserve"> Not optimal, but who cares.</w:t>
+      </w:r>
+    </w:p>
+    <w:p/>
+    <w:p>
+      <w:pPr>
+        <w:pStyle w:val="Heading2"/>
+      </w:pPr>
+      <w:r>
+        <w:t>Day 1: Extra Rules</w:t>
+      </w:r>
+    </w:p>
+    <w:p>
+      <w:r>
+        <w:t xml:space="preserve">After testing this, the idea was </w:t>
+      </w:r>
+      <w:r>
+        <w:rPr>
+          <w:i/>
+          <w:iCs/>
+        </w:rPr>
+        <w:t>working</w:t>
+      </w:r>
+      <w:r>
+        <w:t xml:space="preserve">, but far from </w:t>
+      </w:r>
+      <w:r>
+        <w:rPr>
+          <w:i/>
+          <w:iCs/>
+        </w:rPr>
+        <w:t>really fun</w:t>
+      </w:r>
+      <w:r>
+        <w:t xml:space="preserve">. </w:t>
+      </w:r>
+    </w:p>
+    <w:p/>
+    <w:p>
+      <w:r>
+        <w:t>Fields were a bit crowded on high player counts. And most people, intuitively, still focused on one field only.</w:t>
+      </w:r>
+    </w:p>
+    <w:p/>
+    <w:p>
+      <w:r>
+        <w:t>I added two simple rules to make the game asymmetrical:</w:t>
+      </w:r>
+    </w:p>
+    <w:p>
+      <w:pPr>
+        <w:pStyle w:val="ListParagraph"/>
+        <w:numPr>
+          <w:ilvl w:val="0"/>
+          <w:numId w:val="13"/>
+        </w:numPr>
+      </w:pPr>
+      <w:r>
+        <w:t>When you score, that character is</w:t>
+      </w:r>
+      <w:r>
+        <w:rPr>
+          <w:i/>
+          <w:iCs/>
+        </w:rPr>
+        <w:t xml:space="preserve"> removed</w:t>
+      </w:r>
+      <w:r>
+        <w:t xml:space="preserve"> from that field. (Unless it’s the last one you have.)</w:t>
+      </w:r>
+    </w:p>
+    <w:p>
+      <w:pPr>
+        <w:pStyle w:val="ListParagraph"/>
+        <w:numPr>
+          <w:ilvl w:val="0"/>
+          <w:numId w:val="13"/>
+        </w:numPr>
+      </w:pPr>
+      <w:r>
+        <w:t xml:space="preserve">When you get scored on, a player on your team that’s </w:t>
+      </w:r>
+      <w:r>
+        <w:rPr>
+          <w:i/>
+          <w:iCs/>
+        </w:rPr>
+        <w:t>not</w:t>
+      </w:r>
+      <w:r>
+        <w:t xml:space="preserve"> on the field yet, is </w:t>
+      </w:r>
+      <w:r>
+        <w:rPr>
+          <w:i/>
+          <w:iCs/>
+        </w:rPr>
+        <w:t>added</w:t>
+      </w:r>
+      <w:r>
+        <w:t>.</w:t>
+      </w:r>
+    </w:p>
+    <w:p/>
+    <w:p>
+      <w:r>
+        <w:t xml:space="preserve">In other words, if one team does great on a field, then it’s slowly hindered while the other team is helped. With this system, you </w:t>
+      </w:r>
+      <w:r>
+        <w:rPr>
+          <w:i/>
+          <w:iCs/>
+        </w:rPr>
+        <w:t>can’t</w:t>
+      </w:r>
+      <w:r>
+        <w:t xml:space="preserve"> focus on one field, as there’s a low chance everyone is there.</w:t>
+      </w:r>
+    </w:p>
+    <w:p/>
+    <w:p>
+      <w:pPr>
+        <w:pStyle w:val="Heading2"/>
+      </w:pPr>
+      <w:r>
+        <w:lastRenderedPageBreak/>
+        <w:t>Day 1: Visuals</w:t>
+      </w:r>
+    </w:p>
+    <w:p>
+      <w:r>
+        <w:t>The rest of this day was spent</w:t>
+      </w:r>
+    </w:p>
+    <w:p>
+      <w:pPr>
+        <w:pStyle w:val="ListParagraph"/>
+        <w:numPr>
+          <w:ilvl w:val="0"/>
+          <w:numId w:val="14"/>
+        </w:numPr>
+      </w:pPr>
+      <w:r>
+        <w:t xml:space="preserve">Adding loads of visuals, indicators, feedback. (With a game happening on multiple fields, you </w:t>
+      </w:r>
+      <w:r>
+        <w:rPr>
+          <w:i/>
+          <w:iCs/>
+        </w:rPr>
+        <w:t>really</w:t>
+      </w:r>
+      <w:r>
+        <w:t xml:space="preserve"> need this to make sense of it all.)</w:t>
+      </w:r>
+    </w:p>
+    <w:p>
+      <w:pPr>
+        <w:pStyle w:val="ListParagraph"/>
+        <w:numPr>
+          <w:ilvl w:val="0"/>
+          <w:numId w:val="14"/>
+        </w:numPr>
+      </w:pPr>
+      <w:r>
+        <w:t>Finding bugs/issues/doubts and trying to find ways to fix them.</w:t>
+      </w:r>
+    </w:p>
+    <w:p/>
+    <w:p>
+      <w:r>
+        <w:t>For example, everything in the game is already animated. (When a field appears, it does a short tween. When a player appears, same thing. When score changes, the text has a flashy/bouncy tween as well.)</w:t>
+      </w:r>
+    </w:p>
+    <w:p/>
+    <w:p>
+      <w:r>
+        <w:t>Players/balls have a particle trail when walking. There’s a wild explosion on goals (and game over).</w:t>
+      </w:r>
+    </w:p>
+    <w:p/>
+    <w:p>
+      <w:r>
+        <w:t xml:space="preserve">I added a simple </w:t>
+      </w:r>
+      <w:r>
+        <w:rPr>
+          <w:i/>
+          <w:iCs/>
+        </w:rPr>
+        <w:t>Game Over</w:t>
+      </w:r>
+      <w:r>
+        <w:t xml:space="preserve"> and </w:t>
+      </w:r>
+      <w:r>
+        <w:rPr>
+          <w:i/>
+          <w:iCs/>
+        </w:rPr>
+        <w:t>Pause</w:t>
+      </w:r>
+      <w:r>
+        <w:t xml:space="preserve"> screen to close the game loop. (Always important to do that quickly: being able to start, play, end, then restart the game. It’s the loop that makes a game, well, </w:t>
+      </w:r>
+      <w:r>
+        <w:rPr>
+          <w:i/>
+          <w:iCs/>
+        </w:rPr>
+        <w:t>a game.</w:t>
+      </w:r>
+      <w:r>
+        <w:t>)</w:t>
+      </w:r>
+    </w:p>
+    <w:p/>
+    <w:p>
+      <w:r>
+        <w:t>The goals were a bit empty being holes, so I spent way too much time programming a bouncy/wavy line … that reacts to a goal. (So when the ball flies in, the line displaces as if the ball caused it, wobbling for a few seconds afterwards. Looks cool, not sure if it was worth the time though :p)</w:t>
+      </w:r>
+    </w:p>
+    <w:p/>
+    <w:p>
+      <w:pPr>
+        <w:pStyle w:val="Heading2"/>
+      </w:pPr>
+      <w:r>
+        <w:t>Day 1: The Issues</w:t>
+      </w:r>
+    </w:p>
+    <w:p>
+      <w:r>
+        <w:t>Here are the issues with which I went to bed:</w:t>
+      </w:r>
+    </w:p>
+    <w:p>
+      <w:pPr>
+        <w:pStyle w:val="ListParagraph"/>
+        <w:numPr>
+          <w:ilvl w:val="0"/>
+          <w:numId w:val="15"/>
+        </w:numPr>
+      </w:pPr>
+      <w:r>
+        <w:t>I need some simple rule for adding/removing fields during the game.</w:t>
+      </w:r>
+    </w:p>
+    <w:p>
+      <w:pPr>
+        <w:pStyle w:val="ListParagraph"/>
+        <w:numPr>
+          <w:ilvl w:val="0"/>
+          <w:numId w:val="15"/>
+        </w:numPr>
+      </w:pPr>
+      <w:r>
+        <w:rPr>
+          <w:i/>
+          <w:iCs/>
+        </w:rPr>
+        <w:t>Forcefully</w:t>
+      </w:r>
+      <w:r>
+        <w:t xml:space="preserve"> moving physics objects (outside the physics simulation) is </w:t>
+      </w:r>
+      <w:r>
+        <w:rPr>
+          <w:i/>
+          <w:iCs/>
+        </w:rPr>
+        <w:t>bad</w:t>
+      </w:r>
+      <w:r>
+        <w:t>. So when a field is added, I shouldn’t have to move other fields to make space/center it … but how?</w:t>
+      </w:r>
+    </w:p>
+    <w:p>
+      <w:pPr>
+        <w:pStyle w:val="ListParagraph"/>
+        <w:numPr>
+          <w:ilvl w:val="0"/>
+          <w:numId w:val="15"/>
+        </w:numPr>
+      </w:pPr>
+      <w:r>
+        <w:t>I needed a way for players to manually move between fields. (Adds more strategy, fits the theme of the game, helps soften annoying situations where one team is completely wiped from a field.)</w:t>
+      </w:r>
+    </w:p>
+    <w:p>
+      <w:pPr>
+        <w:pStyle w:val="ListParagraph"/>
+        <w:numPr>
+          <w:ilvl w:val="0"/>
+          <w:numId w:val="15"/>
+        </w:numPr>
+      </w:pPr>
+      <w:r>
+        <w:t>Right now, “goal blocking” is a pretty viable strategy. Just place all bodies you have in front of the goal and done. How to prevent this?</w:t>
+      </w:r>
+    </w:p>
+    <w:p>
+      <w:pPr>
+        <w:pStyle w:val="ListParagraph"/>
+        <w:numPr>
+          <w:ilvl w:val="0"/>
+          <w:numId w:val="15"/>
+        </w:numPr>
+      </w:pPr>
+      <w:r>
+        <w:t xml:space="preserve">The game needs just a bit </w:t>
+      </w:r>
+      <w:r>
+        <w:rPr>
+          <w:i/>
+          <w:iCs/>
+        </w:rPr>
+        <w:t>more</w:t>
+      </w:r>
+      <w:r>
+        <w:t xml:space="preserve"> than it currently is.</w:t>
+      </w:r>
+    </w:p>
+    <w:p/>
+    <w:p>
+      <w:pPr>
+        <w:pStyle w:val="Heading2"/>
+      </w:pPr>
+      <w:r>
+        <w:t>Day 2: Solutions to Issues</w:t>
+      </w:r>
+    </w:p>
+    <w:p>
+      <w:r>
+        <w:t>Sleeping is a good thing.</w:t>
+      </w:r>
+    </w:p>
+    <w:p/>
+    <w:p>
+      <w:pPr>
+        <w:pStyle w:val="Heading3"/>
+      </w:pPr>
+      <w:r>
+        <w:lastRenderedPageBreak/>
+        <w:t>Field Changes</w:t>
+      </w:r>
+    </w:p>
+    <w:p/>
+    <w:p>
+      <w:r>
+        <w:rPr>
+          <w:b/>
+          <w:bCs/>
+        </w:rPr>
+        <w:t>Solution #1:</w:t>
+      </w:r>
+      <w:r>
+        <w:t xml:space="preserve"> fields are added/removed </w:t>
+      </w:r>
+      <w:r>
+        <w:rPr>
+          <w:i/>
+          <w:iCs/>
+        </w:rPr>
+        <w:t>when somebody own goals</w:t>
+      </w:r>
+      <w:r>
+        <w:t xml:space="preserve">. Adds to the theme, it happens enough (in my testing) to make it worth it, but not </w:t>
+      </w:r>
+      <w:r>
+        <w:rPr>
+          <w:i/>
+          <w:iCs/>
+        </w:rPr>
+        <w:t>so often</w:t>
+      </w:r>
+      <w:r>
+        <w:t xml:space="preserve"> that you go crazy from all the fields.</w:t>
+      </w:r>
+    </w:p>
+    <w:p/>
+    <w:p>
+      <w:r>
+        <w:t>(With the space we have, this means the number of fields is wobbling between 2-4, which I think is a good balance.)</w:t>
+      </w:r>
+    </w:p>
+    <w:p/>
+    <w:p>
+      <w:pPr>
+        <w:pStyle w:val="Heading3"/>
+      </w:pPr>
+      <w:r>
+        <w:t>Add a Camera</w:t>
+      </w:r>
+    </w:p>
+    <w:p>
+      <w:r>
+        <w:rPr>
+          <w:b/>
+          <w:bCs/>
+        </w:rPr>
+        <w:t>Solution #2:</w:t>
+      </w:r>
+      <w:r>
+        <w:t xml:space="preserve"> use the age-old trick of “don’t move the world, move a camera in the opposite direction”. Fields are simply added to the end of the current field list, then the camera is moved to fit them on-screen. (So existing fields are </w:t>
+      </w:r>
+      <w:r>
+        <w:rPr>
+          <w:i/>
+          <w:iCs/>
+        </w:rPr>
+        <w:t>never</w:t>
+      </w:r>
+      <w:r>
+        <w:t xml:space="preserve"> moved.)</w:t>
+      </w:r>
+    </w:p>
+    <w:p/>
+    <w:p>
+      <w:pPr>
+        <w:pStyle w:val="Heading3"/>
+      </w:pPr>
+      <w:r>
+        <w:t>Teleports</w:t>
+      </w:r>
+    </w:p>
+    <w:p>
+      <w:r>
+        <w:rPr>
+          <w:b/>
+          <w:bCs/>
+        </w:rPr>
+        <w:t>Solution #3:</w:t>
+      </w:r>
+      <w:r>
+        <w:t xml:space="preserve"> gates/teleports. But I didn’t want to make them really prominent features of the map, as we’re already out of space, and if players start teleporting too much the game is just chaos.</w:t>
+      </w:r>
+    </w:p>
+    <w:p/>
+    <w:p>
+      <w:r>
+        <w:t xml:space="preserve">Instead, there’s one gate in the </w:t>
+      </w:r>
+      <w:r>
+        <w:rPr>
+          <w:i/>
+          <w:iCs/>
+        </w:rPr>
+        <w:t>left</w:t>
+      </w:r>
+      <w:r>
+        <w:t xml:space="preserve"> wall of a field, and one in the </w:t>
+      </w:r>
+      <w:r>
+        <w:rPr>
+          <w:i/>
+          <w:iCs/>
+        </w:rPr>
+        <w:t>right</w:t>
+      </w:r>
+      <w:r>
+        <w:t xml:space="preserve">. Obviously, the right teleport of a field </w:t>
+      </w:r>
+      <w:r>
+        <w:rPr>
+          <w:i/>
+          <w:iCs/>
+        </w:rPr>
+        <w:t>brings you</w:t>
+      </w:r>
+      <w:r>
+        <w:t xml:space="preserve"> to the left one of the field next to it.</w:t>
+      </w:r>
+    </w:p>
+    <w:p/>
+    <w:p>
+      <w:r>
+        <w:t>As such</w:t>
+      </w:r>
+      <w:r>
+        <w:t xml:space="preserve">, they basically explain themselves and you know exactly where you go. You can also </w:t>
+      </w:r>
+      <w:r>
+        <w:rPr>
+          <w:i/>
+          <w:iCs/>
+        </w:rPr>
+        <w:t>accidentally</w:t>
+      </w:r>
+      <w:r>
+        <w:t xml:space="preserve"> use one, but not so easy you get annoyed.</w:t>
+      </w:r>
+    </w:p>
+    <w:p/>
+    <w:p>
+      <w:r>
+        <w:t>(Because it’s a one-time teleport, that is something the physics engine can handle if I code it properly.)</w:t>
+      </w:r>
+    </w:p>
+    <w:p/>
+    <w:p>
+      <w:pPr>
+        <w:pStyle w:val="Heading3"/>
+      </w:pPr>
+      <w:r>
+        <w:t>Varying the Fields</w:t>
+      </w:r>
+    </w:p>
+    <w:p>
+      <w:r>
+        <w:rPr>
+          <w:b/>
+          <w:bCs/>
+        </w:rPr>
+        <w:t xml:space="preserve">Solution #4: </w:t>
+      </w:r>
+      <w:r>
+        <w:t xml:space="preserve">Of course, the whole idea of the game itself already </w:t>
+      </w:r>
+      <w:r>
+        <w:rPr>
+          <w:i/>
+          <w:iCs/>
+        </w:rPr>
+        <w:t>softens</w:t>
+      </w:r>
+      <w:r>
+        <w:t xml:space="preserve"> the “goal blocking” problem. </w:t>
+      </w:r>
+    </w:p>
+    <w:p/>
+    <w:p>
+      <w:r>
+        <w:t xml:space="preserve">Because you can’t position characters individually, it’s really hard to block the goal in </w:t>
+      </w:r>
+      <w:r>
+        <w:rPr>
+          <w:i/>
+          <w:iCs/>
+        </w:rPr>
+        <w:t>all fields</w:t>
+      </w:r>
+      <w:r>
+        <w:t>.</w:t>
+      </w:r>
+    </w:p>
+    <w:p/>
+    <w:p>
+      <w:r>
+        <w:t xml:space="preserve">Because own goals carry such a penalty, you </w:t>
+      </w:r>
+      <w:r>
+        <w:rPr>
+          <w:i/>
+          <w:iCs/>
+        </w:rPr>
+        <w:t>don’t</w:t>
+      </w:r>
+      <w:r>
+        <w:t xml:space="preserve"> want to be close to your goal and accidentally hit it last.</w:t>
+      </w:r>
+    </w:p>
+    <w:p/>
+    <w:p>
+      <w:r>
+        <w:t>But it’s not enough. Here are ways to shake things up, hopefully enough to prevent this …</w:t>
+      </w:r>
+    </w:p>
+    <w:p>
+      <w:pPr>
+        <w:pStyle w:val="ListParagraph"/>
+        <w:numPr>
+          <w:ilvl w:val="0"/>
+          <w:numId w:val="16"/>
+        </w:numPr>
+      </w:pPr>
+      <w:r>
+        <w:lastRenderedPageBreak/>
+        <w:t>Goal size and position are somewhat random.</w:t>
+      </w:r>
+    </w:p>
+    <w:p>
+      <w:pPr>
+        <w:pStyle w:val="ListParagraph"/>
+        <w:numPr>
+          <w:ilvl w:val="0"/>
+          <w:numId w:val="16"/>
+        </w:numPr>
+      </w:pPr>
+      <w:r>
+        <w:t xml:space="preserve">Fields can be </w:t>
+      </w:r>
+      <w:r>
+        <w:rPr>
+          <w:i/>
+          <w:iCs/>
+        </w:rPr>
+        <w:t>rotated</w:t>
+      </w:r>
+      <w:r>
+        <w:t xml:space="preserve"> (so that the </w:t>
+      </w:r>
+      <w:r>
+        <w:rPr>
+          <w:i/>
+          <w:iCs/>
+        </w:rPr>
+        <w:t>other</w:t>
+      </w:r>
+      <w:r>
+        <w:t xml:space="preserve"> team is at the top)!</w:t>
+      </w:r>
+    </w:p>
+    <w:p>
+      <w:pPr>
+        <w:pStyle w:val="ListParagraph"/>
+        <w:numPr>
+          <w:ilvl w:val="0"/>
+          <w:numId w:val="16"/>
+        </w:numPr>
+      </w:pPr>
+      <w:r>
+        <w:t xml:space="preserve">When you are </w:t>
+      </w:r>
+      <w:r>
+        <w:rPr>
+          <w:i/>
+          <w:iCs/>
+        </w:rPr>
+        <w:t>close</w:t>
+      </w:r>
+      <w:r>
+        <w:t xml:space="preserve"> to your goal … it grows in size. (And when you are </w:t>
+      </w:r>
+      <w:r>
+        <w:rPr>
+          <w:i/>
+          <w:iCs/>
+        </w:rPr>
+        <w:t>far</w:t>
+      </w:r>
+      <w:r>
+        <w:t xml:space="preserve"> it shrinks.)</w:t>
+      </w:r>
+    </w:p>
+    <w:p/>
+    <w:p>
+      <w:r>
+        <w:t>That last rule is a bit exotic, but it fits well. It also punishes being “too present” on one field, because that’d mean there’s no space to stay away from your goal.</w:t>
+      </w:r>
+    </w:p>
+    <w:p/>
+    <w:p>
+      <w:pPr>
+        <w:pStyle w:val="Heading3"/>
+      </w:pPr>
+      <w:r>
+        <w:t>Powerups</w:t>
+      </w:r>
+    </w:p>
+    <w:p>
+      <w:r>
+        <w:rPr>
+          <w:b/>
+          <w:bCs/>
+        </w:rPr>
+        <w:t>Solution #5:</w:t>
+      </w:r>
+      <w:r>
+        <w:t xml:space="preserve"> well … </w:t>
+      </w:r>
+      <w:r>
+        <w:rPr>
+          <w:b/>
+          <w:bCs/>
+        </w:rPr>
+        <w:t>powerups!</w:t>
+      </w:r>
+      <w:r>
+        <w:t xml:space="preserve"> It’s a game about moving. All you can do is determine </w:t>
+      </w:r>
+      <w:r>
+        <w:rPr>
+          <w:i/>
+          <w:iCs/>
+        </w:rPr>
+        <w:t>where you are</w:t>
+      </w:r>
+      <w:r>
+        <w:t xml:space="preserve"> and </w:t>
+      </w:r>
+      <w:r>
+        <w:rPr>
+          <w:i/>
+          <w:iCs/>
+        </w:rPr>
+        <w:t>where you are not</w:t>
+      </w:r>
+      <w:r>
+        <w:t>.</w:t>
+      </w:r>
+    </w:p>
+    <w:p/>
+    <w:p>
+      <w:r>
+        <w:t xml:space="preserve">Those games are perfectly suited for powerups that you grab by being somewhere, or avoid by purposely </w:t>
+      </w:r>
+      <w:r>
+        <w:rPr>
+          <w:i/>
+          <w:iCs/>
+        </w:rPr>
+        <w:t>not</w:t>
+      </w:r>
+      <w:r>
+        <w:t xml:space="preserve"> going there.</w:t>
+      </w:r>
+    </w:p>
+    <w:p/>
+    <w:p>
+      <w:r>
+        <w:t xml:space="preserve">I had some doubts about the implementation. Wouldn’t it be </w:t>
+      </w:r>
+      <w:r>
+        <w:rPr>
+          <w:i/>
+          <w:iCs/>
+        </w:rPr>
+        <w:t>too easy</w:t>
+      </w:r>
+      <w:r>
+        <w:t xml:space="preserve"> to accidentally grab one if they triggered so easily?</w:t>
+      </w:r>
+    </w:p>
+    <w:p/>
+    <w:p>
+      <w:r>
+        <w:t>But in the end, I applied the lessons I learned</w:t>
+      </w:r>
+      <w:r>
+        <w:t xml:space="preserve"> from previous games. </w:t>
+      </w:r>
+      <w:r>
+        <w:rPr>
+          <w:i/>
+          <w:iCs/>
+        </w:rPr>
+        <w:t>If you add powerups, they should be …</w:t>
+      </w:r>
+    </w:p>
+    <w:p>
+      <w:pPr>
+        <w:pStyle w:val="ListParagraph"/>
+        <w:numPr>
+          <w:ilvl w:val="0"/>
+          <w:numId w:val="17"/>
+        </w:numPr>
+      </w:pPr>
+      <w:r>
+        <w:t>Rare</w:t>
+      </w:r>
+    </w:p>
+    <w:p>
+      <w:pPr>
+        <w:pStyle w:val="ListParagraph"/>
+        <w:numPr>
+          <w:ilvl w:val="0"/>
+          <w:numId w:val="17"/>
+        </w:numPr>
+      </w:pPr>
+      <w:r>
+        <w:t>So impactful it feels unfair</w:t>
+      </w:r>
+    </w:p>
+    <w:p>
+      <w:pPr>
+        <w:pStyle w:val="ListParagraph"/>
+        <w:numPr>
+          <w:ilvl w:val="0"/>
+          <w:numId w:val="17"/>
+        </w:numPr>
+      </w:pPr>
+      <w:r>
+        <w:t>Immediately clear on first sight</w:t>
+      </w:r>
+    </w:p>
+    <w:p/>
+    <w:p>
+      <w:r>
+        <w:t>If they’re not rare, you should’ve just made their effect a permanent/global thing, because being individual powerups is senseless.</w:t>
+      </w:r>
+    </w:p>
+    <w:p/>
+    <w:p>
+      <w:r>
+        <w:t>If they’re not impactful, players don’t care about picking them up.</w:t>
+      </w:r>
+    </w:p>
+    <w:p/>
+    <w:p>
+      <w:r>
+        <w:t>If they’re not immediately clear, players will be confused about what happens, or stop playing for ten seconds to figure it out.</w:t>
+      </w:r>
+    </w:p>
+    <w:p/>
+    <w:p>
+      <w:r>
+        <w:t xml:space="preserve">To finish it off, one last rule to tie it all together: </w:t>
+      </w:r>
+      <w:r>
+        <w:rPr>
+          <w:b/>
+          <w:bCs/>
+        </w:rPr>
+        <w:t xml:space="preserve">picking up a powerup in </w:t>
+      </w:r>
+      <w:r>
+        <w:rPr>
+          <w:b/>
+          <w:bCs/>
+          <w:i/>
+          <w:iCs/>
+        </w:rPr>
+        <w:t>one</w:t>
+      </w:r>
+      <w:r>
+        <w:rPr>
+          <w:b/>
+          <w:bCs/>
+        </w:rPr>
+        <w:t xml:space="preserve"> field activates it for </w:t>
+      </w:r>
+      <w:r>
+        <w:rPr>
+          <w:b/>
+          <w:bCs/>
+          <w:i/>
+          <w:iCs/>
+        </w:rPr>
+        <w:t>all your characters</w:t>
+      </w:r>
+      <w:r>
+        <w:rPr>
+          <w:b/>
+          <w:bCs/>
+        </w:rPr>
+        <w:t xml:space="preserve"> (in all fields).</w:t>
+      </w:r>
+    </w:p>
+    <w:p/>
+    <w:p>
+      <w:r>
+        <w:t>(We’re still in the first hour of day 2, I’m just writing down these ideas, then I’ll implement them.</w:t>
+      </w:r>
+      <w:r>
+        <w:t xml:space="preserve"> Which is where we’re going now!</w:t>
+      </w:r>
+      <w:r>
+        <w:t>)</w:t>
+      </w:r>
+    </w:p>
+    <w:p/>
+    <w:p>
+      <w:pPr>
+        <w:pStyle w:val="Heading2"/>
+      </w:pPr>
+      <w:r>
+        <w:t>Day 2: Gates</w:t>
+      </w:r>
+      <w:r>
+        <w:t xml:space="preserve"> &amp; Fields</w:t>
+      </w:r>
+    </w:p>
+    <w:p>
+      <w:r>
+        <w:lastRenderedPageBreak/>
+        <w:t>These were quite quick to implement, but revealed their subtle issues later on (as they always do).</w:t>
+      </w:r>
+    </w:p>
+    <w:p/>
+    <w:p>
+      <w:r>
+        <w:t>Many bugs came from the fact that “Collisions/Events could still happen while a field was being removed.” (What if a player enters a teleport to a field right when it’s destroying itself? What if someone scores another own goal on a field removing itself, and it comes back?)</w:t>
+      </w:r>
+    </w:p>
+    <w:p/>
+    <w:p>
+      <w:r>
+        <w:t>Once I realized this, I added a simple variable “busy_removing”, and when true, everything just stops and calls to events are ignored.</w:t>
+      </w:r>
+    </w:p>
+    <w:p/>
+    <w:p>
+      <w:r>
+        <w:t>When a field is removed, I also forgot that:</w:t>
+      </w:r>
+    </w:p>
+    <w:p>
+      <w:pPr>
+        <w:pStyle w:val="ListParagraph"/>
+        <w:numPr>
+          <w:ilvl w:val="0"/>
+          <w:numId w:val="21"/>
+        </w:numPr>
+        <w:rPr>
+          <w:i/>
+          <w:iCs/>
+        </w:rPr>
+      </w:pPr>
+      <w:r>
+        <w:t>Its score would also be destroyed. Solution? Keep a “permanent score” counter as well. When a field is removed, add its values to that, so its remembered from now on.</w:t>
+      </w:r>
+    </w:p>
+    <w:p>
+      <w:pPr>
+        <w:pStyle w:val="ListParagraph"/>
+        <w:numPr>
+          <w:ilvl w:val="0"/>
+          <w:numId w:val="21"/>
+        </w:numPr>
+        <w:rPr>
+          <w:i/>
+          <w:iCs/>
+        </w:rPr>
+      </w:pPr>
+      <w:r>
+        <w:t>A player might end up without characters. Solution? Check this, if so, add a random one to a random other field.</w:t>
+      </w:r>
+    </w:p>
+    <w:p>
+      <w:pPr>
+        <w:pStyle w:val="ListParagraph"/>
+        <w:numPr>
+          <w:ilvl w:val="0"/>
+          <w:numId w:val="21"/>
+        </w:numPr>
+        <w:rPr>
+          <w:i/>
+          <w:iCs/>
+        </w:rPr>
+      </w:pPr>
+      <w:r>
+        <w:t>The links between gates wouldn’t work anymore. Solution? Just call for a complete “relink” of all existing fields on removal.</w:t>
       </w:r>
     </w:p>
     <w:sectPr>
@@ -1342,6 +2895,119 @@
 <file path=word/numbering.xml><?xml version="1.0" encoding="utf-8"?>
 <w:numbering xmlns:wpc="http://schemas.microsoft.com/office/word/2010/wordprocessingCanvas" xmlns:cx="http://schemas.microsoft.com/office/drawing/2014/chartex" xmlns:cx1="http://schemas.microsoft.com/office/drawing/2015/9/8/chartex" xmlns:cx2="http://schemas.microsoft.com/office/drawing/2015/10/21/chartex" xmlns:cx3="http://schemas.microsoft.com/office/drawing/2016/5/9/chartex" xmlns:cx4="http://schemas.microsoft.com/office/drawing/2016/5/10/chartex" xmlns:cx5="http://schemas.microsoft.com/office/drawing/2016/5/11/chartex" xmlns:cx6="http://schemas.microsoft.com/office/drawing/2016/5/12/chartex" xmlns:cx7="http://schemas.microsoft.com/office/drawing/2016/5/13/chartex" xmlns:cx8="http://schemas.microsoft.com/office/drawing/2016/5/14/chartex" xmlns:mc="http://schemas.openxmlformats.org/markup-compatibility/2006" xmlns:aink="http://schemas.microsoft.com/office/drawing/2016/ink" xmlns:am3d="http://schemas.microsoft.com/office/drawing/2017/model3d" xmlns:o="urn:schemas-microsoft-com:office:office" xmlns:r="http://schemas.openxmlformats.org/officeDocument/2006/relationships" xmlns:m="http://schemas.openxmlformats.org/officeDocument/2006/math" xmlns:v="urn:schemas-microsoft-com:vml" xmlns:wp14="http://schemas.microsoft.com/office/word/2010/wordprocessingDrawing" xmlns:wp="http://schemas.openxmlformats.org/drawingml/2006/wordprocessingDrawing" xmlns:w10="urn:schemas-microsoft-com:office:word" xmlns:w="http://schemas.openxmlformats.org/wordprocessingml/2006/main" xmlns:w14="http://schemas.microsoft.com/office/word/2010/wordml" xmlns:w15="http://schemas.microsoft.com/office/word/2012/wordml" xmlns:w16cex="http://schemas.microsoft.com/office/word/2018/wordml/cex" xmlns:w16cid="http://schemas.microsoft.com/office/word/2016/wordml/cid" xmlns:w16="http://schemas.microsoft.com/office/word/2018/wordml" xmlns:w16sdtdh="http://schemas.microsoft.com/office/word/2020/wordml/sdtdatahash" xmlns:w16se="http://schemas.microsoft.com/office/word/2015/wordml/symex" xmlns:wpg="http://schemas.microsoft.com/office/word/2010/wordprocessingGroup" xmlns:wpi="http://schemas.microsoft.com/office/word/2010/wordprocessingInk" xmlns:wne="http://schemas.microsoft.com/office/word/2006/wordml" xmlns:wps="http://schemas.microsoft.com/office/word/2010/wordprocessingShape" mc:Ignorable="w14 w15 w16se w16cid w16 w16cex w16sdtdh wp14">
   <w:abstractNum w:abstractNumId="0" w15:restartNumberingAfterBreak="0">
+    <w:nsid w:val="034645DB"/>
+    <w:multiLevelType w:val="hybridMultilevel"/>
+    <w:tmpl w:val="702A7C9C"/>
+    <w:lvl w:ilvl="0" w:tplc="04090001">
+      <w:start w:val="1"/>
+      <w:numFmt w:val="bullet"/>
+      <w:lvlText w:val=""/>
+      <w:lvlJc w:val="left"/>
+      <w:pPr>
+        <w:ind w:left="720" w:hanging="360"/>
+      </w:pPr>
+      <w:rPr>
+        <w:rFonts w:ascii="Symbol" w:hAnsi="Symbol" w:hint="default"/>
+      </w:rPr>
+    </w:lvl>
+    <w:lvl w:ilvl="1" w:tplc="04090003" w:tentative="1">
+      <w:start w:val="1"/>
+      <w:numFmt w:val="bullet"/>
+      <w:lvlText w:val="o"/>
+      <w:lvlJc w:val="left"/>
+      <w:pPr>
+        <w:ind w:left="1440" w:hanging="360"/>
+      </w:pPr>
+      <w:rPr>
+        <w:rFonts w:ascii="Courier New" w:hAnsi="Courier New" w:cs="Courier New" w:hint="default"/>
+      </w:rPr>
+    </w:lvl>
+    <w:lvl w:ilvl="2" w:tplc="04090005" w:tentative="1">
+      <w:start w:val="1"/>
+      <w:numFmt w:val="bullet"/>
+      <w:lvlText w:val=""/>
+      <w:lvlJc w:val="left"/>
+      <w:pPr>
+        <w:ind w:left="2160" w:hanging="360"/>
+      </w:pPr>
+      <w:rPr>
+        <w:rFonts w:ascii="Wingdings" w:hAnsi="Wingdings" w:hint="default"/>
+      </w:rPr>
+    </w:lvl>
+    <w:lvl w:ilvl="3" w:tplc="04090001" w:tentative="1">
+      <w:start w:val="1"/>
+      <w:numFmt w:val="bullet"/>
+      <w:lvlText w:val=""/>
+      <w:lvlJc w:val="left"/>
+      <w:pPr>
+        <w:ind w:left="2880" w:hanging="360"/>
+      </w:pPr>
+      <w:rPr>
+        <w:rFonts w:ascii="Symbol" w:hAnsi="Symbol" w:hint="default"/>
+      </w:rPr>
+    </w:lvl>
+    <w:lvl w:ilvl="4" w:tplc="04090003" w:tentative="1">
+      <w:start w:val="1"/>
+      <w:numFmt w:val="bullet"/>
+      <w:lvlText w:val="o"/>
+      <w:lvlJc w:val="left"/>
+      <w:pPr>
+        <w:ind w:left="3600" w:hanging="360"/>
+      </w:pPr>
+      <w:rPr>
+        <w:rFonts w:ascii="Courier New" w:hAnsi="Courier New" w:cs="Courier New" w:hint="default"/>
+      </w:rPr>
+    </w:lvl>
+    <w:lvl w:ilvl="5" w:tplc="04090005" w:tentative="1">
+      <w:start w:val="1"/>
+      <w:numFmt w:val="bullet"/>
+      <w:lvlText w:val=""/>
+      <w:lvlJc w:val="left"/>
+      <w:pPr>
+        <w:ind w:left="4320" w:hanging="360"/>
+      </w:pPr>
+      <w:rPr>
+        <w:rFonts w:ascii="Wingdings" w:hAnsi="Wingdings" w:hint="default"/>
+      </w:rPr>
+    </w:lvl>
+    <w:lvl w:ilvl="6" w:tplc="04090001" w:tentative="1">
+      <w:start w:val="1"/>
+      <w:numFmt w:val="bullet"/>
+      <w:lvlText w:val=""/>
+      <w:lvlJc w:val="left"/>
+      <w:pPr>
+        <w:ind w:left="5040" w:hanging="360"/>
+      </w:pPr>
+      <w:rPr>
+        <w:rFonts w:ascii="Symbol" w:hAnsi="Symbol" w:hint="default"/>
+      </w:rPr>
+    </w:lvl>
+    <w:lvl w:ilvl="7" w:tplc="04090003" w:tentative="1">
+      <w:start w:val="1"/>
+      <w:numFmt w:val="bullet"/>
+      <w:lvlText w:val="o"/>
+      <w:lvlJc w:val="left"/>
+      <w:pPr>
+        <w:ind w:left="5760" w:hanging="360"/>
+      </w:pPr>
+      <w:rPr>
+        <w:rFonts w:ascii="Courier New" w:hAnsi="Courier New" w:cs="Courier New" w:hint="default"/>
+      </w:rPr>
+    </w:lvl>
+    <w:lvl w:ilvl="8" w:tplc="04090005" w:tentative="1">
+      <w:start w:val="1"/>
+      <w:numFmt w:val="bullet"/>
+      <w:lvlText w:val=""/>
+      <w:lvlJc w:val="left"/>
+      <w:pPr>
+        <w:ind w:left="6480" w:hanging="360"/>
+      </w:pPr>
+      <w:rPr>
+        <w:rFonts w:ascii="Wingdings" w:hAnsi="Wingdings" w:hint="default"/>
+      </w:rPr>
+    </w:lvl>
+  </w:abstractNum>
+  <w:abstractNum w:abstractNumId="1" w15:restartNumberingAfterBreak="0">
     <w:nsid w:val="16B01183"/>
     <w:multiLevelType w:val="hybridMultilevel"/>
     <w:tmpl w:val="DDD24A06"/>
@@ -1454,7 +3120,7 @@
       </w:rPr>
     </w:lvl>
   </w:abstractNum>
-  <w:abstractNum w:abstractNumId="1" w15:restartNumberingAfterBreak="0">
+  <w:abstractNum w:abstractNumId="2" w15:restartNumberingAfterBreak="0">
     <w:nsid w:val="1DD524A4"/>
     <w:multiLevelType w:val="hybridMultilevel"/>
     <w:tmpl w:val="F9106D56"/>
@@ -1567,7 +3233,346 @@
       </w:rPr>
     </w:lvl>
   </w:abstractNum>
-  <w:abstractNum w:abstractNumId="2" w15:restartNumberingAfterBreak="0">
+  <w:abstractNum w:abstractNumId="3" w15:restartNumberingAfterBreak="0">
+    <w:nsid w:val="20F46DEE"/>
+    <w:multiLevelType w:val="hybridMultilevel"/>
+    <w:tmpl w:val="450E8C96"/>
+    <w:lvl w:ilvl="0" w:tplc="04090001">
+      <w:start w:val="1"/>
+      <w:numFmt w:val="bullet"/>
+      <w:lvlText w:val=""/>
+      <w:lvlJc w:val="left"/>
+      <w:pPr>
+        <w:ind w:left="720" w:hanging="360"/>
+      </w:pPr>
+      <w:rPr>
+        <w:rFonts w:ascii="Symbol" w:hAnsi="Symbol" w:hint="default"/>
+      </w:rPr>
+    </w:lvl>
+    <w:lvl w:ilvl="1" w:tplc="04090003" w:tentative="1">
+      <w:start w:val="1"/>
+      <w:numFmt w:val="bullet"/>
+      <w:lvlText w:val="o"/>
+      <w:lvlJc w:val="left"/>
+      <w:pPr>
+        <w:ind w:left="1440" w:hanging="360"/>
+      </w:pPr>
+      <w:rPr>
+        <w:rFonts w:ascii="Courier New" w:hAnsi="Courier New" w:cs="Courier New" w:hint="default"/>
+      </w:rPr>
+    </w:lvl>
+    <w:lvl w:ilvl="2" w:tplc="04090005" w:tentative="1">
+      <w:start w:val="1"/>
+      <w:numFmt w:val="bullet"/>
+      <w:lvlText w:val=""/>
+      <w:lvlJc w:val="left"/>
+      <w:pPr>
+        <w:ind w:left="2160" w:hanging="360"/>
+      </w:pPr>
+      <w:rPr>
+        <w:rFonts w:ascii="Wingdings" w:hAnsi="Wingdings" w:hint="default"/>
+      </w:rPr>
+    </w:lvl>
+    <w:lvl w:ilvl="3" w:tplc="04090001" w:tentative="1">
+      <w:start w:val="1"/>
+      <w:numFmt w:val="bullet"/>
+      <w:lvlText w:val=""/>
+      <w:lvlJc w:val="left"/>
+      <w:pPr>
+        <w:ind w:left="2880" w:hanging="360"/>
+      </w:pPr>
+      <w:rPr>
+        <w:rFonts w:ascii="Symbol" w:hAnsi="Symbol" w:hint="default"/>
+      </w:rPr>
+    </w:lvl>
+    <w:lvl w:ilvl="4" w:tplc="04090003" w:tentative="1">
+      <w:start w:val="1"/>
+      <w:numFmt w:val="bullet"/>
+      <w:lvlText w:val="o"/>
+      <w:lvlJc w:val="left"/>
+      <w:pPr>
+        <w:ind w:left="3600" w:hanging="360"/>
+      </w:pPr>
+      <w:rPr>
+        <w:rFonts w:ascii="Courier New" w:hAnsi="Courier New" w:cs="Courier New" w:hint="default"/>
+      </w:rPr>
+    </w:lvl>
+    <w:lvl w:ilvl="5" w:tplc="04090005" w:tentative="1">
+      <w:start w:val="1"/>
+      <w:numFmt w:val="bullet"/>
+      <w:lvlText w:val=""/>
+      <w:lvlJc w:val="left"/>
+      <w:pPr>
+        <w:ind w:left="4320" w:hanging="360"/>
+      </w:pPr>
+      <w:rPr>
+        <w:rFonts w:ascii="Wingdings" w:hAnsi="Wingdings" w:hint="default"/>
+      </w:rPr>
+    </w:lvl>
+    <w:lvl w:ilvl="6" w:tplc="04090001" w:tentative="1">
+      <w:start w:val="1"/>
+      <w:numFmt w:val="bullet"/>
+      <w:lvlText w:val=""/>
+      <w:lvlJc w:val="left"/>
+      <w:pPr>
+        <w:ind w:left="5040" w:hanging="360"/>
+      </w:pPr>
+      <w:rPr>
+        <w:rFonts w:ascii="Symbol" w:hAnsi="Symbol" w:hint="default"/>
+      </w:rPr>
+    </w:lvl>
+    <w:lvl w:ilvl="7" w:tplc="04090003" w:tentative="1">
+      <w:start w:val="1"/>
+      <w:numFmt w:val="bullet"/>
+      <w:lvlText w:val="o"/>
+      <w:lvlJc w:val="left"/>
+      <w:pPr>
+        <w:ind w:left="5760" w:hanging="360"/>
+      </w:pPr>
+      <w:rPr>
+        <w:rFonts w:ascii="Courier New" w:hAnsi="Courier New" w:cs="Courier New" w:hint="default"/>
+      </w:rPr>
+    </w:lvl>
+    <w:lvl w:ilvl="8" w:tplc="04090005" w:tentative="1">
+      <w:start w:val="1"/>
+      <w:numFmt w:val="bullet"/>
+      <w:lvlText w:val=""/>
+      <w:lvlJc w:val="left"/>
+      <w:pPr>
+        <w:ind w:left="6480" w:hanging="360"/>
+      </w:pPr>
+      <w:rPr>
+        <w:rFonts w:ascii="Wingdings" w:hAnsi="Wingdings" w:hint="default"/>
+      </w:rPr>
+    </w:lvl>
+  </w:abstractNum>
+  <w:abstractNum w:abstractNumId="4" w15:restartNumberingAfterBreak="0">
+    <w:nsid w:val="22141250"/>
+    <w:multiLevelType w:val="hybridMultilevel"/>
+    <w:tmpl w:val="810065C6"/>
+    <w:lvl w:ilvl="0" w:tplc="04090001">
+      <w:start w:val="1"/>
+      <w:numFmt w:val="bullet"/>
+      <w:lvlText w:val=""/>
+      <w:lvlJc w:val="left"/>
+      <w:pPr>
+        <w:ind w:left="720" w:hanging="360"/>
+      </w:pPr>
+      <w:rPr>
+        <w:rFonts w:ascii="Symbol" w:hAnsi="Symbol" w:hint="default"/>
+      </w:rPr>
+    </w:lvl>
+    <w:lvl w:ilvl="1" w:tplc="04090003" w:tentative="1">
+      <w:start w:val="1"/>
+      <w:numFmt w:val="bullet"/>
+      <w:lvlText w:val="o"/>
+      <w:lvlJc w:val="left"/>
+      <w:pPr>
+        <w:ind w:left="1440" w:hanging="360"/>
+      </w:pPr>
+      <w:rPr>
+        <w:rFonts w:ascii="Courier New" w:hAnsi="Courier New" w:cs="Courier New" w:hint="default"/>
+      </w:rPr>
+    </w:lvl>
+    <w:lvl w:ilvl="2" w:tplc="04090005" w:tentative="1">
+      <w:start w:val="1"/>
+      <w:numFmt w:val="bullet"/>
+      <w:lvlText w:val=""/>
+      <w:lvlJc w:val="left"/>
+      <w:pPr>
+        <w:ind w:left="2160" w:hanging="360"/>
+      </w:pPr>
+      <w:rPr>
+        <w:rFonts w:ascii="Wingdings" w:hAnsi="Wingdings" w:hint="default"/>
+      </w:rPr>
+    </w:lvl>
+    <w:lvl w:ilvl="3" w:tplc="04090001" w:tentative="1">
+      <w:start w:val="1"/>
+      <w:numFmt w:val="bullet"/>
+      <w:lvlText w:val=""/>
+      <w:lvlJc w:val="left"/>
+      <w:pPr>
+        <w:ind w:left="2880" w:hanging="360"/>
+      </w:pPr>
+      <w:rPr>
+        <w:rFonts w:ascii="Symbol" w:hAnsi="Symbol" w:hint="default"/>
+      </w:rPr>
+    </w:lvl>
+    <w:lvl w:ilvl="4" w:tplc="04090003" w:tentative="1">
+      <w:start w:val="1"/>
+      <w:numFmt w:val="bullet"/>
+      <w:lvlText w:val="o"/>
+      <w:lvlJc w:val="left"/>
+      <w:pPr>
+        <w:ind w:left="3600" w:hanging="360"/>
+      </w:pPr>
+      <w:rPr>
+        <w:rFonts w:ascii="Courier New" w:hAnsi="Courier New" w:cs="Courier New" w:hint="default"/>
+      </w:rPr>
+    </w:lvl>
+    <w:lvl w:ilvl="5" w:tplc="04090005" w:tentative="1">
+      <w:start w:val="1"/>
+      <w:numFmt w:val="bullet"/>
+      <w:lvlText w:val=""/>
+      <w:lvlJc w:val="left"/>
+      <w:pPr>
+        <w:ind w:left="4320" w:hanging="360"/>
+      </w:pPr>
+      <w:rPr>
+        <w:rFonts w:ascii="Wingdings" w:hAnsi="Wingdings" w:hint="default"/>
+      </w:rPr>
+    </w:lvl>
+    <w:lvl w:ilvl="6" w:tplc="04090001" w:tentative="1">
+      <w:start w:val="1"/>
+      <w:numFmt w:val="bullet"/>
+      <w:lvlText w:val=""/>
+      <w:lvlJc w:val="left"/>
+      <w:pPr>
+        <w:ind w:left="5040" w:hanging="360"/>
+      </w:pPr>
+      <w:rPr>
+        <w:rFonts w:ascii="Symbol" w:hAnsi="Symbol" w:hint="default"/>
+      </w:rPr>
+    </w:lvl>
+    <w:lvl w:ilvl="7" w:tplc="04090003" w:tentative="1">
+      <w:start w:val="1"/>
+      <w:numFmt w:val="bullet"/>
+      <w:lvlText w:val="o"/>
+      <w:lvlJc w:val="left"/>
+      <w:pPr>
+        <w:ind w:left="5760" w:hanging="360"/>
+      </w:pPr>
+      <w:rPr>
+        <w:rFonts w:ascii="Courier New" w:hAnsi="Courier New" w:cs="Courier New" w:hint="default"/>
+      </w:rPr>
+    </w:lvl>
+    <w:lvl w:ilvl="8" w:tplc="04090005" w:tentative="1">
+      <w:start w:val="1"/>
+      <w:numFmt w:val="bullet"/>
+      <w:lvlText w:val=""/>
+      <w:lvlJc w:val="left"/>
+      <w:pPr>
+        <w:ind w:left="6480" w:hanging="360"/>
+      </w:pPr>
+      <w:rPr>
+        <w:rFonts w:ascii="Wingdings" w:hAnsi="Wingdings" w:hint="default"/>
+      </w:rPr>
+    </w:lvl>
+  </w:abstractNum>
+  <w:abstractNum w:abstractNumId="5" w15:restartNumberingAfterBreak="0">
+    <w:nsid w:val="226714F4"/>
+    <w:multiLevelType w:val="hybridMultilevel"/>
+    <w:tmpl w:val="DEE467EE"/>
+    <w:lvl w:ilvl="0" w:tplc="04090001">
+      <w:start w:val="1"/>
+      <w:numFmt w:val="bullet"/>
+      <w:lvlText w:val=""/>
+      <w:lvlJc w:val="left"/>
+      <w:pPr>
+        <w:ind w:left="720" w:hanging="360"/>
+      </w:pPr>
+      <w:rPr>
+        <w:rFonts w:ascii="Symbol" w:hAnsi="Symbol" w:hint="default"/>
+      </w:rPr>
+    </w:lvl>
+    <w:lvl w:ilvl="1" w:tplc="04090003" w:tentative="1">
+      <w:start w:val="1"/>
+      <w:numFmt w:val="bullet"/>
+      <w:lvlText w:val="o"/>
+      <w:lvlJc w:val="left"/>
+      <w:pPr>
+        <w:ind w:left="1440" w:hanging="360"/>
+      </w:pPr>
+      <w:rPr>
+        <w:rFonts w:ascii="Courier New" w:hAnsi="Courier New" w:cs="Courier New" w:hint="default"/>
+      </w:rPr>
+    </w:lvl>
+    <w:lvl w:ilvl="2" w:tplc="04090005" w:tentative="1">
+      <w:start w:val="1"/>
+      <w:numFmt w:val="bullet"/>
+      <w:lvlText w:val=""/>
+      <w:lvlJc w:val="left"/>
+      <w:pPr>
+        <w:ind w:left="2160" w:hanging="360"/>
+      </w:pPr>
+      <w:rPr>
+        <w:rFonts w:ascii="Wingdings" w:hAnsi="Wingdings" w:hint="default"/>
+      </w:rPr>
+    </w:lvl>
+    <w:lvl w:ilvl="3" w:tplc="04090001" w:tentative="1">
+      <w:start w:val="1"/>
+      <w:numFmt w:val="bullet"/>
+      <w:lvlText w:val=""/>
+      <w:lvlJc w:val="left"/>
+      <w:pPr>
+        <w:ind w:left="2880" w:hanging="360"/>
+      </w:pPr>
+      <w:rPr>
+        <w:rFonts w:ascii="Symbol" w:hAnsi="Symbol" w:hint="default"/>
+      </w:rPr>
+    </w:lvl>
+    <w:lvl w:ilvl="4" w:tplc="04090003" w:tentative="1">
+      <w:start w:val="1"/>
+      <w:numFmt w:val="bullet"/>
+      <w:lvlText w:val="o"/>
+      <w:lvlJc w:val="left"/>
+      <w:pPr>
+        <w:ind w:left="3600" w:hanging="360"/>
+      </w:pPr>
+      <w:rPr>
+        <w:rFonts w:ascii="Courier New" w:hAnsi="Courier New" w:cs="Courier New" w:hint="default"/>
+      </w:rPr>
+    </w:lvl>
+    <w:lvl w:ilvl="5" w:tplc="04090005" w:tentative="1">
+      <w:start w:val="1"/>
+      <w:numFmt w:val="bullet"/>
+      <w:lvlText w:val=""/>
+      <w:lvlJc w:val="left"/>
+      <w:pPr>
+        <w:ind w:left="4320" w:hanging="360"/>
+      </w:pPr>
+      <w:rPr>
+        <w:rFonts w:ascii="Wingdings" w:hAnsi="Wingdings" w:hint="default"/>
+      </w:rPr>
+    </w:lvl>
+    <w:lvl w:ilvl="6" w:tplc="04090001" w:tentative="1">
+      <w:start w:val="1"/>
+      <w:numFmt w:val="bullet"/>
+      <w:lvlText w:val=""/>
+      <w:lvlJc w:val="left"/>
+      <w:pPr>
+        <w:ind w:left="5040" w:hanging="360"/>
+      </w:pPr>
+      <w:rPr>
+        <w:rFonts w:ascii="Symbol" w:hAnsi="Symbol" w:hint="default"/>
+      </w:rPr>
+    </w:lvl>
+    <w:lvl w:ilvl="7" w:tplc="04090003" w:tentative="1">
+      <w:start w:val="1"/>
+      <w:numFmt w:val="bullet"/>
+      <w:lvlText w:val="o"/>
+      <w:lvlJc w:val="left"/>
+      <w:pPr>
+        <w:ind w:left="5760" w:hanging="360"/>
+      </w:pPr>
+      <w:rPr>
+        <w:rFonts w:ascii="Courier New" w:hAnsi="Courier New" w:cs="Courier New" w:hint="default"/>
+      </w:rPr>
+    </w:lvl>
+    <w:lvl w:ilvl="8" w:tplc="04090005" w:tentative="1">
+      <w:start w:val="1"/>
+      <w:numFmt w:val="bullet"/>
+      <w:lvlText w:val=""/>
+      <w:lvlJc w:val="left"/>
+      <w:pPr>
+        <w:ind w:left="6480" w:hanging="360"/>
+      </w:pPr>
+      <w:rPr>
+        <w:rFonts w:ascii="Wingdings" w:hAnsi="Wingdings" w:hint="default"/>
+      </w:rPr>
+    </w:lvl>
+  </w:abstractNum>
+  <w:abstractNum w:abstractNumId="6" w15:restartNumberingAfterBreak="0">
     <w:nsid w:val="30FF7495"/>
     <w:multiLevelType w:val="hybridMultilevel"/>
     <w:tmpl w:val="76D06AA0"/>
@@ -1680,7 +3685,459 @@
       </w:rPr>
     </w:lvl>
   </w:abstractNum>
-  <w:abstractNum w:abstractNumId="3" w15:restartNumberingAfterBreak="0">
+  <w:abstractNum w:abstractNumId="7" w15:restartNumberingAfterBreak="0">
+    <w:nsid w:val="32511A83"/>
+    <w:multiLevelType w:val="hybridMultilevel"/>
+    <w:tmpl w:val="95DCAA64"/>
+    <w:lvl w:ilvl="0" w:tplc="04090001">
+      <w:start w:val="1"/>
+      <w:numFmt w:val="bullet"/>
+      <w:lvlText w:val=""/>
+      <w:lvlJc w:val="left"/>
+      <w:pPr>
+        <w:ind w:left="720" w:hanging="360"/>
+      </w:pPr>
+      <w:rPr>
+        <w:rFonts w:ascii="Symbol" w:hAnsi="Symbol" w:hint="default"/>
+      </w:rPr>
+    </w:lvl>
+    <w:lvl w:ilvl="1" w:tplc="04090003" w:tentative="1">
+      <w:start w:val="1"/>
+      <w:numFmt w:val="bullet"/>
+      <w:lvlText w:val="o"/>
+      <w:lvlJc w:val="left"/>
+      <w:pPr>
+        <w:ind w:left="1440" w:hanging="360"/>
+      </w:pPr>
+      <w:rPr>
+        <w:rFonts w:ascii="Courier New" w:hAnsi="Courier New" w:cs="Courier New" w:hint="default"/>
+      </w:rPr>
+    </w:lvl>
+    <w:lvl w:ilvl="2" w:tplc="04090005" w:tentative="1">
+      <w:start w:val="1"/>
+      <w:numFmt w:val="bullet"/>
+      <w:lvlText w:val=""/>
+      <w:lvlJc w:val="left"/>
+      <w:pPr>
+        <w:ind w:left="2160" w:hanging="360"/>
+      </w:pPr>
+      <w:rPr>
+        <w:rFonts w:ascii="Wingdings" w:hAnsi="Wingdings" w:hint="default"/>
+      </w:rPr>
+    </w:lvl>
+    <w:lvl w:ilvl="3" w:tplc="04090001" w:tentative="1">
+      <w:start w:val="1"/>
+      <w:numFmt w:val="bullet"/>
+      <w:lvlText w:val=""/>
+      <w:lvlJc w:val="left"/>
+      <w:pPr>
+        <w:ind w:left="2880" w:hanging="360"/>
+      </w:pPr>
+      <w:rPr>
+        <w:rFonts w:ascii="Symbol" w:hAnsi="Symbol" w:hint="default"/>
+      </w:rPr>
+    </w:lvl>
+    <w:lvl w:ilvl="4" w:tplc="04090003" w:tentative="1">
+      <w:start w:val="1"/>
+      <w:numFmt w:val="bullet"/>
+      <w:lvlText w:val="o"/>
+      <w:lvlJc w:val="left"/>
+      <w:pPr>
+        <w:ind w:left="3600" w:hanging="360"/>
+      </w:pPr>
+      <w:rPr>
+        <w:rFonts w:ascii="Courier New" w:hAnsi="Courier New" w:cs="Courier New" w:hint="default"/>
+      </w:rPr>
+    </w:lvl>
+    <w:lvl w:ilvl="5" w:tplc="04090005" w:tentative="1">
+      <w:start w:val="1"/>
+      <w:numFmt w:val="bullet"/>
+      <w:lvlText w:val=""/>
+      <w:lvlJc w:val="left"/>
+      <w:pPr>
+        <w:ind w:left="4320" w:hanging="360"/>
+      </w:pPr>
+      <w:rPr>
+        <w:rFonts w:ascii="Wingdings" w:hAnsi="Wingdings" w:hint="default"/>
+      </w:rPr>
+    </w:lvl>
+    <w:lvl w:ilvl="6" w:tplc="04090001" w:tentative="1">
+      <w:start w:val="1"/>
+      <w:numFmt w:val="bullet"/>
+      <w:lvlText w:val=""/>
+      <w:lvlJc w:val="left"/>
+      <w:pPr>
+        <w:ind w:left="5040" w:hanging="360"/>
+      </w:pPr>
+      <w:rPr>
+        <w:rFonts w:ascii="Symbol" w:hAnsi="Symbol" w:hint="default"/>
+      </w:rPr>
+    </w:lvl>
+    <w:lvl w:ilvl="7" w:tplc="04090003" w:tentative="1">
+      <w:start w:val="1"/>
+      <w:numFmt w:val="bullet"/>
+      <w:lvlText w:val="o"/>
+      <w:lvlJc w:val="left"/>
+      <w:pPr>
+        <w:ind w:left="5760" w:hanging="360"/>
+      </w:pPr>
+      <w:rPr>
+        <w:rFonts w:ascii="Courier New" w:hAnsi="Courier New" w:cs="Courier New" w:hint="default"/>
+      </w:rPr>
+    </w:lvl>
+    <w:lvl w:ilvl="8" w:tplc="04090005" w:tentative="1">
+      <w:start w:val="1"/>
+      <w:numFmt w:val="bullet"/>
+      <w:lvlText w:val=""/>
+      <w:lvlJc w:val="left"/>
+      <w:pPr>
+        <w:ind w:left="6480" w:hanging="360"/>
+      </w:pPr>
+      <w:rPr>
+        <w:rFonts w:ascii="Wingdings" w:hAnsi="Wingdings" w:hint="default"/>
+      </w:rPr>
+    </w:lvl>
+  </w:abstractNum>
+  <w:abstractNum w:abstractNumId="8" w15:restartNumberingAfterBreak="0">
+    <w:nsid w:val="34607B8C"/>
+    <w:multiLevelType w:val="hybridMultilevel"/>
+    <w:tmpl w:val="E03A932E"/>
+    <w:lvl w:ilvl="0" w:tplc="04090001">
+      <w:start w:val="1"/>
+      <w:numFmt w:val="bullet"/>
+      <w:lvlText w:val=""/>
+      <w:lvlJc w:val="left"/>
+      <w:pPr>
+        <w:ind w:left="720" w:hanging="360"/>
+      </w:pPr>
+      <w:rPr>
+        <w:rFonts w:ascii="Symbol" w:hAnsi="Symbol" w:hint="default"/>
+      </w:rPr>
+    </w:lvl>
+    <w:lvl w:ilvl="1" w:tplc="04090003" w:tentative="1">
+      <w:start w:val="1"/>
+      <w:numFmt w:val="bullet"/>
+      <w:lvlText w:val="o"/>
+      <w:lvlJc w:val="left"/>
+      <w:pPr>
+        <w:ind w:left="1440" w:hanging="360"/>
+      </w:pPr>
+      <w:rPr>
+        <w:rFonts w:ascii="Courier New" w:hAnsi="Courier New" w:cs="Courier New" w:hint="default"/>
+      </w:rPr>
+    </w:lvl>
+    <w:lvl w:ilvl="2" w:tplc="04090005" w:tentative="1">
+      <w:start w:val="1"/>
+      <w:numFmt w:val="bullet"/>
+      <w:lvlText w:val=""/>
+      <w:lvlJc w:val="left"/>
+      <w:pPr>
+        <w:ind w:left="2160" w:hanging="360"/>
+      </w:pPr>
+      <w:rPr>
+        <w:rFonts w:ascii="Wingdings" w:hAnsi="Wingdings" w:hint="default"/>
+      </w:rPr>
+    </w:lvl>
+    <w:lvl w:ilvl="3" w:tplc="04090001" w:tentative="1">
+      <w:start w:val="1"/>
+      <w:numFmt w:val="bullet"/>
+      <w:lvlText w:val=""/>
+      <w:lvlJc w:val="left"/>
+      <w:pPr>
+        <w:ind w:left="2880" w:hanging="360"/>
+      </w:pPr>
+      <w:rPr>
+        <w:rFonts w:ascii="Symbol" w:hAnsi="Symbol" w:hint="default"/>
+      </w:rPr>
+    </w:lvl>
+    <w:lvl w:ilvl="4" w:tplc="04090003" w:tentative="1">
+      <w:start w:val="1"/>
+      <w:numFmt w:val="bullet"/>
+      <w:lvlText w:val="o"/>
+      <w:lvlJc w:val="left"/>
+      <w:pPr>
+        <w:ind w:left="3600" w:hanging="360"/>
+      </w:pPr>
+      <w:rPr>
+        <w:rFonts w:ascii="Courier New" w:hAnsi="Courier New" w:cs="Courier New" w:hint="default"/>
+      </w:rPr>
+    </w:lvl>
+    <w:lvl w:ilvl="5" w:tplc="04090005" w:tentative="1">
+      <w:start w:val="1"/>
+      <w:numFmt w:val="bullet"/>
+      <w:lvlText w:val=""/>
+      <w:lvlJc w:val="left"/>
+      <w:pPr>
+        <w:ind w:left="4320" w:hanging="360"/>
+      </w:pPr>
+      <w:rPr>
+        <w:rFonts w:ascii="Wingdings" w:hAnsi="Wingdings" w:hint="default"/>
+      </w:rPr>
+    </w:lvl>
+    <w:lvl w:ilvl="6" w:tplc="04090001" w:tentative="1">
+      <w:start w:val="1"/>
+      <w:numFmt w:val="bullet"/>
+      <w:lvlText w:val=""/>
+      <w:lvlJc w:val="left"/>
+      <w:pPr>
+        <w:ind w:left="5040" w:hanging="360"/>
+      </w:pPr>
+      <w:rPr>
+        <w:rFonts w:ascii="Symbol" w:hAnsi="Symbol" w:hint="default"/>
+      </w:rPr>
+    </w:lvl>
+    <w:lvl w:ilvl="7" w:tplc="04090003" w:tentative="1">
+      <w:start w:val="1"/>
+      <w:numFmt w:val="bullet"/>
+      <w:lvlText w:val="o"/>
+      <w:lvlJc w:val="left"/>
+      <w:pPr>
+        <w:ind w:left="5760" w:hanging="360"/>
+      </w:pPr>
+      <w:rPr>
+        <w:rFonts w:ascii="Courier New" w:hAnsi="Courier New" w:cs="Courier New" w:hint="default"/>
+      </w:rPr>
+    </w:lvl>
+    <w:lvl w:ilvl="8" w:tplc="04090005" w:tentative="1">
+      <w:start w:val="1"/>
+      <w:numFmt w:val="bullet"/>
+      <w:lvlText w:val=""/>
+      <w:lvlJc w:val="left"/>
+      <w:pPr>
+        <w:ind w:left="6480" w:hanging="360"/>
+      </w:pPr>
+      <w:rPr>
+        <w:rFonts w:ascii="Wingdings" w:hAnsi="Wingdings" w:hint="default"/>
+      </w:rPr>
+    </w:lvl>
+  </w:abstractNum>
+  <w:abstractNum w:abstractNumId="9" w15:restartNumberingAfterBreak="0">
+    <w:nsid w:val="34AC6AA2"/>
+    <w:multiLevelType w:val="hybridMultilevel"/>
+    <w:tmpl w:val="0E123888"/>
+    <w:lvl w:ilvl="0" w:tplc="04090001">
+      <w:start w:val="1"/>
+      <w:numFmt w:val="bullet"/>
+      <w:lvlText w:val=""/>
+      <w:lvlJc w:val="left"/>
+      <w:pPr>
+        <w:ind w:left="720" w:hanging="360"/>
+      </w:pPr>
+      <w:rPr>
+        <w:rFonts w:ascii="Symbol" w:hAnsi="Symbol" w:hint="default"/>
+      </w:rPr>
+    </w:lvl>
+    <w:lvl w:ilvl="1" w:tplc="04090003" w:tentative="1">
+      <w:start w:val="1"/>
+      <w:numFmt w:val="bullet"/>
+      <w:lvlText w:val="o"/>
+      <w:lvlJc w:val="left"/>
+      <w:pPr>
+        <w:ind w:left="1440" w:hanging="360"/>
+      </w:pPr>
+      <w:rPr>
+        <w:rFonts w:ascii="Courier New" w:hAnsi="Courier New" w:cs="Courier New" w:hint="default"/>
+      </w:rPr>
+    </w:lvl>
+    <w:lvl w:ilvl="2" w:tplc="04090005" w:tentative="1">
+      <w:start w:val="1"/>
+      <w:numFmt w:val="bullet"/>
+      <w:lvlText w:val=""/>
+      <w:lvlJc w:val="left"/>
+      <w:pPr>
+        <w:ind w:left="2160" w:hanging="360"/>
+      </w:pPr>
+      <w:rPr>
+        <w:rFonts w:ascii="Wingdings" w:hAnsi="Wingdings" w:hint="default"/>
+      </w:rPr>
+    </w:lvl>
+    <w:lvl w:ilvl="3" w:tplc="04090001" w:tentative="1">
+      <w:start w:val="1"/>
+      <w:numFmt w:val="bullet"/>
+      <w:lvlText w:val=""/>
+      <w:lvlJc w:val="left"/>
+      <w:pPr>
+        <w:ind w:left="2880" w:hanging="360"/>
+      </w:pPr>
+      <w:rPr>
+        <w:rFonts w:ascii="Symbol" w:hAnsi="Symbol" w:hint="default"/>
+      </w:rPr>
+    </w:lvl>
+    <w:lvl w:ilvl="4" w:tplc="04090003" w:tentative="1">
+      <w:start w:val="1"/>
+      <w:numFmt w:val="bullet"/>
+      <w:lvlText w:val="o"/>
+      <w:lvlJc w:val="left"/>
+      <w:pPr>
+        <w:ind w:left="3600" w:hanging="360"/>
+      </w:pPr>
+      <w:rPr>
+        <w:rFonts w:ascii="Courier New" w:hAnsi="Courier New" w:cs="Courier New" w:hint="default"/>
+      </w:rPr>
+    </w:lvl>
+    <w:lvl w:ilvl="5" w:tplc="04090005" w:tentative="1">
+      <w:start w:val="1"/>
+      <w:numFmt w:val="bullet"/>
+      <w:lvlText w:val=""/>
+      <w:lvlJc w:val="left"/>
+      <w:pPr>
+        <w:ind w:left="4320" w:hanging="360"/>
+      </w:pPr>
+      <w:rPr>
+        <w:rFonts w:ascii="Wingdings" w:hAnsi="Wingdings" w:hint="default"/>
+      </w:rPr>
+    </w:lvl>
+    <w:lvl w:ilvl="6" w:tplc="04090001" w:tentative="1">
+      <w:start w:val="1"/>
+      <w:numFmt w:val="bullet"/>
+      <w:lvlText w:val=""/>
+      <w:lvlJc w:val="left"/>
+      <w:pPr>
+        <w:ind w:left="5040" w:hanging="360"/>
+      </w:pPr>
+      <w:rPr>
+        <w:rFonts w:ascii="Symbol" w:hAnsi="Symbol" w:hint="default"/>
+      </w:rPr>
+    </w:lvl>
+    <w:lvl w:ilvl="7" w:tplc="04090003" w:tentative="1">
+      <w:start w:val="1"/>
+      <w:numFmt w:val="bullet"/>
+      <w:lvlText w:val="o"/>
+      <w:lvlJc w:val="left"/>
+      <w:pPr>
+        <w:ind w:left="5760" w:hanging="360"/>
+      </w:pPr>
+      <w:rPr>
+        <w:rFonts w:ascii="Courier New" w:hAnsi="Courier New" w:cs="Courier New" w:hint="default"/>
+      </w:rPr>
+    </w:lvl>
+    <w:lvl w:ilvl="8" w:tplc="04090005" w:tentative="1">
+      <w:start w:val="1"/>
+      <w:numFmt w:val="bullet"/>
+      <w:lvlText w:val=""/>
+      <w:lvlJc w:val="left"/>
+      <w:pPr>
+        <w:ind w:left="6480" w:hanging="360"/>
+      </w:pPr>
+      <w:rPr>
+        <w:rFonts w:ascii="Wingdings" w:hAnsi="Wingdings" w:hint="default"/>
+      </w:rPr>
+    </w:lvl>
+  </w:abstractNum>
+  <w:abstractNum w:abstractNumId="10" w15:restartNumberingAfterBreak="0">
+    <w:nsid w:val="38BF378B"/>
+    <w:multiLevelType w:val="hybridMultilevel"/>
+    <w:tmpl w:val="16D8B194"/>
+    <w:lvl w:ilvl="0" w:tplc="04090001">
+      <w:start w:val="1"/>
+      <w:numFmt w:val="bullet"/>
+      <w:lvlText w:val=""/>
+      <w:lvlJc w:val="left"/>
+      <w:pPr>
+        <w:ind w:left="720" w:hanging="360"/>
+      </w:pPr>
+      <w:rPr>
+        <w:rFonts w:ascii="Symbol" w:hAnsi="Symbol" w:hint="default"/>
+      </w:rPr>
+    </w:lvl>
+    <w:lvl w:ilvl="1" w:tplc="04090003" w:tentative="1">
+      <w:start w:val="1"/>
+      <w:numFmt w:val="bullet"/>
+      <w:lvlText w:val="o"/>
+      <w:lvlJc w:val="left"/>
+      <w:pPr>
+        <w:ind w:left="1440" w:hanging="360"/>
+      </w:pPr>
+      <w:rPr>
+        <w:rFonts w:ascii="Courier New" w:hAnsi="Courier New" w:cs="Courier New" w:hint="default"/>
+      </w:rPr>
+    </w:lvl>
+    <w:lvl w:ilvl="2" w:tplc="04090005" w:tentative="1">
+      <w:start w:val="1"/>
+      <w:numFmt w:val="bullet"/>
+      <w:lvlText w:val=""/>
+      <w:lvlJc w:val="left"/>
+      <w:pPr>
+        <w:ind w:left="2160" w:hanging="360"/>
+      </w:pPr>
+      <w:rPr>
+        <w:rFonts w:ascii="Wingdings" w:hAnsi="Wingdings" w:hint="default"/>
+      </w:rPr>
+    </w:lvl>
+    <w:lvl w:ilvl="3" w:tplc="04090001" w:tentative="1">
+      <w:start w:val="1"/>
+      <w:numFmt w:val="bullet"/>
+      <w:lvlText w:val=""/>
+      <w:lvlJc w:val="left"/>
+      <w:pPr>
+        <w:ind w:left="2880" w:hanging="360"/>
+      </w:pPr>
+      <w:rPr>
+        <w:rFonts w:ascii="Symbol" w:hAnsi="Symbol" w:hint="default"/>
+      </w:rPr>
+    </w:lvl>
+    <w:lvl w:ilvl="4" w:tplc="04090003" w:tentative="1">
+      <w:start w:val="1"/>
+      <w:numFmt w:val="bullet"/>
+      <w:lvlText w:val="o"/>
+      <w:lvlJc w:val="left"/>
+      <w:pPr>
+        <w:ind w:left="3600" w:hanging="360"/>
+      </w:pPr>
+      <w:rPr>
+        <w:rFonts w:ascii="Courier New" w:hAnsi="Courier New" w:cs="Courier New" w:hint="default"/>
+      </w:rPr>
+    </w:lvl>
+    <w:lvl w:ilvl="5" w:tplc="04090005" w:tentative="1">
+      <w:start w:val="1"/>
+      <w:numFmt w:val="bullet"/>
+      <w:lvlText w:val=""/>
+      <w:lvlJc w:val="left"/>
+      <w:pPr>
+        <w:ind w:left="4320" w:hanging="360"/>
+      </w:pPr>
+      <w:rPr>
+        <w:rFonts w:ascii="Wingdings" w:hAnsi="Wingdings" w:hint="default"/>
+      </w:rPr>
+    </w:lvl>
+    <w:lvl w:ilvl="6" w:tplc="04090001" w:tentative="1">
+      <w:start w:val="1"/>
+      <w:numFmt w:val="bullet"/>
+      <w:lvlText w:val=""/>
+      <w:lvlJc w:val="left"/>
+      <w:pPr>
+        <w:ind w:left="5040" w:hanging="360"/>
+      </w:pPr>
+      <w:rPr>
+        <w:rFonts w:ascii="Symbol" w:hAnsi="Symbol" w:hint="default"/>
+      </w:rPr>
+    </w:lvl>
+    <w:lvl w:ilvl="7" w:tplc="04090003" w:tentative="1">
+      <w:start w:val="1"/>
+      <w:numFmt w:val="bullet"/>
+      <w:lvlText w:val="o"/>
+      <w:lvlJc w:val="left"/>
+      <w:pPr>
+        <w:ind w:left="5760" w:hanging="360"/>
+      </w:pPr>
+      <w:rPr>
+        <w:rFonts w:ascii="Courier New" w:hAnsi="Courier New" w:cs="Courier New" w:hint="default"/>
+      </w:rPr>
+    </w:lvl>
+    <w:lvl w:ilvl="8" w:tplc="04090005" w:tentative="1">
+      <w:start w:val="1"/>
+      <w:numFmt w:val="bullet"/>
+      <w:lvlText w:val=""/>
+      <w:lvlJc w:val="left"/>
+      <w:pPr>
+        <w:ind w:left="6480" w:hanging="360"/>
+      </w:pPr>
+      <w:rPr>
+        <w:rFonts w:ascii="Wingdings" w:hAnsi="Wingdings" w:hint="default"/>
+      </w:rPr>
+    </w:lvl>
+  </w:abstractNum>
+  <w:abstractNum w:abstractNumId="11" w15:restartNumberingAfterBreak="0">
     <w:nsid w:val="3E592F5F"/>
     <w:multiLevelType w:val="hybridMultilevel"/>
     <w:tmpl w:val="26B4341A"/>
@@ -1793,7 +4250,233 @@
       </w:rPr>
     </w:lvl>
   </w:abstractNum>
-  <w:abstractNum w:abstractNumId="4" w15:restartNumberingAfterBreak="0">
+  <w:abstractNum w:abstractNumId="12" w15:restartNumberingAfterBreak="0">
+    <w:nsid w:val="49366AA7"/>
+    <w:multiLevelType w:val="hybridMultilevel"/>
+    <w:tmpl w:val="999EE798"/>
+    <w:lvl w:ilvl="0" w:tplc="04090001">
+      <w:start w:val="1"/>
+      <w:numFmt w:val="bullet"/>
+      <w:lvlText w:val=""/>
+      <w:lvlJc w:val="left"/>
+      <w:pPr>
+        <w:ind w:left="720" w:hanging="360"/>
+      </w:pPr>
+      <w:rPr>
+        <w:rFonts w:ascii="Symbol" w:hAnsi="Symbol" w:hint="default"/>
+      </w:rPr>
+    </w:lvl>
+    <w:lvl w:ilvl="1" w:tplc="04090003" w:tentative="1">
+      <w:start w:val="1"/>
+      <w:numFmt w:val="bullet"/>
+      <w:lvlText w:val="o"/>
+      <w:lvlJc w:val="left"/>
+      <w:pPr>
+        <w:ind w:left="1440" w:hanging="360"/>
+      </w:pPr>
+      <w:rPr>
+        <w:rFonts w:ascii="Courier New" w:hAnsi="Courier New" w:cs="Courier New" w:hint="default"/>
+      </w:rPr>
+    </w:lvl>
+    <w:lvl w:ilvl="2" w:tplc="04090005" w:tentative="1">
+      <w:start w:val="1"/>
+      <w:numFmt w:val="bullet"/>
+      <w:lvlText w:val=""/>
+      <w:lvlJc w:val="left"/>
+      <w:pPr>
+        <w:ind w:left="2160" w:hanging="360"/>
+      </w:pPr>
+      <w:rPr>
+        <w:rFonts w:ascii="Wingdings" w:hAnsi="Wingdings" w:hint="default"/>
+      </w:rPr>
+    </w:lvl>
+    <w:lvl w:ilvl="3" w:tplc="04090001" w:tentative="1">
+      <w:start w:val="1"/>
+      <w:numFmt w:val="bullet"/>
+      <w:lvlText w:val=""/>
+      <w:lvlJc w:val="left"/>
+      <w:pPr>
+        <w:ind w:left="2880" w:hanging="360"/>
+      </w:pPr>
+      <w:rPr>
+        <w:rFonts w:ascii="Symbol" w:hAnsi="Symbol" w:hint="default"/>
+      </w:rPr>
+    </w:lvl>
+    <w:lvl w:ilvl="4" w:tplc="04090003" w:tentative="1">
+      <w:start w:val="1"/>
+      <w:numFmt w:val="bullet"/>
+      <w:lvlText w:val="o"/>
+      <w:lvlJc w:val="left"/>
+      <w:pPr>
+        <w:ind w:left="3600" w:hanging="360"/>
+      </w:pPr>
+      <w:rPr>
+        <w:rFonts w:ascii="Courier New" w:hAnsi="Courier New" w:cs="Courier New" w:hint="default"/>
+      </w:rPr>
+    </w:lvl>
+    <w:lvl w:ilvl="5" w:tplc="04090005" w:tentative="1">
+      <w:start w:val="1"/>
+      <w:numFmt w:val="bullet"/>
+      <w:lvlText w:val=""/>
+      <w:lvlJc w:val="left"/>
+      <w:pPr>
+        <w:ind w:left="4320" w:hanging="360"/>
+      </w:pPr>
+      <w:rPr>
+        <w:rFonts w:ascii="Wingdings" w:hAnsi="Wingdings" w:hint="default"/>
+      </w:rPr>
+    </w:lvl>
+    <w:lvl w:ilvl="6" w:tplc="04090001" w:tentative="1">
+      <w:start w:val="1"/>
+      <w:numFmt w:val="bullet"/>
+      <w:lvlText w:val=""/>
+      <w:lvlJc w:val="left"/>
+      <w:pPr>
+        <w:ind w:left="5040" w:hanging="360"/>
+      </w:pPr>
+      <w:rPr>
+        <w:rFonts w:ascii="Symbol" w:hAnsi="Symbol" w:hint="default"/>
+      </w:rPr>
+    </w:lvl>
+    <w:lvl w:ilvl="7" w:tplc="04090003" w:tentative="1">
+      <w:start w:val="1"/>
+      <w:numFmt w:val="bullet"/>
+      <w:lvlText w:val="o"/>
+      <w:lvlJc w:val="left"/>
+      <w:pPr>
+        <w:ind w:left="5760" w:hanging="360"/>
+      </w:pPr>
+      <w:rPr>
+        <w:rFonts w:ascii="Courier New" w:hAnsi="Courier New" w:cs="Courier New" w:hint="default"/>
+      </w:rPr>
+    </w:lvl>
+    <w:lvl w:ilvl="8" w:tplc="04090005" w:tentative="1">
+      <w:start w:val="1"/>
+      <w:numFmt w:val="bullet"/>
+      <w:lvlText w:val=""/>
+      <w:lvlJc w:val="left"/>
+      <w:pPr>
+        <w:ind w:left="6480" w:hanging="360"/>
+      </w:pPr>
+      <w:rPr>
+        <w:rFonts w:ascii="Wingdings" w:hAnsi="Wingdings" w:hint="default"/>
+      </w:rPr>
+    </w:lvl>
+  </w:abstractNum>
+  <w:abstractNum w:abstractNumId="13" w15:restartNumberingAfterBreak="0">
+    <w:nsid w:val="554B78D3"/>
+    <w:multiLevelType w:val="hybridMultilevel"/>
+    <w:tmpl w:val="F400353C"/>
+    <w:lvl w:ilvl="0" w:tplc="04090001">
+      <w:start w:val="1"/>
+      <w:numFmt w:val="bullet"/>
+      <w:lvlText w:val=""/>
+      <w:lvlJc w:val="left"/>
+      <w:pPr>
+        <w:ind w:left="780" w:hanging="360"/>
+      </w:pPr>
+      <w:rPr>
+        <w:rFonts w:ascii="Symbol" w:hAnsi="Symbol" w:hint="default"/>
+      </w:rPr>
+    </w:lvl>
+    <w:lvl w:ilvl="1" w:tplc="04090003" w:tentative="1">
+      <w:start w:val="1"/>
+      <w:numFmt w:val="bullet"/>
+      <w:lvlText w:val="o"/>
+      <w:lvlJc w:val="left"/>
+      <w:pPr>
+        <w:ind w:left="1500" w:hanging="360"/>
+      </w:pPr>
+      <w:rPr>
+        <w:rFonts w:ascii="Courier New" w:hAnsi="Courier New" w:cs="Courier New" w:hint="default"/>
+      </w:rPr>
+    </w:lvl>
+    <w:lvl w:ilvl="2" w:tplc="04090005" w:tentative="1">
+      <w:start w:val="1"/>
+      <w:numFmt w:val="bullet"/>
+      <w:lvlText w:val=""/>
+      <w:lvlJc w:val="left"/>
+      <w:pPr>
+        <w:ind w:left="2220" w:hanging="360"/>
+      </w:pPr>
+      <w:rPr>
+        <w:rFonts w:ascii="Wingdings" w:hAnsi="Wingdings" w:hint="default"/>
+      </w:rPr>
+    </w:lvl>
+    <w:lvl w:ilvl="3" w:tplc="04090001" w:tentative="1">
+      <w:start w:val="1"/>
+      <w:numFmt w:val="bullet"/>
+      <w:lvlText w:val=""/>
+      <w:lvlJc w:val="left"/>
+      <w:pPr>
+        <w:ind w:left="2940" w:hanging="360"/>
+      </w:pPr>
+      <w:rPr>
+        <w:rFonts w:ascii="Symbol" w:hAnsi="Symbol" w:hint="default"/>
+      </w:rPr>
+    </w:lvl>
+    <w:lvl w:ilvl="4" w:tplc="04090003" w:tentative="1">
+      <w:start w:val="1"/>
+      <w:numFmt w:val="bullet"/>
+      <w:lvlText w:val="o"/>
+      <w:lvlJc w:val="left"/>
+      <w:pPr>
+        <w:ind w:left="3660" w:hanging="360"/>
+      </w:pPr>
+      <w:rPr>
+        <w:rFonts w:ascii="Courier New" w:hAnsi="Courier New" w:cs="Courier New" w:hint="default"/>
+      </w:rPr>
+    </w:lvl>
+    <w:lvl w:ilvl="5" w:tplc="04090005" w:tentative="1">
+      <w:start w:val="1"/>
+      <w:numFmt w:val="bullet"/>
+      <w:lvlText w:val=""/>
+      <w:lvlJc w:val="left"/>
+      <w:pPr>
+        <w:ind w:left="4380" w:hanging="360"/>
+      </w:pPr>
+      <w:rPr>
+        <w:rFonts w:ascii="Wingdings" w:hAnsi="Wingdings" w:hint="default"/>
+      </w:rPr>
+    </w:lvl>
+    <w:lvl w:ilvl="6" w:tplc="04090001" w:tentative="1">
+      <w:start w:val="1"/>
+      <w:numFmt w:val="bullet"/>
+      <w:lvlText w:val=""/>
+      <w:lvlJc w:val="left"/>
+      <w:pPr>
+        <w:ind w:left="5100" w:hanging="360"/>
+      </w:pPr>
+      <w:rPr>
+        <w:rFonts w:ascii="Symbol" w:hAnsi="Symbol" w:hint="default"/>
+      </w:rPr>
+    </w:lvl>
+    <w:lvl w:ilvl="7" w:tplc="04090003" w:tentative="1">
+      <w:start w:val="1"/>
+      <w:numFmt w:val="bullet"/>
+      <w:lvlText w:val="o"/>
+      <w:lvlJc w:val="left"/>
+      <w:pPr>
+        <w:ind w:left="5820" w:hanging="360"/>
+      </w:pPr>
+      <w:rPr>
+        <w:rFonts w:ascii="Courier New" w:hAnsi="Courier New" w:cs="Courier New" w:hint="default"/>
+      </w:rPr>
+    </w:lvl>
+    <w:lvl w:ilvl="8" w:tplc="04090005" w:tentative="1">
+      <w:start w:val="1"/>
+      <w:numFmt w:val="bullet"/>
+      <w:lvlText w:val=""/>
+      <w:lvlJc w:val="left"/>
+      <w:pPr>
+        <w:ind w:left="6540" w:hanging="360"/>
+      </w:pPr>
+      <w:rPr>
+        <w:rFonts w:ascii="Wingdings" w:hAnsi="Wingdings" w:hint="default"/>
+      </w:rPr>
+    </w:lvl>
+  </w:abstractNum>
+  <w:abstractNum w:abstractNumId="14" w15:restartNumberingAfterBreak="0">
     <w:nsid w:val="5A194738"/>
     <w:multiLevelType w:val="hybridMultilevel"/>
     <w:tmpl w:val="CF966A9C"/>
@@ -1906,7 +4589,7 @@
       </w:rPr>
     </w:lvl>
   </w:abstractNum>
-  <w:abstractNum w:abstractNumId="5" w15:restartNumberingAfterBreak="0">
+  <w:abstractNum w:abstractNumId="15" w15:restartNumberingAfterBreak="0">
     <w:nsid w:val="5CBA154B"/>
     <w:multiLevelType w:val="hybridMultilevel"/>
     <w:tmpl w:val="1DB8A476"/>
@@ -2019,7 +4702,346 @@
       </w:rPr>
     </w:lvl>
   </w:abstractNum>
-  <w:abstractNum w:abstractNumId="6" w15:restartNumberingAfterBreak="0">
+  <w:abstractNum w:abstractNumId="16" w15:restartNumberingAfterBreak="0">
+    <w:nsid w:val="61E42331"/>
+    <w:multiLevelType w:val="hybridMultilevel"/>
+    <w:tmpl w:val="957C3E9A"/>
+    <w:lvl w:ilvl="0" w:tplc="04090001">
+      <w:start w:val="1"/>
+      <w:numFmt w:val="bullet"/>
+      <w:lvlText w:val=""/>
+      <w:lvlJc w:val="left"/>
+      <w:pPr>
+        <w:ind w:left="720" w:hanging="360"/>
+      </w:pPr>
+      <w:rPr>
+        <w:rFonts w:ascii="Symbol" w:hAnsi="Symbol" w:hint="default"/>
+      </w:rPr>
+    </w:lvl>
+    <w:lvl w:ilvl="1" w:tplc="04090003" w:tentative="1">
+      <w:start w:val="1"/>
+      <w:numFmt w:val="bullet"/>
+      <w:lvlText w:val="o"/>
+      <w:lvlJc w:val="left"/>
+      <w:pPr>
+        <w:ind w:left="1440" w:hanging="360"/>
+      </w:pPr>
+      <w:rPr>
+        <w:rFonts w:ascii="Courier New" w:hAnsi="Courier New" w:cs="Courier New" w:hint="default"/>
+      </w:rPr>
+    </w:lvl>
+    <w:lvl w:ilvl="2" w:tplc="04090005" w:tentative="1">
+      <w:start w:val="1"/>
+      <w:numFmt w:val="bullet"/>
+      <w:lvlText w:val=""/>
+      <w:lvlJc w:val="left"/>
+      <w:pPr>
+        <w:ind w:left="2160" w:hanging="360"/>
+      </w:pPr>
+      <w:rPr>
+        <w:rFonts w:ascii="Wingdings" w:hAnsi="Wingdings" w:hint="default"/>
+      </w:rPr>
+    </w:lvl>
+    <w:lvl w:ilvl="3" w:tplc="04090001" w:tentative="1">
+      <w:start w:val="1"/>
+      <w:numFmt w:val="bullet"/>
+      <w:lvlText w:val=""/>
+      <w:lvlJc w:val="left"/>
+      <w:pPr>
+        <w:ind w:left="2880" w:hanging="360"/>
+      </w:pPr>
+      <w:rPr>
+        <w:rFonts w:ascii="Symbol" w:hAnsi="Symbol" w:hint="default"/>
+      </w:rPr>
+    </w:lvl>
+    <w:lvl w:ilvl="4" w:tplc="04090003" w:tentative="1">
+      <w:start w:val="1"/>
+      <w:numFmt w:val="bullet"/>
+      <w:lvlText w:val="o"/>
+      <w:lvlJc w:val="left"/>
+      <w:pPr>
+        <w:ind w:left="3600" w:hanging="360"/>
+      </w:pPr>
+      <w:rPr>
+        <w:rFonts w:ascii="Courier New" w:hAnsi="Courier New" w:cs="Courier New" w:hint="default"/>
+      </w:rPr>
+    </w:lvl>
+    <w:lvl w:ilvl="5" w:tplc="04090005" w:tentative="1">
+      <w:start w:val="1"/>
+      <w:numFmt w:val="bullet"/>
+      <w:lvlText w:val=""/>
+      <w:lvlJc w:val="left"/>
+      <w:pPr>
+        <w:ind w:left="4320" w:hanging="360"/>
+      </w:pPr>
+      <w:rPr>
+        <w:rFonts w:ascii="Wingdings" w:hAnsi="Wingdings" w:hint="default"/>
+      </w:rPr>
+    </w:lvl>
+    <w:lvl w:ilvl="6" w:tplc="04090001" w:tentative="1">
+      <w:start w:val="1"/>
+      <w:numFmt w:val="bullet"/>
+      <w:lvlText w:val=""/>
+      <w:lvlJc w:val="left"/>
+      <w:pPr>
+        <w:ind w:left="5040" w:hanging="360"/>
+      </w:pPr>
+      <w:rPr>
+        <w:rFonts w:ascii="Symbol" w:hAnsi="Symbol" w:hint="default"/>
+      </w:rPr>
+    </w:lvl>
+    <w:lvl w:ilvl="7" w:tplc="04090003" w:tentative="1">
+      <w:start w:val="1"/>
+      <w:numFmt w:val="bullet"/>
+      <w:lvlText w:val="o"/>
+      <w:lvlJc w:val="left"/>
+      <w:pPr>
+        <w:ind w:left="5760" w:hanging="360"/>
+      </w:pPr>
+      <w:rPr>
+        <w:rFonts w:ascii="Courier New" w:hAnsi="Courier New" w:cs="Courier New" w:hint="default"/>
+      </w:rPr>
+    </w:lvl>
+    <w:lvl w:ilvl="8" w:tplc="04090005" w:tentative="1">
+      <w:start w:val="1"/>
+      <w:numFmt w:val="bullet"/>
+      <w:lvlText w:val=""/>
+      <w:lvlJc w:val="left"/>
+      <w:pPr>
+        <w:ind w:left="6480" w:hanging="360"/>
+      </w:pPr>
+      <w:rPr>
+        <w:rFonts w:ascii="Wingdings" w:hAnsi="Wingdings" w:hint="default"/>
+      </w:rPr>
+    </w:lvl>
+  </w:abstractNum>
+  <w:abstractNum w:abstractNumId="17" w15:restartNumberingAfterBreak="0">
+    <w:nsid w:val="633D5C3A"/>
+    <w:multiLevelType w:val="hybridMultilevel"/>
+    <w:tmpl w:val="CC4E816E"/>
+    <w:lvl w:ilvl="0" w:tplc="04090001">
+      <w:start w:val="1"/>
+      <w:numFmt w:val="bullet"/>
+      <w:lvlText w:val=""/>
+      <w:lvlJc w:val="left"/>
+      <w:pPr>
+        <w:ind w:left="720" w:hanging="360"/>
+      </w:pPr>
+      <w:rPr>
+        <w:rFonts w:ascii="Symbol" w:hAnsi="Symbol" w:hint="default"/>
+      </w:rPr>
+    </w:lvl>
+    <w:lvl w:ilvl="1" w:tplc="04090003" w:tentative="1">
+      <w:start w:val="1"/>
+      <w:numFmt w:val="bullet"/>
+      <w:lvlText w:val="o"/>
+      <w:lvlJc w:val="left"/>
+      <w:pPr>
+        <w:ind w:left="1440" w:hanging="360"/>
+      </w:pPr>
+      <w:rPr>
+        <w:rFonts w:ascii="Courier New" w:hAnsi="Courier New" w:cs="Courier New" w:hint="default"/>
+      </w:rPr>
+    </w:lvl>
+    <w:lvl w:ilvl="2" w:tplc="04090005" w:tentative="1">
+      <w:start w:val="1"/>
+      <w:numFmt w:val="bullet"/>
+      <w:lvlText w:val=""/>
+      <w:lvlJc w:val="left"/>
+      <w:pPr>
+        <w:ind w:left="2160" w:hanging="360"/>
+      </w:pPr>
+      <w:rPr>
+        <w:rFonts w:ascii="Wingdings" w:hAnsi="Wingdings" w:hint="default"/>
+      </w:rPr>
+    </w:lvl>
+    <w:lvl w:ilvl="3" w:tplc="04090001" w:tentative="1">
+      <w:start w:val="1"/>
+      <w:numFmt w:val="bullet"/>
+      <w:lvlText w:val=""/>
+      <w:lvlJc w:val="left"/>
+      <w:pPr>
+        <w:ind w:left="2880" w:hanging="360"/>
+      </w:pPr>
+      <w:rPr>
+        <w:rFonts w:ascii="Symbol" w:hAnsi="Symbol" w:hint="default"/>
+      </w:rPr>
+    </w:lvl>
+    <w:lvl w:ilvl="4" w:tplc="04090003" w:tentative="1">
+      <w:start w:val="1"/>
+      <w:numFmt w:val="bullet"/>
+      <w:lvlText w:val="o"/>
+      <w:lvlJc w:val="left"/>
+      <w:pPr>
+        <w:ind w:left="3600" w:hanging="360"/>
+      </w:pPr>
+      <w:rPr>
+        <w:rFonts w:ascii="Courier New" w:hAnsi="Courier New" w:cs="Courier New" w:hint="default"/>
+      </w:rPr>
+    </w:lvl>
+    <w:lvl w:ilvl="5" w:tplc="04090005" w:tentative="1">
+      <w:start w:val="1"/>
+      <w:numFmt w:val="bullet"/>
+      <w:lvlText w:val=""/>
+      <w:lvlJc w:val="left"/>
+      <w:pPr>
+        <w:ind w:left="4320" w:hanging="360"/>
+      </w:pPr>
+      <w:rPr>
+        <w:rFonts w:ascii="Wingdings" w:hAnsi="Wingdings" w:hint="default"/>
+      </w:rPr>
+    </w:lvl>
+    <w:lvl w:ilvl="6" w:tplc="04090001" w:tentative="1">
+      <w:start w:val="1"/>
+      <w:numFmt w:val="bullet"/>
+      <w:lvlText w:val=""/>
+      <w:lvlJc w:val="left"/>
+      <w:pPr>
+        <w:ind w:left="5040" w:hanging="360"/>
+      </w:pPr>
+      <w:rPr>
+        <w:rFonts w:ascii="Symbol" w:hAnsi="Symbol" w:hint="default"/>
+      </w:rPr>
+    </w:lvl>
+    <w:lvl w:ilvl="7" w:tplc="04090003" w:tentative="1">
+      <w:start w:val="1"/>
+      <w:numFmt w:val="bullet"/>
+      <w:lvlText w:val="o"/>
+      <w:lvlJc w:val="left"/>
+      <w:pPr>
+        <w:ind w:left="5760" w:hanging="360"/>
+      </w:pPr>
+      <w:rPr>
+        <w:rFonts w:ascii="Courier New" w:hAnsi="Courier New" w:cs="Courier New" w:hint="default"/>
+      </w:rPr>
+    </w:lvl>
+    <w:lvl w:ilvl="8" w:tplc="04090005" w:tentative="1">
+      <w:start w:val="1"/>
+      <w:numFmt w:val="bullet"/>
+      <w:lvlText w:val=""/>
+      <w:lvlJc w:val="left"/>
+      <w:pPr>
+        <w:ind w:left="6480" w:hanging="360"/>
+      </w:pPr>
+      <w:rPr>
+        <w:rFonts w:ascii="Wingdings" w:hAnsi="Wingdings" w:hint="default"/>
+      </w:rPr>
+    </w:lvl>
+  </w:abstractNum>
+  <w:abstractNum w:abstractNumId="18" w15:restartNumberingAfterBreak="0">
+    <w:nsid w:val="705C45B9"/>
+    <w:multiLevelType w:val="hybridMultilevel"/>
+    <w:tmpl w:val="6B564C8E"/>
+    <w:lvl w:ilvl="0" w:tplc="04090001">
+      <w:start w:val="1"/>
+      <w:numFmt w:val="bullet"/>
+      <w:lvlText w:val=""/>
+      <w:lvlJc w:val="left"/>
+      <w:pPr>
+        <w:ind w:left="720" w:hanging="360"/>
+      </w:pPr>
+      <w:rPr>
+        <w:rFonts w:ascii="Symbol" w:hAnsi="Symbol" w:hint="default"/>
+      </w:rPr>
+    </w:lvl>
+    <w:lvl w:ilvl="1" w:tplc="04090003" w:tentative="1">
+      <w:start w:val="1"/>
+      <w:numFmt w:val="bullet"/>
+      <w:lvlText w:val="o"/>
+      <w:lvlJc w:val="left"/>
+      <w:pPr>
+        <w:ind w:left="1440" w:hanging="360"/>
+      </w:pPr>
+      <w:rPr>
+        <w:rFonts w:ascii="Courier New" w:hAnsi="Courier New" w:cs="Courier New" w:hint="default"/>
+      </w:rPr>
+    </w:lvl>
+    <w:lvl w:ilvl="2" w:tplc="04090005" w:tentative="1">
+      <w:start w:val="1"/>
+      <w:numFmt w:val="bullet"/>
+      <w:lvlText w:val=""/>
+      <w:lvlJc w:val="left"/>
+      <w:pPr>
+        <w:ind w:left="2160" w:hanging="360"/>
+      </w:pPr>
+      <w:rPr>
+        <w:rFonts w:ascii="Wingdings" w:hAnsi="Wingdings" w:hint="default"/>
+      </w:rPr>
+    </w:lvl>
+    <w:lvl w:ilvl="3" w:tplc="04090001" w:tentative="1">
+      <w:start w:val="1"/>
+      <w:numFmt w:val="bullet"/>
+      <w:lvlText w:val=""/>
+      <w:lvlJc w:val="left"/>
+      <w:pPr>
+        <w:ind w:left="2880" w:hanging="360"/>
+      </w:pPr>
+      <w:rPr>
+        <w:rFonts w:ascii="Symbol" w:hAnsi="Symbol" w:hint="default"/>
+      </w:rPr>
+    </w:lvl>
+    <w:lvl w:ilvl="4" w:tplc="04090003" w:tentative="1">
+      <w:start w:val="1"/>
+      <w:numFmt w:val="bullet"/>
+      <w:lvlText w:val="o"/>
+      <w:lvlJc w:val="left"/>
+      <w:pPr>
+        <w:ind w:left="3600" w:hanging="360"/>
+      </w:pPr>
+      <w:rPr>
+        <w:rFonts w:ascii="Courier New" w:hAnsi="Courier New" w:cs="Courier New" w:hint="default"/>
+      </w:rPr>
+    </w:lvl>
+    <w:lvl w:ilvl="5" w:tplc="04090005" w:tentative="1">
+      <w:start w:val="1"/>
+      <w:numFmt w:val="bullet"/>
+      <w:lvlText w:val=""/>
+      <w:lvlJc w:val="left"/>
+      <w:pPr>
+        <w:ind w:left="4320" w:hanging="360"/>
+      </w:pPr>
+      <w:rPr>
+        <w:rFonts w:ascii="Wingdings" w:hAnsi="Wingdings" w:hint="default"/>
+      </w:rPr>
+    </w:lvl>
+    <w:lvl w:ilvl="6" w:tplc="04090001" w:tentative="1">
+      <w:start w:val="1"/>
+      <w:numFmt w:val="bullet"/>
+      <w:lvlText w:val=""/>
+      <w:lvlJc w:val="left"/>
+      <w:pPr>
+        <w:ind w:left="5040" w:hanging="360"/>
+      </w:pPr>
+      <w:rPr>
+        <w:rFonts w:ascii="Symbol" w:hAnsi="Symbol" w:hint="default"/>
+      </w:rPr>
+    </w:lvl>
+    <w:lvl w:ilvl="7" w:tplc="04090003" w:tentative="1">
+      <w:start w:val="1"/>
+      <w:numFmt w:val="bullet"/>
+      <w:lvlText w:val="o"/>
+      <w:lvlJc w:val="left"/>
+      <w:pPr>
+        <w:ind w:left="5760" w:hanging="360"/>
+      </w:pPr>
+      <w:rPr>
+        <w:rFonts w:ascii="Courier New" w:hAnsi="Courier New" w:cs="Courier New" w:hint="default"/>
+      </w:rPr>
+    </w:lvl>
+    <w:lvl w:ilvl="8" w:tplc="04090005" w:tentative="1">
+      <w:start w:val="1"/>
+      <w:numFmt w:val="bullet"/>
+      <w:lvlText w:val=""/>
+      <w:lvlJc w:val="left"/>
+      <w:pPr>
+        <w:ind w:left="6480" w:hanging="360"/>
+      </w:pPr>
+      <w:rPr>
+        <w:rFonts w:ascii="Wingdings" w:hAnsi="Wingdings" w:hint="default"/>
+      </w:rPr>
+    </w:lvl>
+  </w:abstractNum>
+  <w:abstractNum w:abstractNumId="19" w15:restartNumberingAfterBreak="0">
     <w:nsid w:val="70C7506C"/>
     <w:multiLevelType w:val="hybridMultilevel"/>
     <w:tmpl w:val="23B2C002"/>
@@ -2132,7 +5154,7 @@
       </w:rPr>
     </w:lvl>
   </w:abstractNum>
-  <w:abstractNum w:abstractNumId="7" w15:restartNumberingAfterBreak="0">
+  <w:abstractNum w:abstractNumId="20" w15:restartNumberingAfterBreak="0">
     <w:nsid w:val="711D2AB7"/>
     <w:multiLevelType w:val="hybridMultilevel"/>
     <w:tmpl w:val="BBB24BB4"/>
@@ -2245,7 +5267,120 @@
       </w:rPr>
     </w:lvl>
   </w:abstractNum>
-  <w:abstractNum w:abstractNumId="8" w15:restartNumberingAfterBreak="0">
+  <w:abstractNum w:abstractNumId="21" w15:restartNumberingAfterBreak="0">
+    <w:nsid w:val="721D02EB"/>
+    <w:multiLevelType w:val="hybridMultilevel"/>
+    <w:tmpl w:val="53F2F338"/>
+    <w:lvl w:ilvl="0" w:tplc="04090001">
+      <w:start w:val="1"/>
+      <w:numFmt w:val="bullet"/>
+      <w:lvlText w:val=""/>
+      <w:lvlJc w:val="left"/>
+      <w:pPr>
+        <w:ind w:left="720" w:hanging="360"/>
+      </w:pPr>
+      <w:rPr>
+        <w:rFonts w:ascii="Symbol" w:hAnsi="Symbol" w:hint="default"/>
+      </w:rPr>
+    </w:lvl>
+    <w:lvl w:ilvl="1" w:tplc="04090003" w:tentative="1">
+      <w:start w:val="1"/>
+      <w:numFmt w:val="bullet"/>
+      <w:lvlText w:val="o"/>
+      <w:lvlJc w:val="left"/>
+      <w:pPr>
+        <w:ind w:left="1440" w:hanging="360"/>
+      </w:pPr>
+      <w:rPr>
+        <w:rFonts w:ascii="Courier New" w:hAnsi="Courier New" w:cs="Courier New" w:hint="default"/>
+      </w:rPr>
+    </w:lvl>
+    <w:lvl w:ilvl="2" w:tplc="04090005" w:tentative="1">
+      <w:start w:val="1"/>
+      <w:numFmt w:val="bullet"/>
+      <w:lvlText w:val=""/>
+      <w:lvlJc w:val="left"/>
+      <w:pPr>
+        <w:ind w:left="2160" w:hanging="360"/>
+      </w:pPr>
+      <w:rPr>
+        <w:rFonts w:ascii="Wingdings" w:hAnsi="Wingdings" w:hint="default"/>
+      </w:rPr>
+    </w:lvl>
+    <w:lvl w:ilvl="3" w:tplc="04090001" w:tentative="1">
+      <w:start w:val="1"/>
+      <w:numFmt w:val="bullet"/>
+      <w:lvlText w:val=""/>
+      <w:lvlJc w:val="left"/>
+      <w:pPr>
+        <w:ind w:left="2880" w:hanging="360"/>
+      </w:pPr>
+      <w:rPr>
+        <w:rFonts w:ascii="Symbol" w:hAnsi="Symbol" w:hint="default"/>
+      </w:rPr>
+    </w:lvl>
+    <w:lvl w:ilvl="4" w:tplc="04090003" w:tentative="1">
+      <w:start w:val="1"/>
+      <w:numFmt w:val="bullet"/>
+      <w:lvlText w:val="o"/>
+      <w:lvlJc w:val="left"/>
+      <w:pPr>
+        <w:ind w:left="3600" w:hanging="360"/>
+      </w:pPr>
+      <w:rPr>
+        <w:rFonts w:ascii="Courier New" w:hAnsi="Courier New" w:cs="Courier New" w:hint="default"/>
+      </w:rPr>
+    </w:lvl>
+    <w:lvl w:ilvl="5" w:tplc="04090005" w:tentative="1">
+      <w:start w:val="1"/>
+      <w:numFmt w:val="bullet"/>
+      <w:lvlText w:val=""/>
+      <w:lvlJc w:val="left"/>
+      <w:pPr>
+        <w:ind w:left="4320" w:hanging="360"/>
+      </w:pPr>
+      <w:rPr>
+        <w:rFonts w:ascii="Wingdings" w:hAnsi="Wingdings" w:hint="default"/>
+      </w:rPr>
+    </w:lvl>
+    <w:lvl w:ilvl="6" w:tplc="04090001" w:tentative="1">
+      <w:start w:val="1"/>
+      <w:numFmt w:val="bullet"/>
+      <w:lvlText w:val=""/>
+      <w:lvlJc w:val="left"/>
+      <w:pPr>
+        <w:ind w:left="5040" w:hanging="360"/>
+      </w:pPr>
+      <w:rPr>
+        <w:rFonts w:ascii="Symbol" w:hAnsi="Symbol" w:hint="default"/>
+      </w:rPr>
+    </w:lvl>
+    <w:lvl w:ilvl="7" w:tplc="04090003" w:tentative="1">
+      <w:start w:val="1"/>
+      <w:numFmt w:val="bullet"/>
+      <w:lvlText w:val="o"/>
+      <w:lvlJc w:val="left"/>
+      <w:pPr>
+        <w:ind w:left="5760" w:hanging="360"/>
+      </w:pPr>
+      <w:rPr>
+        <w:rFonts w:ascii="Courier New" w:hAnsi="Courier New" w:cs="Courier New" w:hint="default"/>
+      </w:rPr>
+    </w:lvl>
+    <w:lvl w:ilvl="8" w:tplc="04090005" w:tentative="1">
+      <w:start w:val="1"/>
+      <w:numFmt w:val="bullet"/>
+      <w:lvlText w:val=""/>
+      <w:lvlJc w:val="left"/>
+      <w:pPr>
+        <w:ind w:left="6480" w:hanging="360"/>
+      </w:pPr>
+      <w:rPr>
+        <w:rFonts w:ascii="Wingdings" w:hAnsi="Wingdings" w:hint="default"/>
+      </w:rPr>
+    </w:lvl>
+  </w:abstractNum>
+  <w:abstractNum w:abstractNumId="22" w15:restartNumberingAfterBreak="0">
     <w:nsid w:val="724C2C41"/>
     <w:multiLevelType w:val="hybridMultilevel"/>
     <w:tmpl w:val="C840BBEA"/>
@@ -2359,31 +5494,73 @@
     </w:lvl>
   </w:abstractNum>
   <w:num w:numId="1">
+    <w:abstractNumId w:val="22"/>
+  </w:num>
+  <w:num w:numId="2">
+    <w:abstractNumId w:val="11"/>
+  </w:num>
+  <w:num w:numId="3">
+    <w:abstractNumId w:val="1"/>
+  </w:num>
+  <w:num w:numId="4">
+    <w:abstractNumId w:val="15"/>
+  </w:num>
+  <w:num w:numId="5">
+    <w:abstractNumId w:val="2"/>
+  </w:num>
+  <w:num w:numId="6">
+    <w:abstractNumId w:val="20"/>
+  </w:num>
+  <w:num w:numId="7">
+    <w:abstractNumId w:val="14"/>
+  </w:num>
+  <w:num w:numId="8">
+    <w:abstractNumId w:val="19"/>
+  </w:num>
+  <w:num w:numId="9">
+    <w:abstractNumId w:val="6"/>
+  </w:num>
+  <w:num w:numId="10">
+    <w:abstractNumId w:val="7"/>
+  </w:num>
+  <w:num w:numId="11">
+    <w:abstractNumId w:val="5"/>
+  </w:num>
+  <w:num w:numId="12">
+    <w:abstractNumId w:val="13"/>
+  </w:num>
+  <w:num w:numId="13">
     <w:abstractNumId w:val="8"/>
   </w:num>
-  <w:num w:numId="2">
+  <w:num w:numId="14">
+    <w:abstractNumId w:val="9"/>
+  </w:num>
+  <w:num w:numId="15">
+    <w:abstractNumId w:val="16"/>
+  </w:num>
+  <w:num w:numId="16">
+    <w:abstractNumId w:val="12"/>
+  </w:num>
+  <w:num w:numId="17">
     <w:abstractNumId w:val="3"/>
   </w:num>
-  <w:num w:numId="3">
-    <w:abstractNumId w:val="0"/>
+  <w:num w:numId="18">
+    <w:abstractNumId w:val="18"/>
   </w:num>
-  <w:num w:numId="4">
-    <w:abstractNumId w:val="5"/>
+  <w:num w:numId="19">
+    <w:abstractNumId w:val="21"/>
   </w:num>
-  <w:num w:numId="5">
-    <w:abstractNumId w:val="1"/>
+  <w:num w:numId="20">
+    <w:abstractNumId w:val="10"/>
   </w:num>
-  <w:num w:numId="6">
-    <w:abstractNumId w:val="7"/>
+  <w:num w:numId="21">
+    <w:abstractNumId w:val="17"/>
   </w:num>
-  <w:num w:numId="7">
+  <w:num w:numId="22">
     <w:abstractNumId w:val="4"/>
   </w:num>
-  <w:num w:numId="8">
-    <w:abstractNumId w:val="6"/>
-  </w:num>
-  <w:num w:numId="9">
-    <w:abstractNumId w:val="2"/>
+  <w:num w:numId="23">
+    <w:abstractNumId w:val="0"/>
   </w:num>
   <w:numIdMacAtCleanup w:val="9"/>
 </w:numbering>
@@ -2856,7 +6033,6 @@
   <w:style w:type="character" w:default="1" w:styleId="DefaultParagraphFont">
     <w:name w:val="Default Paragraph Font"/>
     <w:uiPriority w:val="1"/>
-    <w:semiHidden/>
     <w:unhideWhenUsed/>
   </w:style>
   <w:style w:type="table" w:default="1" w:styleId="TableNormal">

</xml_diff>

<commit_message>
MIssing some powerups, all sounds, and some bots/QOL features - otherwise done
</commit_message>
<xml_diff>
--- a/non_game/[Idea] Splitball.docx
+++ b/non_game/[Idea] Splitball.docx
@@ -211,216 +211,127 @@
         <w:pStyle w:val="Heading2"/>
       </w:pPr>
       <w:r>
-        <w:t>Implementation</w:t>
-      </w:r>
-    </w:p>
-    <w:p>
-      <w:r>
-        <w:t xml:space="preserve">Just make each field a </w:t>
-      </w:r>
-      <w:r>
-        <w:rPr>
-          <w:i/>
-          <w:iCs/>
-        </w:rPr>
-        <w:t>self-contained game</w:t>
-      </w:r>
-      <w:r>
-        <w:t>.</w:t>
-      </w:r>
-    </w:p>
-    <w:p>
-      <w:pPr>
-        <w:pStyle w:val="ListParagraph"/>
-        <w:numPr>
-          <w:ilvl w:val="0"/>
-          <w:numId w:val="2"/>
-        </w:numPr>
-      </w:pPr>
-      <w:r>
-        <w:lastRenderedPageBreak/>
-        <w:t xml:space="preserve">It holds a </w:t>
-      </w:r>
-      <w:r>
-        <w:rPr>
-          <w:i/>
-          <w:iCs/>
-        </w:rPr>
-        <w:t>score</w:t>
-      </w:r>
-    </w:p>
-    <w:p>
-      <w:pPr>
-        <w:pStyle w:val="ListParagraph"/>
-        <w:numPr>
-          <w:ilvl w:val="0"/>
-          <w:numId w:val="2"/>
-        </w:numPr>
-      </w:pPr>
-      <w:r>
-        <w:t>It holds its characters</w:t>
-      </w:r>
-    </w:p>
-    <w:p>
-      <w:pPr>
-        <w:pStyle w:val="ListParagraph"/>
-        <w:numPr>
-          <w:ilvl w:val="0"/>
-          <w:numId w:val="2"/>
-        </w:numPr>
-      </w:pPr>
-      <w:r>
-        <w:t>It holds its visuals</w:t>
-      </w:r>
-    </w:p>
-    <w:p/>
-    <w:p>
-      <w:r>
-        <w:t xml:space="preserve">The direction/location of goals and stuff is </w:t>
-      </w:r>
-      <w:r>
-        <w:rPr>
-          <w:i/>
-          <w:iCs/>
-        </w:rPr>
-        <w:t>randomized</w:t>
-      </w:r>
-      <w:r>
-        <w:t xml:space="preserve"> per field. It’s best if this is </w:t>
-      </w:r>
-      <w:r>
-        <w:rPr>
-          <w:i/>
-          <w:iCs/>
-        </w:rPr>
-        <w:t>as different as possible</w:t>
-      </w:r>
-      <w:r>
-        <w:t>.</w:t>
-      </w:r>
-    </w:p>
-    <w:p/>
-    <w:p>
-      <w:r>
-        <w:t xml:space="preserve">Then create a FieldManager =&gt; it displays the fields in a sensible configuration. (Probably just put them vertically next to each other. Maybe, when more fields enter, we can just </w:t>
-      </w:r>
-      <w:r>
-        <w:rPr>
-          <w:i/>
-          <w:iCs/>
-        </w:rPr>
-        <w:t>resize</w:t>
-      </w:r>
-      <w:r>
-        <w:t xml:space="preserve"> them to match?)</w:t>
-      </w:r>
-    </w:p>
-    <w:p/>
-    <w:p>
-      <w:r>
-        <w:t xml:space="preserve">And create a PlayerManager =&gt; with a Player module for each player =&gt; which sends its input to </w:t>
-      </w:r>
-      <w:r>
-        <w:rPr>
-          <w:i/>
-          <w:iCs/>
-        </w:rPr>
-        <w:t>all its characters</w:t>
-      </w:r>
-      <w:r>
-        <w:t>.</w:t>
-      </w:r>
-    </w:p>
-    <w:p/>
-    <w:p>
-      <w:r>
-        <w:t xml:space="preserve">Also, </w:t>
-      </w:r>
-      <w:r>
+        <w:t>Potential Pitfalls</w:t>
+      </w:r>
+    </w:p>
+    <w:p>
+      <w:pPr>
         <w:rPr>
           <w:b/>
           <w:bCs/>
         </w:rPr>
-        <w:t>AI / Bots</w:t>
-      </w:r>
-      <w:r>
-        <w:t xml:space="preserve"> would be a great addition. Would increase player/team count and make solo mode possible.</w:t>
-      </w:r>
-    </w:p>
-    <w:p/>
-    <w:p>
-      <w:pPr>
-        <w:pStyle w:val="Heading2"/>
-      </w:pPr>
-      <w:r>
-        <w:t>Extras</w:t>
-      </w:r>
-    </w:p>
-    <w:p>
-      <w:r>
-        <w:t>Create a way to reduce the number of characters. (So you’re not present in some of the fields.) =&gt; this has both upsides and downsides. You’re not own goaling as much, but you also cannot defend/attack at those other locations.</w:t>
-      </w:r>
-    </w:p>
-    <w:p/>
-    <w:p>
-      <w:r>
-        <w:t xml:space="preserve">Dynamically add/remove fields. (On remove, add whatever score it had to the existing fields? Or you just </w:t>
-      </w:r>
-      <w:r>
-        <w:rPr>
-          <w:i/>
-          <w:iCs/>
-        </w:rPr>
-        <w:t>lose</w:t>
-      </w:r>
-      <w:r>
-        <w:t xml:space="preserve"> that score?)</w:t>
-      </w:r>
-    </w:p>
-    <w:p/>
-    <w:p>
-      <w:r>
-        <w:t>A “max bodies on field” (or “min bodies on field”) powerup/property?</w:t>
-      </w:r>
-    </w:p>
-    <w:p/>
-    <w:p>
-      <w:pPr>
-        <w:pStyle w:val="Heading2"/>
-      </w:pPr>
-      <w:r>
-        <w:t>Potential Pitfalls</w:t>
-      </w:r>
-    </w:p>
-    <w:p>
-      <w:pPr>
+      </w:pPr>
+      <w:r>
         <w:rPr>
           <w:b/>
           <w:bCs/>
         </w:rPr>
-      </w:pPr>
+        <w:t xml:space="preserve">How to prevent players from just playing on </w:t>
+      </w:r>
       <w:r>
         <w:rPr>
           <w:b/>
           <w:bCs/>
-        </w:rPr>
-        <w:t xml:space="preserve">How to prevent players from just playing on </w:t>
+          <w:i/>
+          <w:iCs/>
+        </w:rPr>
+        <w:t>one field</w:t>
       </w:r>
       <w:r>
         <w:rPr>
           <w:b/>
           <w:bCs/>
-          <w:i/>
-          <w:iCs/>
-        </w:rPr>
-        <w:t>one field</w:t>
-      </w:r>
-      <w:r>
+        </w:rPr>
+        <w:t xml:space="preserve"> (ignoring all others)?</w:t>
+      </w:r>
+    </w:p>
+    <w:p>
+      <w:pPr>
         <w:rPr>
           <w:b/>
           <w:bCs/>
         </w:rPr>
-        <w:t xml:space="preserve"> (ignoring all others)?</w:t>
+      </w:pPr>
+    </w:p>
+    <w:p>
+      <w:r>
+        <w:t xml:space="preserve">The rule “own goal is really bad” and the fact that you can always focus on other/easier fields are </w:t>
+      </w:r>
+      <w:r>
+        <w:rPr>
+          <w:i/>
+          <w:iCs/>
+        </w:rPr>
+        <w:t xml:space="preserve">subtle </w:t>
+      </w:r>
+      <w:r>
+        <w:t>pushes.</w:t>
+      </w:r>
+    </w:p>
+    <w:p/>
+    <w:p>
+      <w:r>
+        <w:t>Here’s a more certain method:</w:t>
+      </w:r>
+    </w:p>
+    <w:p>
+      <w:pPr>
+        <w:pStyle w:val="ListParagraph"/>
+        <w:numPr>
+          <w:ilvl w:val="0"/>
+          <w:numId w:val="3"/>
+        </w:numPr>
+      </w:pPr>
+      <w:r>
+        <w:t xml:space="preserve">When you score, your character is </w:t>
+      </w:r>
+      <w:r>
+        <w:rPr>
+          <w:i/>
+          <w:iCs/>
+        </w:rPr>
+        <w:t>removed</w:t>
+      </w:r>
+      <w:r>
+        <w:t xml:space="preserve"> from that field. (If this was your last character, it’s simply transferred to another field.)</w:t>
+      </w:r>
+    </w:p>
+    <w:p>
+      <w:pPr>
+        <w:pStyle w:val="ListParagraph"/>
+        <w:numPr>
+          <w:ilvl w:val="0"/>
+          <w:numId w:val="3"/>
+        </w:numPr>
+      </w:pPr>
+      <w:r>
+        <w:t xml:space="preserve">When someone scores against a team, one of the players in that team gets an </w:t>
+      </w:r>
+      <w:r>
+        <w:rPr>
+          <w:i/>
+          <w:iCs/>
+        </w:rPr>
+        <w:t>extra character</w:t>
+      </w:r>
+      <w:r>
+        <w:t>. (If you’re already present in all fields, nothing happens.)</w:t>
+      </w:r>
+    </w:p>
+    <w:p/>
+    <w:p>
+      <w:r>
+        <w:t xml:space="preserve">Scoring an </w:t>
+      </w:r>
+      <w:r>
+        <w:rPr>
+          <w:i/>
+          <w:iCs/>
+        </w:rPr>
+        <w:t>own goal</w:t>
+      </w:r>
+      <w:r>
+        <w:t xml:space="preserve"> means these cancel each other out: you are removed from that field, then added back.</w:t>
       </w:r>
     </w:p>
     <w:p>
@@ -432,116 +343,26 @@
       </w:pPr>
     </w:p>
     <w:p>
-      <w:r>
-        <w:t xml:space="preserve">The rule “own goal is really bad” and the fact that you can always focus on other/easier fields are </w:t>
-      </w:r>
-      <w:r>
-        <w:rPr>
-          <w:i/>
-          <w:iCs/>
-        </w:rPr>
-        <w:t xml:space="preserve">subtle </w:t>
-      </w:r>
-      <w:r>
-        <w:t>pushes.</w:t>
-      </w:r>
-    </w:p>
-    <w:p/>
-    <w:p>
-      <w:r>
-        <w:t>Here’s a more certain method:</w:t>
-      </w:r>
-    </w:p>
-    <w:p>
-      <w:pPr>
-        <w:pStyle w:val="ListParagraph"/>
-        <w:numPr>
-          <w:ilvl w:val="0"/>
-          <w:numId w:val="3"/>
-        </w:numPr>
-      </w:pPr>
-      <w:r>
-        <w:t xml:space="preserve">When you score, your character is </w:t>
-      </w:r>
-      <w:r>
-        <w:rPr>
-          <w:i/>
-          <w:iCs/>
-        </w:rPr>
-        <w:t>removed</w:t>
-      </w:r>
-      <w:r>
-        <w:t xml:space="preserve"> from that field. (If this was your last character, it’s simply transferred to another field.)</w:t>
-      </w:r>
-    </w:p>
-    <w:p>
-      <w:pPr>
-        <w:pStyle w:val="ListParagraph"/>
-        <w:numPr>
-          <w:ilvl w:val="0"/>
-          <w:numId w:val="3"/>
-        </w:numPr>
-      </w:pPr>
-      <w:r>
-        <w:t xml:space="preserve">When someone scores against a team, one of the players in that team gets an </w:t>
-      </w:r>
-      <w:r>
-        <w:rPr>
-          <w:i/>
-          <w:iCs/>
-        </w:rPr>
-        <w:t>extra character</w:t>
-      </w:r>
-      <w:r>
-        <w:t>. (If you’re already present in all fields, nothing happens.)</w:t>
-      </w:r>
-    </w:p>
-    <w:p/>
-    <w:p>
-      <w:r>
-        <w:lastRenderedPageBreak/>
-        <w:t xml:space="preserve">Scoring an </w:t>
-      </w:r>
-      <w:r>
-        <w:rPr>
-          <w:i/>
-          <w:iCs/>
-        </w:rPr>
-        <w:t>own goal</w:t>
-      </w:r>
-      <w:r>
-        <w:t xml:space="preserve"> means these cancel each other out: you are removed from that field, then added back.</w:t>
-      </w:r>
-    </w:p>
-    <w:p>
       <w:pPr>
         <w:rPr>
           <w:b/>
           <w:bCs/>
         </w:rPr>
       </w:pPr>
-    </w:p>
-    <w:p>
-      <w:pPr>
+      <w:r>
         <w:rPr>
           <w:b/>
           <w:bCs/>
         </w:rPr>
-      </w:pPr>
-      <w:r>
+        <w:t>How to prevent extremely easy scoring (because one team just isn’t present on a field)?</w:t>
+      </w:r>
+    </w:p>
+    <w:p>
+      <w:pPr>
         <w:rPr>
           <w:b/>
           <w:bCs/>
         </w:rPr>
-        <w:t>How to prevent extremely easy scoring (because one team just isn’t present on a field)?</w:t>
-      </w:r>
-    </w:p>
-    <w:p>
-      <w:pPr>
-        <w:rPr>
-          <w:b/>
-          <w:bCs/>
-        </w:rPr>
       </w:pPr>
     </w:p>
     <w:p>
@@ -624,6 +445,195 @@
       </w:r>
     </w:p>
     <w:p/>
+    <w:p>
+      <w:pPr>
+        <w:pStyle w:val="Heading2"/>
+      </w:pPr>
+      <w:r>
+        <w:t>Powerups</w:t>
+      </w:r>
+    </w:p>
+    <w:p>
+      <w:pPr>
+        <w:pStyle w:val="Heading3"/>
+      </w:pPr>
+      <w:r>
+        <w:t>Field-Focused</w:t>
+      </w:r>
+    </w:p>
+    <w:p>
+      <w:pPr>
+        <w:pStyle w:val="ListParagraph"/>
+        <w:numPr>
+          <w:ilvl w:val="0"/>
+          <w:numId w:val="28"/>
+        </w:numPr>
+      </w:pPr>
+      <w:r>
+        <w:t>Remove everyone</w:t>
+      </w:r>
+    </w:p>
+    <w:p>
+      <w:pPr>
+        <w:pStyle w:val="ListParagraph"/>
+        <w:numPr>
+          <w:ilvl w:val="0"/>
+          <w:numId w:val="28"/>
+        </w:numPr>
+      </w:pPr>
+      <w:r>
+        <w:t>Remove everyone from the opposing team</w:t>
+      </w:r>
+    </w:p>
+    <w:p>
+      <w:pPr>
+        <w:pStyle w:val="ListParagraph"/>
+        <w:numPr>
+          <w:ilvl w:val="0"/>
+          <w:numId w:val="28"/>
+        </w:numPr>
+      </w:pPr>
+      <w:r>
+        <w:t>Add a ball</w:t>
+      </w:r>
+    </w:p>
+    <w:p>
+      <w:pPr>
+        <w:pStyle w:val="ListParagraph"/>
+        <w:numPr>
+          <w:ilvl w:val="0"/>
+          <w:numId w:val="28"/>
+        </w:numPr>
+      </w:pPr>
+      <w:r>
+        <w:t>Make the ball worth 5 points</w:t>
+      </w:r>
+    </w:p>
+    <w:p>
+      <w:pPr>
+        <w:pStyle w:val="ListParagraph"/>
+        <w:numPr>
+          <w:ilvl w:val="0"/>
+          <w:numId w:val="28"/>
+        </w:numPr>
+      </w:pPr>
+      <w:r>
+        <w:t>Make the ball worth twice as many points</w:t>
+      </w:r>
+    </w:p>
+    <w:p>
+      <w:pPr>
+        <w:pStyle w:val="ListParagraph"/>
+        <w:numPr>
+          <w:ilvl w:val="0"/>
+          <w:numId w:val="28"/>
+        </w:numPr>
+      </w:pPr>
+      <w:r>
+        <w:t>Slow down the whole field</w:t>
+      </w:r>
+    </w:p>
+    <w:p>
+      <w:pPr>
+        <w:pStyle w:val="ListParagraph"/>
+        <w:numPr>
+          <w:ilvl w:val="0"/>
+          <w:numId w:val="28"/>
+        </w:numPr>
+      </w:pPr>
+      <w:r>
+        <w:t>Shrink / Grow the goals</w:t>
+      </w:r>
+    </w:p>
+    <w:p>
+      <w:pPr>
+        <w:pStyle w:val="ListParagraph"/>
+        <w:numPr>
+          <w:ilvl w:val="0"/>
+          <w:numId w:val="28"/>
+        </w:numPr>
+      </w:pPr>
+      <w:r>
+        <w:t>Reverse goal dir (which team at top, which at bottom)</w:t>
+      </w:r>
+    </w:p>
+    <w:p/>
+    <w:p>
+      <w:pPr>
+        <w:pStyle w:val="Heading3"/>
+      </w:pPr>
+      <w:r>
+        <w:t>Player-Focused</w:t>
+      </w:r>
+    </w:p>
+    <w:p>
+      <w:pPr>
+        <w:pStyle w:val="ListParagraph"/>
+        <w:numPr>
+          <w:ilvl w:val="0"/>
+          <w:numId w:val="29"/>
+        </w:numPr>
+      </w:pPr>
+      <w:r>
+        <w:t xml:space="preserve">Move faster </w:t>
+      </w:r>
+    </w:p>
+    <w:p>
+      <w:pPr>
+        <w:pStyle w:val="ListParagraph"/>
+        <w:numPr>
+          <w:ilvl w:val="0"/>
+          <w:numId w:val="29"/>
+        </w:numPr>
+      </w:pPr>
+      <w:r>
+        <w:t>Move slower</w:t>
+      </w:r>
+    </w:p>
+    <w:p>
+      <w:pPr>
+        <w:pStyle w:val="ListParagraph"/>
+        <w:numPr>
+          <w:ilvl w:val="0"/>
+          <w:numId w:val="29"/>
+        </w:numPr>
+      </w:pPr>
+      <w:r>
+        <w:t>Reverse Controls</w:t>
+      </w:r>
+    </w:p>
+    <w:p>
+      <w:pPr>
+        <w:pStyle w:val="ListParagraph"/>
+        <w:numPr>
+          <w:ilvl w:val="0"/>
+          <w:numId w:val="29"/>
+        </w:numPr>
+      </w:pPr>
+      <w:r>
+        <w:t>(Attract ball towards you?)</w:t>
+      </w:r>
+    </w:p>
+    <w:p>
+      <w:pPr>
+        <w:pStyle w:val="ListParagraph"/>
+        <w:numPr>
+          <w:ilvl w:val="0"/>
+          <w:numId w:val="29"/>
+        </w:numPr>
+      </w:pPr>
+      <w:r>
+        <w:t>(Can’t own goal?)</w:t>
+      </w:r>
+    </w:p>
+    <w:p/>
+    <w:p/>
+    <w:p/>
+    <w:p>
+      <w:r>
+        <w:t>A “max bodies on field” (or “min bodies on field”) powerup/property?</w:t>
+      </w:r>
+    </w:p>
     <w:p/>
     <w:p>
       <w:pPr>
@@ -654,60 +664,30 @@
           <w:b/>
           <w:bCs/>
         </w:rPr>
-        <w:t>BUGS:</w:t>
-      </w:r>
-      <w:r>
-        <w:t xml:space="preserve"> </w:t>
-      </w:r>
-    </w:p>
-    <w:p>
-      <w:pPr>
-        <w:pStyle w:val="ListParagraph"/>
-        <w:numPr>
-          <w:ilvl w:val="0"/>
-          <w:numId w:val="23"/>
-        </w:numPr>
-      </w:pPr>
-      <w:r>
-        <w:t>When player removed, all interfaces after it should slide down. (From left to right, activate one, deactivate next.)</w:t>
-      </w:r>
-    </w:p>
-    <w:p/>
-    <w:p>
-      <w:r>
+        <w:t xml:space="preserve">BUG: </w:t>
+      </w:r>
+      <w:r>
+        <w:t xml:space="preserve">Sometimes, teleporting </w:t>
+      </w:r>
+      <w:r>
+        <w:rPr>
+          <w:i/>
+          <w:iCs/>
+        </w:rPr>
+        <w:t>duplicates</w:t>
+      </w:r>
+      <w:r>
+        <w:t xml:space="preserve"> you …</w:t>
+      </w:r>
+    </w:p>
+    <w:p/>
+    <w:p>
+      <w:pPr>
         <w:rPr>
           <w:b/>
           <w:bCs/>
         </w:rPr>
-        <w:t>EXTRAS:</w:t>
-      </w:r>
-    </w:p>
-    <w:p>
-      <w:pPr>
-        <w:pStyle w:val="ListParagraph"/>
-        <w:numPr>
-          <w:ilvl w:val="0"/>
-          <w:numId w:val="18"/>
-        </w:numPr>
-      </w:pPr>
-      <w:r>
-        <w:t>Grow goal if players close, shrink if nobody close.</w:t>
-      </w:r>
-    </w:p>
-    <w:p>
-      <w:pPr>
-        <w:pStyle w:val="ListParagraph"/>
-        <w:numPr>
-          <w:ilvl w:val="0"/>
-          <w:numId w:val="18"/>
-        </w:numPr>
-      </w:pPr>
-      <w:r>
-        <w:t>Position goal randomly on back edge?</w:t>
-      </w:r>
-    </w:p>
-    <w:p/>
-    <w:p>
+      </w:pPr>
       <w:r>
         <w:rPr>
           <w:b/>
@@ -721,11 +701,35 @@
         <w:pStyle w:val="ListParagraph"/>
         <w:numPr>
           <w:ilvl w:val="0"/>
-          <w:numId w:val="8"/>
-        </w:numPr>
-      </w:pPr>
-      <w:r>
-        <w:t>Make some basic ones that are just sensible for this type of game.</w:t>
+          <w:numId w:val="26"/>
+        </w:numPr>
+      </w:pPr>
+      <w:r>
+        <w:t>Create the tougher functionality:</w:t>
+      </w:r>
+    </w:p>
+    <w:p>
+      <w:pPr>
+        <w:pStyle w:val="ListParagraph"/>
+        <w:numPr>
+          <w:ilvl w:val="1"/>
+          <w:numId w:val="26"/>
+        </w:numPr>
+      </w:pPr>
+      <w:r>
+        <w:t>Change goal direction (team at top/team at bottom) on the fly</w:t>
+      </w:r>
+    </w:p>
+    <w:p>
+      <w:pPr>
+        <w:pStyle w:val="ListParagraph"/>
+        <w:numPr>
+          <w:ilvl w:val="1"/>
+          <w:numId w:val="26"/>
+        </w:numPr>
+      </w:pPr>
+      <w:r>
+        <w:t>Change goal sizes on the fly</w:t>
       </w:r>
     </w:p>
     <w:p>
@@ -733,47 +737,127 @@
         <w:pStyle w:val="ListParagraph"/>
         <w:numPr>
           <w:ilvl w:val="0"/>
-          <w:numId w:val="8"/>
-        </w:numPr>
-      </w:pPr>
-      <w:r>
-        <w:t>Place them randomly. Make them scarce, a big impact when picked up.</w:t>
-      </w:r>
-    </w:p>
-    <w:p>
-      <w:pPr>
-        <w:pStyle w:val="ListParagraph"/>
-        <w:numPr>
-          <w:ilvl w:val="1"/>
-          <w:numId w:val="8"/>
-        </w:numPr>
-      </w:pPr>
+          <w:numId w:val="26"/>
+        </w:numPr>
+      </w:pPr>
+      <w:r>
+        <w:t>Create actual icons</w:t>
+      </w:r>
+      <w:r>
+        <w:t>. (And check if they work and the arrow points the right way.)</w:t>
+      </w:r>
+    </w:p>
+    <w:p/>
+    <w:p>
       <w:r>
         <w:rPr>
           <w:b/>
           <w:bCs/>
         </w:rPr>
-        <w:t>IDEA:</w:t>
-      </w:r>
-      <w:r>
-        <w:t xml:space="preserve"> Pickup powerups by shooting them with the ball? That’s a bit harder</w:t>
-      </w:r>
-      <w:r>
-        <w:t>. Less easy to pickup good ones you want, but also less chance of accidental powerup grabbing.</w:t>
-      </w:r>
-    </w:p>
-    <w:p>
-      <w:pPr>
-        <w:pStyle w:val="ListParagraph"/>
-        <w:numPr>
-          <w:ilvl w:val="1"/>
-          <w:numId w:val="8"/>
-        </w:numPr>
-      </w:pPr>
-      <w:r>
-        <w:t>I don’t want an extra “pickup powerups” mechanic; how to integrate this with the main game?</w:t>
-      </w:r>
-    </w:p>
+        <w:t>BOTS:</w:t>
+      </w:r>
+    </w:p>
+    <w:p>
+      <w:pPr>
+        <w:pStyle w:val="ListParagraph"/>
+        <w:numPr>
+          <w:ilvl w:val="0"/>
+          <w:numId w:val="9"/>
+        </w:numPr>
+      </w:pPr>
+      <w:r>
+        <w:t>Calculate our move for all fields.</w:t>
+      </w:r>
+    </w:p>
+    <w:p>
+      <w:pPr>
+        <w:pStyle w:val="ListParagraph"/>
+        <w:numPr>
+          <w:ilvl w:val="0"/>
+          <w:numId w:val="9"/>
+        </w:numPr>
+      </w:pPr>
+      <w:r>
+        <w:t xml:space="preserve">If these roughly align, average them and do them all. Otherwise, prioritize one field at a time: the one where the </w:t>
+      </w:r>
+      <w:r>
+        <w:rPr>
+          <w:i/>
+          <w:iCs/>
+        </w:rPr>
+        <w:t>ball</w:t>
+      </w:r>
+      <w:r>
+        <w:t xml:space="preserve"> is closest to our goal or the one where </w:t>
+      </w:r>
+      <w:r>
+        <w:rPr>
+          <w:i/>
+          <w:iCs/>
+        </w:rPr>
+        <w:t>we</w:t>
+      </w:r>
+      <w:r>
+        <w:t xml:space="preserve"> are closest to the ball.</w:t>
+      </w:r>
+    </w:p>
+    <w:p>
+      <w:pPr>
+        <w:pStyle w:val="ListParagraph"/>
+        <w:numPr>
+          <w:ilvl w:val="0"/>
+          <w:numId w:val="9"/>
+        </w:numPr>
+      </w:pPr>
+      <w:r>
+        <w:t xml:space="preserve">Move towards a point </w:t>
+      </w:r>
+      <w:r>
+        <w:rPr>
+          <w:i/>
+          <w:iCs/>
+        </w:rPr>
+        <w:t>behind</w:t>
+      </w:r>
+      <w:r>
+        <w:t xml:space="preserve"> the ball (so it always goes away from our goal)</w:t>
+      </w:r>
+    </w:p>
+    <w:p>
+      <w:pPr>
+        <w:pStyle w:val="ListParagraph"/>
+        <w:numPr>
+          <w:ilvl w:val="0"/>
+          <w:numId w:val="9"/>
+        </w:numPr>
+      </w:pPr>
+      <w:r>
+        <w:t xml:space="preserve">(Randomly, decide to move to a </w:t>
+      </w:r>
+      <w:r>
+        <w:rPr>
+          <w:i/>
+          <w:iCs/>
+        </w:rPr>
+        <w:t>gate</w:t>
+      </w:r>
+      <w:r>
+        <w:t>.)</w:t>
+      </w:r>
+    </w:p>
+    <w:p>
+      <w:pPr>
+        <w:pStyle w:val="ListParagraph"/>
+        <w:numPr>
+          <w:ilvl w:val="0"/>
+          <w:numId w:val="9"/>
+        </w:numPr>
+      </w:pPr>
+      <w:r>
+        <w:t>(Also try to line up shots so they hit an opponent?)</w:t>
+      </w:r>
+    </w:p>
+    <w:p/>
     <w:p/>
     <w:p>
       <w:r>
@@ -781,137 +865,7 @@
           <w:b/>
           <w:bCs/>
         </w:rPr>
-        <w:t>GAMELOOP:</w:t>
-      </w:r>
-    </w:p>
-    <w:p>
-      <w:pPr>
-        <w:pStyle w:val="ListParagraph"/>
-        <w:numPr>
-          <w:ilvl w:val="0"/>
-          <w:numId w:val="9"/>
-        </w:numPr>
-      </w:pPr>
-      <w:r>
-        <w:rPr>
-          <w:b/>
-          <w:bCs/>
-        </w:rPr>
-        <w:t>Bots?</w:t>
-      </w:r>
-      <w:r>
-        <w:t xml:space="preserve"> </w:t>
-      </w:r>
-    </w:p>
-    <w:p>
-      <w:pPr>
-        <w:pStyle w:val="ListParagraph"/>
-        <w:numPr>
-          <w:ilvl w:val="1"/>
-          <w:numId w:val="9"/>
-        </w:numPr>
-      </w:pPr>
-      <w:r>
-        <w:t>Calculate our move for all fields.</w:t>
-      </w:r>
-    </w:p>
-    <w:p>
-      <w:pPr>
-        <w:pStyle w:val="ListParagraph"/>
-        <w:numPr>
-          <w:ilvl w:val="1"/>
-          <w:numId w:val="9"/>
-        </w:numPr>
-      </w:pPr>
-      <w:r>
-        <w:t xml:space="preserve">If these roughly align, average them and do them all. Otherwise, prioritize one field at a time: the one where the </w:t>
-      </w:r>
-      <w:r>
-        <w:rPr>
-          <w:i/>
-          <w:iCs/>
-        </w:rPr>
-        <w:t>ball</w:t>
-      </w:r>
-      <w:r>
-        <w:t xml:space="preserve"> is closest to our goal or the one where </w:t>
-      </w:r>
-      <w:r>
-        <w:rPr>
-          <w:i/>
-          <w:iCs/>
-        </w:rPr>
-        <w:t>we</w:t>
-      </w:r>
-      <w:r>
-        <w:t xml:space="preserve"> are closest to the ball.</w:t>
-      </w:r>
-    </w:p>
-    <w:p>
-      <w:pPr>
-        <w:pStyle w:val="ListParagraph"/>
-        <w:numPr>
-          <w:ilvl w:val="1"/>
-          <w:numId w:val="9"/>
-        </w:numPr>
-      </w:pPr>
-      <w:r>
-        <w:t xml:space="preserve">Move towards a point </w:t>
-      </w:r>
-      <w:r>
-        <w:rPr>
-          <w:i/>
-          <w:iCs/>
-        </w:rPr>
-        <w:t>behind</w:t>
-      </w:r>
-      <w:r>
-        <w:t xml:space="preserve"> the ball (so it always goes away from our goal)</w:t>
-      </w:r>
-    </w:p>
-    <w:p>
-      <w:pPr>
-        <w:pStyle w:val="ListParagraph"/>
-        <w:numPr>
-          <w:ilvl w:val="1"/>
-          <w:numId w:val="9"/>
-        </w:numPr>
-      </w:pPr>
-      <w:r>
-        <w:t xml:space="preserve">(Randomly, decide to move to a </w:t>
-      </w:r>
-      <w:r>
-        <w:rPr>
-          <w:i/>
-          <w:iCs/>
-        </w:rPr>
-        <w:t>gate</w:t>
-      </w:r>
-      <w:r>
-        <w:t>.)</w:t>
-      </w:r>
-    </w:p>
-    <w:p>
-      <w:pPr>
-        <w:pStyle w:val="ListParagraph"/>
-        <w:numPr>
-          <w:ilvl w:val="1"/>
-          <w:numId w:val="9"/>
-        </w:numPr>
-      </w:pPr>
-      <w:r>
-        <w:t>(Also try to line up shots so they hit an opponent?)</w:t>
-      </w:r>
-    </w:p>
-    <w:p/>
-    <w:p/>
-    <w:p>
-      <w:r>
-        <w:rPr>
-          <w:b/>
-          <w:bCs/>
-        </w:rPr>
-        <w:t>Extra:</w:t>
+        <w:t>EXTRA:</w:t>
       </w:r>
     </w:p>
     <w:p>
@@ -921,23 +875,9 @@
           <w:ilvl w:val="0"/>
           <w:numId w:val="5"/>
         </w:numPr>
-        <w:rPr>
-          <w:i/>
-          <w:iCs/>
-        </w:rPr>
-      </w:pPr>
-      <w:r>
-        <w:rPr>
-          <w:i/>
-          <w:iCs/>
-        </w:rPr>
-        <w:t>Color</w:t>
-      </w:r>
-      <w:r>
-        <w:t xml:space="preserve"> goal lines appropriately.</w:t>
-      </w:r>
-      <w:r>
-        <w:t xml:space="preserve"> (Also, I need an impulse too drastic for the effect to work; dampen it less?)</w:t>
+      </w:pPr>
+      <w:r>
+        <w:t>Prevent ball getting stuck in corners =&gt; add ramps there</w:t>
       </w:r>
     </w:p>
     <w:p>
@@ -947,23 +887,9 @@
           <w:ilvl w:val="0"/>
           <w:numId w:val="5"/>
         </w:numPr>
-        <w:rPr>
-          <w:i/>
-          <w:iCs/>
-        </w:rPr>
-      </w:pPr>
-      <w:r>
-        <w:t xml:space="preserve">Reset balls to random positions in the field? How to prevent </w:t>
-      </w:r>
-      <w:r>
-        <w:rPr>
-          <w:i/>
-          <w:iCs/>
-        </w:rPr>
-        <w:t>insta goals</w:t>
-      </w:r>
-      <w:r>
-        <w:t xml:space="preserve"> (just cause you’re close when the ball respawns?)</w:t>
+      </w:pPr>
+      <w:r>
+        <w:t>Differentiate movement between fields a bit more =&gt; random blocking elements within each field?</w:t>
       </w:r>
     </w:p>
     <w:p>
@@ -973,20 +899,47 @@
           <w:ilvl w:val="0"/>
           <w:numId w:val="5"/>
         </w:numPr>
-        <w:rPr>
-          <w:i/>
-          <w:iCs/>
-        </w:rPr>
-      </w:pPr>
-      <w:r>
-        <w:rPr>
-          <w:i/>
-          <w:iCs/>
-        </w:rPr>
-        <w:t>Inside</w:t>
-      </w:r>
-      <w:r>
-        <w:t xml:space="preserve"> shadow for the field walls. (Also rounded corners?)</w:t>
+      </w:pPr>
+      <w:r>
+        <w:t>Give</w:t>
+      </w:r>
+      <w:r>
+        <w:t xml:space="preserve"> balls an actual </w:t>
+      </w:r>
+      <w:r>
+        <w:rPr>
+          <w:i/>
+          <w:iCs/>
+        </w:rPr>
+        <w:t>ball texture</w:t>
+      </w:r>
+      <w:r>
+        <w:t xml:space="preserve"> ( + different frames for different types)</w:t>
+      </w:r>
+    </w:p>
+    <w:p>
+      <w:pPr>
+        <w:pStyle w:val="ListParagraph"/>
+        <w:numPr>
+          <w:ilvl w:val="1"/>
+          <w:numId w:val="5"/>
+        </w:numPr>
+      </w:pPr>
+      <w:r>
+        <w:t xml:space="preserve">Which means we need some </w:t>
+      </w:r>
+      <w:r>
+        <w:rPr>
+          <w:i/>
+          <w:iCs/>
+        </w:rPr>
+        <w:t>other</w:t>
+      </w:r>
+      <w:r>
+        <w:t xml:space="preserve"> way to indicate who last touched it. (Although outline can stay.)</w:t>
+      </w:r>
+      <w:r>
+        <w:t xml:space="preserve"> </w:t>
       </w:r>
     </w:p>
     <w:p>
@@ -1002,20 +955,17 @@
         </w:rPr>
       </w:pPr>
       <w:r>
-        <w:t xml:space="preserve">The goal </w:t>
-      </w:r>
-      <w:r>
-        <w:rPr>
-          <w:i/>
-          <w:iCs/>
-        </w:rPr>
-        <w:t>placement</w:t>
-      </w:r>
-      <w:r>
-        <w:rPr>
-          <w:iCs/>
-        </w:rPr>
-        <w:t xml:space="preserve"> can also be randomized.</w:t>
+        <w:t xml:space="preserve">Reset balls to random positions in the field? How to prevent </w:t>
+      </w:r>
+      <w:r>
+        <w:rPr>
+          <w:i/>
+          <w:iCs/>
+        </w:rPr>
+        <w:t>insta goals</w:t>
+      </w:r>
+      <w:r>
+        <w:t xml:space="preserve"> (just cause you’re close when the ball respawns?)</w:t>
       </w:r>
     </w:p>
     <w:p>
@@ -1032,10 +982,13 @@
       </w:pPr>
       <w:r>
         <w:rPr>
-          <w:iCs/>
-        </w:rPr>
-        <w:lastRenderedPageBreak/>
-        <w:t>Sound effects and some soundtrack.</w:t>
+          <w:i/>
+          <w:iCs/>
+        </w:rPr>
+        <w:t>Inside</w:t>
+      </w:r>
+      <w:r>
+        <w:t xml:space="preserve"> shadow for the field walls. (Also rounded corners?)</w:t>
       </w:r>
     </w:p>
     <w:p>
@@ -1051,14 +1004,39 @@
         </w:rPr>
       </w:pPr>
       <w:r>
-        <w:t>Some sort of powerups that</w:t>
-      </w:r>
-    </w:p>
-    <w:p>
-      <w:pPr>
-        <w:pStyle w:val="ListParagraph"/>
-        <w:numPr>
-          <w:ilvl w:val="1"/>
+        <w:t xml:space="preserve">The goal </w:t>
+      </w:r>
+      <w:r>
+        <w:rPr>
+          <w:i/>
+          <w:iCs/>
+        </w:rPr>
+        <w:t>placement</w:t>
+      </w:r>
+      <w:r>
+        <w:rPr>
+          <w:iCs/>
+        </w:rPr>
+        <w:t xml:space="preserve"> </w:t>
+      </w:r>
+      <w:r>
+        <w:rPr>
+          <w:iCs/>
+        </w:rPr>
+        <w:t xml:space="preserve">(on back edge) </w:t>
+      </w:r>
+      <w:r>
+        <w:rPr>
+          <w:iCs/>
+        </w:rPr>
+        <w:t>can also be randomized.</w:t>
+      </w:r>
+    </w:p>
+    <w:p>
+      <w:pPr>
+        <w:pStyle w:val="ListParagraph"/>
+        <w:numPr>
+          <w:ilvl w:val="0"/>
           <w:numId w:val="5"/>
         </w:numPr>
         <w:rPr>
@@ -1067,84 +1045,55 @@
         </w:rPr>
       </w:pPr>
       <w:r>
-        <w:t>Affect the field to the right/left</w:t>
-      </w:r>
-    </w:p>
-    <w:p>
-      <w:pPr>
-        <w:pStyle w:val="ListParagraph"/>
-        <w:numPr>
-          <w:ilvl w:val="1"/>
+        <w:rPr>
+          <w:iCs/>
+        </w:rPr>
+        <w:t>Sound effects and some soundtrack.</w:t>
+      </w:r>
+    </w:p>
+    <w:p>
+      <w:pPr>
+        <w:pStyle w:val="ListParagraph"/>
+        <w:numPr>
+          <w:ilvl w:val="0"/>
           <w:numId w:val="5"/>
         </w:numPr>
-        <w:rPr>
-          <w:i/>
-          <w:iCs/>
-        </w:rPr>
-      </w:pPr>
-      <w:r>
-        <w:t xml:space="preserve">Affect </w:t>
-      </w:r>
-      <w:r>
-        <w:rPr>
-          <w:i/>
-          <w:iCs/>
-        </w:rPr>
-        <w:t>all</w:t>
-      </w:r>
-      <w:r>
-        <w:t xml:space="preserve"> your characters. (So you could pick up a speed boost somewhere else, then become faster </w:t>
-      </w:r>
-      <w:r>
-        <w:rPr>
-          <w:i/>
-          <w:iCs/>
-        </w:rPr>
-        <w:t>everywhere</w:t>
-      </w:r>
-      <w:r>
-        <w:t>.)</w:t>
-      </w:r>
-    </w:p>
-    <w:p>
-      <w:pPr>
-        <w:pStyle w:val="ListParagraph"/>
-        <w:numPr>
-          <w:ilvl w:val="1"/>
+      </w:pPr>
+      <w:r>
+        <w:t>Grow goal if players close, shrink if nobody close.</w:t>
+      </w:r>
+    </w:p>
+    <w:p>
+      <w:pPr>
+        <w:pStyle w:val="ListParagraph"/>
+        <w:numPr>
+          <w:ilvl w:val="0"/>
           <w:numId w:val="5"/>
         </w:numPr>
-        <w:rPr>
-          <w:i/>
-          <w:iCs/>
-        </w:rPr>
-      </w:pPr>
-      <w:r>
-        <w:t>Reverse goal directions, change goal position, anything to prevent “static goal blocking”</w:t>
-      </w:r>
-    </w:p>
-    <w:p>
-      <w:pPr>
-        <w:pStyle w:val="ListParagraph"/>
-        <w:numPr>
-          <w:ilvl w:val="1"/>
-          <w:numId w:val="5"/>
-        </w:numPr>
-        <w:rPr>
-          <w:i/>
-          <w:iCs/>
-        </w:rPr>
-      </w:pPr>
-      <w:r>
-        <w:t>Add/remove balls</w:t>
-      </w:r>
-    </w:p>
-    <w:p>
-      <w:pPr>
-        <w:rPr>
-          <w:i/>
-          <w:iCs/>
-        </w:rPr>
-      </w:pPr>
+      </w:pPr>
+      <w:r>
+        <w:t xml:space="preserve">Don’t add </w:t>
+      </w:r>
+      <w:r>
+        <w:rPr>
+          <w:i/>
+          <w:iCs/>
+        </w:rPr>
+        <w:t>all players</w:t>
+      </w:r>
+      <w:r>
+        <w:t xml:space="preserve"> to new fields. Only the ones with the </w:t>
+      </w:r>
+      <w:r>
+        <w:rPr>
+          <w:i/>
+          <w:iCs/>
+        </w:rPr>
+        <w:t>fewest</w:t>
+      </w:r>
+      <w:r>
+        <w:t xml:space="preserve"> characters already on the field, and some randomness to that.</w:t>
+      </w:r>
     </w:p>
     <w:p>
       <w:pPr>
@@ -1156,6 +1105,7 @@
         </w:rPr>
       </w:pPr>
       <w:r>
+        <w:lastRenderedPageBreak/>
         <w:br w:type="page"/>
       </w:r>
     </w:p>
@@ -2844,6 +2794,820 @@
         <w:t>The links between gates wouldn’t work anymore. Solution? Just call for a complete “relink” of all existing fields on removal.</w:t>
       </w:r>
     </w:p>
+    <w:p>
+      <w:pPr>
+        <w:rPr>
+          <w:i/>
+          <w:iCs/>
+        </w:rPr>
+      </w:pPr>
+    </w:p>
+    <w:p>
+      <w:r>
+        <w:t xml:space="preserve">(General rule: it’s often </w:t>
+      </w:r>
+      <w:r>
+        <w:rPr>
+          <w:i/>
+          <w:iCs/>
+        </w:rPr>
+        <w:t>way easier</w:t>
+      </w:r>
+      <w:r>
+        <w:t xml:space="preserve"> to just recalculate/redo/update everything when any change happens. Way less error prone, more flexible and robust in the long run. Yes, don’t do this when the update is </w:t>
+      </w:r>
+      <w:r>
+        <w:rPr>
+          <w:i/>
+          <w:iCs/>
+        </w:rPr>
+        <w:t>very expensive</w:t>
+      </w:r>
+      <w:r>
+        <w:t>, but if that’s the case, the algorithm you’re writing is probably at the core of your game and you should take more care anyway.)</w:t>
+      </w:r>
+    </w:p>
+    <w:p/>
+    <w:p>
+      <w:pPr>
+        <w:pStyle w:val="Heading2"/>
+      </w:pPr>
+      <w:r>
+        <w:t>Day 2: Input Screen</w:t>
+      </w:r>
+    </w:p>
+    <w:p>
+      <w:r>
+        <w:t>I quickly decided that an in-game tutorial with several images popping-up just wasn’t a good idea.</w:t>
+      </w:r>
+    </w:p>
+    <w:p/>
+    <w:p>
+      <w:r>
+        <w:t xml:space="preserve">If I wanted to explain all the rules, it’d be too much information, not in the spirit of the game. But not explaining </w:t>
+      </w:r>
+      <w:r>
+        <w:rPr>
+          <w:i/>
+          <w:iCs/>
+        </w:rPr>
+        <w:t>anything</w:t>
+      </w:r>
+      <w:r>
+        <w:t xml:space="preserve"> also isn’t great.</w:t>
+      </w:r>
+    </w:p>
+    <w:p/>
+    <w:p>
+      <w:r>
+        <w:t>So, on the main screen, there’s a big image on the left with just 4 short lines and example images, explaining the core:</w:t>
+      </w:r>
+    </w:p>
+    <w:p>
+      <w:pPr>
+        <w:pStyle w:val="ListParagraph"/>
+        <w:numPr>
+          <w:ilvl w:val="0"/>
+          <w:numId w:val="24"/>
+        </w:numPr>
+      </w:pPr>
+      <w:r>
+        <w:t>Hit the ball</w:t>
+      </w:r>
+    </w:p>
+    <w:p>
+      <w:pPr>
+        <w:pStyle w:val="ListParagraph"/>
+        <w:numPr>
+          <w:ilvl w:val="0"/>
+          <w:numId w:val="24"/>
+        </w:numPr>
+      </w:pPr>
+      <w:r>
+        <w:t>Score goals</w:t>
+      </w:r>
+    </w:p>
+    <w:p>
+      <w:pPr>
+        <w:pStyle w:val="ListParagraph"/>
+        <w:numPr>
+          <w:ilvl w:val="0"/>
+          <w:numId w:val="24"/>
+        </w:numPr>
+      </w:pPr>
+      <w:r>
+        <w:t>Don’t score own goals</w:t>
+      </w:r>
+    </w:p>
+    <w:p>
+      <w:pPr>
+        <w:pStyle w:val="ListParagraph"/>
+        <w:numPr>
+          <w:ilvl w:val="0"/>
+          <w:numId w:val="24"/>
+        </w:numPr>
+      </w:pPr>
+      <w:r>
+        <w:t>We play until X points</w:t>
+      </w:r>
+    </w:p>
+    <w:p/>
+    <w:p>
+      <w:r>
+        <w:lastRenderedPageBreak/>
+        <w:t>That’s really all you need to know to start playing. The rest shows itself during gameplay.</w:t>
+      </w:r>
+    </w:p>
+    <w:p/>
+    <w:p>
+      <w:r>
+        <w:t xml:space="preserve">On the right, we have the login screens. To make my 2-day deadline, I decided to keep it </w:t>
+      </w:r>
+      <w:r>
+        <w:rPr>
+          <w:i/>
+          <w:iCs/>
+        </w:rPr>
+        <w:t>very simple</w:t>
+      </w:r>
+      <w:r>
+        <w:t>. All you can do is:</w:t>
+      </w:r>
+    </w:p>
+    <w:p>
+      <w:pPr>
+        <w:pStyle w:val="ListParagraph"/>
+        <w:numPr>
+          <w:ilvl w:val="0"/>
+          <w:numId w:val="25"/>
+        </w:numPr>
+      </w:pPr>
+      <w:r>
+        <w:t>Add a new player/device</w:t>
+      </w:r>
+    </w:p>
+    <w:p>
+      <w:pPr>
+        <w:pStyle w:val="ListParagraph"/>
+        <w:numPr>
+          <w:ilvl w:val="0"/>
+          <w:numId w:val="25"/>
+        </w:numPr>
+      </w:pPr>
+      <w:r>
+        <w:t>Ready yourself ( =&gt; once everyone is ready, the game starts)</w:t>
+      </w:r>
+    </w:p>
+    <w:p>
+      <w:pPr>
+        <w:pStyle w:val="ListParagraph"/>
+        <w:numPr>
+          <w:ilvl w:val="0"/>
+          <w:numId w:val="25"/>
+        </w:numPr>
+      </w:pPr>
+      <w:r>
+        <w:t>Remove yourself</w:t>
+      </w:r>
+    </w:p>
+    <w:p/>
+    <w:p>
+      <w:r>
+        <w:t xml:space="preserve">But interactive menus are </w:t>
+      </w:r>
+      <w:r>
+        <w:rPr>
+          <w:i/>
+          <w:iCs/>
+        </w:rPr>
+        <w:t>awesome</w:t>
+      </w:r>
+      <w:r>
+        <w:t>, so this is one as well. When logged in, you get a player character (confined to your box). The keys for movement are shown in the background and you can move around. In fact, to ready/remove you must</w:t>
+      </w:r>
+      <w:r>
+        <w:rPr>
+          <w:i/>
+          <w:iCs/>
+        </w:rPr>
+        <w:t xml:space="preserve"> move yourself</w:t>
+      </w:r>
+      <w:r>
+        <w:t xml:space="preserve"> to that area of the login screen.</w:t>
+      </w:r>
+    </w:p>
+    <w:p/>
+    <w:p>
+      <w:r>
+        <w:t xml:space="preserve">This makes the menu much more lively, fun, unique. But it also </w:t>
+      </w:r>
+      <w:r>
+        <w:rPr>
+          <w:i/>
+          <w:iCs/>
+        </w:rPr>
+        <w:t>teaches the buttons</w:t>
+      </w:r>
+      <w:r>
+        <w:t>!</w:t>
+      </w:r>
+    </w:p>
+    <w:p/>
+    <w:p>
+      <w:r>
+        <w:t>Great. (I had some trouble with removing players not updating the background device dictionary correctly, but that turned out to be a bug with my general library. I had to “port” it to Godot 4, from Godot 3, and a few mistakes slipped in.)</w:t>
+      </w:r>
+    </w:p>
+    <w:p/>
+    <w:p>
+      <w:r>
+        <w:t xml:space="preserve">This means the game is </w:t>
+      </w:r>
+      <w:r>
+        <w:rPr>
+          <w:b/>
+          <w:bCs/>
+        </w:rPr>
+        <w:t>fully playable.</w:t>
+      </w:r>
+      <w:r>
+        <w:t xml:space="preserve"> You can start, login, learn the buttons/objective, play the whole game, and someone wins in the end.</w:t>
+      </w:r>
+      <w:r>
+        <w:t xml:space="preserve"> (I could publish it like this, if I wanted.)</w:t>
+      </w:r>
+    </w:p>
+    <w:p/>
+    <w:p>
+      <w:pPr>
+        <w:pStyle w:val="Heading2"/>
+      </w:pPr>
+      <w:r>
+        <w:t>Day 2: Powerups</w:t>
+      </w:r>
+    </w:p>
+    <w:p>
+      <w:r>
+        <w:t xml:space="preserve">I did a playtest </w:t>
+      </w:r>
+      <w:r>
+        <w:rPr>
+          <w:i/>
+          <w:iCs/>
+        </w:rPr>
+        <w:t>for a different game</w:t>
+      </w:r>
+      <w:r>
+        <w:t xml:space="preserve"> (my main project) around this time. So</w:t>
+      </w:r>
+      <w:r>
+        <w:t>,</w:t>
+      </w:r>
+      <w:r>
+        <w:t xml:space="preserve"> no progress for a few hours here, but lots of insight on how to improve that other project.</w:t>
+      </w:r>
+    </w:p>
+    <w:p/>
+    <w:p>
+      <w:r>
+        <w:t xml:space="preserve">Anyway, it’s evening now. </w:t>
+      </w:r>
+      <w:r>
+        <w:t>Let’s try to pump out the powerup system and a few good ones.</w:t>
+      </w:r>
+    </w:p>
+    <w:p/>
+    <w:p>
+      <w:r>
+        <w:t xml:space="preserve">Very quickly, I realized that powerups across the field just weren’t a good idea. It was </w:t>
+      </w:r>
+      <w:r>
+        <w:rPr>
+          <w:i/>
+          <w:iCs/>
+        </w:rPr>
+        <w:t>so easy</w:t>
+      </w:r>
+      <w:r>
+        <w:t xml:space="preserve"> to grab one … and even easier to accidentally grab one and don’t know what the hell just happened, because you weren’t looking at that field</w:t>
+      </w:r>
+    </w:p>
+    <w:p/>
+    <w:p>
+      <w:r>
+        <w:rPr>
+          <w:b/>
+          <w:bCs/>
+        </w:rPr>
+        <w:t>Solution 1:</w:t>
+      </w:r>
+      <w:r>
+        <w:t xml:space="preserve"> Make them quite small and place them in the </w:t>
+      </w:r>
+      <w:r>
+        <w:rPr>
+          <w:i/>
+          <w:iCs/>
+        </w:rPr>
+        <w:t>corners</w:t>
+      </w:r>
+      <w:r>
+        <w:t xml:space="preserve"> =&gt; only a weak fix</w:t>
+      </w:r>
+    </w:p>
+    <w:p/>
+    <w:p>
+      <w:r>
+        <w:rPr>
+          <w:b/>
+          <w:bCs/>
+        </w:rPr>
+        <w:t xml:space="preserve">Solution 2: </w:t>
+      </w:r>
+      <w:r>
+        <w:t xml:space="preserve">Powerups are yours by hitting them with the </w:t>
+      </w:r>
+      <w:r>
+        <w:rPr>
+          <w:i/>
+          <w:iCs/>
+        </w:rPr>
+        <w:t>ball</w:t>
+      </w:r>
+      <w:r>
+        <w:t xml:space="preserve"> =&gt; harder to do, encourages looking for who last touched a ball, but still not a complete fix.</w:t>
+      </w:r>
+    </w:p>
+    <w:p/>
+    <w:p>
+      <w:r>
+        <w:rPr>
+          <w:b/>
+          <w:bCs/>
+        </w:rPr>
+        <w:t>Solution 3:</w:t>
+      </w:r>
+      <w:r>
+        <w:t xml:space="preserve"> </w:t>
+      </w:r>
+      <w:r>
+        <w:rPr>
+          <w:b/>
+          <w:bCs/>
+        </w:rPr>
+        <w:t>powerups spawn between teleports.</w:t>
+      </w:r>
+      <w:r>
+        <w:t xml:space="preserve"> In other words, when you teleport from field A to field B, you get the powerup showing between them.</w:t>
+      </w:r>
+    </w:p>
+    <w:p/>
+    <w:p>
+      <w:r>
+        <w:t>Very thematic, encourages/discourages teleporting at different moments, harder to do accidentally, and more visible. (There’s nothing else showing in that space.)</w:t>
+      </w:r>
+    </w:p>
+    <w:p/>
+    <w:p>
+      <w:r>
+        <w:t>That’s what I went with.</w:t>
+      </w:r>
+    </w:p>
+    <w:p/>
+    <w:p>
+      <w:r>
+        <w:t xml:space="preserve">Sounds easier than it is to implement. (Because we have to find pairs of gates that are </w:t>
+      </w:r>
+      <w:r>
+        <w:rPr>
+          <w:i/>
+          <w:iCs/>
+        </w:rPr>
+        <w:t>not</w:t>
+      </w:r>
+      <w:r>
+        <w:t xml:space="preserve"> already being used, which are </w:t>
+      </w:r>
+      <w:r>
+        <w:rPr>
+          <w:i/>
+          <w:iCs/>
+        </w:rPr>
+        <w:t>not</w:t>
+      </w:r>
+      <w:r>
+        <w:t xml:space="preserve"> at the extreme of the map, and remove them properly when their fields are removed, as well as reposition the powerup properly when the gates reposition.) But I got there in the end.</w:t>
+      </w:r>
+    </w:p>
+    <w:p/>
+    <w:p>
+      <w:r>
+        <w:t>Which powerups sound fun?</w:t>
+      </w:r>
+    </w:p>
+    <w:p/>
+    <w:p>
+      <w:r>
+        <w:t>I saw several categories:</w:t>
+      </w:r>
+    </w:p>
+    <w:p>
+      <w:pPr>
+        <w:pStyle w:val="ListParagraph"/>
+        <w:numPr>
+          <w:ilvl w:val="0"/>
+          <w:numId w:val="27"/>
+        </w:numPr>
+      </w:pPr>
+      <w:r>
+        <w:t xml:space="preserve">Those that allow defending/attacking in the field to your right or to your left. </w:t>
+      </w:r>
+      <w:r>
+        <w:t xml:space="preserve">In other words, do something about a field </w:t>
+      </w:r>
+      <w:r>
+        <w:rPr>
+          <w:i/>
+          <w:iCs/>
+        </w:rPr>
+        <w:t>where you are not</w:t>
+      </w:r>
+      <w:r>
+        <w:t xml:space="preserve">. </w:t>
+      </w:r>
+      <w:r>
+        <w:t>(I can just draw an arrow on those powerups and flip it when needed.)</w:t>
+      </w:r>
+    </w:p>
+    <w:p>
+      <w:pPr>
+        <w:pStyle w:val="ListParagraph"/>
+        <w:numPr>
+          <w:ilvl w:val="0"/>
+          <w:numId w:val="27"/>
+        </w:numPr>
+      </w:pPr>
+      <w:r>
+        <w:t xml:space="preserve">Those that mess with your movement and ball hits (as that is all you have, and it transfers well to </w:t>
+      </w:r>
+      <w:r>
+        <w:rPr>
+          <w:i/>
+          <w:iCs/>
+        </w:rPr>
+        <w:t>all</w:t>
+      </w:r>
+      <w:r>
+        <w:t xml:space="preserve"> your characters)</w:t>
+      </w:r>
+    </w:p>
+    <w:p>
+      <w:pPr>
+        <w:pStyle w:val="ListParagraph"/>
+        <w:numPr>
+          <w:ilvl w:val="0"/>
+          <w:numId w:val="27"/>
+        </w:numPr>
+      </w:pPr>
+      <w:r>
+        <w:t xml:space="preserve">Those that give </w:t>
+      </w:r>
+      <w:r>
+        <w:rPr>
+          <w:i/>
+          <w:iCs/>
+        </w:rPr>
+        <w:t>variation</w:t>
+      </w:r>
+      <w:r>
+        <w:t xml:space="preserve"> to prevent many issues I mentioned. (Camping on your goal line, focusing on one field only, etcetera.)</w:t>
+      </w:r>
+    </w:p>
+    <w:p/>
+    <w:p>
+      <w:r>
+        <w:t xml:space="preserve">I was running out of time, though, and I realized I actually didn’t have that many </w:t>
+      </w:r>
+      <w:r>
+        <w:rPr>
+          <w:i/>
+          <w:iCs/>
+        </w:rPr>
+        <w:t>great</w:t>
+      </w:r>
+      <w:r>
+        <w:t xml:space="preserve"> ideas for this. So I kept the list small.</w:t>
+      </w:r>
+    </w:p>
+    <w:p/>
+    <w:p>
+      <w:r>
+        <w:t>Eventually, my creative juices were just depleted, so I went to bed with some work on this left to go.</w:t>
+      </w:r>
+    </w:p>
+    <w:p/>
+    <w:p>
+      <w:pPr>
+        <w:pStyle w:val="Heading2"/>
+      </w:pPr>
+      <w:r>
+        <w:t>Day 3: Finishing touches</w:t>
+      </w:r>
+    </w:p>
+    <w:p>
+      <w:r>
+        <w:t>The next day, I woke up and immediately drew all the icons and finished the missing powerups.</w:t>
+      </w:r>
+    </w:p>
+    <w:p/>
+    <w:p>
+      <w:r>
+        <w:t>Then I powered through a list of small issues or improvements, which I thought were important enough to work on. (For example: ramps in the corners to prevent balls getting stuck there.)</w:t>
+      </w:r>
+    </w:p>
+    <w:p/>
+    <w:p>
+      <w:r>
+        <w:t>Which left me with some polishing left to do:</w:t>
+      </w:r>
+    </w:p>
+    <w:p>
+      <w:pPr>
+        <w:pStyle w:val="ListParagraph"/>
+        <w:numPr>
+          <w:ilvl w:val="0"/>
+          <w:numId w:val="30"/>
+        </w:numPr>
+      </w:pPr>
+      <w:r>
+        <w:lastRenderedPageBreak/>
+        <w:t>Some sound effects and something resembling a soundtrack</w:t>
+      </w:r>
+    </w:p>
+    <w:p>
+      <w:pPr>
+        <w:pStyle w:val="ListParagraph"/>
+        <w:numPr>
+          <w:ilvl w:val="0"/>
+          <w:numId w:val="30"/>
+        </w:numPr>
+      </w:pPr>
+      <w:r>
+        <w:t>Some animations/tweens/particles where they were missing (mostly the newer stuff I implemented)</w:t>
+      </w:r>
+    </w:p>
+    <w:p/>
+    <w:p>
+      <w:r>
+        <w:t>This was quite some hours of work. Which taught me my next weekend project should be even simpler and shorter than this one.</w:t>
+      </w:r>
+    </w:p>
+    <w:p/>
+    <w:p>
+      <w:pPr>
+        <w:pStyle w:val="Heading2"/>
+      </w:pPr>
+      <w:r>
+        <w:t>Day 3: Bots?</w:t>
+      </w:r>
+    </w:p>
+    <w:p>
+      <w:r>
+        <w:t xml:space="preserve">And lastly a question: do I add </w:t>
+      </w:r>
+      <w:r>
+        <w:rPr>
+          <w:i/>
+          <w:iCs/>
+        </w:rPr>
+        <w:t>bots</w:t>
+      </w:r>
+      <w:r>
+        <w:t xml:space="preserve"> to this game? (Limiting the game to 2+ players only is always a great way to ensure almost nobody will or can try it.)</w:t>
+      </w:r>
+    </w:p>
+    <w:p/>
+    <w:p>
+      <w:r>
+        <w:t>It’s not really trivial to add bots, but also not the hardest thing in the world.</w:t>
+      </w:r>
+    </w:p>
+    <w:p/>
+    <w:p>
+      <w:r>
+        <w:t>So I pulled the trigger and did it, as the final task for this project.</w:t>
+      </w:r>
+    </w:p>
+    <w:p>
+      <w:pPr>
+        <w:pStyle w:val="ListParagraph"/>
+        <w:numPr>
+          <w:ilvl w:val="0"/>
+          <w:numId w:val="31"/>
+        </w:numPr>
+      </w:pPr>
+      <w:r>
+        <w:t xml:space="preserve">In the main menu, you can turn on “bots”. </w:t>
+      </w:r>
+    </w:p>
+    <w:p>
+      <w:pPr>
+        <w:pStyle w:val="ListParagraph"/>
+        <w:numPr>
+          <w:ilvl w:val="0"/>
+          <w:numId w:val="31"/>
+        </w:numPr>
+      </w:pPr>
+      <w:r>
+        <w:t>All players are in the same team. At game start, as many unique “bots” are started as there are players.</w:t>
+      </w:r>
+    </w:p>
+    <w:p>
+      <w:pPr>
+        <w:pStyle w:val="ListParagraph"/>
+        <w:numPr>
+          <w:ilvl w:val="0"/>
+          <w:numId w:val="31"/>
+        </w:numPr>
+      </w:pPr>
+      <w:r>
+        <w:t xml:space="preserve">Each bot checks for the closest ball and tries to get </w:t>
+      </w:r>
+      <w:r>
+        <w:rPr>
+          <w:i/>
+          <w:iCs/>
+        </w:rPr>
+        <w:t>behind</w:t>
+      </w:r>
+      <w:r>
+        <w:t xml:space="preserve"> it. (Between the ball’s trajectory and their goal.) </w:t>
+      </w:r>
+    </w:p>
+    <w:p>
+      <w:pPr>
+        <w:pStyle w:val="ListParagraph"/>
+        <w:numPr>
+          <w:ilvl w:val="0"/>
+          <w:numId w:val="31"/>
+        </w:numPr>
+      </w:pPr>
+      <w:r>
+        <w:t>When spread over multiple fields, the bot focuses on the closest ball first.</w:t>
+      </w:r>
+    </w:p>
+    <w:p/>
+    <w:p>
+      <w:r>
+        <w:t>Not great, but it’s something.</w:t>
+      </w:r>
+    </w:p>
+    <w:p/>
+    <w:p>
+      <w:pPr>
+        <w:pStyle w:val="Heading2"/>
+      </w:pPr>
+      <w:r>
+        <w:t>Day 3: Mustn’t forget</w:t>
+      </w:r>
+    </w:p>
+    <w:p>
+      <w:r>
+        <w:t xml:space="preserve">Marketing. Of course, I’m not talking about </w:t>
+      </w:r>
+      <w:r>
+        <w:rPr>
+          <w:i/>
+          <w:iCs/>
+        </w:rPr>
+        <w:t>really marketing</w:t>
+      </w:r>
+      <w:r>
+        <w:t xml:space="preserve"> this game, but I also can’t just upload it without a piece of text or a few screenshots.</w:t>
+      </w:r>
+    </w:p>
+    <w:p/>
+    <w:p>
+      <w:r>
+        <w:t>So another half hour was spent getting those screenshots, writing that text, making a logo that’s somewhat decent.</w:t>
+      </w:r>
+    </w:p>
+    <w:p/>
+    <w:p>
+      <w:r>
+        <w:t>And with that, we could finally, definitively, upload this game and call it done.</w:t>
+      </w:r>
+    </w:p>
+    <w:p/>
+    <w:p>
+      <w:pPr>
+        <w:pStyle w:val="Heading2"/>
+      </w:pPr>
+      <w:r>
+        <w:t>Conclusion</w:t>
+      </w:r>
+    </w:p>
+    <w:p>
+      <w:r>
+        <w:t>That’s it. My first “weekend project”. A very simple game about playing soccer on multiple fields simultaneously.</w:t>
+      </w:r>
+    </w:p>
+    <w:p/>
+    <w:p>
+      <w:r>
+        <w:lastRenderedPageBreak/>
+        <w:t xml:space="preserve">Still took too long and became too complex in certain parts. But all in all, especially for </w:t>
+      </w:r>
+      <w:r>
+        <w:rPr>
+          <w:i/>
+          <w:iCs/>
+        </w:rPr>
+        <w:t>me</w:t>
+      </w:r>
+      <w:r>
+        <w:t xml:space="preserve"> and my bad habit of overscoping, it was a great training in keeping something small and finishing it in a really short time.</w:t>
+      </w:r>
+    </w:p>
+    <w:p/>
+    <w:p>
+      <w:r>
+        <w:t>It was also a nice diversion from my regular, bigger projects. And another idea that’s been bugging the back of my mind for weeks that I can now put to rest with a satisfied heart.</w:t>
+      </w:r>
+    </w:p>
+    <w:p/>
+    <w:p>
+      <w:pPr>
+        <w:rPr>
+          <w:iCs/>
+        </w:rPr>
+      </w:pPr>
+      <w:r>
+        <w:t xml:space="preserve">(Forgot to mention: I also tried a different </w:t>
+      </w:r>
+      <w:r>
+        <w:rPr>
+          <w:i/>
+          <w:iCs/>
+        </w:rPr>
+        <w:t>structure</w:t>
+      </w:r>
+      <w:r>
+        <w:rPr>
+          <w:iCs/>
+        </w:rPr>
+        <w:t xml:space="preserve"> for organizing projects in this one. Not sure if I like it better, need more projects to determine that. But it was, again, something different and something educational.)</w:t>
+      </w:r>
+    </w:p>
+    <w:p>
+      <w:pPr>
+        <w:rPr>
+          <w:iCs/>
+        </w:rPr>
+      </w:pPr>
+    </w:p>
+    <w:p>
+      <w:pPr>
+        <w:rPr>
+          <w:iCs/>
+        </w:rPr>
+      </w:pPr>
+      <w:r>
+        <w:rPr>
+          <w:iCs/>
+        </w:rPr>
+        <w:t>The end result is … fine, I guess. But that’s what I always say about my own work :p</w:t>
+      </w:r>
+    </w:p>
+    <w:p>
+      <w:pPr>
+        <w:rPr>
+          <w:iCs/>
+        </w:rPr>
+      </w:pPr>
+    </w:p>
+    <w:p>
+      <w:pPr>
+        <w:rPr>
+          <w:iCs/>
+        </w:rPr>
+      </w:pPr>
+      <w:r>
+        <w:rPr>
+          <w:iCs/>
+        </w:rPr>
+        <w:t>Until the next devlog,</w:t>
+      </w:r>
+    </w:p>
+    <w:p>
+      <w:r>
+        <w:rPr>
+          <w:iCs/>
+        </w:rPr>
+        <w:t>Pandaqi</w:t>
+      </w:r>
+    </w:p>
+    <w:p/>
     <w:sectPr>
       <w:pgSz w:w="12240" w:h="15840"/>
       <w:pgMar w:top="1440" w:right="1440" w:bottom="1440" w:left="1440" w:header="720" w:footer="720" w:gutter="0"/>
@@ -3347,6 +4111,119 @@
     </w:lvl>
   </w:abstractNum>
   <w:abstractNum w:abstractNumId="4" w15:restartNumberingAfterBreak="0">
+    <w:nsid w:val="21DB0E94"/>
+    <w:multiLevelType w:val="hybridMultilevel"/>
+    <w:tmpl w:val="0172ECFE"/>
+    <w:lvl w:ilvl="0" w:tplc="04090001">
+      <w:start w:val="1"/>
+      <w:numFmt w:val="bullet"/>
+      <w:lvlText w:val=""/>
+      <w:lvlJc w:val="left"/>
+      <w:pPr>
+        <w:ind w:left="720" w:hanging="360"/>
+      </w:pPr>
+      <w:rPr>
+        <w:rFonts w:ascii="Symbol" w:hAnsi="Symbol" w:hint="default"/>
+      </w:rPr>
+    </w:lvl>
+    <w:lvl w:ilvl="1" w:tplc="04090003">
+      <w:start w:val="1"/>
+      <w:numFmt w:val="bullet"/>
+      <w:lvlText w:val="o"/>
+      <w:lvlJc w:val="left"/>
+      <w:pPr>
+        <w:ind w:left="1440" w:hanging="360"/>
+      </w:pPr>
+      <w:rPr>
+        <w:rFonts w:ascii="Courier New" w:hAnsi="Courier New" w:cs="Courier New" w:hint="default"/>
+      </w:rPr>
+    </w:lvl>
+    <w:lvl w:ilvl="2" w:tplc="04090005" w:tentative="1">
+      <w:start w:val="1"/>
+      <w:numFmt w:val="bullet"/>
+      <w:lvlText w:val=""/>
+      <w:lvlJc w:val="left"/>
+      <w:pPr>
+        <w:ind w:left="2160" w:hanging="360"/>
+      </w:pPr>
+      <w:rPr>
+        <w:rFonts w:ascii="Wingdings" w:hAnsi="Wingdings" w:hint="default"/>
+      </w:rPr>
+    </w:lvl>
+    <w:lvl w:ilvl="3" w:tplc="04090001" w:tentative="1">
+      <w:start w:val="1"/>
+      <w:numFmt w:val="bullet"/>
+      <w:lvlText w:val=""/>
+      <w:lvlJc w:val="left"/>
+      <w:pPr>
+        <w:ind w:left="2880" w:hanging="360"/>
+      </w:pPr>
+      <w:rPr>
+        <w:rFonts w:ascii="Symbol" w:hAnsi="Symbol" w:hint="default"/>
+      </w:rPr>
+    </w:lvl>
+    <w:lvl w:ilvl="4" w:tplc="04090003" w:tentative="1">
+      <w:start w:val="1"/>
+      <w:numFmt w:val="bullet"/>
+      <w:lvlText w:val="o"/>
+      <w:lvlJc w:val="left"/>
+      <w:pPr>
+        <w:ind w:left="3600" w:hanging="360"/>
+      </w:pPr>
+      <w:rPr>
+        <w:rFonts w:ascii="Courier New" w:hAnsi="Courier New" w:cs="Courier New" w:hint="default"/>
+      </w:rPr>
+    </w:lvl>
+    <w:lvl w:ilvl="5" w:tplc="04090005" w:tentative="1">
+      <w:start w:val="1"/>
+      <w:numFmt w:val="bullet"/>
+      <w:lvlText w:val=""/>
+      <w:lvlJc w:val="left"/>
+      <w:pPr>
+        <w:ind w:left="4320" w:hanging="360"/>
+      </w:pPr>
+      <w:rPr>
+        <w:rFonts w:ascii="Wingdings" w:hAnsi="Wingdings" w:hint="default"/>
+      </w:rPr>
+    </w:lvl>
+    <w:lvl w:ilvl="6" w:tplc="04090001" w:tentative="1">
+      <w:start w:val="1"/>
+      <w:numFmt w:val="bullet"/>
+      <w:lvlText w:val=""/>
+      <w:lvlJc w:val="left"/>
+      <w:pPr>
+        <w:ind w:left="5040" w:hanging="360"/>
+      </w:pPr>
+      <w:rPr>
+        <w:rFonts w:ascii="Symbol" w:hAnsi="Symbol" w:hint="default"/>
+      </w:rPr>
+    </w:lvl>
+    <w:lvl w:ilvl="7" w:tplc="04090003" w:tentative="1">
+      <w:start w:val="1"/>
+      <w:numFmt w:val="bullet"/>
+      <w:lvlText w:val="o"/>
+      <w:lvlJc w:val="left"/>
+      <w:pPr>
+        <w:ind w:left="5760" w:hanging="360"/>
+      </w:pPr>
+      <w:rPr>
+        <w:rFonts w:ascii="Courier New" w:hAnsi="Courier New" w:cs="Courier New" w:hint="default"/>
+      </w:rPr>
+    </w:lvl>
+    <w:lvl w:ilvl="8" w:tplc="04090005" w:tentative="1">
+      <w:start w:val="1"/>
+      <w:numFmt w:val="bullet"/>
+      <w:lvlText w:val=""/>
+      <w:lvlJc w:val="left"/>
+      <w:pPr>
+        <w:ind w:left="6480" w:hanging="360"/>
+      </w:pPr>
+      <w:rPr>
+        <w:rFonts w:ascii="Wingdings" w:hAnsi="Wingdings" w:hint="default"/>
+      </w:rPr>
+    </w:lvl>
+  </w:abstractNum>
+  <w:abstractNum w:abstractNumId="5" w15:restartNumberingAfterBreak="0">
     <w:nsid w:val="22141250"/>
     <w:multiLevelType w:val="hybridMultilevel"/>
     <w:tmpl w:val="810065C6"/>
@@ -3459,7 +4336,7 @@
       </w:rPr>
     </w:lvl>
   </w:abstractNum>
-  <w:abstractNum w:abstractNumId="5" w15:restartNumberingAfterBreak="0">
+  <w:abstractNum w:abstractNumId="6" w15:restartNumberingAfterBreak="0">
     <w:nsid w:val="226714F4"/>
     <w:multiLevelType w:val="hybridMultilevel"/>
     <w:tmpl w:val="DEE467EE"/>
@@ -3572,7 +4449,346 @@
       </w:rPr>
     </w:lvl>
   </w:abstractNum>
-  <w:abstractNum w:abstractNumId="6" w15:restartNumberingAfterBreak="0">
+  <w:abstractNum w:abstractNumId="7" w15:restartNumberingAfterBreak="0">
+    <w:nsid w:val="231109F3"/>
+    <w:multiLevelType w:val="hybridMultilevel"/>
+    <w:tmpl w:val="B40A8A36"/>
+    <w:lvl w:ilvl="0" w:tplc="04090001">
+      <w:start w:val="1"/>
+      <w:numFmt w:val="bullet"/>
+      <w:lvlText w:val=""/>
+      <w:lvlJc w:val="left"/>
+      <w:pPr>
+        <w:ind w:left="720" w:hanging="360"/>
+      </w:pPr>
+      <w:rPr>
+        <w:rFonts w:ascii="Symbol" w:hAnsi="Symbol" w:hint="default"/>
+      </w:rPr>
+    </w:lvl>
+    <w:lvl w:ilvl="1" w:tplc="04090003" w:tentative="1">
+      <w:start w:val="1"/>
+      <w:numFmt w:val="bullet"/>
+      <w:lvlText w:val="o"/>
+      <w:lvlJc w:val="left"/>
+      <w:pPr>
+        <w:ind w:left="1440" w:hanging="360"/>
+      </w:pPr>
+      <w:rPr>
+        <w:rFonts w:ascii="Courier New" w:hAnsi="Courier New" w:cs="Courier New" w:hint="default"/>
+      </w:rPr>
+    </w:lvl>
+    <w:lvl w:ilvl="2" w:tplc="04090005" w:tentative="1">
+      <w:start w:val="1"/>
+      <w:numFmt w:val="bullet"/>
+      <w:lvlText w:val=""/>
+      <w:lvlJc w:val="left"/>
+      <w:pPr>
+        <w:ind w:left="2160" w:hanging="360"/>
+      </w:pPr>
+      <w:rPr>
+        <w:rFonts w:ascii="Wingdings" w:hAnsi="Wingdings" w:hint="default"/>
+      </w:rPr>
+    </w:lvl>
+    <w:lvl w:ilvl="3" w:tplc="04090001" w:tentative="1">
+      <w:start w:val="1"/>
+      <w:numFmt w:val="bullet"/>
+      <w:lvlText w:val=""/>
+      <w:lvlJc w:val="left"/>
+      <w:pPr>
+        <w:ind w:left="2880" w:hanging="360"/>
+      </w:pPr>
+      <w:rPr>
+        <w:rFonts w:ascii="Symbol" w:hAnsi="Symbol" w:hint="default"/>
+      </w:rPr>
+    </w:lvl>
+    <w:lvl w:ilvl="4" w:tplc="04090003" w:tentative="1">
+      <w:start w:val="1"/>
+      <w:numFmt w:val="bullet"/>
+      <w:lvlText w:val="o"/>
+      <w:lvlJc w:val="left"/>
+      <w:pPr>
+        <w:ind w:left="3600" w:hanging="360"/>
+      </w:pPr>
+      <w:rPr>
+        <w:rFonts w:ascii="Courier New" w:hAnsi="Courier New" w:cs="Courier New" w:hint="default"/>
+      </w:rPr>
+    </w:lvl>
+    <w:lvl w:ilvl="5" w:tplc="04090005" w:tentative="1">
+      <w:start w:val="1"/>
+      <w:numFmt w:val="bullet"/>
+      <w:lvlText w:val=""/>
+      <w:lvlJc w:val="left"/>
+      <w:pPr>
+        <w:ind w:left="4320" w:hanging="360"/>
+      </w:pPr>
+      <w:rPr>
+        <w:rFonts w:ascii="Wingdings" w:hAnsi="Wingdings" w:hint="default"/>
+      </w:rPr>
+    </w:lvl>
+    <w:lvl w:ilvl="6" w:tplc="04090001" w:tentative="1">
+      <w:start w:val="1"/>
+      <w:numFmt w:val="bullet"/>
+      <w:lvlText w:val=""/>
+      <w:lvlJc w:val="left"/>
+      <w:pPr>
+        <w:ind w:left="5040" w:hanging="360"/>
+      </w:pPr>
+      <w:rPr>
+        <w:rFonts w:ascii="Symbol" w:hAnsi="Symbol" w:hint="default"/>
+      </w:rPr>
+    </w:lvl>
+    <w:lvl w:ilvl="7" w:tplc="04090003" w:tentative="1">
+      <w:start w:val="1"/>
+      <w:numFmt w:val="bullet"/>
+      <w:lvlText w:val="o"/>
+      <w:lvlJc w:val="left"/>
+      <w:pPr>
+        <w:ind w:left="5760" w:hanging="360"/>
+      </w:pPr>
+      <w:rPr>
+        <w:rFonts w:ascii="Courier New" w:hAnsi="Courier New" w:cs="Courier New" w:hint="default"/>
+      </w:rPr>
+    </w:lvl>
+    <w:lvl w:ilvl="8" w:tplc="04090005" w:tentative="1">
+      <w:start w:val="1"/>
+      <w:numFmt w:val="bullet"/>
+      <w:lvlText w:val=""/>
+      <w:lvlJc w:val="left"/>
+      <w:pPr>
+        <w:ind w:left="6480" w:hanging="360"/>
+      </w:pPr>
+      <w:rPr>
+        <w:rFonts w:ascii="Wingdings" w:hAnsi="Wingdings" w:hint="default"/>
+      </w:rPr>
+    </w:lvl>
+  </w:abstractNum>
+  <w:abstractNum w:abstractNumId="8" w15:restartNumberingAfterBreak="0">
+    <w:nsid w:val="2B5F1852"/>
+    <w:multiLevelType w:val="hybridMultilevel"/>
+    <w:tmpl w:val="675000BA"/>
+    <w:lvl w:ilvl="0" w:tplc="04090001">
+      <w:start w:val="1"/>
+      <w:numFmt w:val="bullet"/>
+      <w:lvlText w:val=""/>
+      <w:lvlJc w:val="left"/>
+      <w:pPr>
+        <w:ind w:left="720" w:hanging="360"/>
+      </w:pPr>
+      <w:rPr>
+        <w:rFonts w:ascii="Symbol" w:hAnsi="Symbol" w:hint="default"/>
+      </w:rPr>
+    </w:lvl>
+    <w:lvl w:ilvl="1" w:tplc="04090003" w:tentative="1">
+      <w:start w:val="1"/>
+      <w:numFmt w:val="bullet"/>
+      <w:lvlText w:val="o"/>
+      <w:lvlJc w:val="left"/>
+      <w:pPr>
+        <w:ind w:left="1440" w:hanging="360"/>
+      </w:pPr>
+      <w:rPr>
+        <w:rFonts w:ascii="Courier New" w:hAnsi="Courier New" w:cs="Courier New" w:hint="default"/>
+      </w:rPr>
+    </w:lvl>
+    <w:lvl w:ilvl="2" w:tplc="04090005" w:tentative="1">
+      <w:start w:val="1"/>
+      <w:numFmt w:val="bullet"/>
+      <w:lvlText w:val=""/>
+      <w:lvlJc w:val="left"/>
+      <w:pPr>
+        <w:ind w:left="2160" w:hanging="360"/>
+      </w:pPr>
+      <w:rPr>
+        <w:rFonts w:ascii="Wingdings" w:hAnsi="Wingdings" w:hint="default"/>
+      </w:rPr>
+    </w:lvl>
+    <w:lvl w:ilvl="3" w:tplc="04090001" w:tentative="1">
+      <w:start w:val="1"/>
+      <w:numFmt w:val="bullet"/>
+      <w:lvlText w:val=""/>
+      <w:lvlJc w:val="left"/>
+      <w:pPr>
+        <w:ind w:left="2880" w:hanging="360"/>
+      </w:pPr>
+      <w:rPr>
+        <w:rFonts w:ascii="Symbol" w:hAnsi="Symbol" w:hint="default"/>
+      </w:rPr>
+    </w:lvl>
+    <w:lvl w:ilvl="4" w:tplc="04090003" w:tentative="1">
+      <w:start w:val="1"/>
+      <w:numFmt w:val="bullet"/>
+      <w:lvlText w:val="o"/>
+      <w:lvlJc w:val="left"/>
+      <w:pPr>
+        <w:ind w:left="3600" w:hanging="360"/>
+      </w:pPr>
+      <w:rPr>
+        <w:rFonts w:ascii="Courier New" w:hAnsi="Courier New" w:cs="Courier New" w:hint="default"/>
+      </w:rPr>
+    </w:lvl>
+    <w:lvl w:ilvl="5" w:tplc="04090005" w:tentative="1">
+      <w:start w:val="1"/>
+      <w:numFmt w:val="bullet"/>
+      <w:lvlText w:val=""/>
+      <w:lvlJc w:val="left"/>
+      <w:pPr>
+        <w:ind w:left="4320" w:hanging="360"/>
+      </w:pPr>
+      <w:rPr>
+        <w:rFonts w:ascii="Wingdings" w:hAnsi="Wingdings" w:hint="default"/>
+      </w:rPr>
+    </w:lvl>
+    <w:lvl w:ilvl="6" w:tplc="04090001" w:tentative="1">
+      <w:start w:val="1"/>
+      <w:numFmt w:val="bullet"/>
+      <w:lvlText w:val=""/>
+      <w:lvlJc w:val="left"/>
+      <w:pPr>
+        <w:ind w:left="5040" w:hanging="360"/>
+      </w:pPr>
+      <w:rPr>
+        <w:rFonts w:ascii="Symbol" w:hAnsi="Symbol" w:hint="default"/>
+      </w:rPr>
+    </w:lvl>
+    <w:lvl w:ilvl="7" w:tplc="04090003" w:tentative="1">
+      <w:start w:val="1"/>
+      <w:numFmt w:val="bullet"/>
+      <w:lvlText w:val="o"/>
+      <w:lvlJc w:val="left"/>
+      <w:pPr>
+        <w:ind w:left="5760" w:hanging="360"/>
+      </w:pPr>
+      <w:rPr>
+        <w:rFonts w:ascii="Courier New" w:hAnsi="Courier New" w:cs="Courier New" w:hint="default"/>
+      </w:rPr>
+    </w:lvl>
+    <w:lvl w:ilvl="8" w:tplc="04090005" w:tentative="1">
+      <w:start w:val="1"/>
+      <w:numFmt w:val="bullet"/>
+      <w:lvlText w:val=""/>
+      <w:lvlJc w:val="left"/>
+      <w:pPr>
+        <w:ind w:left="6480" w:hanging="360"/>
+      </w:pPr>
+      <w:rPr>
+        <w:rFonts w:ascii="Wingdings" w:hAnsi="Wingdings" w:hint="default"/>
+      </w:rPr>
+    </w:lvl>
+  </w:abstractNum>
+  <w:abstractNum w:abstractNumId="9" w15:restartNumberingAfterBreak="0">
+    <w:nsid w:val="30F858F3"/>
+    <w:multiLevelType w:val="hybridMultilevel"/>
+    <w:tmpl w:val="5D8C402A"/>
+    <w:lvl w:ilvl="0" w:tplc="04090001">
+      <w:start w:val="1"/>
+      <w:numFmt w:val="bullet"/>
+      <w:lvlText w:val=""/>
+      <w:lvlJc w:val="left"/>
+      <w:pPr>
+        <w:ind w:left="720" w:hanging="360"/>
+      </w:pPr>
+      <w:rPr>
+        <w:rFonts w:ascii="Symbol" w:hAnsi="Symbol" w:hint="default"/>
+      </w:rPr>
+    </w:lvl>
+    <w:lvl w:ilvl="1" w:tplc="04090003" w:tentative="1">
+      <w:start w:val="1"/>
+      <w:numFmt w:val="bullet"/>
+      <w:lvlText w:val="o"/>
+      <w:lvlJc w:val="left"/>
+      <w:pPr>
+        <w:ind w:left="1440" w:hanging="360"/>
+      </w:pPr>
+      <w:rPr>
+        <w:rFonts w:ascii="Courier New" w:hAnsi="Courier New" w:cs="Courier New" w:hint="default"/>
+      </w:rPr>
+    </w:lvl>
+    <w:lvl w:ilvl="2" w:tplc="04090005" w:tentative="1">
+      <w:start w:val="1"/>
+      <w:numFmt w:val="bullet"/>
+      <w:lvlText w:val=""/>
+      <w:lvlJc w:val="left"/>
+      <w:pPr>
+        <w:ind w:left="2160" w:hanging="360"/>
+      </w:pPr>
+      <w:rPr>
+        <w:rFonts w:ascii="Wingdings" w:hAnsi="Wingdings" w:hint="default"/>
+      </w:rPr>
+    </w:lvl>
+    <w:lvl w:ilvl="3" w:tplc="04090001" w:tentative="1">
+      <w:start w:val="1"/>
+      <w:numFmt w:val="bullet"/>
+      <w:lvlText w:val=""/>
+      <w:lvlJc w:val="left"/>
+      <w:pPr>
+        <w:ind w:left="2880" w:hanging="360"/>
+      </w:pPr>
+      <w:rPr>
+        <w:rFonts w:ascii="Symbol" w:hAnsi="Symbol" w:hint="default"/>
+      </w:rPr>
+    </w:lvl>
+    <w:lvl w:ilvl="4" w:tplc="04090003" w:tentative="1">
+      <w:start w:val="1"/>
+      <w:numFmt w:val="bullet"/>
+      <w:lvlText w:val="o"/>
+      <w:lvlJc w:val="left"/>
+      <w:pPr>
+        <w:ind w:left="3600" w:hanging="360"/>
+      </w:pPr>
+      <w:rPr>
+        <w:rFonts w:ascii="Courier New" w:hAnsi="Courier New" w:cs="Courier New" w:hint="default"/>
+      </w:rPr>
+    </w:lvl>
+    <w:lvl w:ilvl="5" w:tplc="04090005" w:tentative="1">
+      <w:start w:val="1"/>
+      <w:numFmt w:val="bullet"/>
+      <w:lvlText w:val=""/>
+      <w:lvlJc w:val="left"/>
+      <w:pPr>
+        <w:ind w:left="4320" w:hanging="360"/>
+      </w:pPr>
+      <w:rPr>
+        <w:rFonts w:ascii="Wingdings" w:hAnsi="Wingdings" w:hint="default"/>
+      </w:rPr>
+    </w:lvl>
+    <w:lvl w:ilvl="6" w:tplc="04090001" w:tentative="1">
+      <w:start w:val="1"/>
+      <w:numFmt w:val="bullet"/>
+      <w:lvlText w:val=""/>
+      <w:lvlJc w:val="left"/>
+      <w:pPr>
+        <w:ind w:left="5040" w:hanging="360"/>
+      </w:pPr>
+      <w:rPr>
+        <w:rFonts w:ascii="Symbol" w:hAnsi="Symbol" w:hint="default"/>
+      </w:rPr>
+    </w:lvl>
+    <w:lvl w:ilvl="7" w:tplc="04090003" w:tentative="1">
+      <w:start w:val="1"/>
+      <w:numFmt w:val="bullet"/>
+      <w:lvlText w:val="o"/>
+      <w:lvlJc w:val="left"/>
+      <w:pPr>
+        <w:ind w:left="5760" w:hanging="360"/>
+      </w:pPr>
+      <w:rPr>
+        <w:rFonts w:ascii="Courier New" w:hAnsi="Courier New" w:cs="Courier New" w:hint="default"/>
+      </w:rPr>
+    </w:lvl>
+    <w:lvl w:ilvl="8" w:tplc="04090005" w:tentative="1">
+      <w:start w:val="1"/>
+      <w:numFmt w:val="bullet"/>
+      <w:lvlText w:val=""/>
+      <w:lvlJc w:val="left"/>
+      <w:pPr>
+        <w:ind w:left="6480" w:hanging="360"/>
+      </w:pPr>
+      <w:rPr>
+        <w:rFonts w:ascii="Wingdings" w:hAnsi="Wingdings" w:hint="default"/>
+      </w:rPr>
+    </w:lvl>
+  </w:abstractNum>
+  <w:abstractNum w:abstractNumId="10" w15:restartNumberingAfterBreak="0">
     <w:nsid w:val="30FF7495"/>
     <w:multiLevelType w:val="hybridMultilevel"/>
     <w:tmpl w:val="76D06AA0"/>
@@ -3685,7 +4901,7 @@
       </w:rPr>
     </w:lvl>
   </w:abstractNum>
-  <w:abstractNum w:abstractNumId="7" w15:restartNumberingAfterBreak="0">
+  <w:abstractNum w:abstractNumId="11" w15:restartNumberingAfterBreak="0">
     <w:nsid w:val="32511A83"/>
     <w:multiLevelType w:val="hybridMultilevel"/>
     <w:tmpl w:val="95DCAA64"/>
@@ -3798,7 +5014,7 @@
       </w:rPr>
     </w:lvl>
   </w:abstractNum>
-  <w:abstractNum w:abstractNumId="8" w15:restartNumberingAfterBreak="0">
+  <w:abstractNum w:abstractNumId="12" w15:restartNumberingAfterBreak="0">
     <w:nsid w:val="34607B8C"/>
     <w:multiLevelType w:val="hybridMultilevel"/>
     <w:tmpl w:val="E03A932E"/>
@@ -3911,7 +5127,7 @@
       </w:rPr>
     </w:lvl>
   </w:abstractNum>
-  <w:abstractNum w:abstractNumId="9" w15:restartNumberingAfterBreak="0">
+  <w:abstractNum w:abstractNumId="13" w15:restartNumberingAfterBreak="0">
     <w:nsid w:val="34AC6AA2"/>
     <w:multiLevelType w:val="hybridMultilevel"/>
     <w:tmpl w:val="0E123888"/>
@@ -4024,7 +5240,7 @@
       </w:rPr>
     </w:lvl>
   </w:abstractNum>
-  <w:abstractNum w:abstractNumId="10" w15:restartNumberingAfterBreak="0">
+  <w:abstractNum w:abstractNumId="14" w15:restartNumberingAfterBreak="0">
     <w:nsid w:val="38BF378B"/>
     <w:multiLevelType w:val="hybridMultilevel"/>
     <w:tmpl w:val="16D8B194"/>
@@ -4137,7 +5353,7 @@
       </w:rPr>
     </w:lvl>
   </w:abstractNum>
-  <w:abstractNum w:abstractNumId="11" w15:restartNumberingAfterBreak="0">
+  <w:abstractNum w:abstractNumId="15" w15:restartNumberingAfterBreak="0">
     <w:nsid w:val="3E592F5F"/>
     <w:multiLevelType w:val="hybridMultilevel"/>
     <w:tmpl w:val="26B4341A"/>
@@ -4250,7 +5466,7 @@
       </w:rPr>
     </w:lvl>
   </w:abstractNum>
-  <w:abstractNum w:abstractNumId="12" w15:restartNumberingAfterBreak="0">
+  <w:abstractNum w:abstractNumId="16" w15:restartNumberingAfterBreak="0">
     <w:nsid w:val="49366AA7"/>
     <w:multiLevelType w:val="hybridMultilevel"/>
     <w:tmpl w:val="999EE798"/>
@@ -4363,7 +5579,120 @@
       </w:rPr>
     </w:lvl>
   </w:abstractNum>
-  <w:abstractNum w:abstractNumId="13" w15:restartNumberingAfterBreak="0">
+  <w:abstractNum w:abstractNumId="17" w15:restartNumberingAfterBreak="0">
+    <w:nsid w:val="4D667541"/>
+    <w:multiLevelType w:val="hybridMultilevel"/>
+    <w:tmpl w:val="FEC8CFD8"/>
+    <w:lvl w:ilvl="0" w:tplc="04090001">
+      <w:start w:val="1"/>
+      <w:numFmt w:val="bullet"/>
+      <w:lvlText w:val=""/>
+      <w:lvlJc w:val="left"/>
+      <w:pPr>
+        <w:ind w:left="720" w:hanging="360"/>
+      </w:pPr>
+      <w:rPr>
+        <w:rFonts w:ascii="Symbol" w:hAnsi="Symbol" w:hint="default"/>
+      </w:rPr>
+    </w:lvl>
+    <w:lvl w:ilvl="1" w:tplc="04090003" w:tentative="1">
+      <w:start w:val="1"/>
+      <w:numFmt w:val="bullet"/>
+      <w:lvlText w:val="o"/>
+      <w:lvlJc w:val="left"/>
+      <w:pPr>
+        <w:ind w:left="1440" w:hanging="360"/>
+      </w:pPr>
+      <w:rPr>
+        <w:rFonts w:ascii="Courier New" w:hAnsi="Courier New" w:cs="Courier New" w:hint="default"/>
+      </w:rPr>
+    </w:lvl>
+    <w:lvl w:ilvl="2" w:tplc="04090005" w:tentative="1">
+      <w:start w:val="1"/>
+      <w:numFmt w:val="bullet"/>
+      <w:lvlText w:val=""/>
+      <w:lvlJc w:val="left"/>
+      <w:pPr>
+        <w:ind w:left="2160" w:hanging="360"/>
+      </w:pPr>
+      <w:rPr>
+        <w:rFonts w:ascii="Wingdings" w:hAnsi="Wingdings" w:hint="default"/>
+      </w:rPr>
+    </w:lvl>
+    <w:lvl w:ilvl="3" w:tplc="04090001" w:tentative="1">
+      <w:start w:val="1"/>
+      <w:numFmt w:val="bullet"/>
+      <w:lvlText w:val=""/>
+      <w:lvlJc w:val="left"/>
+      <w:pPr>
+        <w:ind w:left="2880" w:hanging="360"/>
+      </w:pPr>
+      <w:rPr>
+        <w:rFonts w:ascii="Symbol" w:hAnsi="Symbol" w:hint="default"/>
+      </w:rPr>
+    </w:lvl>
+    <w:lvl w:ilvl="4" w:tplc="04090003" w:tentative="1">
+      <w:start w:val="1"/>
+      <w:numFmt w:val="bullet"/>
+      <w:lvlText w:val="o"/>
+      <w:lvlJc w:val="left"/>
+      <w:pPr>
+        <w:ind w:left="3600" w:hanging="360"/>
+      </w:pPr>
+      <w:rPr>
+        <w:rFonts w:ascii="Courier New" w:hAnsi="Courier New" w:cs="Courier New" w:hint="default"/>
+      </w:rPr>
+    </w:lvl>
+    <w:lvl w:ilvl="5" w:tplc="04090005" w:tentative="1">
+      <w:start w:val="1"/>
+      <w:numFmt w:val="bullet"/>
+      <w:lvlText w:val=""/>
+      <w:lvlJc w:val="left"/>
+      <w:pPr>
+        <w:ind w:left="4320" w:hanging="360"/>
+      </w:pPr>
+      <w:rPr>
+        <w:rFonts w:ascii="Wingdings" w:hAnsi="Wingdings" w:hint="default"/>
+      </w:rPr>
+    </w:lvl>
+    <w:lvl w:ilvl="6" w:tplc="04090001" w:tentative="1">
+      <w:start w:val="1"/>
+      <w:numFmt w:val="bullet"/>
+      <w:lvlText w:val=""/>
+      <w:lvlJc w:val="left"/>
+      <w:pPr>
+        <w:ind w:left="5040" w:hanging="360"/>
+      </w:pPr>
+      <w:rPr>
+        <w:rFonts w:ascii="Symbol" w:hAnsi="Symbol" w:hint="default"/>
+      </w:rPr>
+    </w:lvl>
+    <w:lvl w:ilvl="7" w:tplc="04090003" w:tentative="1">
+      <w:start w:val="1"/>
+      <w:numFmt w:val="bullet"/>
+      <w:lvlText w:val="o"/>
+      <w:lvlJc w:val="left"/>
+      <w:pPr>
+        <w:ind w:left="5760" w:hanging="360"/>
+      </w:pPr>
+      <w:rPr>
+        <w:rFonts w:ascii="Courier New" w:hAnsi="Courier New" w:cs="Courier New" w:hint="default"/>
+      </w:rPr>
+    </w:lvl>
+    <w:lvl w:ilvl="8" w:tplc="04090005" w:tentative="1">
+      <w:start w:val="1"/>
+      <w:numFmt w:val="bullet"/>
+      <w:lvlText w:val=""/>
+      <w:lvlJc w:val="left"/>
+      <w:pPr>
+        <w:ind w:left="6480" w:hanging="360"/>
+      </w:pPr>
+      <w:rPr>
+        <w:rFonts w:ascii="Wingdings" w:hAnsi="Wingdings" w:hint="default"/>
+      </w:rPr>
+    </w:lvl>
+  </w:abstractNum>
+  <w:abstractNum w:abstractNumId="18" w15:restartNumberingAfterBreak="0">
     <w:nsid w:val="554B78D3"/>
     <w:multiLevelType w:val="hybridMultilevel"/>
     <w:tmpl w:val="F400353C"/>
@@ -4476,7 +5805,7 @@
       </w:rPr>
     </w:lvl>
   </w:abstractNum>
-  <w:abstractNum w:abstractNumId="14" w15:restartNumberingAfterBreak="0">
+  <w:abstractNum w:abstractNumId="19" w15:restartNumberingAfterBreak="0">
     <w:nsid w:val="5A194738"/>
     <w:multiLevelType w:val="hybridMultilevel"/>
     <w:tmpl w:val="CF966A9C"/>
@@ -4589,7 +5918,7 @@
       </w:rPr>
     </w:lvl>
   </w:abstractNum>
-  <w:abstractNum w:abstractNumId="15" w15:restartNumberingAfterBreak="0">
+  <w:abstractNum w:abstractNumId="20" w15:restartNumberingAfterBreak="0">
     <w:nsid w:val="5CBA154B"/>
     <w:multiLevelType w:val="hybridMultilevel"/>
     <w:tmpl w:val="1DB8A476"/>
@@ -4702,7 +6031,7 @@
       </w:rPr>
     </w:lvl>
   </w:abstractNum>
-  <w:abstractNum w:abstractNumId="16" w15:restartNumberingAfterBreak="0">
+  <w:abstractNum w:abstractNumId="21" w15:restartNumberingAfterBreak="0">
     <w:nsid w:val="61E42331"/>
     <w:multiLevelType w:val="hybridMultilevel"/>
     <w:tmpl w:val="957C3E9A"/>
@@ -4815,7 +6144,7 @@
       </w:rPr>
     </w:lvl>
   </w:abstractNum>
-  <w:abstractNum w:abstractNumId="17" w15:restartNumberingAfterBreak="0">
+  <w:abstractNum w:abstractNumId="22" w15:restartNumberingAfterBreak="0">
     <w:nsid w:val="633D5C3A"/>
     <w:multiLevelType w:val="hybridMultilevel"/>
     <w:tmpl w:val="CC4E816E"/>
@@ -4928,7 +6257,120 @@
       </w:rPr>
     </w:lvl>
   </w:abstractNum>
-  <w:abstractNum w:abstractNumId="18" w15:restartNumberingAfterBreak="0">
+  <w:abstractNum w:abstractNumId="23" w15:restartNumberingAfterBreak="0">
+    <w:nsid w:val="6AE81EB9"/>
+    <w:multiLevelType w:val="hybridMultilevel"/>
+    <w:tmpl w:val="CC6AA91C"/>
+    <w:lvl w:ilvl="0" w:tplc="04090001">
+      <w:start w:val="1"/>
+      <w:numFmt w:val="bullet"/>
+      <w:lvlText w:val=""/>
+      <w:lvlJc w:val="left"/>
+      <w:pPr>
+        <w:ind w:left="720" w:hanging="360"/>
+      </w:pPr>
+      <w:rPr>
+        <w:rFonts w:ascii="Symbol" w:hAnsi="Symbol" w:hint="default"/>
+      </w:rPr>
+    </w:lvl>
+    <w:lvl w:ilvl="1" w:tplc="04090003" w:tentative="1">
+      <w:start w:val="1"/>
+      <w:numFmt w:val="bullet"/>
+      <w:lvlText w:val="o"/>
+      <w:lvlJc w:val="left"/>
+      <w:pPr>
+        <w:ind w:left="1440" w:hanging="360"/>
+      </w:pPr>
+      <w:rPr>
+        <w:rFonts w:ascii="Courier New" w:hAnsi="Courier New" w:cs="Courier New" w:hint="default"/>
+      </w:rPr>
+    </w:lvl>
+    <w:lvl w:ilvl="2" w:tplc="04090005" w:tentative="1">
+      <w:start w:val="1"/>
+      <w:numFmt w:val="bullet"/>
+      <w:lvlText w:val=""/>
+      <w:lvlJc w:val="left"/>
+      <w:pPr>
+        <w:ind w:left="2160" w:hanging="360"/>
+      </w:pPr>
+      <w:rPr>
+        <w:rFonts w:ascii="Wingdings" w:hAnsi="Wingdings" w:hint="default"/>
+      </w:rPr>
+    </w:lvl>
+    <w:lvl w:ilvl="3" w:tplc="04090001" w:tentative="1">
+      <w:start w:val="1"/>
+      <w:numFmt w:val="bullet"/>
+      <w:lvlText w:val=""/>
+      <w:lvlJc w:val="left"/>
+      <w:pPr>
+        <w:ind w:left="2880" w:hanging="360"/>
+      </w:pPr>
+      <w:rPr>
+        <w:rFonts w:ascii="Symbol" w:hAnsi="Symbol" w:hint="default"/>
+      </w:rPr>
+    </w:lvl>
+    <w:lvl w:ilvl="4" w:tplc="04090003" w:tentative="1">
+      <w:start w:val="1"/>
+      <w:numFmt w:val="bullet"/>
+      <w:lvlText w:val="o"/>
+      <w:lvlJc w:val="left"/>
+      <w:pPr>
+        <w:ind w:left="3600" w:hanging="360"/>
+      </w:pPr>
+      <w:rPr>
+        <w:rFonts w:ascii="Courier New" w:hAnsi="Courier New" w:cs="Courier New" w:hint="default"/>
+      </w:rPr>
+    </w:lvl>
+    <w:lvl w:ilvl="5" w:tplc="04090005" w:tentative="1">
+      <w:start w:val="1"/>
+      <w:numFmt w:val="bullet"/>
+      <w:lvlText w:val=""/>
+      <w:lvlJc w:val="left"/>
+      <w:pPr>
+        <w:ind w:left="4320" w:hanging="360"/>
+      </w:pPr>
+      <w:rPr>
+        <w:rFonts w:ascii="Wingdings" w:hAnsi="Wingdings" w:hint="default"/>
+      </w:rPr>
+    </w:lvl>
+    <w:lvl w:ilvl="6" w:tplc="04090001" w:tentative="1">
+      <w:start w:val="1"/>
+      <w:numFmt w:val="bullet"/>
+      <w:lvlText w:val=""/>
+      <w:lvlJc w:val="left"/>
+      <w:pPr>
+        <w:ind w:left="5040" w:hanging="360"/>
+      </w:pPr>
+      <w:rPr>
+        <w:rFonts w:ascii="Symbol" w:hAnsi="Symbol" w:hint="default"/>
+      </w:rPr>
+    </w:lvl>
+    <w:lvl w:ilvl="7" w:tplc="04090003" w:tentative="1">
+      <w:start w:val="1"/>
+      <w:numFmt w:val="bullet"/>
+      <w:lvlText w:val="o"/>
+      <w:lvlJc w:val="left"/>
+      <w:pPr>
+        <w:ind w:left="5760" w:hanging="360"/>
+      </w:pPr>
+      <w:rPr>
+        <w:rFonts w:ascii="Courier New" w:hAnsi="Courier New" w:cs="Courier New" w:hint="default"/>
+      </w:rPr>
+    </w:lvl>
+    <w:lvl w:ilvl="8" w:tplc="04090005" w:tentative="1">
+      <w:start w:val="1"/>
+      <w:numFmt w:val="bullet"/>
+      <w:lvlText w:val=""/>
+      <w:lvlJc w:val="left"/>
+      <w:pPr>
+        <w:ind w:left="6480" w:hanging="360"/>
+      </w:pPr>
+      <w:rPr>
+        <w:rFonts w:ascii="Wingdings" w:hAnsi="Wingdings" w:hint="default"/>
+      </w:rPr>
+    </w:lvl>
+  </w:abstractNum>
+  <w:abstractNum w:abstractNumId="24" w15:restartNumberingAfterBreak="0">
     <w:nsid w:val="705C45B9"/>
     <w:multiLevelType w:val="hybridMultilevel"/>
     <w:tmpl w:val="6B564C8E"/>
@@ -5041,7 +6483,120 @@
       </w:rPr>
     </w:lvl>
   </w:abstractNum>
-  <w:abstractNum w:abstractNumId="19" w15:restartNumberingAfterBreak="0">
+  <w:abstractNum w:abstractNumId="25" w15:restartNumberingAfterBreak="0">
+    <w:nsid w:val="70C2040B"/>
+    <w:multiLevelType w:val="hybridMultilevel"/>
+    <w:tmpl w:val="A5BCB99A"/>
+    <w:lvl w:ilvl="0" w:tplc="04090001">
+      <w:start w:val="1"/>
+      <w:numFmt w:val="bullet"/>
+      <w:lvlText w:val=""/>
+      <w:lvlJc w:val="left"/>
+      <w:pPr>
+        <w:ind w:left="720" w:hanging="360"/>
+      </w:pPr>
+      <w:rPr>
+        <w:rFonts w:ascii="Symbol" w:hAnsi="Symbol" w:hint="default"/>
+      </w:rPr>
+    </w:lvl>
+    <w:lvl w:ilvl="1" w:tplc="04090003" w:tentative="1">
+      <w:start w:val="1"/>
+      <w:numFmt w:val="bullet"/>
+      <w:lvlText w:val="o"/>
+      <w:lvlJc w:val="left"/>
+      <w:pPr>
+        <w:ind w:left="1440" w:hanging="360"/>
+      </w:pPr>
+      <w:rPr>
+        <w:rFonts w:ascii="Courier New" w:hAnsi="Courier New" w:cs="Courier New" w:hint="default"/>
+      </w:rPr>
+    </w:lvl>
+    <w:lvl w:ilvl="2" w:tplc="04090005" w:tentative="1">
+      <w:start w:val="1"/>
+      <w:numFmt w:val="bullet"/>
+      <w:lvlText w:val=""/>
+      <w:lvlJc w:val="left"/>
+      <w:pPr>
+        <w:ind w:left="2160" w:hanging="360"/>
+      </w:pPr>
+      <w:rPr>
+        <w:rFonts w:ascii="Wingdings" w:hAnsi="Wingdings" w:hint="default"/>
+      </w:rPr>
+    </w:lvl>
+    <w:lvl w:ilvl="3" w:tplc="04090001" w:tentative="1">
+      <w:start w:val="1"/>
+      <w:numFmt w:val="bullet"/>
+      <w:lvlText w:val=""/>
+      <w:lvlJc w:val="left"/>
+      <w:pPr>
+        <w:ind w:left="2880" w:hanging="360"/>
+      </w:pPr>
+      <w:rPr>
+        <w:rFonts w:ascii="Symbol" w:hAnsi="Symbol" w:hint="default"/>
+      </w:rPr>
+    </w:lvl>
+    <w:lvl w:ilvl="4" w:tplc="04090003" w:tentative="1">
+      <w:start w:val="1"/>
+      <w:numFmt w:val="bullet"/>
+      <w:lvlText w:val="o"/>
+      <w:lvlJc w:val="left"/>
+      <w:pPr>
+        <w:ind w:left="3600" w:hanging="360"/>
+      </w:pPr>
+      <w:rPr>
+        <w:rFonts w:ascii="Courier New" w:hAnsi="Courier New" w:cs="Courier New" w:hint="default"/>
+      </w:rPr>
+    </w:lvl>
+    <w:lvl w:ilvl="5" w:tplc="04090005" w:tentative="1">
+      <w:start w:val="1"/>
+      <w:numFmt w:val="bullet"/>
+      <w:lvlText w:val=""/>
+      <w:lvlJc w:val="left"/>
+      <w:pPr>
+        <w:ind w:left="4320" w:hanging="360"/>
+      </w:pPr>
+      <w:rPr>
+        <w:rFonts w:ascii="Wingdings" w:hAnsi="Wingdings" w:hint="default"/>
+      </w:rPr>
+    </w:lvl>
+    <w:lvl w:ilvl="6" w:tplc="04090001" w:tentative="1">
+      <w:start w:val="1"/>
+      <w:numFmt w:val="bullet"/>
+      <w:lvlText w:val=""/>
+      <w:lvlJc w:val="left"/>
+      <w:pPr>
+        <w:ind w:left="5040" w:hanging="360"/>
+      </w:pPr>
+      <w:rPr>
+        <w:rFonts w:ascii="Symbol" w:hAnsi="Symbol" w:hint="default"/>
+      </w:rPr>
+    </w:lvl>
+    <w:lvl w:ilvl="7" w:tplc="04090003" w:tentative="1">
+      <w:start w:val="1"/>
+      <w:numFmt w:val="bullet"/>
+      <w:lvlText w:val="o"/>
+      <w:lvlJc w:val="left"/>
+      <w:pPr>
+        <w:ind w:left="5760" w:hanging="360"/>
+      </w:pPr>
+      <w:rPr>
+        <w:rFonts w:ascii="Courier New" w:hAnsi="Courier New" w:cs="Courier New" w:hint="default"/>
+      </w:rPr>
+    </w:lvl>
+    <w:lvl w:ilvl="8" w:tplc="04090005" w:tentative="1">
+      <w:start w:val="1"/>
+      <w:numFmt w:val="bullet"/>
+      <w:lvlText w:val=""/>
+      <w:lvlJc w:val="left"/>
+      <w:pPr>
+        <w:ind w:left="6480" w:hanging="360"/>
+      </w:pPr>
+      <w:rPr>
+        <w:rFonts w:ascii="Wingdings" w:hAnsi="Wingdings" w:hint="default"/>
+      </w:rPr>
+    </w:lvl>
+  </w:abstractNum>
+  <w:abstractNum w:abstractNumId="26" w15:restartNumberingAfterBreak="0">
     <w:nsid w:val="70C7506C"/>
     <w:multiLevelType w:val="hybridMultilevel"/>
     <w:tmpl w:val="23B2C002"/>
@@ -5154,7 +6709,7 @@
       </w:rPr>
     </w:lvl>
   </w:abstractNum>
-  <w:abstractNum w:abstractNumId="20" w15:restartNumberingAfterBreak="0">
+  <w:abstractNum w:abstractNumId="27" w15:restartNumberingAfterBreak="0">
     <w:nsid w:val="711D2AB7"/>
     <w:multiLevelType w:val="hybridMultilevel"/>
     <w:tmpl w:val="BBB24BB4"/>
@@ -5267,7 +6822,7 @@
       </w:rPr>
     </w:lvl>
   </w:abstractNum>
-  <w:abstractNum w:abstractNumId="21" w15:restartNumberingAfterBreak="0">
+  <w:abstractNum w:abstractNumId="28" w15:restartNumberingAfterBreak="0">
     <w:nsid w:val="721D02EB"/>
     <w:multiLevelType w:val="hybridMultilevel"/>
     <w:tmpl w:val="53F2F338"/>
@@ -5380,7 +6935,7 @@
       </w:rPr>
     </w:lvl>
   </w:abstractNum>
-  <w:abstractNum w:abstractNumId="22" w15:restartNumberingAfterBreak="0">
+  <w:abstractNum w:abstractNumId="29" w15:restartNumberingAfterBreak="0">
     <w:nsid w:val="724C2C41"/>
     <w:multiLevelType w:val="hybridMultilevel"/>
     <w:tmpl w:val="C840BBEA"/>
@@ -5493,74 +7048,211 @@
       </w:rPr>
     </w:lvl>
   </w:abstractNum>
+  <w:abstractNum w:abstractNumId="30" w15:restartNumberingAfterBreak="0">
+    <w:nsid w:val="7D4A6342"/>
+    <w:multiLevelType w:val="hybridMultilevel"/>
+    <w:tmpl w:val="53BCE790"/>
+    <w:lvl w:ilvl="0" w:tplc="04090001">
+      <w:start w:val="1"/>
+      <w:numFmt w:val="bullet"/>
+      <w:lvlText w:val=""/>
+      <w:lvlJc w:val="left"/>
+      <w:pPr>
+        <w:ind w:left="780" w:hanging="360"/>
+      </w:pPr>
+      <w:rPr>
+        <w:rFonts w:ascii="Symbol" w:hAnsi="Symbol" w:hint="default"/>
+      </w:rPr>
+    </w:lvl>
+    <w:lvl w:ilvl="1" w:tplc="04090003" w:tentative="1">
+      <w:start w:val="1"/>
+      <w:numFmt w:val="bullet"/>
+      <w:lvlText w:val="o"/>
+      <w:lvlJc w:val="left"/>
+      <w:pPr>
+        <w:ind w:left="1500" w:hanging="360"/>
+      </w:pPr>
+      <w:rPr>
+        <w:rFonts w:ascii="Courier New" w:hAnsi="Courier New" w:cs="Courier New" w:hint="default"/>
+      </w:rPr>
+    </w:lvl>
+    <w:lvl w:ilvl="2" w:tplc="04090005" w:tentative="1">
+      <w:start w:val="1"/>
+      <w:numFmt w:val="bullet"/>
+      <w:lvlText w:val=""/>
+      <w:lvlJc w:val="left"/>
+      <w:pPr>
+        <w:ind w:left="2220" w:hanging="360"/>
+      </w:pPr>
+      <w:rPr>
+        <w:rFonts w:ascii="Wingdings" w:hAnsi="Wingdings" w:hint="default"/>
+      </w:rPr>
+    </w:lvl>
+    <w:lvl w:ilvl="3" w:tplc="04090001" w:tentative="1">
+      <w:start w:val="1"/>
+      <w:numFmt w:val="bullet"/>
+      <w:lvlText w:val=""/>
+      <w:lvlJc w:val="left"/>
+      <w:pPr>
+        <w:ind w:left="2940" w:hanging="360"/>
+      </w:pPr>
+      <w:rPr>
+        <w:rFonts w:ascii="Symbol" w:hAnsi="Symbol" w:hint="default"/>
+      </w:rPr>
+    </w:lvl>
+    <w:lvl w:ilvl="4" w:tplc="04090003" w:tentative="1">
+      <w:start w:val="1"/>
+      <w:numFmt w:val="bullet"/>
+      <w:lvlText w:val="o"/>
+      <w:lvlJc w:val="left"/>
+      <w:pPr>
+        <w:ind w:left="3660" w:hanging="360"/>
+      </w:pPr>
+      <w:rPr>
+        <w:rFonts w:ascii="Courier New" w:hAnsi="Courier New" w:cs="Courier New" w:hint="default"/>
+      </w:rPr>
+    </w:lvl>
+    <w:lvl w:ilvl="5" w:tplc="04090005" w:tentative="1">
+      <w:start w:val="1"/>
+      <w:numFmt w:val="bullet"/>
+      <w:lvlText w:val=""/>
+      <w:lvlJc w:val="left"/>
+      <w:pPr>
+        <w:ind w:left="4380" w:hanging="360"/>
+      </w:pPr>
+      <w:rPr>
+        <w:rFonts w:ascii="Wingdings" w:hAnsi="Wingdings" w:hint="default"/>
+      </w:rPr>
+    </w:lvl>
+    <w:lvl w:ilvl="6" w:tplc="04090001" w:tentative="1">
+      <w:start w:val="1"/>
+      <w:numFmt w:val="bullet"/>
+      <w:lvlText w:val=""/>
+      <w:lvlJc w:val="left"/>
+      <w:pPr>
+        <w:ind w:left="5100" w:hanging="360"/>
+      </w:pPr>
+      <w:rPr>
+        <w:rFonts w:ascii="Symbol" w:hAnsi="Symbol" w:hint="default"/>
+      </w:rPr>
+    </w:lvl>
+    <w:lvl w:ilvl="7" w:tplc="04090003" w:tentative="1">
+      <w:start w:val="1"/>
+      <w:numFmt w:val="bullet"/>
+      <w:lvlText w:val="o"/>
+      <w:lvlJc w:val="left"/>
+      <w:pPr>
+        <w:ind w:left="5820" w:hanging="360"/>
+      </w:pPr>
+      <w:rPr>
+        <w:rFonts w:ascii="Courier New" w:hAnsi="Courier New" w:cs="Courier New" w:hint="default"/>
+      </w:rPr>
+    </w:lvl>
+    <w:lvl w:ilvl="8" w:tplc="04090005" w:tentative="1">
+      <w:start w:val="1"/>
+      <w:numFmt w:val="bullet"/>
+      <w:lvlText w:val=""/>
+      <w:lvlJc w:val="left"/>
+      <w:pPr>
+        <w:ind w:left="6540" w:hanging="360"/>
+      </w:pPr>
+      <w:rPr>
+        <w:rFonts w:ascii="Wingdings" w:hAnsi="Wingdings" w:hint="default"/>
+      </w:rPr>
+    </w:lvl>
+  </w:abstractNum>
   <w:num w:numId="1">
-    <w:abstractNumId w:val="22"/>
+    <w:abstractNumId w:val="29"/>
   </w:num>
   <w:num w:numId="2">
-    <w:abstractNumId w:val="11"/>
+    <w:abstractNumId w:val="15"/>
   </w:num>
   <w:num w:numId="3">
     <w:abstractNumId w:val="1"/>
   </w:num>
   <w:num w:numId="4">
-    <w:abstractNumId w:val="15"/>
+    <w:abstractNumId w:val="20"/>
   </w:num>
   <w:num w:numId="5">
     <w:abstractNumId w:val="2"/>
   </w:num>
   <w:num w:numId="6">
-    <w:abstractNumId w:val="20"/>
+    <w:abstractNumId w:val="27"/>
   </w:num>
   <w:num w:numId="7">
-    <w:abstractNumId w:val="14"/>
+    <w:abstractNumId w:val="19"/>
   </w:num>
   <w:num w:numId="8">
-    <w:abstractNumId w:val="19"/>
+    <w:abstractNumId w:val="26"/>
   </w:num>
   <w:num w:numId="9">
+    <w:abstractNumId w:val="10"/>
+  </w:num>
+  <w:num w:numId="10">
+    <w:abstractNumId w:val="11"/>
+  </w:num>
+  <w:num w:numId="11">
     <w:abstractNumId w:val="6"/>
   </w:num>
-  <w:num w:numId="10">
-    <w:abstractNumId w:val="7"/>
+  <w:num w:numId="12">
+    <w:abstractNumId w:val="18"/>
   </w:num>
-  <w:num w:numId="11">
-    <w:abstractNumId w:val="5"/>
+  <w:num w:numId="13">
+    <w:abstractNumId w:val="12"/>
   </w:num>
-  <w:num w:numId="12">
+  <w:num w:numId="14">
     <w:abstractNumId w:val="13"/>
   </w:num>
-  <w:num w:numId="13">
-    <w:abstractNumId w:val="8"/>
-  </w:num>
-  <w:num w:numId="14">
-    <w:abstractNumId w:val="9"/>
-  </w:num>
   <w:num w:numId="15">
-    <w:abstractNumId w:val="16"/>
+    <w:abstractNumId w:val="21"/>
   </w:num>
   <w:num w:numId="16">
-    <w:abstractNumId w:val="12"/>
+    <w:abstractNumId w:val="16"/>
   </w:num>
   <w:num w:numId="17">
     <w:abstractNumId w:val="3"/>
   </w:num>
   <w:num w:numId="18">
-    <w:abstractNumId w:val="18"/>
+    <w:abstractNumId w:val="24"/>
   </w:num>
   <w:num w:numId="19">
-    <w:abstractNumId w:val="21"/>
+    <w:abstractNumId w:val="28"/>
   </w:num>
   <w:num w:numId="20">
-    <w:abstractNumId w:val="10"/>
+    <w:abstractNumId w:val="14"/>
   </w:num>
   <w:num w:numId="21">
-    <w:abstractNumId w:val="17"/>
+    <w:abstractNumId w:val="22"/>
   </w:num>
   <w:num w:numId="22">
-    <w:abstractNumId w:val="4"/>
+    <w:abstractNumId w:val="5"/>
   </w:num>
   <w:num w:numId="23">
     <w:abstractNumId w:val="0"/>
+  </w:num>
+  <w:num w:numId="24">
+    <w:abstractNumId w:val="7"/>
+  </w:num>
+  <w:num w:numId="25">
+    <w:abstractNumId w:val="23"/>
+  </w:num>
+  <w:num w:numId="26">
+    <w:abstractNumId w:val="4"/>
+  </w:num>
+  <w:num w:numId="27">
+    <w:abstractNumId w:val="17"/>
+  </w:num>
+  <w:num w:numId="28">
+    <w:abstractNumId w:val="25"/>
+  </w:num>
+  <w:num w:numId="29">
+    <w:abstractNumId w:val="9"/>
+  </w:num>
+  <w:num w:numId="30">
+    <w:abstractNumId w:val="30"/>
+  </w:num>
+  <w:num w:numId="31">
+    <w:abstractNumId w:val="8"/>
   </w:num>
   <w:numIdMacAtCleanup w:val="9"/>
 </w:numbering>

</xml_diff>

<commit_message>
Missing actual sound FX + bots implementation (then done)
</commit_message>
<xml_diff>
--- a/non_game/[Idea] Splitball.docx
+++ b/non_game/[Idea] Splitball.docx
@@ -557,6 +557,43 @@
         <w:t>Reverse goal dir (which team at top, which at bottom)</w:t>
       </w:r>
     </w:p>
+    <w:p>
+      <w:pPr>
+        <w:pStyle w:val="ListParagraph"/>
+        <w:numPr>
+          <w:ilvl w:val="0"/>
+          <w:numId w:val="28"/>
+        </w:numPr>
+      </w:pPr>
+      <w:r>
+        <w:lastRenderedPageBreak/>
+        <w:t>Make ball small</w:t>
+      </w:r>
+    </w:p>
+    <w:p>
+      <w:pPr>
+        <w:pStyle w:val="ListParagraph"/>
+        <w:numPr>
+          <w:ilvl w:val="0"/>
+          <w:numId w:val="28"/>
+        </w:numPr>
+      </w:pPr>
+      <w:r>
+        <w:t>Make ball extra bouncy</w:t>
+      </w:r>
+    </w:p>
+    <w:p>
+      <w:pPr>
+        <w:pStyle w:val="ListParagraph"/>
+        <w:numPr>
+          <w:ilvl w:val="0"/>
+          <w:numId w:val="28"/>
+        </w:numPr>
+      </w:pPr>
+      <w:r>
+        <w:t>Shrink all players on field</w:t>
+      </w:r>
+    </w:p>
     <w:p/>
     <w:p>
       <w:pPr>
@@ -611,7 +648,7 @@
         </w:numPr>
       </w:pPr>
       <w:r>
-        <w:t>(Attract ball towards you?)</w:t>
+        <w:t xml:space="preserve">Shrink </w:t>
       </w:r>
     </w:p>
     <w:p>
@@ -623,11 +660,45 @@
         </w:numPr>
       </w:pPr>
       <w:r>
+        <w:t>(Attract ball towards you?)</w:t>
+      </w:r>
+    </w:p>
+    <w:p>
+      <w:pPr>
+        <w:pStyle w:val="ListParagraph"/>
+        <w:numPr>
+          <w:ilvl w:val="0"/>
+          <w:numId w:val="29"/>
+        </w:numPr>
+      </w:pPr>
+      <w:r>
         <w:t>(Can’t own goal?)</w:t>
       </w:r>
     </w:p>
     <w:p/>
     <w:p/>
+    <w:p/>
+    <w:p>
+      <w:r>
+        <w:t>Something more to change the physics? (Players get a tiny attracting/repelling force?)</w:t>
+      </w:r>
+    </w:p>
+    <w:p/>
+    <w:p>
+      <w:r>
+        <w:t xml:space="preserve">(Only shrink or grow </w:t>
+      </w:r>
+      <w:r>
+        <w:rPr>
+          <w:i/>
+          <w:iCs/>
+        </w:rPr>
+        <w:t>your</w:t>
+      </w:r>
+      <w:r>
+        <w:t xml:space="preserve"> goal with that powerup?)</w:t>
+      </w:r>
+    </w:p>
     <w:p/>
     <w:p>
       <w:r>
@@ -664,20 +735,119 @@
           <w:b/>
           <w:bCs/>
         </w:rPr>
-        <w:t xml:space="preserve">BUG: </w:t>
-      </w:r>
-      <w:r>
-        <w:t xml:space="preserve">Sometimes, teleporting </w:t>
-      </w:r>
-      <w:r>
-        <w:rPr>
-          <w:i/>
-          <w:iCs/>
-        </w:rPr>
-        <w:t>duplicates</w:t>
-      </w:r>
-      <w:r>
-        <w:t xml:space="preserve"> you …</w:t>
+        <w:t>BOTS:</w:t>
+      </w:r>
+    </w:p>
+    <w:p>
+      <w:r>
+        <w:t>When the game loads, and bots are enabled, double the number of players. (Save somewhere at the start, instead of reading from GInput all the time, as that’s wrong now.)</w:t>
+      </w:r>
+    </w:p>
+    <w:p/>
+    <w:p>
+      <w:r>
+        <w:t>Create a Bot manager that determines the move for each of its “players” every frame and puts it through.</w:t>
+      </w:r>
+    </w:p>
+    <w:p/>
+    <w:p>
+      <w:pPr>
+        <w:pStyle w:val="ListParagraph"/>
+        <w:numPr>
+          <w:ilvl w:val="0"/>
+          <w:numId w:val="9"/>
+        </w:numPr>
+      </w:pPr>
+      <w:r>
+        <w:t>Calculate our move for all fields.</w:t>
+      </w:r>
+    </w:p>
+    <w:p>
+      <w:pPr>
+        <w:pStyle w:val="ListParagraph"/>
+        <w:numPr>
+          <w:ilvl w:val="0"/>
+          <w:numId w:val="9"/>
+        </w:numPr>
+      </w:pPr>
+      <w:r>
+        <w:t xml:space="preserve">If these roughly align, average them and do them all. Otherwise, prioritize one field at a time: the one where the </w:t>
+      </w:r>
+      <w:r>
+        <w:rPr>
+          <w:i/>
+          <w:iCs/>
+        </w:rPr>
+        <w:t>ball</w:t>
+      </w:r>
+      <w:r>
+        <w:t xml:space="preserve"> is closest to our goal or the one where </w:t>
+      </w:r>
+      <w:r>
+        <w:rPr>
+          <w:i/>
+          <w:iCs/>
+        </w:rPr>
+        <w:t>we</w:t>
+      </w:r>
+      <w:r>
+        <w:t xml:space="preserve"> are closest to the ball.</w:t>
+      </w:r>
+    </w:p>
+    <w:p>
+      <w:pPr>
+        <w:pStyle w:val="ListParagraph"/>
+        <w:numPr>
+          <w:ilvl w:val="0"/>
+          <w:numId w:val="9"/>
+        </w:numPr>
+      </w:pPr>
+      <w:r>
+        <w:t xml:space="preserve">Move towards a point </w:t>
+      </w:r>
+      <w:r>
+        <w:rPr>
+          <w:i/>
+          <w:iCs/>
+        </w:rPr>
+        <w:t>behind</w:t>
+      </w:r>
+      <w:r>
+        <w:t xml:space="preserve"> the ball (so it always goes away from our goal)</w:t>
+      </w:r>
+    </w:p>
+    <w:p>
+      <w:pPr>
+        <w:pStyle w:val="ListParagraph"/>
+        <w:numPr>
+          <w:ilvl w:val="0"/>
+          <w:numId w:val="9"/>
+        </w:numPr>
+      </w:pPr>
+      <w:r>
+        <w:t xml:space="preserve">(Randomly, decide to move to a </w:t>
+      </w:r>
+      <w:r>
+        <w:rPr>
+          <w:i/>
+          <w:iCs/>
+        </w:rPr>
+        <w:t>gate</w:t>
+      </w:r>
+      <w:r>
+        <w:t>.)</w:t>
+      </w:r>
+    </w:p>
+    <w:p>
+      <w:pPr>
+        <w:pStyle w:val="ListParagraph"/>
+        <w:numPr>
+          <w:ilvl w:val="0"/>
+          <w:numId w:val="9"/>
+        </w:numPr>
+      </w:pPr>
+      <w:r>
+        <w:t>(Also try to line up shots so they hit an opponent?)</w:t>
       </w:r>
     </w:p>
     <w:p/>
@@ -693,7 +863,7 @@
           <w:b/>
           <w:bCs/>
         </w:rPr>
-        <w:t>POWERUPS:</w:t>
+        <w:t>SOUND</w:t>
       </w:r>
     </w:p>
     <w:p>
@@ -701,11 +871,24 @@
         <w:pStyle w:val="ListParagraph"/>
         <w:numPr>
           <w:ilvl w:val="0"/>
-          <w:numId w:val="26"/>
-        </w:numPr>
-      </w:pPr>
-      <w:r>
-        <w:t>Create the tougher functionality:</w:t>
+          <w:numId w:val="5"/>
+        </w:numPr>
+        <w:rPr>
+          <w:i/>
+          <w:iCs/>
+        </w:rPr>
+      </w:pPr>
+      <w:r>
+        <w:rPr>
+          <w:iCs/>
+        </w:rPr>
+        <w:t>Sound effects</w:t>
+      </w:r>
+      <w:r>
+        <w:rPr>
+          <w:iCs/>
+        </w:rPr>
+        <w:t>.</w:t>
       </w:r>
     </w:p>
     <w:p>
@@ -713,11 +896,24 @@
         <w:pStyle w:val="ListParagraph"/>
         <w:numPr>
           <w:ilvl w:val="1"/>
-          <w:numId w:val="26"/>
-        </w:numPr>
-      </w:pPr>
-      <w:r>
-        <w:t>Change goal direction (team at top/team at bottom) on the fly</w:t>
+          <w:numId w:val="5"/>
+        </w:numPr>
+        <w:rPr>
+          <w:i/>
+          <w:iCs/>
+        </w:rPr>
+      </w:pPr>
+      <w:r>
+        <w:rPr>
+          <w:iCs/>
+        </w:rPr>
+        <w:t>ball_hit</w:t>
+      </w:r>
+      <w:r>
+        <w:rPr>
+          <w:iCs/>
+        </w:rPr>
+        <w:t xml:space="preserve"> =&gt; boinks and thuds/thumps</w:t>
       </w:r>
     </w:p>
     <w:p>
@@ -725,147 +921,221 @@
         <w:pStyle w:val="ListParagraph"/>
         <w:numPr>
           <w:ilvl w:val="1"/>
-          <w:numId w:val="26"/>
-        </w:numPr>
-      </w:pPr>
-      <w:r>
-        <w:t>Change goal sizes on the fly</w:t>
-      </w:r>
-    </w:p>
-    <w:p>
-      <w:pPr>
-        <w:pStyle w:val="ListParagraph"/>
-        <w:numPr>
-          <w:ilvl w:val="0"/>
-          <w:numId w:val="26"/>
-        </w:numPr>
-      </w:pPr>
-      <w:r>
-        <w:t>Create actual icons</w:t>
-      </w:r>
-      <w:r>
-        <w:t>. (And check if they work and the arrow points the right way.)</w:t>
-      </w:r>
-    </w:p>
-    <w:p/>
-    <w:p>
-      <w:r>
+          <w:numId w:val="5"/>
+        </w:numPr>
+        <w:rPr>
+          <w:i/>
+          <w:iCs/>
+        </w:rPr>
+      </w:pPr>
+      <w:r>
+        <w:rPr>
+          <w:iCs/>
+        </w:rPr>
+        <w:t>goal</w:t>
+      </w:r>
+      <w:r>
+        <w:rPr>
+          <w:iCs/>
+        </w:rPr>
+        <w:t xml:space="preserve"> =&gt; explosion and positive pling/trumpets</w:t>
+      </w:r>
+    </w:p>
+    <w:p>
+      <w:pPr>
+        <w:pStyle w:val="ListParagraph"/>
+        <w:numPr>
+          <w:ilvl w:val="1"/>
+          <w:numId w:val="5"/>
+        </w:numPr>
+        <w:rPr>
+          <w:i/>
+          <w:iCs/>
+        </w:rPr>
+      </w:pPr>
+      <w:r>
+        <w:rPr>
+          <w:iCs/>
+        </w:rPr>
+        <w:t>own_goal</w:t>
+      </w:r>
+      <w:r>
+        <w:rPr>
+          <w:iCs/>
+        </w:rPr>
+        <w:t xml:space="preserve"> =&gt; explosion and a downward trumpet</w:t>
+      </w:r>
+    </w:p>
+    <w:p>
+      <w:pPr>
+        <w:pStyle w:val="ListParagraph"/>
+        <w:numPr>
+          <w:ilvl w:val="1"/>
+          <w:numId w:val="5"/>
+        </w:numPr>
+        <w:rPr>
+          <w:i/>
+          <w:iCs/>
+        </w:rPr>
+      </w:pPr>
+      <w:r>
+        <w:rPr>
+          <w:iCs/>
+        </w:rPr>
+        <w:t>f</w:t>
+      </w:r>
+      <w:r>
+        <w:rPr>
+          <w:iCs/>
+        </w:rPr>
+        <w:t>ield_change</w:t>
+      </w:r>
+      <w:r>
+        <w:rPr>
+          <w:iCs/>
+        </w:rPr>
+        <w:t xml:space="preserve"> =&gt; like the Netflix “tun tun” at its logo</w:t>
+      </w:r>
+    </w:p>
+    <w:p>
+      <w:pPr>
+        <w:pStyle w:val="ListParagraph"/>
+        <w:numPr>
+          <w:ilvl w:val="1"/>
+          <w:numId w:val="5"/>
+        </w:numPr>
+        <w:rPr>
+          <w:i/>
+          <w:iCs/>
+        </w:rPr>
+      </w:pPr>
+      <w:r>
+        <w:rPr>
+          <w:iCs/>
+        </w:rPr>
+        <w:t>powerup_grab</w:t>
+      </w:r>
+      <w:r>
+        <w:rPr>
+          <w:iCs/>
+        </w:rPr>
+        <w:t xml:space="preserve"> =&gt; positive pling, like coin grab</w:t>
+      </w:r>
+    </w:p>
+    <w:p>
+      <w:pPr>
+        <w:pStyle w:val="ListParagraph"/>
+        <w:numPr>
+          <w:ilvl w:val="1"/>
+          <w:numId w:val="5"/>
+        </w:numPr>
+        <w:rPr>
+          <w:i/>
+          <w:iCs/>
+        </w:rPr>
+      </w:pPr>
+      <w:r>
+        <w:rPr>
+          <w:iCs/>
+        </w:rPr>
+        <w:t>gameover</w:t>
+      </w:r>
+      <w:r>
+        <w:rPr>
+          <w:iCs/>
+        </w:rPr>
+        <w:t xml:space="preserve"> =&gt; cheers + trumpets + bigger explosion</w:t>
+      </w:r>
+    </w:p>
+    <w:p>
+      <w:pPr>
+        <w:pStyle w:val="ListParagraph"/>
+        <w:numPr>
+          <w:ilvl w:val="1"/>
+          <w:numId w:val="5"/>
+        </w:numPr>
+        <w:rPr>
+          <w:i/>
+          <w:iCs/>
+        </w:rPr>
+      </w:pPr>
+      <w:r>
+        <w:rPr>
+          <w:iCs/>
+        </w:rPr>
+        <w:t>ui_button</w:t>
+      </w:r>
+      <w:r>
+        <w:rPr>
+          <w:iCs/>
+        </w:rPr>
+        <w:t xml:space="preserve"> =&gt; the one I always use</w:t>
+      </w:r>
+    </w:p>
+    <w:p>
+      <w:pPr>
+        <w:pStyle w:val="ListParagraph"/>
+        <w:numPr>
+          <w:ilvl w:val="1"/>
+          <w:numId w:val="5"/>
+        </w:numPr>
+        <w:rPr>
+          <w:i/>
+          <w:iCs/>
+        </w:rPr>
+      </w:pPr>
+      <w:r>
+        <w:rPr>
+          <w:iCs/>
+        </w:rPr>
+        <w:t>teleport</w:t>
+      </w:r>
+      <w:r>
+        <w:rPr>
+          <w:iCs/>
+        </w:rPr>
+        <w:t xml:space="preserve"> =&gt; a zapping sound</w:t>
+      </w:r>
+    </w:p>
+    <w:p>
+      <w:pPr>
+        <w:rPr>
+          <w:i/>
+          <w:iCs/>
+        </w:rPr>
+      </w:pPr>
+    </w:p>
+    <w:p>
+      <w:r>
+        <w:t>Go fullscreen by default, add a quit button.</w:t>
+      </w:r>
+    </w:p>
+    <w:p>
+      <w:r>
+        <w:t>Add a button for toggling bots.</w:t>
+      </w:r>
+    </w:p>
+    <w:p>
+      <w:pPr>
+        <w:rPr>
+          <w:i/>
+          <w:iCs/>
+        </w:rPr>
+      </w:pPr>
+    </w:p>
+    <w:p>
+      <w:pPr>
         <w:rPr>
           <w:b/>
           <w:bCs/>
         </w:rPr>
-        <w:t>BOTS:</w:t>
-      </w:r>
-    </w:p>
-    <w:p>
-      <w:pPr>
-        <w:pStyle w:val="ListParagraph"/>
-        <w:numPr>
-          <w:ilvl w:val="0"/>
-          <w:numId w:val="9"/>
-        </w:numPr>
-      </w:pPr>
-      <w:r>
-        <w:t>Calculate our move for all fields.</w:t>
-      </w:r>
-    </w:p>
-    <w:p>
-      <w:pPr>
-        <w:pStyle w:val="ListParagraph"/>
-        <w:numPr>
-          <w:ilvl w:val="0"/>
-          <w:numId w:val="9"/>
-        </w:numPr>
-      </w:pPr>
-      <w:r>
-        <w:t xml:space="preserve">If these roughly align, average them and do them all. Otherwise, prioritize one field at a time: the one where the </w:t>
-      </w:r>
-      <w:r>
-        <w:rPr>
-          <w:i/>
-          <w:iCs/>
-        </w:rPr>
-        <w:t>ball</w:t>
-      </w:r>
-      <w:r>
-        <w:t xml:space="preserve"> is closest to our goal or the one where </w:t>
-      </w:r>
-      <w:r>
-        <w:rPr>
-          <w:i/>
-          <w:iCs/>
-        </w:rPr>
-        <w:t>we</w:t>
-      </w:r>
-      <w:r>
-        <w:t xml:space="preserve"> are closest to the ball.</w:t>
-      </w:r>
-    </w:p>
-    <w:p>
-      <w:pPr>
-        <w:pStyle w:val="ListParagraph"/>
-        <w:numPr>
-          <w:ilvl w:val="0"/>
-          <w:numId w:val="9"/>
-        </w:numPr>
-      </w:pPr>
-      <w:r>
-        <w:t xml:space="preserve">Move towards a point </w:t>
-      </w:r>
-      <w:r>
-        <w:rPr>
-          <w:i/>
-          <w:iCs/>
-        </w:rPr>
-        <w:t>behind</w:t>
-      </w:r>
-      <w:r>
-        <w:t xml:space="preserve"> the ball (so it always goes away from our goal)</w:t>
-      </w:r>
-    </w:p>
-    <w:p>
-      <w:pPr>
-        <w:pStyle w:val="ListParagraph"/>
-        <w:numPr>
-          <w:ilvl w:val="0"/>
-          <w:numId w:val="9"/>
-        </w:numPr>
-      </w:pPr>
-      <w:r>
-        <w:t xml:space="preserve">(Randomly, decide to move to a </w:t>
-      </w:r>
-      <w:r>
-        <w:rPr>
-          <w:i/>
-          <w:iCs/>
-        </w:rPr>
-        <w:t>gate</w:t>
-      </w:r>
-      <w:r>
-        <w:t>.)</w:t>
-      </w:r>
-    </w:p>
-    <w:p>
-      <w:pPr>
-        <w:pStyle w:val="ListParagraph"/>
-        <w:numPr>
-          <w:ilvl w:val="0"/>
-          <w:numId w:val="9"/>
-        </w:numPr>
-      </w:pPr>
-      <w:r>
-        <w:t>(Also try to line up shots so they hit an opponent?)</w:t>
-      </w:r>
-    </w:p>
-    <w:p/>
-    <w:p/>
-    <w:p>
+      </w:pPr>
       <w:r>
         <w:rPr>
           <w:b/>
           <w:bCs/>
         </w:rPr>
-        <w:t>EXTRA:</w:t>
+        <w:t>PUBLISH:</w:t>
       </w:r>
     </w:p>
     <w:p>
@@ -877,7 +1147,7 @@
         </w:numPr>
       </w:pPr>
       <w:r>
-        <w:t>Prevent ball getting stuck in corners =&gt; add ramps there</w:t>
+        <w:t>Wait until Godot 4 removes that particle flash bug</w:t>
       </w:r>
     </w:p>
     <w:p>
@@ -889,7 +1159,7 @@
         </w:numPr>
       </w:pPr>
       <w:r>
-        <w:t>Differentiate movement between fields a bit more =&gt; random blocking elements within each field?</w:t>
+        <w:t>Add screenshots/GIFs</w:t>
       </w:r>
     </w:p>
     <w:p>
@@ -901,20 +1171,175 @@
         </w:numPr>
       </w:pPr>
       <w:r>
-        <w:t>Give</w:t>
-      </w:r>
-      <w:r>
-        <w:t xml:space="preserve"> balls an actual </w:t>
-      </w:r>
-      <w:r>
-        <w:rPr>
-          <w:i/>
-          <w:iCs/>
-        </w:rPr>
-        <w:t>ball texture</w:t>
-      </w:r>
-      <w:r>
-        <w:t xml:space="preserve"> ( + different frames for different types)</w:t>
+        <w:t>Upload builds =&gt; publish =&gt; mention it (Twitter/Pandaqi/Portfolio/NDHU)</w:t>
+      </w:r>
+    </w:p>
+    <w:p/>
+    <w:p>
+      <w:pPr>
+        <w:pStyle w:val="Heading3"/>
+      </w:pPr>
+      <w:r>
+        <w:t>Optional To Do</w:t>
+      </w:r>
+    </w:p>
+    <w:p>
+      <w:r>
+        <w:rPr>
+          <w:b/>
+          <w:bCs/>
+        </w:rPr>
+        <w:lastRenderedPageBreak/>
+        <w:t>POWERUPS:</w:t>
+      </w:r>
+      <w:r>
+        <w:t xml:space="preserve"> </w:t>
+      </w:r>
+    </w:p>
+    <w:p>
+      <w:pPr>
+        <w:pStyle w:val="ListParagraph"/>
+        <w:numPr>
+          <w:ilvl w:val="0"/>
+          <w:numId w:val="33"/>
+        </w:numPr>
+      </w:pPr>
+      <w:r>
+        <w:t xml:space="preserve">Create the opposite variation for many of them (shrink </w:t>
+      </w:r>
+      <w:r>
+        <w:sym w:font="Wingdings" w:char="F0F3"/>
+      </w:r>
+      <w:r>
+        <w:t xml:space="preserve"> grow, extra bouncy </w:t>
+      </w:r>
+      <w:r>
+        <w:sym w:font="Wingdings" w:char="F0F3"/>
+      </w:r>
+      <w:r>
+        <w:t xml:space="preserve"> less bouncy, etc.)</w:t>
+      </w:r>
+    </w:p>
+    <w:p>
+      <w:pPr>
+        <w:pStyle w:val="ListParagraph"/>
+        <w:numPr>
+          <w:ilvl w:val="0"/>
+          <w:numId w:val="33"/>
+        </w:numPr>
+      </w:pPr>
+      <w:r>
+        <w:t>Spawn with probabilities</w:t>
+      </w:r>
+    </w:p>
+    <w:p>
+      <w:pPr>
+        <w:pStyle w:val="ListParagraph"/>
+        <w:numPr>
+          <w:ilvl w:val="0"/>
+          <w:numId w:val="33"/>
+        </w:numPr>
+      </w:pPr>
+      <w:r>
+        <w:t>More feedback (what they do, when activated, particles, etc.)</w:t>
+      </w:r>
+    </w:p>
+    <w:p/>
+    <w:p>
+      <w:r>
+        <w:rPr>
+          <w:b/>
+          <w:bCs/>
+        </w:rPr>
+        <w:t>FIELDS:</w:t>
+      </w:r>
+    </w:p>
+    <w:p>
+      <w:pPr>
+        <w:pStyle w:val="ListParagraph"/>
+        <w:numPr>
+          <w:ilvl w:val="0"/>
+          <w:numId w:val="5"/>
+        </w:numPr>
+      </w:pPr>
+      <w:r>
+        <w:t>Differentiate movement between fields a bit more =&gt; random blocking elements within each field?</w:t>
+      </w:r>
+    </w:p>
+    <w:p>
+      <w:pPr>
+        <w:pStyle w:val="ListParagraph"/>
+        <w:numPr>
+          <w:ilvl w:val="0"/>
+          <w:numId w:val="5"/>
+        </w:numPr>
+        <w:rPr>
+          <w:i/>
+          <w:iCs/>
+        </w:rPr>
+      </w:pPr>
+      <w:r>
+        <w:rPr>
+          <w:i/>
+          <w:iCs/>
+        </w:rPr>
+        <w:t>Inside</w:t>
+      </w:r>
+      <w:r>
+        <w:t xml:space="preserve"> shadow for the field walls. (Also rounded corners?)</w:t>
+      </w:r>
+    </w:p>
+    <w:p>
+      <w:pPr>
+        <w:pStyle w:val="ListParagraph"/>
+        <w:numPr>
+          <w:ilvl w:val="0"/>
+          <w:numId w:val="5"/>
+        </w:numPr>
+        <w:rPr>
+          <w:i/>
+          <w:iCs/>
+        </w:rPr>
+      </w:pPr>
+      <w:r>
+        <w:t xml:space="preserve">The goal </w:t>
+      </w:r>
+      <w:r>
+        <w:rPr>
+          <w:i/>
+          <w:iCs/>
+        </w:rPr>
+        <w:t>placement</w:t>
+      </w:r>
+      <w:r>
+        <w:rPr>
+          <w:iCs/>
+        </w:rPr>
+        <w:t xml:space="preserve"> </w:t>
+      </w:r>
+      <w:r>
+        <w:rPr>
+          <w:iCs/>
+        </w:rPr>
+        <w:t xml:space="preserve">(on back edge) </w:t>
+      </w:r>
+      <w:r>
+        <w:rPr>
+          <w:iCs/>
+        </w:rPr>
+        <w:t>can also be randomized.</w:t>
+      </w:r>
+    </w:p>
+    <w:p>
+      <w:pPr>
+        <w:pStyle w:val="ListParagraph"/>
+        <w:numPr>
+          <w:ilvl w:val="0"/>
+          <w:numId w:val="5"/>
+        </w:numPr>
+      </w:pPr>
+      <w:r>
+        <w:t>Grow goal if players close, shrink if nobody close.</w:t>
       </w:r>
     </w:p>
     <w:p>
@@ -926,173 +1351,29 @@
         </w:numPr>
       </w:pPr>
       <w:r>
-        <w:t xml:space="preserve">Which means we need some </w:t>
-      </w:r>
-      <w:r>
-        <w:rPr>
-          <w:i/>
-          <w:iCs/>
-        </w:rPr>
-        <w:t>other</w:t>
-      </w:r>
-      <w:r>
-        <w:t xml:space="preserve"> way to indicate who last touched it. (Although outline can stay.)</w:t>
-      </w:r>
-      <w:r>
-        <w:t xml:space="preserve"> </w:t>
-      </w:r>
-    </w:p>
-    <w:p>
-      <w:pPr>
-        <w:pStyle w:val="ListParagraph"/>
-        <w:numPr>
-          <w:ilvl w:val="0"/>
+        <w:t>Or just grow/shrink goals after each goal</w:t>
+      </w:r>
+    </w:p>
+    <w:p>
+      <w:pPr>
+        <w:pStyle w:val="ListParagraph"/>
+        <w:numPr>
+          <w:ilvl w:val="1"/>
           <w:numId w:val="5"/>
         </w:numPr>
-        <w:rPr>
-          <w:i/>
-          <w:iCs/>
-        </w:rPr>
-      </w:pPr>
-      <w:r>
-        <w:t xml:space="preserve">Reset balls to random positions in the field? How to prevent </w:t>
-      </w:r>
-      <w:r>
-        <w:rPr>
-          <w:i/>
-          <w:iCs/>
-        </w:rPr>
-        <w:t>insta goals</w:t>
-      </w:r>
-      <w:r>
-        <w:t xml:space="preserve"> (just cause you’re close when the ball respawns?)</w:t>
-      </w:r>
-    </w:p>
-    <w:p>
-      <w:pPr>
-        <w:pStyle w:val="ListParagraph"/>
-        <w:numPr>
-          <w:ilvl w:val="0"/>
-          <w:numId w:val="5"/>
-        </w:numPr>
-        <w:rPr>
-          <w:i/>
-          <w:iCs/>
-        </w:rPr>
-      </w:pPr>
-      <w:r>
-        <w:rPr>
-          <w:i/>
-          <w:iCs/>
-        </w:rPr>
-        <w:t>Inside</w:t>
-      </w:r>
-      <w:r>
-        <w:t xml:space="preserve"> shadow for the field walls. (Also rounded corners?)</w:t>
-      </w:r>
-    </w:p>
-    <w:p>
-      <w:pPr>
-        <w:pStyle w:val="ListParagraph"/>
-        <w:numPr>
-          <w:ilvl w:val="0"/>
-          <w:numId w:val="5"/>
-        </w:numPr>
-        <w:rPr>
-          <w:i/>
-          <w:iCs/>
-        </w:rPr>
-      </w:pPr>
-      <w:r>
-        <w:t xml:space="preserve">The goal </w:t>
-      </w:r>
-      <w:r>
-        <w:rPr>
-          <w:i/>
-          <w:iCs/>
-        </w:rPr>
-        <w:t>placement</w:t>
-      </w:r>
-      <w:r>
-        <w:rPr>
-          <w:iCs/>
-        </w:rPr>
-        <w:t xml:space="preserve"> </w:t>
-      </w:r>
-      <w:r>
-        <w:rPr>
-          <w:iCs/>
-        </w:rPr>
-        <w:t xml:space="preserve">(on back edge) </w:t>
-      </w:r>
-      <w:r>
-        <w:rPr>
-          <w:iCs/>
-        </w:rPr>
-        <w:t>can also be randomized.</w:t>
-      </w:r>
-    </w:p>
-    <w:p>
-      <w:pPr>
-        <w:pStyle w:val="ListParagraph"/>
-        <w:numPr>
-          <w:ilvl w:val="0"/>
-          <w:numId w:val="5"/>
-        </w:numPr>
-        <w:rPr>
-          <w:i/>
-          <w:iCs/>
-        </w:rPr>
-      </w:pPr>
-      <w:r>
-        <w:rPr>
-          <w:iCs/>
-        </w:rPr>
-        <w:t>Sound effects and some soundtrack.</w:t>
-      </w:r>
-    </w:p>
-    <w:p>
-      <w:pPr>
-        <w:pStyle w:val="ListParagraph"/>
-        <w:numPr>
-          <w:ilvl w:val="0"/>
-          <w:numId w:val="5"/>
-        </w:numPr>
-      </w:pPr>
-      <w:r>
-        <w:t>Grow goal if players close, shrink if nobody close.</w:t>
-      </w:r>
-    </w:p>
-    <w:p>
-      <w:pPr>
-        <w:pStyle w:val="ListParagraph"/>
-        <w:numPr>
-          <w:ilvl w:val="0"/>
-          <w:numId w:val="5"/>
-        </w:numPr>
-      </w:pPr>
-      <w:r>
-        <w:t xml:space="preserve">Don’t add </w:t>
-      </w:r>
-      <w:r>
-        <w:rPr>
-          <w:i/>
-          <w:iCs/>
-        </w:rPr>
-        <w:t>all players</w:t>
-      </w:r>
-      <w:r>
-        <w:t xml:space="preserve"> to new fields. Only the ones with the </w:t>
-      </w:r>
-      <w:r>
-        <w:rPr>
-          <w:i/>
-          <w:iCs/>
-        </w:rPr>
-        <w:t>fewest</w:t>
-      </w:r>
-      <w:r>
-        <w:t xml:space="preserve"> characters already on the field, and some randomness to that.</w:t>
+      </w:pPr>
+      <w:r>
+        <w:t xml:space="preserve">Or check which team has </w:t>
+      </w:r>
+      <w:r>
+        <w:rPr>
+          <w:i/>
+          <w:iCs/>
+        </w:rPr>
+        <w:t>more</w:t>
+      </w:r>
+      <w:r>
+        <w:t xml:space="preserve"> players here (on a fixed timer)</w:t>
       </w:r>
     </w:p>
     <w:p>
@@ -1105,7 +1386,6 @@
         </w:rPr>
       </w:pPr>
       <w:r>
-        <w:lastRenderedPageBreak/>
         <w:br w:type="page"/>
       </w:r>
     </w:p>
@@ -3887,7 +4167,7 @@
   <w:abstractNum w:abstractNumId="2" w15:restartNumberingAfterBreak="0">
     <w:nsid w:val="1DD524A4"/>
     <w:multiLevelType w:val="hybridMultilevel"/>
-    <w:tmpl w:val="F9106D56"/>
+    <w:tmpl w:val="63D08C4C"/>
     <w:lvl w:ilvl="0" w:tplc="04090001">
       <w:start w:val="1"/>
       <w:numFmt w:val="bullet"/>
@@ -3998,6 +4278,119 @@
     </w:lvl>
   </w:abstractNum>
   <w:abstractNum w:abstractNumId="3" w15:restartNumberingAfterBreak="0">
+    <w:nsid w:val="1F5A78BF"/>
+    <w:multiLevelType w:val="hybridMultilevel"/>
+    <w:tmpl w:val="F3AA6F68"/>
+    <w:lvl w:ilvl="0" w:tplc="04090001">
+      <w:start w:val="1"/>
+      <w:numFmt w:val="bullet"/>
+      <w:lvlText w:val=""/>
+      <w:lvlJc w:val="left"/>
+      <w:pPr>
+        <w:ind w:left="720" w:hanging="360"/>
+      </w:pPr>
+      <w:rPr>
+        <w:rFonts w:ascii="Symbol" w:hAnsi="Symbol" w:hint="default"/>
+      </w:rPr>
+    </w:lvl>
+    <w:lvl w:ilvl="1" w:tplc="04090003" w:tentative="1">
+      <w:start w:val="1"/>
+      <w:numFmt w:val="bullet"/>
+      <w:lvlText w:val="o"/>
+      <w:lvlJc w:val="left"/>
+      <w:pPr>
+        <w:ind w:left="1440" w:hanging="360"/>
+      </w:pPr>
+      <w:rPr>
+        <w:rFonts w:ascii="Courier New" w:hAnsi="Courier New" w:cs="Courier New" w:hint="default"/>
+      </w:rPr>
+    </w:lvl>
+    <w:lvl w:ilvl="2" w:tplc="04090005" w:tentative="1">
+      <w:start w:val="1"/>
+      <w:numFmt w:val="bullet"/>
+      <w:lvlText w:val=""/>
+      <w:lvlJc w:val="left"/>
+      <w:pPr>
+        <w:ind w:left="2160" w:hanging="360"/>
+      </w:pPr>
+      <w:rPr>
+        <w:rFonts w:ascii="Wingdings" w:hAnsi="Wingdings" w:hint="default"/>
+      </w:rPr>
+    </w:lvl>
+    <w:lvl w:ilvl="3" w:tplc="04090001" w:tentative="1">
+      <w:start w:val="1"/>
+      <w:numFmt w:val="bullet"/>
+      <w:lvlText w:val=""/>
+      <w:lvlJc w:val="left"/>
+      <w:pPr>
+        <w:ind w:left="2880" w:hanging="360"/>
+      </w:pPr>
+      <w:rPr>
+        <w:rFonts w:ascii="Symbol" w:hAnsi="Symbol" w:hint="default"/>
+      </w:rPr>
+    </w:lvl>
+    <w:lvl w:ilvl="4" w:tplc="04090003" w:tentative="1">
+      <w:start w:val="1"/>
+      <w:numFmt w:val="bullet"/>
+      <w:lvlText w:val="o"/>
+      <w:lvlJc w:val="left"/>
+      <w:pPr>
+        <w:ind w:left="3600" w:hanging="360"/>
+      </w:pPr>
+      <w:rPr>
+        <w:rFonts w:ascii="Courier New" w:hAnsi="Courier New" w:cs="Courier New" w:hint="default"/>
+      </w:rPr>
+    </w:lvl>
+    <w:lvl w:ilvl="5" w:tplc="04090005" w:tentative="1">
+      <w:start w:val="1"/>
+      <w:numFmt w:val="bullet"/>
+      <w:lvlText w:val=""/>
+      <w:lvlJc w:val="left"/>
+      <w:pPr>
+        <w:ind w:left="4320" w:hanging="360"/>
+      </w:pPr>
+      <w:rPr>
+        <w:rFonts w:ascii="Wingdings" w:hAnsi="Wingdings" w:hint="default"/>
+      </w:rPr>
+    </w:lvl>
+    <w:lvl w:ilvl="6" w:tplc="04090001" w:tentative="1">
+      <w:start w:val="1"/>
+      <w:numFmt w:val="bullet"/>
+      <w:lvlText w:val=""/>
+      <w:lvlJc w:val="left"/>
+      <w:pPr>
+        <w:ind w:left="5040" w:hanging="360"/>
+      </w:pPr>
+      <w:rPr>
+        <w:rFonts w:ascii="Symbol" w:hAnsi="Symbol" w:hint="default"/>
+      </w:rPr>
+    </w:lvl>
+    <w:lvl w:ilvl="7" w:tplc="04090003" w:tentative="1">
+      <w:start w:val="1"/>
+      <w:numFmt w:val="bullet"/>
+      <w:lvlText w:val="o"/>
+      <w:lvlJc w:val="left"/>
+      <w:pPr>
+        <w:ind w:left="5760" w:hanging="360"/>
+      </w:pPr>
+      <w:rPr>
+        <w:rFonts w:ascii="Courier New" w:hAnsi="Courier New" w:cs="Courier New" w:hint="default"/>
+      </w:rPr>
+    </w:lvl>
+    <w:lvl w:ilvl="8" w:tplc="04090005" w:tentative="1">
+      <w:start w:val="1"/>
+      <w:numFmt w:val="bullet"/>
+      <w:lvlText w:val=""/>
+      <w:lvlJc w:val="left"/>
+      <w:pPr>
+        <w:ind w:left="6480" w:hanging="360"/>
+      </w:pPr>
+      <w:rPr>
+        <w:rFonts w:ascii="Wingdings" w:hAnsi="Wingdings" w:hint="default"/>
+      </w:rPr>
+    </w:lvl>
+  </w:abstractNum>
+  <w:abstractNum w:abstractNumId="4" w15:restartNumberingAfterBreak="0">
     <w:nsid w:val="20F46DEE"/>
     <w:multiLevelType w:val="hybridMultilevel"/>
     <w:tmpl w:val="450E8C96"/>
@@ -4110,7 +4503,7 @@
       </w:rPr>
     </w:lvl>
   </w:abstractNum>
-  <w:abstractNum w:abstractNumId="4" w15:restartNumberingAfterBreak="0">
+  <w:abstractNum w:abstractNumId="5" w15:restartNumberingAfterBreak="0">
     <w:nsid w:val="21DB0E94"/>
     <w:multiLevelType w:val="hybridMultilevel"/>
     <w:tmpl w:val="0172ECFE"/>
@@ -4223,7 +4616,7 @@
       </w:rPr>
     </w:lvl>
   </w:abstractNum>
-  <w:abstractNum w:abstractNumId="5" w15:restartNumberingAfterBreak="0">
+  <w:abstractNum w:abstractNumId="6" w15:restartNumberingAfterBreak="0">
     <w:nsid w:val="22141250"/>
     <w:multiLevelType w:val="hybridMultilevel"/>
     <w:tmpl w:val="810065C6"/>
@@ -4336,7 +4729,7 @@
       </w:rPr>
     </w:lvl>
   </w:abstractNum>
-  <w:abstractNum w:abstractNumId="6" w15:restartNumberingAfterBreak="0">
+  <w:abstractNum w:abstractNumId="7" w15:restartNumberingAfterBreak="0">
     <w:nsid w:val="226714F4"/>
     <w:multiLevelType w:val="hybridMultilevel"/>
     <w:tmpl w:val="DEE467EE"/>
@@ -4449,7 +4842,7 @@
       </w:rPr>
     </w:lvl>
   </w:abstractNum>
-  <w:abstractNum w:abstractNumId="7" w15:restartNumberingAfterBreak="0">
+  <w:abstractNum w:abstractNumId="8" w15:restartNumberingAfterBreak="0">
     <w:nsid w:val="231109F3"/>
     <w:multiLevelType w:val="hybridMultilevel"/>
     <w:tmpl w:val="B40A8A36"/>
@@ -4562,7 +4955,7 @@
       </w:rPr>
     </w:lvl>
   </w:abstractNum>
-  <w:abstractNum w:abstractNumId="8" w15:restartNumberingAfterBreak="0">
+  <w:abstractNum w:abstractNumId="9" w15:restartNumberingAfterBreak="0">
     <w:nsid w:val="2B5F1852"/>
     <w:multiLevelType w:val="hybridMultilevel"/>
     <w:tmpl w:val="675000BA"/>
@@ -4675,7 +5068,7 @@
       </w:rPr>
     </w:lvl>
   </w:abstractNum>
-  <w:abstractNum w:abstractNumId="9" w15:restartNumberingAfterBreak="0">
+  <w:abstractNum w:abstractNumId="10" w15:restartNumberingAfterBreak="0">
     <w:nsid w:val="30F858F3"/>
     <w:multiLevelType w:val="hybridMultilevel"/>
     <w:tmpl w:val="5D8C402A"/>
@@ -4788,7 +5181,7 @@
       </w:rPr>
     </w:lvl>
   </w:abstractNum>
-  <w:abstractNum w:abstractNumId="10" w15:restartNumberingAfterBreak="0">
+  <w:abstractNum w:abstractNumId="11" w15:restartNumberingAfterBreak="0">
     <w:nsid w:val="30FF7495"/>
     <w:multiLevelType w:val="hybridMultilevel"/>
     <w:tmpl w:val="76D06AA0"/>
@@ -4901,7 +5294,7 @@
       </w:rPr>
     </w:lvl>
   </w:abstractNum>
-  <w:abstractNum w:abstractNumId="11" w15:restartNumberingAfterBreak="0">
+  <w:abstractNum w:abstractNumId="12" w15:restartNumberingAfterBreak="0">
     <w:nsid w:val="32511A83"/>
     <w:multiLevelType w:val="hybridMultilevel"/>
     <w:tmpl w:val="95DCAA64"/>
@@ -5014,7 +5407,7 @@
       </w:rPr>
     </w:lvl>
   </w:abstractNum>
-  <w:abstractNum w:abstractNumId="12" w15:restartNumberingAfterBreak="0">
+  <w:abstractNum w:abstractNumId="13" w15:restartNumberingAfterBreak="0">
     <w:nsid w:val="34607B8C"/>
     <w:multiLevelType w:val="hybridMultilevel"/>
     <w:tmpl w:val="E03A932E"/>
@@ -5127,7 +5520,7 @@
       </w:rPr>
     </w:lvl>
   </w:abstractNum>
-  <w:abstractNum w:abstractNumId="13" w15:restartNumberingAfterBreak="0">
+  <w:abstractNum w:abstractNumId="14" w15:restartNumberingAfterBreak="0">
     <w:nsid w:val="34AC6AA2"/>
     <w:multiLevelType w:val="hybridMultilevel"/>
     <w:tmpl w:val="0E123888"/>
@@ -5240,7 +5633,7 @@
       </w:rPr>
     </w:lvl>
   </w:abstractNum>
-  <w:abstractNum w:abstractNumId="14" w15:restartNumberingAfterBreak="0">
+  <w:abstractNum w:abstractNumId="15" w15:restartNumberingAfterBreak="0">
     <w:nsid w:val="38BF378B"/>
     <w:multiLevelType w:val="hybridMultilevel"/>
     <w:tmpl w:val="16D8B194"/>
@@ -5353,7 +5746,7 @@
       </w:rPr>
     </w:lvl>
   </w:abstractNum>
-  <w:abstractNum w:abstractNumId="15" w15:restartNumberingAfterBreak="0">
+  <w:abstractNum w:abstractNumId="16" w15:restartNumberingAfterBreak="0">
     <w:nsid w:val="3E592F5F"/>
     <w:multiLevelType w:val="hybridMultilevel"/>
     <w:tmpl w:val="26B4341A"/>
@@ -5466,7 +5859,7 @@
       </w:rPr>
     </w:lvl>
   </w:abstractNum>
-  <w:abstractNum w:abstractNumId="16" w15:restartNumberingAfterBreak="0">
+  <w:abstractNum w:abstractNumId="17" w15:restartNumberingAfterBreak="0">
     <w:nsid w:val="49366AA7"/>
     <w:multiLevelType w:val="hybridMultilevel"/>
     <w:tmpl w:val="999EE798"/>
@@ -5579,7 +5972,7 @@
       </w:rPr>
     </w:lvl>
   </w:abstractNum>
-  <w:abstractNum w:abstractNumId="17" w15:restartNumberingAfterBreak="0">
+  <w:abstractNum w:abstractNumId="18" w15:restartNumberingAfterBreak="0">
     <w:nsid w:val="4D667541"/>
     <w:multiLevelType w:val="hybridMultilevel"/>
     <w:tmpl w:val="FEC8CFD8"/>
@@ -5692,7 +6085,120 @@
       </w:rPr>
     </w:lvl>
   </w:abstractNum>
-  <w:abstractNum w:abstractNumId="18" w15:restartNumberingAfterBreak="0">
+  <w:abstractNum w:abstractNumId="19" w15:restartNumberingAfterBreak="0">
+    <w:nsid w:val="50EF1D67"/>
+    <w:multiLevelType w:val="hybridMultilevel"/>
+    <w:tmpl w:val="54F2233A"/>
+    <w:lvl w:ilvl="0" w:tplc="04090001">
+      <w:start w:val="1"/>
+      <w:numFmt w:val="bullet"/>
+      <w:lvlText w:val=""/>
+      <w:lvlJc w:val="left"/>
+      <w:pPr>
+        <w:ind w:left="720" w:hanging="360"/>
+      </w:pPr>
+      <w:rPr>
+        <w:rFonts w:ascii="Symbol" w:hAnsi="Symbol" w:hint="default"/>
+      </w:rPr>
+    </w:lvl>
+    <w:lvl w:ilvl="1" w:tplc="04090003" w:tentative="1">
+      <w:start w:val="1"/>
+      <w:numFmt w:val="bullet"/>
+      <w:lvlText w:val="o"/>
+      <w:lvlJc w:val="left"/>
+      <w:pPr>
+        <w:ind w:left="1440" w:hanging="360"/>
+      </w:pPr>
+      <w:rPr>
+        <w:rFonts w:ascii="Courier New" w:hAnsi="Courier New" w:cs="Courier New" w:hint="default"/>
+      </w:rPr>
+    </w:lvl>
+    <w:lvl w:ilvl="2" w:tplc="04090005" w:tentative="1">
+      <w:start w:val="1"/>
+      <w:numFmt w:val="bullet"/>
+      <w:lvlText w:val=""/>
+      <w:lvlJc w:val="left"/>
+      <w:pPr>
+        <w:ind w:left="2160" w:hanging="360"/>
+      </w:pPr>
+      <w:rPr>
+        <w:rFonts w:ascii="Wingdings" w:hAnsi="Wingdings" w:hint="default"/>
+      </w:rPr>
+    </w:lvl>
+    <w:lvl w:ilvl="3" w:tplc="04090001" w:tentative="1">
+      <w:start w:val="1"/>
+      <w:numFmt w:val="bullet"/>
+      <w:lvlText w:val=""/>
+      <w:lvlJc w:val="left"/>
+      <w:pPr>
+        <w:ind w:left="2880" w:hanging="360"/>
+      </w:pPr>
+      <w:rPr>
+        <w:rFonts w:ascii="Symbol" w:hAnsi="Symbol" w:hint="default"/>
+      </w:rPr>
+    </w:lvl>
+    <w:lvl w:ilvl="4" w:tplc="04090003" w:tentative="1">
+      <w:start w:val="1"/>
+      <w:numFmt w:val="bullet"/>
+      <w:lvlText w:val="o"/>
+      <w:lvlJc w:val="left"/>
+      <w:pPr>
+        <w:ind w:left="3600" w:hanging="360"/>
+      </w:pPr>
+      <w:rPr>
+        <w:rFonts w:ascii="Courier New" w:hAnsi="Courier New" w:cs="Courier New" w:hint="default"/>
+      </w:rPr>
+    </w:lvl>
+    <w:lvl w:ilvl="5" w:tplc="04090005" w:tentative="1">
+      <w:start w:val="1"/>
+      <w:numFmt w:val="bullet"/>
+      <w:lvlText w:val=""/>
+      <w:lvlJc w:val="left"/>
+      <w:pPr>
+        <w:ind w:left="4320" w:hanging="360"/>
+      </w:pPr>
+      <w:rPr>
+        <w:rFonts w:ascii="Wingdings" w:hAnsi="Wingdings" w:hint="default"/>
+      </w:rPr>
+    </w:lvl>
+    <w:lvl w:ilvl="6" w:tplc="04090001" w:tentative="1">
+      <w:start w:val="1"/>
+      <w:numFmt w:val="bullet"/>
+      <w:lvlText w:val=""/>
+      <w:lvlJc w:val="left"/>
+      <w:pPr>
+        <w:ind w:left="5040" w:hanging="360"/>
+      </w:pPr>
+      <w:rPr>
+        <w:rFonts w:ascii="Symbol" w:hAnsi="Symbol" w:hint="default"/>
+      </w:rPr>
+    </w:lvl>
+    <w:lvl w:ilvl="7" w:tplc="04090003" w:tentative="1">
+      <w:start w:val="1"/>
+      <w:numFmt w:val="bullet"/>
+      <w:lvlText w:val="o"/>
+      <w:lvlJc w:val="left"/>
+      <w:pPr>
+        <w:ind w:left="5760" w:hanging="360"/>
+      </w:pPr>
+      <w:rPr>
+        <w:rFonts w:ascii="Courier New" w:hAnsi="Courier New" w:cs="Courier New" w:hint="default"/>
+      </w:rPr>
+    </w:lvl>
+    <w:lvl w:ilvl="8" w:tplc="04090005" w:tentative="1">
+      <w:start w:val="1"/>
+      <w:numFmt w:val="bullet"/>
+      <w:lvlText w:val=""/>
+      <w:lvlJc w:val="left"/>
+      <w:pPr>
+        <w:ind w:left="6480" w:hanging="360"/>
+      </w:pPr>
+      <w:rPr>
+        <w:rFonts w:ascii="Wingdings" w:hAnsi="Wingdings" w:hint="default"/>
+      </w:rPr>
+    </w:lvl>
+  </w:abstractNum>
+  <w:abstractNum w:abstractNumId="20" w15:restartNumberingAfterBreak="0">
     <w:nsid w:val="554B78D3"/>
     <w:multiLevelType w:val="hybridMultilevel"/>
     <w:tmpl w:val="F400353C"/>
@@ -5805,7 +6311,7 @@
       </w:rPr>
     </w:lvl>
   </w:abstractNum>
-  <w:abstractNum w:abstractNumId="19" w15:restartNumberingAfterBreak="0">
+  <w:abstractNum w:abstractNumId="21" w15:restartNumberingAfterBreak="0">
     <w:nsid w:val="5A194738"/>
     <w:multiLevelType w:val="hybridMultilevel"/>
     <w:tmpl w:val="CF966A9C"/>
@@ -5918,7 +6424,7 @@
       </w:rPr>
     </w:lvl>
   </w:abstractNum>
-  <w:abstractNum w:abstractNumId="20" w15:restartNumberingAfterBreak="0">
+  <w:abstractNum w:abstractNumId="22" w15:restartNumberingAfterBreak="0">
     <w:nsid w:val="5CBA154B"/>
     <w:multiLevelType w:val="hybridMultilevel"/>
     <w:tmpl w:val="1DB8A476"/>
@@ -6031,7 +6537,7 @@
       </w:rPr>
     </w:lvl>
   </w:abstractNum>
-  <w:abstractNum w:abstractNumId="21" w15:restartNumberingAfterBreak="0">
+  <w:abstractNum w:abstractNumId="23" w15:restartNumberingAfterBreak="0">
     <w:nsid w:val="61E42331"/>
     <w:multiLevelType w:val="hybridMultilevel"/>
     <w:tmpl w:val="957C3E9A"/>
@@ -6144,7 +6650,7 @@
       </w:rPr>
     </w:lvl>
   </w:abstractNum>
-  <w:abstractNum w:abstractNumId="22" w15:restartNumberingAfterBreak="0">
+  <w:abstractNum w:abstractNumId="24" w15:restartNumberingAfterBreak="0">
     <w:nsid w:val="633D5C3A"/>
     <w:multiLevelType w:val="hybridMultilevel"/>
     <w:tmpl w:val="CC4E816E"/>
@@ -6257,7 +6763,7 @@
       </w:rPr>
     </w:lvl>
   </w:abstractNum>
-  <w:abstractNum w:abstractNumId="23" w15:restartNumberingAfterBreak="0">
+  <w:abstractNum w:abstractNumId="25" w15:restartNumberingAfterBreak="0">
     <w:nsid w:val="6AE81EB9"/>
     <w:multiLevelType w:val="hybridMultilevel"/>
     <w:tmpl w:val="CC6AA91C"/>
@@ -6370,7 +6876,7 @@
       </w:rPr>
     </w:lvl>
   </w:abstractNum>
-  <w:abstractNum w:abstractNumId="24" w15:restartNumberingAfterBreak="0">
+  <w:abstractNum w:abstractNumId="26" w15:restartNumberingAfterBreak="0">
     <w:nsid w:val="705C45B9"/>
     <w:multiLevelType w:val="hybridMultilevel"/>
     <w:tmpl w:val="6B564C8E"/>
@@ -6483,7 +6989,7 @@
       </w:rPr>
     </w:lvl>
   </w:abstractNum>
-  <w:abstractNum w:abstractNumId="25" w15:restartNumberingAfterBreak="0">
+  <w:abstractNum w:abstractNumId="27" w15:restartNumberingAfterBreak="0">
     <w:nsid w:val="70C2040B"/>
     <w:multiLevelType w:val="hybridMultilevel"/>
     <w:tmpl w:val="A5BCB99A"/>
@@ -6596,7 +7102,7 @@
       </w:rPr>
     </w:lvl>
   </w:abstractNum>
-  <w:abstractNum w:abstractNumId="26" w15:restartNumberingAfterBreak="0">
+  <w:abstractNum w:abstractNumId="28" w15:restartNumberingAfterBreak="0">
     <w:nsid w:val="70C7506C"/>
     <w:multiLevelType w:val="hybridMultilevel"/>
     <w:tmpl w:val="23B2C002"/>
@@ -6709,7 +7215,7 @@
       </w:rPr>
     </w:lvl>
   </w:abstractNum>
-  <w:abstractNum w:abstractNumId="27" w15:restartNumberingAfterBreak="0">
+  <w:abstractNum w:abstractNumId="29" w15:restartNumberingAfterBreak="0">
     <w:nsid w:val="711D2AB7"/>
     <w:multiLevelType w:val="hybridMultilevel"/>
     <w:tmpl w:val="BBB24BB4"/>
@@ -6822,7 +7328,7 @@
       </w:rPr>
     </w:lvl>
   </w:abstractNum>
-  <w:abstractNum w:abstractNumId="28" w15:restartNumberingAfterBreak="0">
+  <w:abstractNum w:abstractNumId="30" w15:restartNumberingAfterBreak="0">
     <w:nsid w:val="721D02EB"/>
     <w:multiLevelType w:val="hybridMultilevel"/>
     <w:tmpl w:val="53F2F338"/>
@@ -6935,7 +7441,7 @@
       </w:rPr>
     </w:lvl>
   </w:abstractNum>
-  <w:abstractNum w:abstractNumId="29" w15:restartNumberingAfterBreak="0">
+  <w:abstractNum w:abstractNumId="31" w15:restartNumberingAfterBreak="0">
     <w:nsid w:val="724C2C41"/>
     <w:multiLevelType w:val="hybridMultilevel"/>
     <w:tmpl w:val="C840BBEA"/>
@@ -7048,7 +7554,7 @@
       </w:rPr>
     </w:lvl>
   </w:abstractNum>
-  <w:abstractNum w:abstractNumId="30" w15:restartNumberingAfterBreak="0">
+  <w:abstractNum w:abstractNumId="32" w15:restartNumberingAfterBreak="0">
     <w:nsid w:val="7D4A6342"/>
     <w:multiLevelType w:val="hybridMultilevel"/>
     <w:tmpl w:val="53BCE790"/>
@@ -7162,97 +7668,103 @@
     </w:lvl>
   </w:abstractNum>
   <w:num w:numId="1">
-    <w:abstractNumId w:val="29"/>
+    <w:abstractNumId w:val="31"/>
   </w:num>
   <w:num w:numId="2">
-    <w:abstractNumId w:val="15"/>
+    <w:abstractNumId w:val="16"/>
   </w:num>
   <w:num w:numId="3">
     <w:abstractNumId w:val="1"/>
   </w:num>
   <w:num w:numId="4">
-    <w:abstractNumId w:val="20"/>
+    <w:abstractNumId w:val="22"/>
   </w:num>
   <w:num w:numId="5">
     <w:abstractNumId w:val="2"/>
   </w:num>
   <w:num w:numId="6">
-    <w:abstractNumId w:val="27"/>
+    <w:abstractNumId w:val="29"/>
   </w:num>
   <w:num w:numId="7">
-    <w:abstractNumId w:val="19"/>
+    <w:abstractNumId w:val="21"/>
   </w:num>
   <w:num w:numId="8">
+    <w:abstractNumId w:val="28"/>
+  </w:num>
+  <w:num w:numId="9">
+    <w:abstractNumId w:val="11"/>
+  </w:num>
+  <w:num w:numId="10">
+    <w:abstractNumId w:val="12"/>
+  </w:num>
+  <w:num w:numId="11">
+    <w:abstractNumId w:val="7"/>
+  </w:num>
+  <w:num w:numId="12">
+    <w:abstractNumId w:val="20"/>
+  </w:num>
+  <w:num w:numId="13">
+    <w:abstractNumId w:val="13"/>
+  </w:num>
+  <w:num w:numId="14">
+    <w:abstractNumId w:val="14"/>
+  </w:num>
+  <w:num w:numId="15">
+    <w:abstractNumId w:val="23"/>
+  </w:num>
+  <w:num w:numId="16">
+    <w:abstractNumId w:val="17"/>
+  </w:num>
+  <w:num w:numId="17">
+    <w:abstractNumId w:val="4"/>
+  </w:num>
+  <w:num w:numId="18">
     <w:abstractNumId w:val="26"/>
   </w:num>
-  <w:num w:numId="9">
-    <w:abstractNumId w:val="10"/>
+  <w:num w:numId="19">
+    <w:abstractNumId w:val="30"/>
   </w:num>
-  <w:num w:numId="10">
-    <w:abstractNumId w:val="11"/>
+  <w:num w:numId="20">
+    <w:abstractNumId w:val="15"/>
   </w:num>
-  <w:num w:numId="11">
-    <w:abstractNumId w:val="6"/>
-  </w:num>
-  <w:num w:numId="12">
-    <w:abstractNumId w:val="18"/>
-  </w:num>
-  <w:num w:numId="13">
-    <w:abstractNumId w:val="12"/>
-  </w:num>
-  <w:num w:numId="14">
-    <w:abstractNumId w:val="13"/>
-  </w:num>
-  <w:num w:numId="15">
-    <w:abstractNumId w:val="21"/>
-  </w:num>
-  <w:num w:numId="16">
-    <w:abstractNumId w:val="16"/>
-  </w:num>
-  <w:num w:numId="17">
-    <w:abstractNumId w:val="3"/>
-  </w:num>
-  <w:num w:numId="18">
+  <w:num w:numId="21">
     <w:abstractNumId w:val="24"/>
   </w:num>
-  <w:num w:numId="19">
-    <w:abstractNumId w:val="28"/>
-  </w:num>
-  <w:num w:numId="20">
-    <w:abstractNumId w:val="14"/>
-  </w:num>
-  <w:num w:numId="21">
-    <w:abstractNumId w:val="22"/>
-  </w:num>
   <w:num w:numId="22">
-    <w:abstractNumId w:val="5"/>
+    <w:abstractNumId w:val="6"/>
   </w:num>
   <w:num w:numId="23">
     <w:abstractNumId w:val="0"/>
   </w:num>
   <w:num w:numId="24">
-    <w:abstractNumId w:val="7"/>
+    <w:abstractNumId w:val="8"/>
   </w:num>
   <w:num w:numId="25">
-    <w:abstractNumId w:val="23"/>
+    <w:abstractNumId w:val="25"/>
   </w:num>
   <w:num w:numId="26">
-    <w:abstractNumId w:val="4"/>
+    <w:abstractNumId w:val="5"/>
   </w:num>
   <w:num w:numId="27">
-    <w:abstractNumId w:val="17"/>
+    <w:abstractNumId w:val="18"/>
   </w:num>
   <w:num w:numId="28">
-    <w:abstractNumId w:val="25"/>
+    <w:abstractNumId w:val="27"/>
   </w:num>
   <w:num w:numId="29">
+    <w:abstractNumId w:val="10"/>
+  </w:num>
+  <w:num w:numId="30">
+    <w:abstractNumId w:val="32"/>
+  </w:num>
+  <w:num w:numId="31">
     <w:abstractNumId w:val="9"/>
   </w:num>
-  <w:num w:numId="30">
-    <w:abstractNumId w:val="30"/>
+  <w:num w:numId="32">
+    <w:abstractNumId w:val="19"/>
   </w:num>
-  <w:num w:numId="31">
-    <w:abstractNumId w:val="8"/>
+  <w:num w:numId="33">
+    <w:abstractNumId w:val="3"/>
   </w:num>
   <w:numIdMacAtCleanup w:val="9"/>
 </w:numbering>

</xml_diff>

<commit_message>
Finished (sound FX + soundtrack + bots + last fixes)
</commit_message>
<xml_diff>
--- a/non_game/[Idea] Splitball.docx
+++ b/non_game/[Idea] Splitball.docx
@@ -730,140 +730,32 @@
     </w:p>
     <w:p/>
     <w:p>
-      <w:r>
+      <w:pPr>
         <w:rPr>
           <w:b/>
           <w:bCs/>
         </w:rPr>
-        <w:t>BOTS:</w:t>
-      </w:r>
-    </w:p>
-    <w:p>
-      <w:r>
-        <w:t>When the game loads, and bots are enabled, double the number of players. (Save somewhere at the start, instead of reading from GInput all the time, as that’s wrong now.)</w:t>
-      </w:r>
-    </w:p>
-    <w:p/>
-    <w:p>
-      <w:r>
-        <w:t>Create a Bot manager that determines the move for each of its “players” every frame and puts it through.</w:t>
-      </w:r>
-    </w:p>
-    <w:p/>
-    <w:p>
-      <w:pPr>
-        <w:pStyle w:val="ListParagraph"/>
-        <w:numPr>
-          <w:ilvl w:val="0"/>
-          <w:numId w:val="9"/>
-        </w:numPr>
-      </w:pPr>
-      <w:r>
-        <w:t>Calculate our move for all fields.</w:t>
-      </w:r>
-    </w:p>
-    <w:p>
-      <w:pPr>
-        <w:pStyle w:val="ListParagraph"/>
-        <w:numPr>
-          <w:ilvl w:val="0"/>
-          <w:numId w:val="9"/>
-        </w:numPr>
-      </w:pPr>
-      <w:r>
-        <w:t xml:space="preserve">If these roughly align, average them and do them all. Otherwise, prioritize one field at a time: the one where the </w:t>
-      </w:r>
-      <w:r>
-        <w:rPr>
-          <w:i/>
-          <w:iCs/>
-        </w:rPr>
-        <w:t>ball</w:t>
-      </w:r>
-      <w:r>
-        <w:t xml:space="preserve"> is closest to our goal or the one where </w:t>
-      </w:r>
-      <w:r>
-        <w:rPr>
-          <w:i/>
-          <w:iCs/>
-        </w:rPr>
-        <w:t>we</w:t>
-      </w:r>
-      <w:r>
-        <w:t xml:space="preserve"> are closest to the ball.</w:t>
-      </w:r>
-    </w:p>
-    <w:p>
-      <w:pPr>
-        <w:pStyle w:val="ListParagraph"/>
-        <w:numPr>
-          <w:ilvl w:val="0"/>
-          <w:numId w:val="9"/>
-        </w:numPr>
-      </w:pPr>
-      <w:r>
-        <w:t xml:space="preserve">Move towards a point </w:t>
-      </w:r>
-      <w:r>
-        <w:rPr>
-          <w:i/>
-          <w:iCs/>
-        </w:rPr>
-        <w:t>behind</w:t>
-      </w:r>
-      <w:r>
-        <w:t xml:space="preserve"> the ball (so it always goes away from our goal)</w:t>
-      </w:r>
-    </w:p>
-    <w:p>
-      <w:pPr>
-        <w:pStyle w:val="ListParagraph"/>
-        <w:numPr>
-          <w:ilvl w:val="0"/>
-          <w:numId w:val="9"/>
-        </w:numPr>
-      </w:pPr>
-      <w:r>
-        <w:t xml:space="preserve">(Randomly, decide to move to a </w:t>
-      </w:r>
-      <w:r>
-        <w:rPr>
-          <w:i/>
-          <w:iCs/>
-        </w:rPr>
-        <w:t>gate</w:t>
-      </w:r>
-      <w:r>
-        <w:t>.)</w:t>
-      </w:r>
-    </w:p>
-    <w:p>
-      <w:pPr>
-        <w:pStyle w:val="ListParagraph"/>
-        <w:numPr>
-          <w:ilvl w:val="0"/>
-          <w:numId w:val="9"/>
-        </w:numPr>
-      </w:pPr>
-      <w:r>
-        <w:t>(Also try to line up shots so they hit an opponent?)</w:t>
-      </w:r>
-    </w:p>
-    <w:p/>
-    <w:p>
-      <w:pPr>
+      </w:pPr>
+      <w:r>
         <w:rPr>
           <w:b/>
           <w:bCs/>
         </w:rPr>
-      </w:pPr>
+        <w:t>PUBLISH</w:t>
+      </w:r>
       <w:r>
         <w:rPr>
           <w:b/>
           <w:bCs/>
         </w:rPr>
-        <w:t>SOUND</w:t>
+        <w:t>/POLISH</w:t>
+      </w:r>
+      <w:r>
+        <w:rPr>
+          <w:b/>
+          <w:bCs/>
+        </w:rPr>
+        <w:t>:</w:t>
       </w:r>
     </w:p>
     <w:p>
@@ -873,22 +765,13 @@
           <w:ilvl w:val="0"/>
           <w:numId w:val="5"/>
         </w:numPr>
-        <w:rPr>
-          <w:i/>
-          <w:iCs/>
-        </w:rPr>
-      </w:pPr>
-      <w:r>
-        <w:rPr>
-          <w:iCs/>
-        </w:rPr>
-        <w:t>Sound effects</w:t>
-      </w:r>
-      <w:r>
-        <w:rPr>
-          <w:iCs/>
-        </w:rPr>
-        <w:t>.</w:t>
+      </w:pPr>
+      <w:r>
+        <w:rPr>
+          <w:b/>
+          <w:bCs/>
+        </w:rPr>
+        <w:t>Prevent getting stuck in corners / groups.</w:t>
       </w:r>
     </w:p>
     <w:p>
@@ -898,298 +781,74 @@
           <w:ilvl w:val="1"/>
           <w:numId w:val="5"/>
         </w:numPr>
-        <w:rPr>
-          <w:i/>
-          <w:iCs/>
-        </w:rPr>
-      </w:pPr>
-      <w:r>
-        <w:rPr>
-          <w:iCs/>
-        </w:rPr>
-        <w:t>ball_hit</w:t>
-      </w:r>
-      <w:r>
-        <w:rPr>
-          <w:iCs/>
-        </w:rPr>
-        <w:t xml:space="preserve"> =&gt; boinks and thuds/thumps</w:t>
-      </w:r>
-    </w:p>
-    <w:p>
-      <w:pPr>
-        <w:pStyle w:val="ListParagraph"/>
-        <w:numPr>
-          <w:ilvl w:val="1"/>
+      </w:pPr>
+      <w:r>
+        <w:t>Perhaps add a random, but quite large, “blow away force” in these situations?</w:t>
+      </w:r>
+    </w:p>
+    <w:p>
+      <w:pPr>
+        <w:pStyle w:val="ListParagraph"/>
+        <w:numPr>
+          <w:ilvl w:val="0"/>
           <w:numId w:val="5"/>
         </w:numPr>
-        <w:rPr>
-          <w:i/>
-          <w:iCs/>
-        </w:rPr>
-      </w:pPr>
-      <w:r>
-        <w:rPr>
-          <w:iCs/>
-        </w:rPr>
-        <w:t>goal</w:t>
-      </w:r>
-      <w:r>
-        <w:rPr>
-          <w:iCs/>
-        </w:rPr>
-        <w:t xml:space="preserve"> =&gt; explosion and positive pling/trumpets</w:t>
-      </w:r>
-    </w:p>
-    <w:p>
-      <w:pPr>
-        <w:pStyle w:val="ListParagraph"/>
-        <w:numPr>
-          <w:ilvl w:val="1"/>
+      </w:pPr>
+      <w:r>
+        <w:t>Remove all TO DO/DEBUGGING stuff</w:t>
+      </w:r>
+    </w:p>
+    <w:p>
+      <w:pPr>
+        <w:pStyle w:val="ListParagraph"/>
+        <w:numPr>
+          <w:ilvl w:val="0"/>
           <w:numId w:val="5"/>
         </w:numPr>
-        <w:rPr>
-          <w:i/>
-          <w:iCs/>
-        </w:rPr>
-      </w:pPr>
-      <w:r>
-        <w:rPr>
-          <w:iCs/>
-        </w:rPr>
-        <w:t>own_goal</w:t>
-      </w:r>
-      <w:r>
-        <w:rPr>
-          <w:iCs/>
-        </w:rPr>
-        <w:t xml:space="preserve"> =&gt; explosion and a downward trumpet</w:t>
-      </w:r>
-    </w:p>
-    <w:p>
-      <w:pPr>
-        <w:pStyle w:val="ListParagraph"/>
-        <w:numPr>
-          <w:ilvl w:val="1"/>
+      </w:pPr>
+      <w:r>
+        <w:t>Wait until Godot 4 removes that particle flash bug</w:t>
+      </w:r>
+    </w:p>
+    <w:p>
+      <w:pPr>
+        <w:pStyle w:val="ListParagraph"/>
+        <w:numPr>
+          <w:ilvl w:val="0"/>
           <w:numId w:val="5"/>
         </w:numPr>
-        <w:rPr>
-          <w:i/>
-          <w:iCs/>
-        </w:rPr>
-      </w:pPr>
-      <w:r>
-        <w:rPr>
-          <w:iCs/>
-        </w:rPr>
-        <w:t>f</w:t>
-      </w:r>
-      <w:r>
-        <w:rPr>
-          <w:iCs/>
-        </w:rPr>
-        <w:t>ield_change</w:t>
-      </w:r>
-      <w:r>
-        <w:rPr>
-          <w:iCs/>
-        </w:rPr>
-        <w:t xml:space="preserve"> =&gt; like the Netflix “tun tun” at its logo</w:t>
-      </w:r>
-    </w:p>
-    <w:p>
-      <w:pPr>
-        <w:pStyle w:val="ListParagraph"/>
-        <w:numPr>
-          <w:ilvl w:val="1"/>
+      </w:pPr>
+      <w:r>
+        <w:t>Add screenshots/GIFs</w:t>
+      </w:r>
+    </w:p>
+    <w:p>
+      <w:pPr>
+        <w:pStyle w:val="ListParagraph"/>
+        <w:numPr>
+          <w:ilvl w:val="0"/>
           <w:numId w:val="5"/>
         </w:numPr>
-        <w:rPr>
-          <w:i/>
-          <w:iCs/>
-        </w:rPr>
-      </w:pPr>
-      <w:r>
-        <w:rPr>
-          <w:iCs/>
-        </w:rPr>
-        <w:t>powerup_grab</w:t>
-      </w:r>
-      <w:r>
-        <w:rPr>
-          <w:iCs/>
-        </w:rPr>
-        <w:t xml:space="preserve"> =&gt; positive pling, like coin grab</w:t>
-      </w:r>
-    </w:p>
-    <w:p>
-      <w:pPr>
-        <w:pStyle w:val="ListParagraph"/>
-        <w:numPr>
-          <w:ilvl w:val="1"/>
-          <w:numId w:val="5"/>
-        </w:numPr>
-        <w:rPr>
-          <w:i/>
-          <w:iCs/>
-        </w:rPr>
-      </w:pPr>
-      <w:r>
-        <w:rPr>
-          <w:iCs/>
-        </w:rPr>
-        <w:t>gameover</w:t>
-      </w:r>
-      <w:r>
-        <w:rPr>
-          <w:iCs/>
-        </w:rPr>
-        <w:t xml:space="preserve"> =&gt; cheers + trumpets + bigger explosion</w:t>
-      </w:r>
-    </w:p>
-    <w:p>
-      <w:pPr>
-        <w:pStyle w:val="ListParagraph"/>
-        <w:numPr>
-          <w:ilvl w:val="1"/>
-          <w:numId w:val="5"/>
-        </w:numPr>
-        <w:rPr>
-          <w:i/>
-          <w:iCs/>
-        </w:rPr>
-      </w:pPr>
-      <w:r>
-        <w:rPr>
-          <w:iCs/>
-        </w:rPr>
-        <w:t>ui_button</w:t>
-      </w:r>
-      <w:r>
-        <w:rPr>
-          <w:iCs/>
-        </w:rPr>
-        <w:t xml:space="preserve"> =&gt; the one I always use</w:t>
-      </w:r>
-    </w:p>
-    <w:p>
-      <w:pPr>
-        <w:pStyle w:val="ListParagraph"/>
-        <w:numPr>
-          <w:ilvl w:val="1"/>
-          <w:numId w:val="5"/>
-        </w:numPr>
-        <w:rPr>
-          <w:i/>
-          <w:iCs/>
-        </w:rPr>
-      </w:pPr>
-      <w:r>
-        <w:rPr>
-          <w:iCs/>
-        </w:rPr>
-        <w:t>teleport</w:t>
-      </w:r>
-      <w:r>
-        <w:rPr>
-          <w:iCs/>
-        </w:rPr>
-        <w:t xml:space="preserve"> =&gt; a zapping sound</w:t>
-      </w:r>
-    </w:p>
-    <w:p>
-      <w:pPr>
-        <w:rPr>
-          <w:i/>
-          <w:iCs/>
-        </w:rPr>
-      </w:pPr>
-    </w:p>
-    <w:p>
-      <w:r>
-        <w:t>Go fullscreen by default, add a quit button.</w:t>
-      </w:r>
-    </w:p>
-    <w:p>
-      <w:r>
-        <w:t>Add a button for toggling bots.</w:t>
-      </w:r>
-    </w:p>
-    <w:p>
-      <w:pPr>
-        <w:rPr>
-          <w:i/>
-          <w:iCs/>
-        </w:rPr>
-      </w:pPr>
-    </w:p>
-    <w:p>
-      <w:pPr>
+      </w:pPr>
+      <w:r>
+        <w:t>Upload builds =&gt; publish =&gt; mention it (Twitter/Pandaqi/Portfolio/NDHU)</w:t>
+      </w:r>
+    </w:p>
+    <w:p/>
+    <w:p>
+      <w:pPr>
+        <w:pStyle w:val="Heading3"/>
+      </w:pPr>
+      <w:r>
+        <w:t>Optional To Do</w:t>
+      </w:r>
+    </w:p>
+    <w:p>
+      <w:r>
         <w:rPr>
           <w:b/>
           <w:bCs/>
         </w:rPr>
-      </w:pPr>
-      <w:r>
-        <w:rPr>
-          <w:b/>
-          <w:bCs/>
-        </w:rPr>
-        <w:t>PUBLISH:</w:t>
-      </w:r>
-    </w:p>
-    <w:p>
-      <w:pPr>
-        <w:pStyle w:val="ListParagraph"/>
-        <w:numPr>
-          <w:ilvl w:val="0"/>
-          <w:numId w:val="5"/>
-        </w:numPr>
-      </w:pPr>
-      <w:r>
-        <w:t>Wait until Godot 4 removes that particle flash bug</w:t>
-      </w:r>
-    </w:p>
-    <w:p>
-      <w:pPr>
-        <w:pStyle w:val="ListParagraph"/>
-        <w:numPr>
-          <w:ilvl w:val="0"/>
-          <w:numId w:val="5"/>
-        </w:numPr>
-      </w:pPr>
-      <w:r>
-        <w:t>Add screenshots/GIFs</w:t>
-      </w:r>
-    </w:p>
-    <w:p>
-      <w:pPr>
-        <w:pStyle w:val="ListParagraph"/>
-        <w:numPr>
-          <w:ilvl w:val="0"/>
-          <w:numId w:val="5"/>
-        </w:numPr>
-      </w:pPr>
-      <w:r>
-        <w:t>Upload builds =&gt; publish =&gt; mention it (Twitter/Pandaqi/Portfolio/NDHU)</w:t>
-      </w:r>
-    </w:p>
-    <w:p/>
-    <w:p>
-      <w:pPr>
-        <w:pStyle w:val="Heading3"/>
-      </w:pPr>
-      <w:r>
-        <w:t>Optional To Do</w:t>
-      </w:r>
-    </w:p>
-    <w:p>
-      <w:r>
-        <w:rPr>
-          <w:b/>
-          <w:bCs/>
-        </w:rPr>
-        <w:lastRenderedPageBreak/>
         <w:t>POWERUPS:</w:t>
       </w:r>
       <w:r>
@@ -5860,6 +5519,119 @@
     </w:lvl>
   </w:abstractNum>
   <w:abstractNum w:abstractNumId="17" w15:restartNumberingAfterBreak="0">
+    <w:nsid w:val="427670A1"/>
+    <w:multiLevelType w:val="hybridMultilevel"/>
+    <w:tmpl w:val="4D1C8E8E"/>
+    <w:lvl w:ilvl="0" w:tplc="04090001">
+      <w:start w:val="1"/>
+      <w:numFmt w:val="bullet"/>
+      <w:lvlText w:val=""/>
+      <w:lvlJc w:val="left"/>
+      <w:pPr>
+        <w:ind w:left="720" w:hanging="360"/>
+      </w:pPr>
+      <w:rPr>
+        <w:rFonts w:ascii="Symbol" w:hAnsi="Symbol" w:hint="default"/>
+      </w:rPr>
+    </w:lvl>
+    <w:lvl w:ilvl="1" w:tplc="04090003">
+      <w:start w:val="1"/>
+      <w:numFmt w:val="bullet"/>
+      <w:lvlText w:val="o"/>
+      <w:lvlJc w:val="left"/>
+      <w:pPr>
+        <w:ind w:left="1440" w:hanging="360"/>
+      </w:pPr>
+      <w:rPr>
+        <w:rFonts w:ascii="Courier New" w:hAnsi="Courier New" w:cs="Courier New" w:hint="default"/>
+      </w:rPr>
+    </w:lvl>
+    <w:lvl w:ilvl="2" w:tplc="04090005" w:tentative="1">
+      <w:start w:val="1"/>
+      <w:numFmt w:val="bullet"/>
+      <w:lvlText w:val=""/>
+      <w:lvlJc w:val="left"/>
+      <w:pPr>
+        <w:ind w:left="2160" w:hanging="360"/>
+      </w:pPr>
+      <w:rPr>
+        <w:rFonts w:ascii="Wingdings" w:hAnsi="Wingdings" w:hint="default"/>
+      </w:rPr>
+    </w:lvl>
+    <w:lvl w:ilvl="3" w:tplc="04090001" w:tentative="1">
+      <w:start w:val="1"/>
+      <w:numFmt w:val="bullet"/>
+      <w:lvlText w:val=""/>
+      <w:lvlJc w:val="left"/>
+      <w:pPr>
+        <w:ind w:left="2880" w:hanging="360"/>
+      </w:pPr>
+      <w:rPr>
+        <w:rFonts w:ascii="Symbol" w:hAnsi="Symbol" w:hint="default"/>
+      </w:rPr>
+    </w:lvl>
+    <w:lvl w:ilvl="4" w:tplc="04090003" w:tentative="1">
+      <w:start w:val="1"/>
+      <w:numFmt w:val="bullet"/>
+      <w:lvlText w:val="o"/>
+      <w:lvlJc w:val="left"/>
+      <w:pPr>
+        <w:ind w:left="3600" w:hanging="360"/>
+      </w:pPr>
+      <w:rPr>
+        <w:rFonts w:ascii="Courier New" w:hAnsi="Courier New" w:cs="Courier New" w:hint="default"/>
+      </w:rPr>
+    </w:lvl>
+    <w:lvl w:ilvl="5" w:tplc="04090005" w:tentative="1">
+      <w:start w:val="1"/>
+      <w:numFmt w:val="bullet"/>
+      <w:lvlText w:val=""/>
+      <w:lvlJc w:val="left"/>
+      <w:pPr>
+        <w:ind w:left="4320" w:hanging="360"/>
+      </w:pPr>
+      <w:rPr>
+        <w:rFonts w:ascii="Wingdings" w:hAnsi="Wingdings" w:hint="default"/>
+      </w:rPr>
+    </w:lvl>
+    <w:lvl w:ilvl="6" w:tplc="04090001" w:tentative="1">
+      <w:start w:val="1"/>
+      <w:numFmt w:val="bullet"/>
+      <w:lvlText w:val=""/>
+      <w:lvlJc w:val="left"/>
+      <w:pPr>
+        <w:ind w:left="5040" w:hanging="360"/>
+      </w:pPr>
+      <w:rPr>
+        <w:rFonts w:ascii="Symbol" w:hAnsi="Symbol" w:hint="default"/>
+      </w:rPr>
+    </w:lvl>
+    <w:lvl w:ilvl="7" w:tplc="04090003" w:tentative="1">
+      <w:start w:val="1"/>
+      <w:numFmt w:val="bullet"/>
+      <w:lvlText w:val="o"/>
+      <w:lvlJc w:val="left"/>
+      <w:pPr>
+        <w:ind w:left="5760" w:hanging="360"/>
+      </w:pPr>
+      <w:rPr>
+        <w:rFonts w:ascii="Courier New" w:hAnsi="Courier New" w:cs="Courier New" w:hint="default"/>
+      </w:rPr>
+    </w:lvl>
+    <w:lvl w:ilvl="8" w:tplc="04090005" w:tentative="1">
+      <w:start w:val="1"/>
+      <w:numFmt w:val="bullet"/>
+      <w:lvlText w:val=""/>
+      <w:lvlJc w:val="left"/>
+      <w:pPr>
+        <w:ind w:left="6480" w:hanging="360"/>
+      </w:pPr>
+      <w:rPr>
+        <w:rFonts w:ascii="Wingdings" w:hAnsi="Wingdings" w:hint="default"/>
+      </w:rPr>
+    </w:lvl>
+  </w:abstractNum>
+  <w:abstractNum w:abstractNumId="18" w15:restartNumberingAfterBreak="0">
     <w:nsid w:val="49366AA7"/>
     <w:multiLevelType w:val="hybridMultilevel"/>
     <w:tmpl w:val="999EE798"/>
@@ -5972,7 +5744,7 @@
       </w:rPr>
     </w:lvl>
   </w:abstractNum>
-  <w:abstractNum w:abstractNumId="18" w15:restartNumberingAfterBreak="0">
+  <w:abstractNum w:abstractNumId="19" w15:restartNumberingAfterBreak="0">
     <w:nsid w:val="4D667541"/>
     <w:multiLevelType w:val="hybridMultilevel"/>
     <w:tmpl w:val="FEC8CFD8"/>
@@ -6085,7 +5857,7 @@
       </w:rPr>
     </w:lvl>
   </w:abstractNum>
-  <w:abstractNum w:abstractNumId="19" w15:restartNumberingAfterBreak="0">
+  <w:abstractNum w:abstractNumId="20" w15:restartNumberingAfterBreak="0">
     <w:nsid w:val="50EF1D67"/>
     <w:multiLevelType w:val="hybridMultilevel"/>
     <w:tmpl w:val="54F2233A"/>
@@ -6198,7 +5970,7 @@
       </w:rPr>
     </w:lvl>
   </w:abstractNum>
-  <w:abstractNum w:abstractNumId="20" w15:restartNumberingAfterBreak="0">
+  <w:abstractNum w:abstractNumId="21" w15:restartNumberingAfterBreak="0">
     <w:nsid w:val="554B78D3"/>
     <w:multiLevelType w:val="hybridMultilevel"/>
     <w:tmpl w:val="F400353C"/>
@@ -6311,7 +6083,7 @@
       </w:rPr>
     </w:lvl>
   </w:abstractNum>
-  <w:abstractNum w:abstractNumId="21" w15:restartNumberingAfterBreak="0">
+  <w:abstractNum w:abstractNumId="22" w15:restartNumberingAfterBreak="0">
     <w:nsid w:val="5A194738"/>
     <w:multiLevelType w:val="hybridMultilevel"/>
     <w:tmpl w:val="CF966A9C"/>
@@ -6424,7 +6196,7 @@
       </w:rPr>
     </w:lvl>
   </w:abstractNum>
-  <w:abstractNum w:abstractNumId="22" w15:restartNumberingAfterBreak="0">
+  <w:abstractNum w:abstractNumId="23" w15:restartNumberingAfterBreak="0">
     <w:nsid w:val="5CBA154B"/>
     <w:multiLevelType w:val="hybridMultilevel"/>
     <w:tmpl w:val="1DB8A476"/>
@@ -6537,7 +6309,7 @@
       </w:rPr>
     </w:lvl>
   </w:abstractNum>
-  <w:abstractNum w:abstractNumId="23" w15:restartNumberingAfterBreak="0">
+  <w:abstractNum w:abstractNumId="24" w15:restartNumberingAfterBreak="0">
     <w:nsid w:val="61E42331"/>
     <w:multiLevelType w:val="hybridMultilevel"/>
     <w:tmpl w:val="957C3E9A"/>
@@ -6650,7 +6422,7 @@
       </w:rPr>
     </w:lvl>
   </w:abstractNum>
-  <w:abstractNum w:abstractNumId="24" w15:restartNumberingAfterBreak="0">
+  <w:abstractNum w:abstractNumId="25" w15:restartNumberingAfterBreak="0">
     <w:nsid w:val="633D5C3A"/>
     <w:multiLevelType w:val="hybridMultilevel"/>
     <w:tmpl w:val="CC4E816E"/>
@@ -6763,7 +6535,7 @@
       </w:rPr>
     </w:lvl>
   </w:abstractNum>
-  <w:abstractNum w:abstractNumId="25" w15:restartNumberingAfterBreak="0">
+  <w:abstractNum w:abstractNumId="26" w15:restartNumberingAfterBreak="0">
     <w:nsid w:val="6AE81EB9"/>
     <w:multiLevelType w:val="hybridMultilevel"/>
     <w:tmpl w:val="CC6AA91C"/>
@@ -6876,7 +6648,7 @@
       </w:rPr>
     </w:lvl>
   </w:abstractNum>
-  <w:abstractNum w:abstractNumId="26" w15:restartNumberingAfterBreak="0">
+  <w:abstractNum w:abstractNumId="27" w15:restartNumberingAfterBreak="0">
     <w:nsid w:val="705C45B9"/>
     <w:multiLevelType w:val="hybridMultilevel"/>
     <w:tmpl w:val="6B564C8E"/>
@@ -6989,7 +6761,7 @@
       </w:rPr>
     </w:lvl>
   </w:abstractNum>
-  <w:abstractNum w:abstractNumId="27" w15:restartNumberingAfterBreak="0">
+  <w:abstractNum w:abstractNumId="28" w15:restartNumberingAfterBreak="0">
     <w:nsid w:val="70C2040B"/>
     <w:multiLevelType w:val="hybridMultilevel"/>
     <w:tmpl w:val="A5BCB99A"/>
@@ -7102,7 +6874,7 @@
       </w:rPr>
     </w:lvl>
   </w:abstractNum>
-  <w:abstractNum w:abstractNumId="28" w15:restartNumberingAfterBreak="0">
+  <w:abstractNum w:abstractNumId="29" w15:restartNumberingAfterBreak="0">
     <w:nsid w:val="70C7506C"/>
     <w:multiLevelType w:val="hybridMultilevel"/>
     <w:tmpl w:val="23B2C002"/>
@@ -7215,7 +6987,7 @@
       </w:rPr>
     </w:lvl>
   </w:abstractNum>
-  <w:abstractNum w:abstractNumId="29" w15:restartNumberingAfterBreak="0">
+  <w:abstractNum w:abstractNumId="30" w15:restartNumberingAfterBreak="0">
     <w:nsid w:val="711D2AB7"/>
     <w:multiLevelType w:val="hybridMultilevel"/>
     <w:tmpl w:val="BBB24BB4"/>
@@ -7328,7 +7100,7 @@
       </w:rPr>
     </w:lvl>
   </w:abstractNum>
-  <w:abstractNum w:abstractNumId="30" w15:restartNumberingAfterBreak="0">
+  <w:abstractNum w:abstractNumId="31" w15:restartNumberingAfterBreak="0">
     <w:nsid w:val="721D02EB"/>
     <w:multiLevelType w:val="hybridMultilevel"/>
     <w:tmpl w:val="53F2F338"/>
@@ -7441,7 +7213,7 @@
       </w:rPr>
     </w:lvl>
   </w:abstractNum>
-  <w:abstractNum w:abstractNumId="31" w15:restartNumberingAfterBreak="0">
+  <w:abstractNum w:abstractNumId="32" w15:restartNumberingAfterBreak="0">
     <w:nsid w:val="724C2C41"/>
     <w:multiLevelType w:val="hybridMultilevel"/>
     <w:tmpl w:val="C840BBEA"/>
@@ -7554,7 +7326,7 @@
       </w:rPr>
     </w:lvl>
   </w:abstractNum>
-  <w:abstractNum w:abstractNumId="32" w15:restartNumberingAfterBreak="0">
+  <w:abstractNum w:abstractNumId="33" w15:restartNumberingAfterBreak="0">
     <w:nsid w:val="7D4A6342"/>
     <w:multiLevelType w:val="hybridMultilevel"/>
     <w:tmpl w:val="53BCE790"/>
@@ -7668,7 +7440,7 @@
     </w:lvl>
   </w:abstractNum>
   <w:num w:numId="1">
-    <w:abstractNumId w:val="31"/>
+    <w:abstractNumId w:val="32"/>
   </w:num>
   <w:num w:numId="2">
     <w:abstractNumId w:val="16"/>
@@ -7677,19 +7449,19 @@
     <w:abstractNumId w:val="1"/>
   </w:num>
   <w:num w:numId="4">
-    <w:abstractNumId w:val="22"/>
+    <w:abstractNumId w:val="23"/>
   </w:num>
   <w:num w:numId="5">
     <w:abstractNumId w:val="2"/>
   </w:num>
   <w:num w:numId="6">
-    <w:abstractNumId w:val="29"/>
+    <w:abstractNumId w:val="30"/>
   </w:num>
   <w:num w:numId="7">
-    <w:abstractNumId w:val="21"/>
+    <w:abstractNumId w:val="22"/>
   </w:num>
   <w:num w:numId="8">
-    <w:abstractNumId w:val="28"/>
+    <w:abstractNumId w:val="29"/>
   </w:num>
   <w:num w:numId="9">
     <w:abstractNumId w:val="11"/>
@@ -7701,7 +7473,7 @@
     <w:abstractNumId w:val="7"/>
   </w:num>
   <w:num w:numId="12">
-    <w:abstractNumId w:val="20"/>
+    <w:abstractNumId w:val="21"/>
   </w:num>
   <w:num w:numId="13">
     <w:abstractNumId w:val="13"/>
@@ -7710,25 +7482,25 @@
     <w:abstractNumId w:val="14"/>
   </w:num>
   <w:num w:numId="15">
-    <w:abstractNumId w:val="23"/>
+    <w:abstractNumId w:val="24"/>
   </w:num>
   <w:num w:numId="16">
-    <w:abstractNumId w:val="17"/>
+    <w:abstractNumId w:val="18"/>
   </w:num>
   <w:num w:numId="17">
     <w:abstractNumId w:val="4"/>
   </w:num>
   <w:num w:numId="18">
-    <w:abstractNumId w:val="26"/>
+    <w:abstractNumId w:val="27"/>
   </w:num>
   <w:num w:numId="19">
-    <w:abstractNumId w:val="30"/>
+    <w:abstractNumId w:val="31"/>
   </w:num>
   <w:num w:numId="20">
     <w:abstractNumId w:val="15"/>
   </w:num>
   <w:num w:numId="21">
-    <w:abstractNumId w:val="24"/>
+    <w:abstractNumId w:val="25"/>
   </w:num>
   <w:num w:numId="22">
     <w:abstractNumId w:val="6"/>
@@ -7740,31 +7512,34 @@
     <w:abstractNumId w:val="8"/>
   </w:num>
   <w:num w:numId="25">
-    <w:abstractNumId w:val="25"/>
+    <w:abstractNumId w:val="26"/>
   </w:num>
   <w:num w:numId="26">
     <w:abstractNumId w:val="5"/>
   </w:num>
   <w:num w:numId="27">
-    <w:abstractNumId w:val="18"/>
+    <w:abstractNumId w:val="19"/>
   </w:num>
   <w:num w:numId="28">
-    <w:abstractNumId w:val="27"/>
+    <w:abstractNumId w:val="28"/>
   </w:num>
   <w:num w:numId="29">
     <w:abstractNumId w:val="10"/>
   </w:num>
   <w:num w:numId="30">
-    <w:abstractNumId w:val="32"/>
+    <w:abstractNumId w:val="33"/>
   </w:num>
   <w:num w:numId="31">
     <w:abstractNumId w:val="9"/>
   </w:num>
   <w:num w:numId="32">
-    <w:abstractNumId w:val="19"/>
+    <w:abstractNumId w:val="20"/>
   </w:num>
   <w:num w:numId="33">
     <w:abstractNumId w:val="3"/>
+  </w:num>
+  <w:num w:numId="34">
+    <w:abstractNumId w:val="17"/>
   </w:num>
   <w:numIdMacAtCleanup w:val="9"/>
 </w:numbering>
@@ -8237,6 +8012,7 @@
   <w:style w:type="character" w:default="1" w:styleId="DefaultParagraphFont">
     <w:name w:val="Default Paragraph Font"/>
     <w:uiPriority w:val="1"/>
+    <w:semiHidden/>
     <w:unhideWhenUsed/>
   </w:style>
   <w:style w:type="table" w:default="1" w:styleId="TableNormal">

</xml_diff>

<commit_message>
Moving towards completely finished (new Godot version, better scaling, etc.)
</commit_message>
<xml_diff>
--- a/non_game/[Idea] Splitball.docx
+++ b/non_game/[Idea] Splitball.docx
@@ -767,11 +767,110 @@
         </w:numPr>
       </w:pPr>
       <w:r>
+        <w:t>Remove all TO DO/DEBUGGING stuff</w:t>
+      </w:r>
+    </w:p>
+    <w:p>
+      <w:pPr>
+        <w:pStyle w:val="ListParagraph"/>
+        <w:numPr>
+          <w:ilvl w:val="0"/>
+          <w:numId w:val="5"/>
+        </w:numPr>
+      </w:pPr>
+      <w:r>
+        <w:t>Add screenshots/GIFs</w:t>
+      </w:r>
+    </w:p>
+    <w:p>
+      <w:pPr>
+        <w:pStyle w:val="ListParagraph"/>
+        <w:numPr>
+          <w:ilvl w:val="0"/>
+          <w:numId w:val="5"/>
+        </w:numPr>
+      </w:pPr>
+      <w:r>
+        <w:t>Upload builds =&gt; publish =&gt; mention it (Twitter/Pandaqi/Portfolio/NDHU)</w:t>
+      </w:r>
+    </w:p>
+    <w:p/>
+    <w:p>
+      <w:pPr>
+        <w:pStyle w:val="Heading3"/>
+      </w:pPr>
+      <w:r>
+        <w:t>Optional To Do</w:t>
+      </w:r>
+    </w:p>
+    <w:p>
+      <w:r>
         <w:rPr>
           <w:b/>
           <w:bCs/>
         </w:rPr>
-        <w:t>Prevent getting stuck in corners / groups.</w:t>
+        <w:t>POWERUPS:</w:t>
+      </w:r>
+      <w:r>
+        <w:t xml:space="preserve"> </w:t>
+      </w:r>
+    </w:p>
+    <w:p>
+      <w:pPr>
+        <w:pStyle w:val="ListParagraph"/>
+        <w:numPr>
+          <w:ilvl w:val="0"/>
+          <w:numId w:val="33"/>
+        </w:numPr>
+      </w:pPr>
+      <w:r>
+        <w:t xml:space="preserve">Create the opposite variation for many of them (shrink </w:t>
+      </w:r>
+      <w:r>
+        <w:sym w:font="Wingdings" w:char="F0F3"/>
+      </w:r>
+      <w:r>
+        <w:t xml:space="preserve"> grow, extra bouncy </w:t>
+      </w:r>
+      <w:r>
+        <w:sym w:font="Wingdings" w:char="F0F3"/>
+      </w:r>
+      <w:r>
+        <w:t xml:space="preserve"> less bouncy, etc.)</w:t>
+      </w:r>
+    </w:p>
+    <w:p>
+      <w:pPr>
+        <w:pStyle w:val="ListParagraph"/>
+        <w:numPr>
+          <w:ilvl w:val="0"/>
+          <w:numId w:val="33"/>
+        </w:numPr>
+      </w:pPr>
+      <w:r>
+        <w:t>More feedback (what they do, when activated, particles, etc.)</w:t>
+      </w:r>
+    </w:p>
+    <w:p/>
+    <w:p>
+      <w:r>
+        <w:rPr>
+          <w:b/>
+          <w:bCs/>
+        </w:rPr>
+        <w:t>FIELDS:</w:t>
+      </w:r>
+    </w:p>
+    <w:p>
+      <w:pPr>
+        <w:pStyle w:val="ListParagraph"/>
+        <w:numPr>
+          <w:ilvl w:val="0"/>
+          <w:numId w:val="5"/>
+        </w:numPr>
+      </w:pPr>
+      <w:r>
+        <w:t>Differentiate movement between fields a bit more =&gt; random blocking elements within each field?</w:t>
       </w:r>
     </w:p>
     <w:p>
@@ -783,7 +882,17 @@
         </w:numPr>
       </w:pPr>
       <w:r>
-        <w:t>Perhaps add a random, but quite large, “blow away force” in these situations?</w:t>
+        <w:t xml:space="preserve">Maybe this is a </w:t>
+      </w:r>
+      <w:r>
+        <w:rPr>
+          <w:i/>
+          <w:iCs/>
+        </w:rPr>
+        <w:t>powerup</w:t>
+      </w:r>
+      <w:r>
+        <w:t>? (That places obstacles in both its neighboring fields, or only the one it points towards.)</w:t>
       </w:r>
     </w:p>
     <w:p>
@@ -793,9 +902,20 @@
           <w:ilvl w:val="0"/>
           <w:numId w:val="5"/>
         </w:numPr>
-      </w:pPr>
-      <w:r>
-        <w:t>Remove all TO DO/DEBUGGING stuff</w:t>
+        <w:rPr>
+          <w:i/>
+          <w:iCs/>
+        </w:rPr>
+      </w:pPr>
+      <w:r>
+        <w:rPr>
+          <w:i/>
+          <w:iCs/>
+        </w:rPr>
+        <w:t>Inside</w:t>
+      </w:r>
+      <w:r>
+        <w:t xml:space="preserve"> shadow for the field walls. (Also rounded corners?)</w:t>
       </w:r>
     </w:p>
     <w:p>
@@ -805,9 +925,38 @@
           <w:ilvl w:val="0"/>
           <w:numId w:val="5"/>
         </w:numPr>
-      </w:pPr>
-      <w:r>
-        <w:t>Wait until Godot 4 removes that particle flash bug</w:t>
+        <w:rPr>
+          <w:i/>
+          <w:iCs/>
+        </w:rPr>
+      </w:pPr>
+      <w:r>
+        <w:t xml:space="preserve">The goal </w:t>
+      </w:r>
+      <w:r>
+        <w:rPr>
+          <w:i/>
+          <w:iCs/>
+        </w:rPr>
+        <w:t>placement</w:t>
+      </w:r>
+      <w:r>
+        <w:rPr>
+          <w:iCs/>
+        </w:rPr>
+        <w:t xml:space="preserve"> </w:t>
+      </w:r>
+      <w:r>
+        <w:rPr>
+          <w:iCs/>
+        </w:rPr>
+        <w:t xml:space="preserve">(on back edge) </w:t>
+      </w:r>
+      <w:r>
+        <w:rPr>
+          <w:iCs/>
+        </w:rPr>
+        <w:t>can also be randomized.</w:t>
       </w:r>
     </w:p>
     <w:p>
@@ -819,185 +968,6 @@
         </w:numPr>
       </w:pPr>
       <w:r>
-        <w:t>Add screenshots/GIFs</w:t>
-      </w:r>
-    </w:p>
-    <w:p>
-      <w:pPr>
-        <w:pStyle w:val="ListParagraph"/>
-        <w:numPr>
-          <w:ilvl w:val="0"/>
-          <w:numId w:val="5"/>
-        </w:numPr>
-      </w:pPr>
-      <w:r>
-        <w:t>Upload builds =&gt; publish =&gt; mention it (Twitter/Pandaqi/Portfolio/NDHU)</w:t>
-      </w:r>
-    </w:p>
-    <w:p/>
-    <w:p>
-      <w:pPr>
-        <w:pStyle w:val="Heading3"/>
-      </w:pPr>
-      <w:r>
-        <w:t>Optional To Do</w:t>
-      </w:r>
-    </w:p>
-    <w:p>
-      <w:r>
-        <w:rPr>
-          <w:b/>
-          <w:bCs/>
-        </w:rPr>
-        <w:t>POWERUPS:</w:t>
-      </w:r>
-      <w:r>
-        <w:t xml:space="preserve"> </w:t>
-      </w:r>
-    </w:p>
-    <w:p>
-      <w:pPr>
-        <w:pStyle w:val="ListParagraph"/>
-        <w:numPr>
-          <w:ilvl w:val="0"/>
-          <w:numId w:val="33"/>
-        </w:numPr>
-      </w:pPr>
-      <w:r>
-        <w:t xml:space="preserve">Create the opposite variation for many of them (shrink </w:t>
-      </w:r>
-      <w:r>
-        <w:sym w:font="Wingdings" w:char="F0F3"/>
-      </w:r>
-      <w:r>
-        <w:t xml:space="preserve"> grow, extra bouncy </w:t>
-      </w:r>
-      <w:r>
-        <w:sym w:font="Wingdings" w:char="F0F3"/>
-      </w:r>
-      <w:r>
-        <w:t xml:space="preserve"> less bouncy, etc.)</w:t>
-      </w:r>
-    </w:p>
-    <w:p>
-      <w:pPr>
-        <w:pStyle w:val="ListParagraph"/>
-        <w:numPr>
-          <w:ilvl w:val="0"/>
-          <w:numId w:val="33"/>
-        </w:numPr>
-      </w:pPr>
-      <w:r>
-        <w:t>Spawn with probabilities</w:t>
-      </w:r>
-    </w:p>
-    <w:p>
-      <w:pPr>
-        <w:pStyle w:val="ListParagraph"/>
-        <w:numPr>
-          <w:ilvl w:val="0"/>
-          <w:numId w:val="33"/>
-        </w:numPr>
-      </w:pPr>
-      <w:r>
-        <w:t>More feedback (what they do, when activated, particles, etc.)</w:t>
-      </w:r>
-    </w:p>
-    <w:p/>
-    <w:p>
-      <w:r>
-        <w:rPr>
-          <w:b/>
-          <w:bCs/>
-        </w:rPr>
-        <w:t>FIELDS:</w:t>
-      </w:r>
-    </w:p>
-    <w:p>
-      <w:pPr>
-        <w:pStyle w:val="ListParagraph"/>
-        <w:numPr>
-          <w:ilvl w:val="0"/>
-          <w:numId w:val="5"/>
-        </w:numPr>
-      </w:pPr>
-      <w:r>
-        <w:t>Differentiate movement between fields a bit more =&gt; random blocking elements within each field?</w:t>
-      </w:r>
-    </w:p>
-    <w:p>
-      <w:pPr>
-        <w:pStyle w:val="ListParagraph"/>
-        <w:numPr>
-          <w:ilvl w:val="0"/>
-          <w:numId w:val="5"/>
-        </w:numPr>
-        <w:rPr>
-          <w:i/>
-          <w:iCs/>
-        </w:rPr>
-      </w:pPr>
-      <w:r>
-        <w:rPr>
-          <w:i/>
-          <w:iCs/>
-        </w:rPr>
-        <w:t>Inside</w:t>
-      </w:r>
-      <w:r>
-        <w:t xml:space="preserve"> shadow for the field walls. (Also rounded corners?)</w:t>
-      </w:r>
-    </w:p>
-    <w:p>
-      <w:pPr>
-        <w:pStyle w:val="ListParagraph"/>
-        <w:numPr>
-          <w:ilvl w:val="0"/>
-          <w:numId w:val="5"/>
-        </w:numPr>
-        <w:rPr>
-          <w:i/>
-          <w:iCs/>
-        </w:rPr>
-      </w:pPr>
-      <w:r>
-        <w:t xml:space="preserve">The goal </w:t>
-      </w:r>
-      <w:r>
-        <w:rPr>
-          <w:i/>
-          <w:iCs/>
-        </w:rPr>
-        <w:t>placement</w:t>
-      </w:r>
-      <w:r>
-        <w:rPr>
-          <w:iCs/>
-        </w:rPr>
-        <w:t xml:space="preserve"> </w:t>
-      </w:r>
-      <w:r>
-        <w:rPr>
-          <w:iCs/>
-        </w:rPr>
-        <w:t xml:space="preserve">(on back edge) </w:t>
-      </w:r>
-      <w:r>
-        <w:rPr>
-          <w:iCs/>
-        </w:rPr>
-        <w:t>can also be randomized.</w:t>
-      </w:r>
-    </w:p>
-    <w:p>
-      <w:pPr>
-        <w:pStyle w:val="ListParagraph"/>
-        <w:numPr>
-          <w:ilvl w:val="0"/>
-          <w:numId w:val="5"/>
-        </w:numPr>
-      </w:pPr>
-      <w:r>
         <w:t>Grow goal if players close, shrink if nobody close.</w:t>
       </w:r>
     </w:p>
@@ -3546,6 +3516,373 @@
         <w:t>Pandaqi</w:t>
       </w:r>
     </w:p>
+    <w:p/>
+    <w:p>
+      <w:pPr>
+        <w:pStyle w:val="Heading2"/>
+      </w:pPr>
+      <w:r>
+        <w:t>An update</w:t>
+      </w:r>
+    </w:p>
+    <w:p>
+      <w:r>
+        <w:t xml:space="preserve">Before releasing, I actually </w:t>
+      </w:r>
+      <w:r>
+        <w:rPr>
+          <w:i/>
+          <w:iCs/>
+        </w:rPr>
+        <w:t>did</w:t>
+      </w:r>
+      <w:r>
+        <w:t xml:space="preserve"> come back and fix some issues. It seemed to important not to do.</w:t>
+      </w:r>
+    </w:p>
+    <w:p/>
+    <w:p>
+      <w:r>
+        <w:t>The biggest ones:</w:t>
+      </w:r>
+    </w:p>
+    <w:p>
+      <w:pPr>
+        <w:pStyle w:val="ListParagraph"/>
+        <w:numPr>
+          <w:ilvl w:val="0"/>
+          <w:numId w:val="35"/>
+        </w:numPr>
+      </w:pPr>
+      <w:r>
+        <w:rPr>
+          <w:b/>
+          <w:bCs/>
+        </w:rPr>
+        <w:t>Overcrowding:</w:t>
+      </w:r>
+      <w:r>
+        <w:t xml:space="preserve"> if multiple players just gang up on you or the ball, they get total control, and there’s nothing you can do.</w:t>
+      </w:r>
+    </w:p>
+    <w:p>
+      <w:pPr>
+        <w:pStyle w:val="ListParagraph"/>
+        <w:numPr>
+          <w:ilvl w:val="0"/>
+          <w:numId w:val="35"/>
+        </w:numPr>
+        <w:rPr>
+          <w:b/>
+          <w:bCs/>
+        </w:rPr>
+      </w:pPr>
+      <w:r>
+        <w:rPr>
+          <w:b/>
+          <w:bCs/>
+        </w:rPr>
+        <w:t>Corners:</w:t>
+      </w:r>
+      <w:r>
+        <w:rPr>
+          <w:b/>
+          <w:bCs/>
+        </w:rPr>
+        <w:t xml:space="preserve"> </w:t>
+      </w:r>
+      <w:r>
+        <w:t>same thing. Ball is in a corner? Someone else is there as well? It’s basically stuck and won’t get out.</w:t>
+      </w:r>
+    </w:p>
+    <w:p/>
+    <w:p>
+      <w:r>
+        <w:t>How to solve this?</w:t>
+      </w:r>
+    </w:p>
+    <w:p>
+      <w:pPr>
+        <w:rPr>
+          <w:b/>
+          <w:bCs/>
+        </w:rPr>
+      </w:pPr>
+    </w:p>
+    <w:p>
+      <w:r>
+        <w:rPr>
+          <w:b/>
+          <w:bCs/>
+        </w:rPr>
+        <w:t xml:space="preserve">Solution 1: </w:t>
+      </w:r>
+      <w:r>
+        <w:t>We just make the ball much bigger and the players much smaller. A player can’t stop a ball that’s 10 times its size</w:t>
+      </w:r>
+      <w:r>
+        <w:t>. It’s harder to provide a brick wall if it’s really thin.</w:t>
+      </w:r>
+    </w:p>
+    <w:p/>
+    <w:p>
+      <w:r>
+        <w:rPr>
+          <w:b/>
+          <w:bCs/>
+        </w:rPr>
+        <w:t>Solution 2:</w:t>
+      </w:r>
+      <w:r>
+        <w:t xml:space="preserve"> Add a small “stun” when players collide.</w:t>
+      </w:r>
+    </w:p>
+    <w:p/>
+    <w:p>
+      <w:r>
+        <w:rPr>
+          <w:b/>
+          <w:bCs/>
+        </w:rPr>
+        <w:t>Solution 3:</w:t>
+      </w:r>
+      <w:r>
+        <w:t xml:space="preserve"> Make corners much bouncier, so players/balls fly away from it anyhow.</w:t>
+      </w:r>
+    </w:p>
+    <w:p/>
+    <w:p>
+      <w:r>
+        <w:rPr>
+          <w:b/>
+          <w:bCs/>
+        </w:rPr>
+        <w:t>Solution 4:</w:t>
+      </w:r>
+      <w:r>
+        <w:t xml:space="preserve"> And then allow the ball to have more influence on players, pushing them out the way. (Now players are basically much heavier and in control.)</w:t>
+      </w:r>
+    </w:p>
+    <w:p/>
+    <w:p>
+      <w:r>
+        <w:rPr>
+          <w:b/>
+          <w:bCs/>
+        </w:rPr>
+        <w:lastRenderedPageBreak/>
+        <w:t>Solution 5:</w:t>
+      </w:r>
+      <w:r>
+        <w:t xml:space="preserve"> Add random obstacles </w:t>
+      </w:r>
+      <w:r>
+        <w:rPr>
+          <w:i/>
+          <w:iCs/>
+        </w:rPr>
+        <w:t>inside</w:t>
+      </w:r>
+      <w:r>
+        <w:t xml:space="preserve"> the fields to prevent players from moving just anywhere, or moving like a gang/group.</w:t>
+      </w:r>
+    </w:p>
+    <w:p/>
+    <w:p>
+      <w:r>
+        <w:t xml:space="preserve">In general, I already wanted to increase the size of the field </w:t>
+      </w:r>
+      <w:r>
+        <w:rPr>
+          <w:i/>
+          <w:iCs/>
+        </w:rPr>
+        <w:t>relative to the ball/players</w:t>
+      </w:r>
+      <w:r>
+        <w:t xml:space="preserve"> by quite a bit. Currently it was a bit cramped and left too little options.</w:t>
+      </w:r>
+    </w:p>
+    <w:p/>
+    <w:p>
+      <w:r>
+        <w:t>So these changes should go hand in hand.</w:t>
+      </w:r>
+    </w:p>
+    <w:p/>
+    <w:p>
+      <w:r>
+        <w:t xml:space="preserve">In the end, I decided to simplify/streamline these ideas (as I noticed some extra problems with them), with the simple rule: </w:t>
+      </w:r>
+      <w:r>
+        <w:rPr>
+          <w:b/>
+          <w:bCs/>
+        </w:rPr>
+        <w:t>when you hit the ball/another player, you bounce away from it.</w:t>
+      </w:r>
+    </w:p>
+    <w:p/>
+    <w:p>
+      <w:r>
+        <w:t xml:space="preserve">This means you simply </w:t>
+      </w:r>
+      <w:r>
+        <w:rPr>
+          <w:i/>
+          <w:iCs/>
+        </w:rPr>
+        <w:t>can’t</w:t>
+      </w:r>
+      <w:r>
+        <w:t xml:space="preserve"> overcrowd, or just walk the ball into the goal, as you’re being bounced around the place. </w:t>
+      </w:r>
+      <w:r>
+        <w:t>By tweaking the physics a bit,</w:t>
+      </w:r>
+      <w:r>
+        <w:t xml:space="preserve"> I was able to make this feel nice, and balance </w:t>
+      </w:r>
+      <w:r>
+        <w:rPr>
+          <w:i/>
+          <w:iCs/>
+        </w:rPr>
+        <w:t>chaos</w:t>
+      </w:r>
+      <w:r>
+        <w:t xml:space="preserve"> with </w:t>
+      </w:r>
+      <w:r>
+        <w:rPr>
+          <w:i/>
+          <w:iCs/>
+        </w:rPr>
+        <w:t>strategy/control</w:t>
+      </w:r>
+      <w:r>
+        <w:t>.</w:t>
+      </w:r>
+    </w:p>
+    <w:p/>
+    <w:p>
+      <w:r>
+        <w:t>Lastly, I added some “quality of life” features:</w:t>
+      </w:r>
+    </w:p>
+    <w:p>
+      <w:pPr>
+        <w:pStyle w:val="ListParagraph"/>
+        <w:numPr>
+          <w:ilvl w:val="0"/>
+          <w:numId w:val="37"/>
+        </w:numPr>
+      </w:pPr>
+      <w:r>
+        <w:t>Particles when you grab a powerup (or a powerup someone grabbed affects you)</w:t>
+      </w:r>
+    </w:p>
+    <w:p>
+      <w:pPr>
+        <w:pStyle w:val="ListParagraph"/>
+        <w:numPr>
+          <w:ilvl w:val="0"/>
+          <w:numId w:val="37"/>
+        </w:numPr>
+      </w:pPr>
+      <w:r>
+        <w:t>Text feedback with a hint as to what the powerup does</w:t>
+      </w:r>
+    </w:p>
+    <w:p>
+      <w:pPr>
+        <w:pStyle w:val="ListParagraph"/>
+        <w:numPr>
+          <w:ilvl w:val="0"/>
+          <w:numId w:val="37"/>
+        </w:numPr>
+      </w:pPr>
+      <w:r>
+        <w:t>A graphic with an overview of powerups. (Not in-game, but useful for myself and in the marketing.)</w:t>
+      </w:r>
+    </w:p>
+    <w:p>
+      <w:pPr>
+        <w:pStyle w:val="ListParagraph"/>
+        <w:numPr>
+          <w:ilvl w:val="0"/>
+          <w:numId w:val="37"/>
+        </w:numPr>
+      </w:pPr>
+      <w:r>
+        <w:t>More powerups to balance it all.</w:t>
+      </w:r>
+    </w:p>
+    <w:p>
+      <w:pPr>
+        <w:pStyle w:val="ListParagraph"/>
+        <w:numPr>
+          <w:ilvl w:val="0"/>
+          <w:numId w:val="37"/>
+        </w:numPr>
+      </w:pPr>
+      <w:r>
+        <w:t>Instead of making corners “super bouncy”, I simply gave them a timer that pushes away everything near it once a second. When that happens, it plays a nice animation of a growing circle, somewhat “explaining” to players what happens there.</w:t>
+      </w:r>
+    </w:p>
+    <w:p/>
+    <w:p>
+      <w:r>
+        <w:t xml:space="preserve">Also, because I opened the project in a </w:t>
+      </w:r>
+      <w:r>
+        <w:rPr>
+          <w:i/>
+          <w:iCs/>
+        </w:rPr>
+        <w:t>newer</w:t>
+      </w:r>
+      <w:r>
+        <w:t xml:space="preserve"> version of the software, it unexpectedly broke some stuff. So I had to waste some time figuring out exactly what broke and </w:t>
+      </w:r>
+      <w:r>
+        <w:rPr>
+          <w:i/>
+          <w:iCs/>
+        </w:rPr>
+        <w:t>why</w:t>
+      </w:r>
+      <w:r>
+        <w:t xml:space="preserve">. Among those were </w:t>
+      </w:r>
+      <w:r>
+        <w:rPr>
+          <w:i/>
+          <w:iCs/>
+        </w:rPr>
+        <w:t>bots</w:t>
+      </w:r>
+      <w:r>
+        <w:t>: suddenly they walked away from the ball instead of towards it :p</w:t>
+      </w:r>
+    </w:p>
+    <w:p/>
+    <w:p>
+      <w:r>
+        <w:t xml:space="preserve">But then I decided it was </w:t>
+      </w:r>
+      <w:r>
+        <w:rPr>
+          <w:i/>
+          <w:iCs/>
+        </w:rPr>
+        <w:t>really</w:t>
+      </w:r>
+      <w:r>
+        <w:t xml:space="preserve"> done. I tested it with some people, used that footage for trailer/screenshots, and this project is done!</w:t>
+      </w:r>
+    </w:p>
+    <w:p/>
     <w:p/>
     <w:sectPr>
       <w:pgSz w:w="12240" w:h="15840"/>
@@ -4615,6 +4952,119 @@
     </w:lvl>
   </w:abstractNum>
   <w:abstractNum w:abstractNumId="9" w15:restartNumberingAfterBreak="0">
+    <w:nsid w:val="239959B4"/>
+    <w:multiLevelType w:val="hybridMultilevel"/>
+    <w:tmpl w:val="539E6E28"/>
+    <w:lvl w:ilvl="0" w:tplc="04090001">
+      <w:start w:val="1"/>
+      <w:numFmt w:val="bullet"/>
+      <w:lvlText w:val=""/>
+      <w:lvlJc w:val="left"/>
+      <w:pPr>
+        <w:ind w:left="720" w:hanging="360"/>
+      </w:pPr>
+      <w:rPr>
+        <w:rFonts w:ascii="Symbol" w:hAnsi="Symbol" w:hint="default"/>
+      </w:rPr>
+    </w:lvl>
+    <w:lvl w:ilvl="1" w:tplc="04090003" w:tentative="1">
+      <w:start w:val="1"/>
+      <w:numFmt w:val="bullet"/>
+      <w:lvlText w:val="o"/>
+      <w:lvlJc w:val="left"/>
+      <w:pPr>
+        <w:ind w:left="1440" w:hanging="360"/>
+      </w:pPr>
+      <w:rPr>
+        <w:rFonts w:ascii="Courier New" w:hAnsi="Courier New" w:cs="Courier New" w:hint="default"/>
+      </w:rPr>
+    </w:lvl>
+    <w:lvl w:ilvl="2" w:tplc="04090005" w:tentative="1">
+      <w:start w:val="1"/>
+      <w:numFmt w:val="bullet"/>
+      <w:lvlText w:val=""/>
+      <w:lvlJc w:val="left"/>
+      <w:pPr>
+        <w:ind w:left="2160" w:hanging="360"/>
+      </w:pPr>
+      <w:rPr>
+        <w:rFonts w:ascii="Wingdings" w:hAnsi="Wingdings" w:hint="default"/>
+      </w:rPr>
+    </w:lvl>
+    <w:lvl w:ilvl="3" w:tplc="04090001" w:tentative="1">
+      <w:start w:val="1"/>
+      <w:numFmt w:val="bullet"/>
+      <w:lvlText w:val=""/>
+      <w:lvlJc w:val="left"/>
+      <w:pPr>
+        <w:ind w:left="2880" w:hanging="360"/>
+      </w:pPr>
+      <w:rPr>
+        <w:rFonts w:ascii="Symbol" w:hAnsi="Symbol" w:hint="default"/>
+      </w:rPr>
+    </w:lvl>
+    <w:lvl w:ilvl="4" w:tplc="04090003" w:tentative="1">
+      <w:start w:val="1"/>
+      <w:numFmt w:val="bullet"/>
+      <w:lvlText w:val="o"/>
+      <w:lvlJc w:val="left"/>
+      <w:pPr>
+        <w:ind w:left="3600" w:hanging="360"/>
+      </w:pPr>
+      <w:rPr>
+        <w:rFonts w:ascii="Courier New" w:hAnsi="Courier New" w:cs="Courier New" w:hint="default"/>
+      </w:rPr>
+    </w:lvl>
+    <w:lvl w:ilvl="5" w:tplc="04090005" w:tentative="1">
+      <w:start w:val="1"/>
+      <w:numFmt w:val="bullet"/>
+      <w:lvlText w:val=""/>
+      <w:lvlJc w:val="left"/>
+      <w:pPr>
+        <w:ind w:left="4320" w:hanging="360"/>
+      </w:pPr>
+      <w:rPr>
+        <w:rFonts w:ascii="Wingdings" w:hAnsi="Wingdings" w:hint="default"/>
+      </w:rPr>
+    </w:lvl>
+    <w:lvl w:ilvl="6" w:tplc="04090001" w:tentative="1">
+      <w:start w:val="1"/>
+      <w:numFmt w:val="bullet"/>
+      <w:lvlText w:val=""/>
+      <w:lvlJc w:val="left"/>
+      <w:pPr>
+        <w:ind w:left="5040" w:hanging="360"/>
+      </w:pPr>
+      <w:rPr>
+        <w:rFonts w:ascii="Symbol" w:hAnsi="Symbol" w:hint="default"/>
+      </w:rPr>
+    </w:lvl>
+    <w:lvl w:ilvl="7" w:tplc="04090003" w:tentative="1">
+      <w:start w:val="1"/>
+      <w:numFmt w:val="bullet"/>
+      <w:lvlText w:val="o"/>
+      <w:lvlJc w:val="left"/>
+      <w:pPr>
+        <w:ind w:left="5760" w:hanging="360"/>
+      </w:pPr>
+      <w:rPr>
+        <w:rFonts w:ascii="Courier New" w:hAnsi="Courier New" w:cs="Courier New" w:hint="default"/>
+      </w:rPr>
+    </w:lvl>
+    <w:lvl w:ilvl="8" w:tplc="04090005" w:tentative="1">
+      <w:start w:val="1"/>
+      <w:numFmt w:val="bullet"/>
+      <w:lvlText w:val=""/>
+      <w:lvlJc w:val="left"/>
+      <w:pPr>
+        <w:ind w:left="6480" w:hanging="360"/>
+      </w:pPr>
+      <w:rPr>
+        <w:rFonts w:ascii="Wingdings" w:hAnsi="Wingdings" w:hint="default"/>
+      </w:rPr>
+    </w:lvl>
+  </w:abstractNum>
+  <w:abstractNum w:abstractNumId="10" w15:restartNumberingAfterBreak="0">
     <w:nsid w:val="2B5F1852"/>
     <w:multiLevelType w:val="hybridMultilevel"/>
     <w:tmpl w:val="675000BA"/>
@@ -4727,7 +5177,7 @@
       </w:rPr>
     </w:lvl>
   </w:abstractNum>
-  <w:abstractNum w:abstractNumId="10" w15:restartNumberingAfterBreak="0">
+  <w:abstractNum w:abstractNumId="11" w15:restartNumberingAfterBreak="0">
     <w:nsid w:val="30F858F3"/>
     <w:multiLevelType w:val="hybridMultilevel"/>
     <w:tmpl w:val="5D8C402A"/>
@@ -4840,7 +5290,7 @@
       </w:rPr>
     </w:lvl>
   </w:abstractNum>
-  <w:abstractNum w:abstractNumId="11" w15:restartNumberingAfterBreak="0">
+  <w:abstractNum w:abstractNumId="12" w15:restartNumberingAfterBreak="0">
     <w:nsid w:val="30FF7495"/>
     <w:multiLevelType w:val="hybridMultilevel"/>
     <w:tmpl w:val="76D06AA0"/>
@@ -4953,7 +5403,7 @@
       </w:rPr>
     </w:lvl>
   </w:abstractNum>
-  <w:abstractNum w:abstractNumId="12" w15:restartNumberingAfterBreak="0">
+  <w:abstractNum w:abstractNumId="13" w15:restartNumberingAfterBreak="0">
     <w:nsid w:val="32511A83"/>
     <w:multiLevelType w:val="hybridMultilevel"/>
     <w:tmpl w:val="95DCAA64"/>
@@ -5066,7 +5516,7 @@
       </w:rPr>
     </w:lvl>
   </w:abstractNum>
-  <w:abstractNum w:abstractNumId="13" w15:restartNumberingAfterBreak="0">
+  <w:abstractNum w:abstractNumId="14" w15:restartNumberingAfterBreak="0">
     <w:nsid w:val="34607B8C"/>
     <w:multiLevelType w:val="hybridMultilevel"/>
     <w:tmpl w:val="E03A932E"/>
@@ -5179,7 +5629,7 @@
       </w:rPr>
     </w:lvl>
   </w:abstractNum>
-  <w:abstractNum w:abstractNumId="14" w15:restartNumberingAfterBreak="0">
+  <w:abstractNum w:abstractNumId="15" w15:restartNumberingAfterBreak="0">
     <w:nsid w:val="34AC6AA2"/>
     <w:multiLevelType w:val="hybridMultilevel"/>
     <w:tmpl w:val="0E123888"/>
@@ -5292,7 +5742,7 @@
       </w:rPr>
     </w:lvl>
   </w:abstractNum>
-  <w:abstractNum w:abstractNumId="15" w15:restartNumberingAfterBreak="0">
+  <w:abstractNum w:abstractNumId="16" w15:restartNumberingAfterBreak="0">
     <w:nsid w:val="38BF378B"/>
     <w:multiLevelType w:val="hybridMultilevel"/>
     <w:tmpl w:val="16D8B194"/>
@@ -5405,7 +5855,7 @@
       </w:rPr>
     </w:lvl>
   </w:abstractNum>
-  <w:abstractNum w:abstractNumId="16" w15:restartNumberingAfterBreak="0">
+  <w:abstractNum w:abstractNumId="17" w15:restartNumberingAfterBreak="0">
     <w:nsid w:val="3E592F5F"/>
     <w:multiLevelType w:val="hybridMultilevel"/>
     <w:tmpl w:val="26B4341A"/>
@@ -5518,7 +5968,7 @@
       </w:rPr>
     </w:lvl>
   </w:abstractNum>
-  <w:abstractNum w:abstractNumId="17" w15:restartNumberingAfterBreak="0">
+  <w:abstractNum w:abstractNumId="18" w15:restartNumberingAfterBreak="0">
     <w:nsid w:val="427670A1"/>
     <w:multiLevelType w:val="hybridMultilevel"/>
     <w:tmpl w:val="4D1C8E8E"/>
@@ -5631,7 +6081,120 @@
       </w:rPr>
     </w:lvl>
   </w:abstractNum>
-  <w:abstractNum w:abstractNumId="18" w15:restartNumberingAfterBreak="0">
+  <w:abstractNum w:abstractNumId="19" w15:restartNumberingAfterBreak="0">
+    <w:nsid w:val="46FF5E22"/>
+    <w:multiLevelType w:val="hybridMultilevel"/>
+    <w:tmpl w:val="2EE22382"/>
+    <w:lvl w:ilvl="0" w:tplc="04090001">
+      <w:start w:val="1"/>
+      <w:numFmt w:val="bullet"/>
+      <w:lvlText w:val=""/>
+      <w:lvlJc w:val="left"/>
+      <w:pPr>
+        <w:ind w:left="720" w:hanging="360"/>
+      </w:pPr>
+      <w:rPr>
+        <w:rFonts w:ascii="Symbol" w:hAnsi="Symbol" w:hint="default"/>
+      </w:rPr>
+    </w:lvl>
+    <w:lvl w:ilvl="1" w:tplc="04090003" w:tentative="1">
+      <w:start w:val="1"/>
+      <w:numFmt w:val="bullet"/>
+      <w:lvlText w:val="o"/>
+      <w:lvlJc w:val="left"/>
+      <w:pPr>
+        <w:ind w:left="1440" w:hanging="360"/>
+      </w:pPr>
+      <w:rPr>
+        <w:rFonts w:ascii="Courier New" w:hAnsi="Courier New" w:cs="Courier New" w:hint="default"/>
+      </w:rPr>
+    </w:lvl>
+    <w:lvl w:ilvl="2" w:tplc="04090005" w:tentative="1">
+      <w:start w:val="1"/>
+      <w:numFmt w:val="bullet"/>
+      <w:lvlText w:val=""/>
+      <w:lvlJc w:val="left"/>
+      <w:pPr>
+        <w:ind w:left="2160" w:hanging="360"/>
+      </w:pPr>
+      <w:rPr>
+        <w:rFonts w:ascii="Wingdings" w:hAnsi="Wingdings" w:hint="default"/>
+      </w:rPr>
+    </w:lvl>
+    <w:lvl w:ilvl="3" w:tplc="04090001" w:tentative="1">
+      <w:start w:val="1"/>
+      <w:numFmt w:val="bullet"/>
+      <w:lvlText w:val=""/>
+      <w:lvlJc w:val="left"/>
+      <w:pPr>
+        <w:ind w:left="2880" w:hanging="360"/>
+      </w:pPr>
+      <w:rPr>
+        <w:rFonts w:ascii="Symbol" w:hAnsi="Symbol" w:hint="default"/>
+      </w:rPr>
+    </w:lvl>
+    <w:lvl w:ilvl="4" w:tplc="04090003" w:tentative="1">
+      <w:start w:val="1"/>
+      <w:numFmt w:val="bullet"/>
+      <w:lvlText w:val="o"/>
+      <w:lvlJc w:val="left"/>
+      <w:pPr>
+        <w:ind w:left="3600" w:hanging="360"/>
+      </w:pPr>
+      <w:rPr>
+        <w:rFonts w:ascii="Courier New" w:hAnsi="Courier New" w:cs="Courier New" w:hint="default"/>
+      </w:rPr>
+    </w:lvl>
+    <w:lvl w:ilvl="5" w:tplc="04090005" w:tentative="1">
+      <w:start w:val="1"/>
+      <w:numFmt w:val="bullet"/>
+      <w:lvlText w:val=""/>
+      <w:lvlJc w:val="left"/>
+      <w:pPr>
+        <w:ind w:left="4320" w:hanging="360"/>
+      </w:pPr>
+      <w:rPr>
+        <w:rFonts w:ascii="Wingdings" w:hAnsi="Wingdings" w:hint="default"/>
+      </w:rPr>
+    </w:lvl>
+    <w:lvl w:ilvl="6" w:tplc="04090001" w:tentative="1">
+      <w:start w:val="1"/>
+      <w:numFmt w:val="bullet"/>
+      <w:lvlText w:val=""/>
+      <w:lvlJc w:val="left"/>
+      <w:pPr>
+        <w:ind w:left="5040" w:hanging="360"/>
+      </w:pPr>
+      <w:rPr>
+        <w:rFonts w:ascii="Symbol" w:hAnsi="Symbol" w:hint="default"/>
+      </w:rPr>
+    </w:lvl>
+    <w:lvl w:ilvl="7" w:tplc="04090003" w:tentative="1">
+      <w:start w:val="1"/>
+      <w:numFmt w:val="bullet"/>
+      <w:lvlText w:val="o"/>
+      <w:lvlJc w:val="left"/>
+      <w:pPr>
+        <w:ind w:left="5760" w:hanging="360"/>
+      </w:pPr>
+      <w:rPr>
+        <w:rFonts w:ascii="Courier New" w:hAnsi="Courier New" w:cs="Courier New" w:hint="default"/>
+      </w:rPr>
+    </w:lvl>
+    <w:lvl w:ilvl="8" w:tplc="04090005" w:tentative="1">
+      <w:start w:val="1"/>
+      <w:numFmt w:val="bullet"/>
+      <w:lvlText w:val=""/>
+      <w:lvlJc w:val="left"/>
+      <w:pPr>
+        <w:ind w:left="6480" w:hanging="360"/>
+      </w:pPr>
+      <w:rPr>
+        <w:rFonts w:ascii="Wingdings" w:hAnsi="Wingdings" w:hint="default"/>
+      </w:rPr>
+    </w:lvl>
+  </w:abstractNum>
+  <w:abstractNum w:abstractNumId="20" w15:restartNumberingAfterBreak="0">
     <w:nsid w:val="49366AA7"/>
     <w:multiLevelType w:val="hybridMultilevel"/>
     <w:tmpl w:val="999EE798"/>
@@ -5744,7 +6307,7 @@
       </w:rPr>
     </w:lvl>
   </w:abstractNum>
-  <w:abstractNum w:abstractNumId="19" w15:restartNumberingAfterBreak="0">
+  <w:abstractNum w:abstractNumId="21" w15:restartNumberingAfterBreak="0">
     <w:nsid w:val="4D667541"/>
     <w:multiLevelType w:val="hybridMultilevel"/>
     <w:tmpl w:val="FEC8CFD8"/>
@@ -5857,7 +6420,7 @@
       </w:rPr>
     </w:lvl>
   </w:abstractNum>
-  <w:abstractNum w:abstractNumId="20" w15:restartNumberingAfterBreak="0">
+  <w:abstractNum w:abstractNumId="22" w15:restartNumberingAfterBreak="0">
     <w:nsid w:val="50EF1D67"/>
     <w:multiLevelType w:val="hybridMultilevel"/>
     <w:tmpl w:val="54F2233A"/>
@@ -5970,7 +6533,7 @@
       </w:rPr>
     </w:lvl>
   </w:abstractNum>
-  <w:abstractNum w:abstractNumId="21" w15:restartNumberingAfterBreak="0">
+  <w:abstractNum w:abstractNumId="23" w15:restartNumberingAfterBreak="0">
     <w:nsid w:val="554B78D3"/>
     <w:multiLevelType w:val="hybridMultilevel"/>
     <w:tmpl w:val="F400353C"/>
@@ -6083,7 +6646,7 @@
       </w:rPr>
     </w:lvl>
   </w:abstractNum>
-  <w:abstractNum w:abstractNumId="22" w15:restartNumberingAfterBreak="0">
+  <w:abstractNum w:abstractNumId="24" w15:restartNumberingAfterBreak="0">
     <w:nsid w:val="5A194738"/>
     <w:multiLevelType w:val="hybridMultilevel"/>
     <w:tmpl w:val="CF966A9C"/>
@@ -6196,7 +6759,7 @@
       </w:rPr>
     </w:lvl>
   </w:abstractNum>
-  <w:abstractNum w:abstractNumId="23" w15:restartNumberingAfterBreak="0">
+  <w:abstractNum w:abstractNumId="25" w15:restartNumberingAfterBreak="0">
     <w:nsid w:val="5CBA154B"/>
     <w:multiLevelType w:val="hybridMultilevel"/>
     <w:tmpl w:val="1DB8A476"/>
@@ -6309,7 +6872,7 @@
       </w:rPr>
     </w:lvl>
   </w:abstractNum>
-  <w:abstractNum w:abstractNumId="24" w15:restartNumberingAfterBreak="0">
+  <w:abstractNum w:abstractNumId="26" w15:restartNumberingAfterBreak="0">
     <w:nsid w:val="61E42331"/>
     <w:multiLevelType w:val="hybridMultilevel"/>
     <w:tmpl w:val="957C3E9A"/>
@@ -6422,7 +6985,7 @@
       </w:rPr>
     </w:lvl>
   </w:abstractNum>
-  <w:abstractNum w:abstractNumId="25" w15:restartNumberingAfterBreak="0">
+  <w:abstractNum w:abstractNumId="27" w15:restartNumberingAfterBreak="0">
     <w:nsid w:val="633D5C3A"/>
     <w:multiLevelType w:val="hybridMultilevel"/>
     <w:tmpl w:val="CC4E816E"/>
@@ -6535,7 +7098,7 @@
       </w:rPr>
     </w:lvl>
   </w:abstractNum>
-  <w:abstractNum w:abstractNumId="26" w15:restartNumberingAfterBreak="0">
+  <w:abstractNum w:abstractNumId="28" w15:restartNumberingAfterBreak="0">
     <w:nsid w:val="6AE81EB9"/>
     <w:multiLevelType w:val="hybridMultilevel"/>
     <w:tmpl w:val="CC6AA91C"/>
@@ -6648,7 +7211,7 @@
       </w:rPr>
     </w:lvl>
   </w:abstractNum>
-  <w:abstractNum w:abstractNumId="27" w15:restartNumberingAfterBreak="0">
+  <w:abstractNum w:abstractNumId="29" w15:restartNumberingAfterBreak="0">
     <w:nsid w:val="705C45B9"/>
     <w:multiLevelType w:val="hybridMultilevel"/>
     <w:tmpl w:val="6B564C8E"/>
@@ -6761,7 +7324,7 @@
       </w:rPr>
     </w:lvl>
   </w:abstractNum>
-  <w:abstractNum w:abstractNumId="28" w15:restartNumberingAfterBreak="0">
+  <w:abstractNum w:abstractNumId="30" w15:restartNumberingAfterBreak="0">
     <w:nsid w:val="70C2040B"/>
     <w:multiLevelType w:val="hybridMultilevel"/>
     <w:tmpl w:val="A5BCB99A"/>
@@ -6874,7 +7437,7 @@
       </w:rPr>
     </w:lvl>
   </w:abstractNum>
-  <w:abstractNum w:abstractNumId="29" w15:restartNumberingAfterBreak="0">
+  <w:abstractNum w:abstractNumId="31" w15:restartNumberingAfterBreak="0">
     <w:nsid w:val="70C7506C"/>
     <w:multiLevelType w:val="hybridMultilevel"/>
     <w:tmpl w:val="23B2C002"/>
@@ -6987,7 +7550,7 @@
       </w:rPr>
     </w:lvl>
   </w:abstractNum>
-  <w:abstractNum w:abstractNumId="30" w15:restartNumberingAfterBreak="0">
+  <w:abstractNum w:abstractNumId="32" w15:restartNumberingAfterBreak="0">
     <w:nsid w:val="711D2AB7"/>
     <w:multiLevelType w:val="hybridMultilevel"/>
     <w:tmpl w:val="BBB24BB4"/>
@@ -7100,7 +7663,7 @@
       </w:rPr>
     </w:lvl>
   </w:abstractNum>
-  <w:abstractNum w:abstractNumId="31" w15:restartNumberingAfterBreak="0">
+  <w:abstractNum w:abstractNumId="33" w15:restartNumberingAfterBreak="0">
     <w:nsid w:val="721D02EB"/>
     <w:multiLevelType w:val="hybridMultilevel"/>
     <w:tmpl w:val="53F2F338"/>
@@ -7213,7 +7776,7 @@
       </w:rPr>
     </w:lvl>
   </w:abstractNum>
-  <w:abstractNum w:abstractNumId="32" w15:restartNumberingAfterBreak="0">
+  <w:abstractNum w:abstractNumId="34" w15:restartNumberingAfterBreak="0">
     <w:nsid w:val="724C2C41"/>
     <w:multiLevelType w:val="hybridMultilevel"/>
     <w:tmpl w:val="C840BBEA"/>
@@ -7326,7 +7889,120 @@
       </w:rPr>
     </w:lvl>
   </w:abstractNum>
-  <w:abstractNum w:abstractNumId="33" w15:restartNumberingAfterBreak="0">
+  <w:abstractNum w:abstractNumId="35" w15:restartNumberingAfterBreak="0">
+    <w:nsid w:val="7D305F6A"/>
+    <w:multiLevelType w:val="hybridMultilevel"/>
+    <w:tmpl w:val="5D18FFD8"/>
+    <w:lvl w:ilvl="0" w:tplc="04090001">
+      <w:start w:val="1"/>
+      <w:numFmt w:val="bullet"/>
+      <w:lvlText w:val=""/>
+      <w:lvlJc w:val="left"/>
+      <w:pPr>
+        <w:ind w:left="720" w:hanging="360"/>
+      </w:pPr>
+      <w:rPr>
+        <w:rFonts w:ascii="Symbol" w:hAnsi="Symbol" w:hint="default"/>
+      </w:rPr>
+    </w:lvl>
+    <w:lvl w:ilvl="1" w:tplc="04090003" w:tentative="1">
+      <w:start w:val="1"/>
+      <w:numFmt w:val="bullet"/>
+      <w:lvlText w:val="o"/>
+      <w:lvlJc w:val="left"/>
+      <w:pPr>
+        <w:ind w:left="1440" w:hanging="360"/>
+      </w:pPr>
+      <w:rPr>
+        <w:rFonts w:ascii="Courier New" w:hAnsi="Courier New" w:cs="Courier New" w:hint="default"/>
+      </w:rPr>
+    </w:lvl>
+    <w:lvl w:ilvl="2" w:tplc="04090005" w:tentative="1">
+      <w:start w:val="1"/>
+      <w:numFmt w:val="bullet"/>
+      <w:lvlText w:val=""/>
+      <w:lvlJc w:val="left"/>
+      <w:pPr>
+        <w:ind w:left="2160" w:hanging="360"/>
+      </w:pPr>
+      <w:rPr>
+        <w:rFonts w:ascii="Wingdings" w:hAnsi="Wingdings" w:hint="default"/>
+      </w:rPr>
+    </w:lvl>
+    <w:lvl w:ilvl="3" w:tplc="04090001" w:tentative="1">
+      <w:start w:val="1"/>
+      <w:numFmt w:val="bullet"/>
+      <w:lvlText w:val=""/>
+      <w:lvlJc w:val="left"/>
+      <w:pPr>
+        <w:ind w:left="2880" w:hanging="360"/>
+      </w:pPr>
+      <w:rPr>
+        <w:rFonts w:ascii="Symbol" w:hAnsi="Symbol" w:hint="default"/>
+      </w:rPr>
+    </w:lvl>
+    <w:lvl w:ilvl="4" w:tplc="04090003" w:tentative="1">
+      <w:start w:val="1"/>
+      <w:numFmt w:val="bullet"/>
+      <w:lvlText w:val="o"/>
+      <w:lvlJc w:val="left"/>
+      <w:pPr>
+        <w:ind w:left="3600" w:hanging="360"/>
+      </w:pPr>
+      <w:rPr>
+        <w:rFonts w:ascii="Courier New" w:hAnsi="Courier New" w:cs="Courier New" w:hint="default"/>
+      </w:rPr>
+    </w:lvl>
+    <w:lvl w:ilvl="5" w:tplc="04090005" w:tentative="1">
+      <w:start w:val="1"/>
+      <w:numFmt w:val="bullet"/>
+      <w:lvlText w:val=""/>
+      <w:lvlJc w:val="left"/>
+      <w:pPr>
+        <w:ind w:left="4320" w:hanging="360"/>
+      </w:pPr>
+      <w:rPr>
+        <w:rFonts w:ascii="Wingdings" w:hAnsi="Wingdings" w:hint="default"/>
+      </w:rPr>
+    </w:lvl>
+    <w:lvl w:ilvl="6" w:tplc="04090001" w:tentative="1">
+      <w:start w:val="1"/>
+      <w:numFmt w:val="bullet"/>
+      <w:lvlText w:val=""/>
+      <w:lvlJc w:val="left"/>
+      <w:pPr>
+        <w:ind w:left="5040" w:hanging="360"/>
+      </w:pPr>
+      <w:rPr>
+        <w:rFonts w:ascii="Symbol" w:hAnsi="Symbol" w:hint="default"/>
+      </w:rPr>
+    </w:lvl>
+    <w:lvl w:ilvl="7" w:tplc="04090003" w:tentative="1">
+      <w:start w:val="1"/>
+      <w:numFmt w:val="bullet"/>
+      <w:lvlText w:val="o"/>
+      <w:lvlJc w:val="left"/>
+      <w:pPr>
+        <w:ind w:left="5760" w:hanging="360"/>
+      </w:pPr>
+      <w:rPr>
+        <w:rFonts w:ascii="Courier New" w:hAnsi="Courier New" w:cs="Courier New" w:hint="default"/>
+      </w:rPr>
+    </w:lvl>
+    <w:lvl w:ilvl="8" w:tplc="04090005" w:tentative="1">
+      <w:start w:val="1"/>
+      <w:numFmt w:val="bullet"/>
+      <w:lvlText w:val=""/>
+      <w:lvlJc w:val="left"/>
+      <w:pPr>
+        <w:ind w:left="6480" w:hanging="360"/>
+      </w:pPr>
+      <w:rPr>
+        <w:rFonts w:ascii="Wingdings" w:hAnsi="Wingdings" w:hint="default"/>
+      </w:rPr>
+    </w:lvl>
+  </w:abstractNum>
+  <w:abstractNum w:abstractNumId="36" w15:restartNumberingAfterBreak="0">
     <w:nsid w:val="7D4A6342"/>
     <w:multiLevelType w:val="hybridMultilevel"/>
     <w:tmpl w:val="53BCE790"/>
@@ -7439,107 +8115,116 @@
       </w:rPr>
     </w:lvl>
   </w:abstractNum>
-  <w:num w:numId="1">
+  <w:num w:numId="1" w16cid:durableId="2034652221">
+    <w:abstractNumId w:val="34"/>
+  </w:num>
+  <w:num w:numId="2" w16cid:durableId="1097364262">
+    <w:abstractNumId w:val="17"/>
+  </w:num>
+  <w:num w:numId="3" w16cid:durableId="399905148">
+    <w:abstractNumId w:val="1"/>
+  </w:num>
+  <w:num w:numId="4" w16cid:durableId="248583885">
+    <w:abstractNumId w:val="25"/>
+  </w:num>
+  <w:num w:numId="5" w16cid:durableId="860357962">
+    <w:abstractNumId w:val="2"/>
+  </w:num>
+  <w:num w:numId="6" w16cid:durableId="938412091">
     <w:abstractNumId w:val="32"/>
   </w:num>
-  <w:num w:numId="2">
+  <w:num w:numId="7" w16cid:durableId="1715883835">
+    <w:abstractNumId w:val="24"/>
+  </w:num>
+  <w:num w:numId="8" w16cid:durableId="1443646082">
+    <w:abstractNumId w:val="31"/>
+  </w:num>
+  <w:num w:numId="9" w16cid:durableId="1456219819">
+    <w:abstractNumId w:val="12"/>
+  </w:num>
+  <w:num w:numId="10" w16cid:durableId="2007588656">
+    <w:abstractNumId w:val="13"/>
+  </w:num>
+  <w:num w:numId="11" w16cid:durableId="685641233">
+    <w:abstractNumId w:val="7"/>
+  </w:num>
+  <w:num w:numId="12" w16cid:durableId="1116406673">
+    <w:abstractNumId w:val="23"/>
+  </w:num>
+  <w:num w:numId="13" w16cid:durableId="161970862">
+    <w:abstractNumId w:val="14"/>
+  </w:num>
+  <w:num w:numId="14" w16cid:durableId="112332223">
+    <w:abstractNumId w:val="15"/>
+  </w:num>
+  <w:num w:numId="15" w16cid:durableId="1135488830">
+    <w:abstractNumId w:val="26"/>
+  </w:num>
+  <w:num w:numId="16" w16cid:durableId="358510003">
+    <w:abstractNumId w:val="20"/>
+  </w:num>
+  <w:num w:numId="17" w16cid:durableId="1511748902">
+    <w:abstractNumId w:val="4"/>
+  </w:num>
+  <w:num w:numId="18" w16cid:durableId="1312176850">
+    <w:abstractNumId w:val="29"/>
+  </w:num>
+  <w:num w:numId="19" w16cid:durableId="1446196828">
+    <w:abstractNumId w:val="33"/>
+  </w:num>
+  <w:num w:numId="20" w16cid:durableId="381708408">
     <w:abstractNumId w:val="16"/>
   </w:num>
-  <w:num w:numId="3">
-    <w:abstractNumId w:val="1"/>
+  <w:num w:numId="21" w16cid:durableId="298460353">
+    <w:abstractNumId w:val="27"/>
   </w:num>
-  <w:num w:numId="4">
-    <w:abstractNumId w:val="23"/>
+  <w:num w:numId="22" w16cid:durableId="1548645852">
+    <w:abstractNumId w:val="6"/>
   </w:num>
-  <w:num w:numId="5">
-    <w:abstractNumId w:val="2"/>
+  <w:num w:numId="23" w16cid:durableId="1371371078">
+    <w:abstractNumId w:val="0"/>
   </w:num>
-  <w:num w:numId="6">
+  <w:num w:numId="24" w16cid:durableId="1263338323">
+    <w:abstractNumId w:val="8"/>
+  </w:num>
+  <w:num w:numId="25" w16cid:durableId="21518005">
+    <w:abstractNumId w:val="28"/>
+  </w:num>
+  <w:num w:numId="26" w16cid:durableId="246696848">
+    <w:abstractNumId w:val="5"/>
+  </w:num>
+  <w:num w:numId="27" w16cid:durableId="1759790613">
+    <w:abstractNumId w:val="21"/>
+  </w:num>
+  <w:num w:numId="28" w16cid:durableId="1021201015">
     <w:abstractNumId w:val="30"/>
   </w:num>
-  <w:num w:numId="7">
+  <w:num w:numId="29" w16cid:durableId="1138255624">
+    <w:abstractNumId w:val="11"/>
+  </w:num>
+  <w:num w:numId="30" w16cid:durableId="1385176902">
+    <w:abstractNumId w:val="36"/>
+  </w:num>
+  <w:num w:numId="31" w16cid:durableId="830485527">
+    <w:abstractNumId w:val="10"/>
+  </w:num>
+  <w:num w:numId="32" w16cid:durableId="495464660">
     <w:abstractNumId w:val="22"/>
   </w:num>
-  <w:num w:numId="8">
-    <w:abstractNumId w:val="29"/>
+  <w:num w:numId="33" w16cid:durableId="338895505">
+    <w:abstractNumId w:val="3"/>
   </w:num>
-  <w:num w:numId="9">
-    <w:abstractNumId w:val="11"/>
-  </w:num>
-  <w:num w:numId="10">
-    <w:abstractNumId w:val="12"/>
-  </w:num>
-  <w:num w:numId="11">
-    <w:abstractNumId w:val="7"/>
-  </w:num>
-  <w:num w:numId="12">
-    <w:abstractNumId w:val="21"/>
-  </w:num>
-  <w:num w:numId="13">
-    <w:abstractNumId w:val="13"/>
-  </w:num>
-  <w:num w:numId="14">
-    <w:abstractNumId w:val="14"/>
-  </w:num>
-  <w:num w:numId="15">
-    <w:abstractNumId w:val="24"/>
-  </w:num>
-  <w:num w:numId="16">
+  <w:num w:numId="34" w16cid:durableId="3553691">
     <w:abstractNumId w:val="18"/>
   </w:num>
-  <w:num w:numId="17">
-    <w:abstractNumId w:val="4"/>
+  <w:num w:numId="35" w16cid:durableId="124584305">
+    <w:abstractNumId w:val="35"/>
   </w:num>
-  <w:num w:numId="18">
-    <w:abstractNumId w:val="27"/>
-  </w:num>
-  <w:num w:numId="19">
-    <w:abstractNumId w:val="31"/>
-  </w:num>
-  <w:num w:numId="20">
-    <w:abstractNumId w:val="15"/>
-  </w:num>
-  <w:num w:numId="21">
-    <w:abstractNumId w:val="25"/>
-  </w:num>
-  <w:num w:numId="22">
-    <w:abstractNumId w:val="6"/>
-  </w:num>
-  <w:num w:numId="23">
-    <w:abstractNumId w:val="0"/>
-  </w:num>
-  <w:num w:numId="24">
-    <w:abstractNumId w:val="8"/>
-  </w:num>
-  <w:num w:numId="25">
-    <w:abstractNumId w:val="26"/>
-  </w:num>
-  <w:num w:numId="26">
-    <w:abstractNumId w:val="5"/>
-  </w:num>
-  <w:num w:numId="27">
-    <w:abstractNumId w:val="19"/>
-  </w:num>
-  <w:num w:numId="28">
-    <w:abstractNumId w:val="28"/>
-  </w:num>
-  <w:num w:numId="29">
-    <w:abstractNumId w:val="10"/>
-  </w:num>
-  <w:num w:numId="30">
-    <w:abstractNumId w:val="33"/>
-  </w:num>
-  <w:num w:numId="31">
+  <w:num w:numId="36" w16cid:durableId="147988912">
     <w:abstractNumId w:val="9"/>
   </w:num>
-  <w:num w:numId="32">
-    <w:abstractNumId w:val="20"/>
-  </w:num>
-  <w:num w:numId="33">
-    <w:abstractNumId w:val="3"/>
-  </w:num>
-  <w:num w:numId="34">
-    <w:abstractNumId w:val="17"/>
+  <w:num w:numId="37" w16cid:durableId="1581214188">
+    <w:abstractNumId w:val="19"/>
   </w:num>
   <w:numIdMacAtCleanup w:val="9"/>
 </w:numbering>

</xml_diff>